<commit_message>
added code for expanding steps in interim_motions.feature and fixed anything Britanie noted was broken
</commit_message>
<xml_diff>
--- a/docassemble/ChangingDivorceOrder/data/templates/changing_divorce_order_action_plan.docx
+++ b/docassemble/ChangingDivorceOrder/data/templates/changing_divorce_order_action_plan.docx
@@ -88,14 +88,12 @@
             <w:r>
               <w:t xml:space="preserve"> </w:t>
             </w:r>
-            <w:proofErr w:type="spellStart"/>
             <w:r>
               <w:t>type_of_final_order</w:t>
             </w:r>
             <w:r>
               <w:t>.all_true</w:t>
             </w:r>
-            <w:proofErr w:type="spellEnd"/>
             <w:r>
               <w:rPr>
                 <w:color w:val="FF0000"/>
@@ -1109,15 +1107,7 @@
               <w:t xml:space="preserve">or </w:t>
             </w:r>
             <w:r>
-              <w:t>(unknown_final_date.true_values())|</w:t>
-            </w:r>
-            <w:proofErr w:type="spellStart"/>
-            <w:r>
-              <w:t>list|length</w:t>
-            </w:r>
-            <w:proofErr w:type="spellEnd"/>
-            <w:r>
-              <w:t xml:space="preserve"> &gt; 1 </w:t>
+              <w:t xml:space="preserve">(unknown_final_date.true_values())|list|length &gt; 1 </w:t>
             </w:r>
             <w:r>
               <w:t>%}</w:t>
@@ -1162,27 +1152,14 @@
               <w:lastRenderedPageBreak/>
               <w:t xml:space="preserve">Step </w:t>
             </w:r>
-            <w:r>
-              <w:fldChar w:fldCharType="begin"/>
-            </w:r>
-            <w:r>
-              <w:instrText xml:space="preserve"> SEQ stepList  \* MERGEFORMAT  \* MERGEFORMAT </w:instrText>
-            </w:r>
-            <w:r>
-              <w:fldChar w:fldCharType="separate"/>
-            </w:r>
-            <w:r>
-              <w:rPr>
-                <w:noProof/>
-              </w:rPr>
-              <w:t>1</w:t>
-            </w:r>
-            <w:r>
-              <w:rPr>
-                <w:noProof/>
-              </w:rPr>
-              <w:fldChar w:fldCharType="end"/>
-            </w:r>
+            <w:fldSimple w:instr=" SEQ stepList  \* MERGEFORMAT  \* MERGEFORMAT ">
+              <w:r>
+                <w:rPr>
+                  <w:noProof/>
+                </w:rPr>
+                <w:t>1</w:t>
+              </w:r>
+            </w:fldSimple>
             <w:r>
               <w:t xml:space="preserve">: </w:t>
             </w:r>
@@ -1218,7 +1195,7 @@
               <w:rPr>
                 <w:color w:val="FF0000"/>
               </w:rPr>
-              <w:t>.{% elif user_need == 'change a divorce order' and middle_of_case == 'yes</w:t>
+              <w:t>.{% elif user_need == 'change divorce order' and middle_of_case == 'yes</w:t>
             </w:r>
             <w:r>
               <w:rPr>
@@ -1444,7 +1421,25 @@
               <w:t xml:space="preserve"> </w:t>
             </w:r>
             <w:r>
-              <w:t>Find out if you and the other parent agree</w:t>
+              <w:t xml:space="preserve">Find out if you and </w:t>
+            </w:r>
+            <w:r>
+              <w:t>{</w:t>
+            </w:r>
+            <w:r>
+              <w:t xml:space="preserve">{ other_party_in_case </w:t>
+            </w:r>
+            <w:r>
+              <w:t>}</w:t>
+            </w:r>
+            <w:r>
+              <w:t>}</w:t>
+            </w:r>
+            <w:r>
+              <w:t xml:space="preserve"> </w:t>
+            </w:r>
+            <w:r>
+              <w:t>agree</w:t>
             </w:r>
           </w:p>
         </w:tc>
@@ -1463,7 +1458,28 @@
               <w:spacing w:before="240"/>
             </w:pPr>
             <w:r>
-              <w:t>If you want to change an order in your custody case, you can ask the other parent and see if you both agree to the change or if you both want to try to reach an agreement one of these ways:</w:t>
+              <w:t xml:space="preserve">If you want to change an order in your </w:t>
+            </w:r>
+            <w:r>
+              <w:t>{{ case_type }}</w:t>
+            </w:r>
+            <w:r>
+              <w:t xml:space="preserve"> case, you can ask </w:t>
+            </w:r>
+            <w:r>
+              <w:t>{</w:t>
+            </w:r>
+            <w:r>
+              <w:t xml:space="preserve">{ other_party_in_case </w:t>
+            </w:r>
+            <w:r>
+              <w:t>}</w:t>
+            </w:r>
+            <w:r>
+              <w:t>}</w:t>
+            </w:r>
+            <w:r>
+              <w:t xml:space="preserve"> and see if you agree to the change or if you both want to try to reach an agreement one of these ways:</w:t>
             </w:r>
           </w:p>
           <w:p>
@@ -1472,7 +1488,10 @@
               <w:ind w:left="405"/>
             </w:pPr>
             <w:r>
-              <w:t>Talk to the other parent about reaching an agreement</w:t>
+              <w:t xml:space="preserve">Talk </w:t>
+            </w:r>
+            <w:r>
+              <w:t>more with each other until you can agree.</w:t>
             </w:r>
           </w:p>
           <w:p>
@@ -1483,6 +1502,9 @@
             <w:r>
               <w:t>Mediation</w:t>
             </w:r>
+            <w:r>
+              <w:t>.</w:t>
+            </w:r>
           </w:p>
           <w:p>
             <w:pPr>
@@ -1492,6 +1514,9 @@
             <w:r>
               <w:t>Collaborative Law</w:t>
             </w:r>
+            <w:r>
+              <w:t>.</w:t>
+            </w:r>
           </w:p>
           <w:p>
             <w:pPr>
@@ -1499,7 +1524,19 @@
               <w:outlineLvl w:val="2"/>
             </w:pPr>
             <w:r>
-              <w:t>Talk to the other parent about settling the case without a trial</w:t>
+              <w:t xml:space="preserve">Talk </w:t>
+            </w:r>
+            <w:r>
+              <w:t xml:space="preserve">with </w:t>
+            </w:r>
+            <w:r>
+              <w:t>{{ other_party_in_case }}</w:t>
+            </w:r>
+            <w:r>
+              <w:t xml:space="preserve"> </w:t>
+            </w:r>
+            <w:r>
+              <w:t>about settling the case without a trial</w:t>
             </w:r>
           </w:p>
           <w:p>
@@ -1507,7 +1544,7 @@
               <w:pStyle w:val="BodyText"/>
             </w:pPr>
             <w:r>
-              <w:t xml:space="preserve">Some parents want to work out the issues by agreement without the judge deciding and are able to talk to each other in person, on-line, or with the help of a friend or family member.  </w:t>
+              <w:t>Some people are able to talk to each other and agree about the issues they need to work out. They do not need a judge to decide for them. Sometimes a friend or family member can help you figure out an agreement.</w:t>
             </w:r>
           </w:p>
           <w:p>
@@ -1617,7 +1654,7 @@
               <w:t>your</w:t>
             </w:r>
             <w:r>
-              <w:t xml:space="preserve"> own private mediator to help resolve any issue in the case.  If there was abuse or domestic violence in your marriage, be sure to hire someone with training and experience working with domestic violence, and tell your mediator if you want to bring a trusted support person with you. </w:t>
+              <w:t xml:space="preserve"> own private mediator to help resolve any issue in the case. If there was abuse or domestic violence in your marriage, be sure to hire someone with training and experience working with domestic violence, and tell your mediator if you want to bring a trusted support person with you.</w:t>
             </w:r>
           </w:p>
           <w:p>
@@ -1666,7 +1703,7 @@
               <w:t>Alaska Association of Collaborative Professionals</w:t>
             </w:r>
             <w:r>
-              <w:t xml:space="preserve"> helps people resolve parenting issues outside of the court process without a judge making decisions.  Learn more about the </w:t>
+              <w:t xml:space="preserve"> helps people resolve parenting issues outside of the court process without a judge making decisions. Learn more about the </w:t>
             </w:r>
             <w:hyperlink r:id="rId9" w:history="1">
               <w:r>
@@ -1702,9 +1739,6 @@
               </w:rPr>
               <w:t xml:space="preserve"> things on your own</w:t>
             </w:r>
-            <w:r>
-              <w:t xml:space="preserve"> </w:t>
-            </w:r>
           </w:p>
           <w:p>
             <w:pPr>
@@ -1739,7 +1773,13 @@
               <w:ind w:left="405"/>
             </w:pPr>
             <w:r>
-              <w:t>If you make a change about something big, like changing the parenting schedule from weekends with one parent to week on / week off, you must tell the court.</w:t>
+              <w:t>If you make a change about something big, like changing the parenting schedule from weekends with one parent to week on / week off, you must tell the court</w:t>
+            </w:r>
+            <w:r>
+              <w:t xml:space="preserve"> in writing</w:t>
+            </w:r>
+            <w:r>
+              <w:t>.</w:t>
             </w:r>
           </w:p>
           <w:p>
@@ -1752,7 +1792,7 @@
               <w:ind w:left="405"/>
             </w:pPr>
             <w:r>
-              <w:t>If you want to be sure you that both of you must follow the new agreement, tell the court so the judge can make the agreement part of your court order.</w:t>
+              <w:t>If you want to be sure that both of you must follow the new agreement, tell the court so the judge can make the agreement part of your court order.</w:t>
             </w:r>
           </w:p>
           <w:p>
@@ -1765,7 +1805,19 @@
               <w:ind w:left="405"/>
             </w:pPr>
             <w:r>
-              <w:t>If you want to change child support because the parenting schedule or a parent’s income changes, you must tell the court so the judge can decide if the child support amount should change.  The parent who owes money under the child support order you want to change continues to owe that amount until the judge signs a new order.</w:t>
+              <w:t xml:space="preserve">If you want to change child support because the parenting schedule or a parent’s income changes, you must tell the court </w:t>
+            </w:r>
+            <w:r>
+              <w:t xml:space="preserve"> </w:t>
+            </w:r>
+            <w:r>
+              <w:t>in writing</w:t>
+            </w:r>
+            <w:r>
+              <w:t xml:space="preserve"> </w:t>
+            </w:r>
+            <w:r>
+              <w:t>so the judge can decide if the child support amount should change. The parent who owes money under the child support order you want to change continues to owe that amount until the judge signs a new order.</w:t>
             </w:r>
           </w:p>
           <w:p>
@@ -1811,11 +1863,6 @@
             <w:r>
               <w:t>alaskacollaborative.org</w:t>
             </w:r>
-          </w:p>
-          <w:p>
-            <w:pPr>
-              <w:pStyle w:val="Body"/>
-            </w:pPr>
           </w:p>
         </w:tc>
       </w:tr>
@@ -2252,7 +2299,6 @@
               <w:br/>
             </w:r>
             <w:r>
-              <w:lastRenderedPageBreak/>
               <w:t>public.courts.alaska.gov/web/forms/docs/dr-30</w:t>
             </w:r>
             <w:r>
@@ -2271,6 +2317,7 @@
               <w:rPr>
                 <w:b/>
               </w:rPr>
+              <w:lastRenderedPageBreak/>
               <w:t xml:space="preserve">Child Custody Jurisdiction Affidavit, </w:t>
             </w:r>
             <w:hyperlink r:id="rId20" w:history="1">
@@ -2563,27 +2610,14 @@
             <w:r>
               <w:t xml:space="preserve">Step </w:t>
             </w:r>
-            <w:r>
-              <w:fldChar w:fldCharType="begin"/>
-            </w:r>
-            <w:r>
-              <w:instrText xml:space="preserve"> SEQ stepList \* Arabic \* MERGEFORMAT </w:instrText>
-            </w:r>
-            <w:r>
-              <w:fldChar w:fldCharType="separate"/>
-            </w:r>
-            <w:r>
-              <w:rPr>
-                <w:noProof/>
-              </w:rPr>
-              <w:t>4</w:t>
-            </w:r>
-            <w:r>
-              <w:rPr>
-                <w:noProof/>
-              </w:rPr>
-              <w:fldChar w:fldCharType="end"/>
-            </w:r>
+            <w:fldSimple w:instr=" SEQ stepList \* Arabic \* MERGEFORMAT ">
+              <w:r>
+                <w:rPr>
+                  <w:noProof/>
+                </w:rPr>
+                <w:t>4</w:t>
+              </w:r>
+            </w:fldSimple>
             <w:r>
               <w:t xml:space="preserve">: </w:t>
             </w:r>
@@ -2647,16 +2681,7 @@
               <w:t xml:space="preserve">only 10 days after the date the court sent your </w:t>
             </w:r>
             <w:r>
-              <w:rPr>
-                <w:color w:val="FF0000"/>
-              </w:rPr>
-              <w:t>divorce</w:t>
-            </w:r>
-            <w:r>
-              <w:rPr>
-                <w:color w:val="FF0000"/>
-              </w:rPr>
-              <w:t xml:space="preserve"> </w:t>
+              <w:t xml:space="preserve">{{ case_type }} </w:t>
             </w:r>
             <w:r>
               <w:t xml:space="preserve">order to you. </w:t>
@@ -2676,20 +2701,43 @@
               <w:t xml:space="preserve">to count from </w:t>
             </w:r>
             <w:r>
-              <w:t xml:space="preserve">is in the box </w:t>
-            </w:r>
-            <w:r>
+              <w:t>is in the box at the bottom of the page</w:t>
+            </w:r>
+            <w:r>
+              <w:t>.</w:t>
+            </w:r>
+            <w:r>
+              <w:t xml:space="preserve"> The box looks something like this.</w:t>
+            </w:r>
+          </w:p>
+          <w:bookmarkEnd w:id="0"/>
+          <w:p>
+            <w:pPr>
+              <w:pStyle w:val="BodyText"/>
+              <w:rPr>
+                <w:noProof/>
+              </w:rPr>
+            </w:pPr>
+            <w:r>
+              <w:rPr>
+                <w:noProof/>
+              </w:rPr>
               <w:lastRenderedPageBreak/>
-              <w:t>at the bottom of the page</w:t>
-            </w:r>
-            <w:r>
-              <w:t>.</w:t>
-            </w:r>
-            <w:r>
-              <w:t xml:space="preserve"> The box looks something like this.</w:t>
-            </w:r>
-          </w:p>
-          <w:bookmarkEnd w:id="0"/>
+              <w:t xml:space="preserve">{% for image_data in </w:t>
+            </w:r>
+            <w:r>
+              <w:rPr>
+                <w:noProof/>
+              </w:rPr>
+              <w:t>distribution_certificate_list</w:t>
+            </w:r>
+            <w:r>
+              <w:rPr>
+                <w:noProof/>
+              </w:rPr>
+              <w:t xml:space="preserve"> %}</w:t>
+            </w:r>
+          </w:p>
           <w:p>
             <w:pPr>
               <w:pStyle w:val="BodyText"/>
@@ -2701,64 +2749,33 @@
               <w:rPr>
                 <w:noProof/>
               </w:rPr>
-              <w:t xml:space="preserve">{% for image_data in </w:t>
-            </w:r>
-            <w:r>
+              <w:t>{{  image_data['text'] }}</w:t>
+            </w:r>
+          </w:p>
+          <w:p>
+            <w:pPr>
+              <w:pStyle w:val="BodyText"/>
               <w:rPr>
                 <w:noProof/>
               </w:rPr>
-              <w:t>distribution_certificate_list</w:t>
-            </w:r>
+            </w:pPr>
             <w:r>
               <w:rPr>
                 <w:noProof/>
               </w:rPr>
-              <w:t xml:space="preserve"> %}</w:t>
+              <w:t>{{ image_data['image'].show(width='5in%') }}</w:t>
             </w:r>
           </w:p>
           <w:p>
             <w:pPr>
               <w:pStyle w:val="BodyText"/>
+            </w:pPr>
+            <w:r>
               <w:rPr>
                 <w:noProof/>
               </w:rPr>
-            </w:pPr>
-            <w:r>
-              <w:rPr>
-                <w:noProof/>
-              </w:rPr>
-              <w:t>{{  image_data['text'] }}</w:t>
-            </w:r>
-          </w:p>
-          <w:p>
-            <w:pPr>
-              <w:pStyle w:val="BodyText"/>
-              <w:rPr>
-                <w:noProof/>
-              </w:rPr>
-            </w:pPr>
-            <w:r>
-              <w:rPr>
-                <w:noProof/>
-              </w:rPr>
-              <w:t>{{ image_data['image'].show(width='5in%') }}</w:t>
-            </w:r>
-          </w:p>
-          <w:p>
-            <w:pPr>
-              <w:pStyle w:val="BodyText"/>
-            </w:pPr>
-            <w:r>
-              <w:rPr>
-                <w:noProof/>
-              </w:rPr>
               <w:t>{% endfor %}</w:t>
             </w:r>
-          </w:p>
-          <w:p>
-            <w:pPr>
-              <w:pStyle w:val="BodyText"/>
-            </w:pPr>
             <w:r>
               <w:t xml:space="preserve">If the </w:t>
             </w:r>
@@ -2896,10 +2913,7 @@
               <w:t>20% of their adjusted annual income for child support</w:t>
             </w:r>
             <w:r>
-              <w:t xml:space="preserve"> to the parent the child lives with. </w:t>
-            </w:r>
-            <w:r>
-              <w:t>.</w:t>
+              <w:t xml:space="preserve"> to the parent the child lives with.</w:t>
             </w:r>
           </w:p>
           <w:p>
@@ -3125,7 +3139,6 @@
               <w:ind w:left="405"/>
             </w:pPr>
             <w:r>
-              <w:lastRenderedPageBreak/>
               <w:t xml:space="preserve">The </w:t>
             </w:r>
             <w:r>
@@ -3148,6 +3161,7 @@
             </w:pPr>
             <w:bookmarkStart w:id="3" w:name="_Hlk136518934"/>
             <w:r>
+              <w:lastRenderedPageBreak/>
               <w:t>For example</w:t>
             </w:r>
           </w:p>
@@ -3524,11 +3538,7 @@
               <w:t>to</w:t>
             </w:r>
             <w:r>
-              <w:t xml:space="preserve"> </w:t>
-            </w:r>
-            <w:r>
-              <w:lastRenderedPageBreak/>
-              <w:t>Reconsider</w:t>
+              <w:t xml:space="preserve"> Reconsider</w:t>
             </w:r>
             <w:r>
               <w:t xml:space="preserve"> forms</w:t>
@@ -3551,7 +3561,6 @@
               <w:outlineLvl w:val="2"/>
             </w:pPr>
             <w:r>
-              <w:lastRenderedPageBreak/>
               <w:t>Use</w:t>
             </w:r>
           </w:p>
@@ -3572,7 +3581,6 @@
               <w:rPr>
                 <w:b/>
               </w:rPr>
-              <w:lastRenderedPageBreak/>
               <w:t xml:space="preserve">Motion and Affidavit </w:t>
             </w:r>
             <w:r>
@@ -3644,7 +3652,14 @@
               <w:rPr>
                 <w:b/>
               </w:rPr>
-              <w:t>Motion to Reconsider</w:t>
+              <w:t xml:space="preserve">Motion to </w:t>
+            </w:r>
+            <w:r>
+              <w:rPr>
+                <w:b/>
+              </w:rPr>
+              <w:lastRenderedPageBreak/>
+              <w:t>Reconsider</w:t>
             </w:r>
             <w:r>
               <w:t xml:space="preserve">. </w:t>
@@ -3997,15 +4012,7 @@
               <w:br/>
             </w:r>
             <w:r>
-              <w:t>youtube.com/</w:t>
-            </w:r>
-            <w:proofErr w:type="spellStart"/>
-            <w:r>
-              <w:t>watch?v</w:t>
-            </w:r>
-            <w:proofErr w:type="spellEnd"/>
-            <w:r>
-              <w:t>=2irmxT0_0EA</w:t>
+              <w:t>youtube.com/watch?v=2irmxT0_0EA</w:t>
             </w:r>
           </w:p>
         </w:tc>
@@ -4075,7 +4082,6 @@
               <w:rPr>
                 <w:shd w:val="clear" w:color="auto" w:fill="FFFFFF"/>
               </w:rPr>
-              <w:lastRenderedPageBreak/>
               <w:t xml:space="preserve">{%tr if </w:t>
             </w:r>
             <w:r>
@@ -4177,6 +4183,7 @@
               <w:rPr>
                 <w:shd w:val="clear" w:color="auto" w:fill="FFFFFF"/>
               </w:rPr>
+              <w:lastRenderedPageBreak/>
               <w:t xml:space="preserve">Step </w:t>
             </w:r>
             <w:r>
@@ -4318,7 +4325,7 @@
               <w:ind w:left="405"/>
             </w:pPr>
             <w:r>
-              <w:t xml:space="preserve">  The court expects both spouses to follow it.</w:t>
+              <w:t>The court expects both spouses to follow it.</w:t>
             </w:r>
             <w:r>
               <w:rPr>
@@ -4333,7 +4340,7 @@
               <w:ind w:left="405"/>
             </w:pPr>
             <w:r>
-              <w:t xml:space="preserve">  The court expects both parents to follow it.</w:t>
+              <w:t>The court expects both parents to follow it.</w:t>
             </w:r>
             <w:r>
               <w:rPr>
@@ -4348,7 +4355,27 @@
               <w:ind w:left="405"/>
             </w:pPr>
             <w:r>
-              <w:t xml:space="preserve">  Sometimes a parent wants to do something the **Standing Order** does not allow.  For example, A parent may want to take the children to a family reunion in another state. But the **Standing Order** says parents cannot remove the children from Alaska during the case.</w:t>
+              <w:t xml:space="preserve">Sometimes a parent wants to do something the </w:t>
+            </w:r>
+            <w:r>
+              <w:rPr>
+                <w:b/>
+                <w:bCs/>
+              </w:rPr>
+              <w:t>Standing Order</w:t>
+            </w:r>
+            <w:r>
+              <w:t xml:space="preserve"> does not allow.  For example, A parent may want to take the children to a family reunion in another state. But the </w:t>
+            </w:r>
+            <w:r>
+              <w:rPr>
+                <w:b/>
+                <w:bCs/>
+              </w:rPr>
+              <w:t>Standing Order</w:t>
+            </w:r>
+            <w:r>
+              <w:t xml:space="preserve"> says parents cannot remove the children from Alaska during the case.</w:t>
             </w:r>
             <w:r>
               <w:rPr>
@@ -4363,7 +4390,27 @@
               <w:ind w:left="405"/>
             </w:pPr>
             <w:r>
-              <w:t xml:space="preserve">  The **Standing Order** or **(DRPO)** in a divorce case also says your spouse must agree or you must get permission from the court to:  </w:t>
+              <w:t xml:space="preserve">The </w:t>
+            </w:r>
+            <w:r>
+              <w:rPr>
+                <w:b/>
+                <w:bCs/>
+              </w:rPr>
+              <w:t>Standing Order</w:t>
+            </w:r>
+            <w:r>
+              <w:t xml:space="preserve"> or (</w:t>
+            </w:r>
+            <w:r>
+              <w:rPr>
+                <w:b/>
+                <w:bCs/>
+              </w:rPr>
+              <w:t>DRPO</w:t>
+            </w:r>
+            <w:r>
+              <w:t>) in a divorce case also says your spouse must agree or you must get permission from the court to:</w:t>
             </w:r>
           </w:p>
           <w:p>
@@ -4375,7 +4422,7 @@
               </w:numPr>
             </w:pPr>
             <w:r>
-              <w:t xml:space="preserve">  sell marital property, or</w:t>
+              <w:t>sell marital property, or</w:t>
             </w:r>
           </w:p>
           <w:p>
@@ -4387,7 +4434,10 @@
               </w:numPr>
             </w:pPr>
             <w:r>
-              <w:t xml:space="preserve">  cancel or change the terms of any insurance policy.</w:t>
+              <w:t>cancel or change the terms of any insurance policy</w:t>
+            </w:r>
+            <w:r>
+              <w:t>.</w:t>
             </w:r>
           </w:p>
           <w:p>
@@ -4396,32 +4446,11 @@
               <w:ind w:left="405"/>
             </w:pPr>
             <w:r>
-              <w:t xml:space="preserve">  </w:t>
-            </w:r>
-            <w:r>
               <w:rPr>
                 <w:color w:val="92D050"/>
               </w:rPr>
-              <w:t>{%</w:t>
-            </w:r>
-            <w:r>
-              <w:rPr>
-                <w:color w:val="92D050"/>
-              </w:rPr>
-              <w:t xml:space="preserve"> endif</w:t>
-            </w:r>
-            <w:r>
-              <w:rPr>
-                <w:color w:val="92D050"/>
-              </w:rPr>
-              <w:t xml:space="preserve"> %}</w:t>
-            </w:r>
-          </w:p>
-          <w:p>
-            <w:pPr>
-              <w:pStyle w:val="ListParagraph"/>
-              <w:ind w:left="405"/>
-            </w:pPr>
+              <w:t>{% endif %}</w:t>
+            </w:r>
             <w:r>
               <w:t>If you want to do something different from what the order allows, you can ask your spouse to agree to it.</w:t>
             </w:r>
@@ -4544,7 +4573,6 @@
               <w:rPr>
                 <w:shd w:val="clear" w:color="auto" w:fill="FFFFFF"/>
               </w:rPr>
-              <w:lastRenderedPageBreak/>
               <w:t>interim_order_date_within_10_days</w:t>
             </w:r>
             <w:r>
@@ -4654,7 +4682,14 @@
               <w:rPr>
                 <w:shd w:val="clear" w:color="auto" w:fill="FFFFFF"/>
               </w:rPr>
-              <w:t>if  type_of_interim_order == 'standing order'</w:t>
+              <w:t xml:space="preserve">if  </w:t>
+            </w:r>
+            <w:r>
+              <w:rPr>
+                <w:shd w:val="clear" w:color="auto" w:fill="FFFFFF"/>
+              </w:rPr>
+              <w:lastRenderedPageBreak/>
+              <w:t>type_of_interim_order == 'standing order'</w:t>
             </w:r>
             <w:r>
               <w:rPr>
@@ -4673,12 +4708,6 @@
                 <w:shd w:val="clear" w:color="auto" w:fill="FFFFFF"/>
               </w:rPr>
               <w:t>{% else %}Ask the judge to change an interim order{% endif %}</w:t>
-            </w:r>
-            <w:r>
-              <w:rPr>
-                <w:shd w:val="clear" w:color="auto" w:fill="FFFFFF"/>
-              </w:rPr>
-              <w:t xml:space="preserve">  </w:t>
             </w:r>
           </w:p>
         </w:tc>
@@ -4700,6 +4729,7 @@
               <w:rPr>
                 <w:color w:val="FF0000"/>
               </w:rPr>
+              <w:lastRenderedPageBreak/>
               <w:t>{% if  type_of_interim_order == '</w:t>
             </w:r>
             <w:r>
@@ -4715,7 +4745,11 @@
               <w:t>' %}</w:t>
             </w:r>
             <w:r>
-              <w:t>If you or your spouse filed a motion and the judge made an interim order, but  things have changed,  you can file another motion.</w:t>
+              <w:t xml:space="preserve">If you or your spouse filed a </w:t>
+            </w:r>
+            <w:r>
+              <w:lastRenderedPageBreak/>
+              <w:t>motion and the judge made an interim order, but things have changed, you can file another motion.</w:t>
             </w:r>
           </w:p>
           <w:p>
@@ -4752,7 +4786,31 @@
               <w:t>to ask</w:t>
             </w:r>
             <w:r>
-              <w:t xml:space="preserve"> the court to order something.</w:t>
+              <w:t xml:space="preserve"> the court to order something</w:t>
+            </w:r>
+            <w:r>
+              <w:t>.</w:t>
+            </w:r>
+            <w:r>
+              <w:rPr>
+                <w:color w:val="FF0000"/>
+                <w:shd w:val="clear" w:color="auto" w:fill="FFFFFF"/>
+              </w:rPr>
+              <w:t xml:space="preserve">{% </w:t>
+            </w:r>
+            <w:r>
+              <w:rPr>
+                <w:color w:val="FF0000"/>
+                <w:shd w:val="clear" w:color="auto" w:fill="FFFFFF"/>
+              </w:rPr>
+              <w:t>endif</w:t>
+            </w:r>
+            <w:r>
+              <w:rPr>
+                <w:color w:val="FF0000"/>
+                <w:shd w:val="clear" w:color="auto" w:fill="FFFFFF"/>
+              </w:rPr>
+              <w:t xml:space="preserve"> %}</w:t>
             </w:r>
           </w:p>
           <w:p>
@@ -4763,27 +4821,6 @@
                 <w:color w:val="000000" w:themeColor="text1"/>
               </w:rPr>
             </w:pPr>
-            <w:r>
-              <w:rPr>
-                <w:color w:val="FF0000"/>
-                <w:shd w:val="clear" w:color="auto" w:fill="FFFFFF"/>
-              </w:rPr>
-              <w:t xml:space="preserve">{% </w:t>
-            </w:r>
-            <w:r>
-              <w:rPr>
-                <w:color w:val="FF0000"/>
-                <w:shd w:val="clear" w:color="auto" w:fill="FFFFFF"/>
-              </w:rPr>
-              <w:t>endif</w:t>
-            </w:r>
-            <w:r>
-              <w:rPr>
-                <w:color w:val="FF0000"/>
-                <w:shd w:val="clear" w:color="auto" w:fill="FFFFFF"/>
-              </w:rPr>
-              <w:t xml:space="preserve"> %}</w:t>
-            </w:r>
             <w:r>
               <w:t xml:space="preserve">Fill </w:t>
             </w:r>
@@ -5104,6 +5141,7 @@
               <w:rPr>
                 <w:shd w:val="clear" w:color="auto" w:fill="FFFFFF"/>
               </w:rPr>
+              <w:lastRenderedPageBreak/>
               <w:t>{%tr endif %}</w:t>
             </w:r>
           </w:p>
@@ -5226,11 +5264,7 @@
               <w:t xml:space="preserve">or </w:t>
             </w:r>
             <w:r>
-              <w:t>unknown_final_date['app</w:t>
-            </w:r>
-            <w:r>
-              <w:lastRenderedPageBreak/>
-              <w:t xml:space="preserve">eal'] </w:t>
+              <w:t xml:space="preserve">unknown_final_date['appeal'] </w:t>
             </w:r>
             <w:r>
               <w:rPr>
@@ -5329,7 +5363,14 @@
               <w:rPr>
                 <w:shd w:val="clear" w:color="auto" w:fill="FFFFFF"/>
               </w:rPr>
-              <w:t>Decide if you want to file an appeal</w:t>
+              <w:t xml:space="preserve">Decide if </w:t>
+            </w:r>
+            <w:r>
+              <w:rPr>
+                <w:shd w:val="clear" w:color="auto" w:fill="FFFFFF"/>
+              </w:rPr>
+              <w:lastRenderedPageBreak/>
+              <w:t>you want to file an appeal</w:t>
             </w:r>
           </w:p>
         </w:tc>
@@ -5351,7 +5392,12 @@
               </w:rPr>
             </w:pPr>
             <w:r>
-              <w:t>To ask the Alaska Supreme Court to change the court order in your case, file an Appeal.</w:t>
+              <w:lastRenderedPageBreak/>
+              <w:t xml:space="preserve">To ask the Alaska Supreme Court to change the court order in your </w:t>
+            </w:r>
+            <w:r>
+              <w:lastRenderedPageBreak/>
+              <w:t>case, file an Appeal.</w:t>
             </w:r>
             <w:r>
               <w:br/>
@@ -5779,7 +5825,6 @@
               </w:rPr>
             </w:pPr>
             <w:r>
-              <w:lastRenderedPageBreak/>
               <w:t>If you cannot afford the cost of filing an Appeal, y</w:t>
             </w:r>
             <w:r>
@@ -5889,7 +5934,14 @@
                 <w:rPr>
                   <w:rStyle w:val="Hyperlink"/>
                 </w:rPr>
-                <w:t>Civil Appeal: Superior Court to Supreme Court</w:t>
+                <w:t xml:space="preserve">Civil </w:t>
+              </w:r>
+              <w:r>
+                <w:rPr>
+                  <w:rStyle w:val="Hyperlink"/>
+                </w:rPr>
+                <w:lastRenderedPageBreak/>
+                <w:t>Appeal: Superior Court to Supreme Court</w:t>
               </w:r>
             </w:hyperlink>
             <w:r>
@@ -6351,7 +6403,6 @@
               <w:pStyle w:val="BodyText"/>
             </w:pPr>
             <w:r>
-              <w:lastRenderedPageBreak/>
               <w:t xml:space="preserve">Civil Rule 60(a) and (b) describe the reasons you can use to file this motion. You may decide to file a </w:t>
             </w:r>
             <w:r>
@@ -6380,7 +6431,11 @@
               <w:t xml:space="preserve">listed in Civil Rule 60(a) </w:t>
             </w:r>
             <w:r>
-              <w:t>or (b).  The problems are described below.  And</w:t>
+              <w:t xml:space="preserve">or (b).  The </w:t>
+            </w:r>
+            <w:r>
+              <w:lastRenderedPageBreak/>
+              <w:t>problems are described below.  And</w:t>
             </w:r>
           </w:p>
           <w:p>
@@ -6751,7 +6806,6 @@
               <w:ind w:left="402"/>
             </w:pPr>
             <w:r>
-              <w:lastRenderedPageBreak/>
               <w:t xml:space="preserve">The amount of time before you file must be "reasonable.”  </w:t>
             </w:r>
           </w:p>
@@ -6791,6 +6845,7 @@
               <w:t xml:space="preserve"> -</w:t>
             </w:r>
             <w:r>
+              <w:lastRenderedPageBreak/>
               <w:t>inadvertence</w:t>
             </w:r>
             <w:r>
@@ -7243,14 +7298,7 @@
               <w:rPr>
                 <w:color w:val="000000"/>
               </w:rPr>
-              <w:t xml:space="preserve"> </w:t>
-            </w:r>
-            <w:r>
-              <w:rPr>
-                <w:color w:val="000000"/>
-              </w:rPr>
-              <w:lastRenderedPageBreak/>
-              <w:t>case</w:t>
+              <w:t xml:space="preserve"> case</w:t>
             </w:r>
             <w:r>
               <w:rPr>
@@ -7315,7 +7363,15 @@
                 <w:rFonts w:eastAsia="Times New Roman"/>
                 <w:color w:val="000000"/>
               </w:rPr>
-              <w:t xml:space="preserve"> because the court did not have jurisdiction to decide the parenting plan</w:t>
+              <w:t xml:space="preserve"> because the court did </w:t>
+            </w:r>
+            <w:r>
+              <w:rPr>
+                <w:rFonts w:eastAsia="Times New Roman"/>
+                <w:color w:val="000000"/>
+              </w:rPr>
+              <w:lastRenderedPageBreak/>
+              <w:t>not have jurisdiction to decide the parenting plan</w:t>
             </w:r>
             <w:r>
               <w:rPr>
@@ -7731,7 +7787,6 @@
                 <w:bCs/>
                 <w:color w:val="000000"/>
               </w:rPr>
-              <w:lastRenderedPageBreak/>
               <w:t>Notice of Motion, SHC-1630</w:t>
             </w:r>
             <w:r>
@@ -7994,7 +8049,6 @@
               <w:t xml:space="preserve">s a </w:t>
             </w:r>
             <w:hyperlink r:id="rId55" w:history="1">
-              <w:proofErr w:type="spellStart"/>
               <w:r>
                 <w:rPr>
                   <w:rStyle w:val="Hyperlink"/>
@@ -8005,14 +8059,7 @@
                 <w:rPr>
                   <w:rStyle w:val="Hyperlink"/>
                 </w:rPr>
-                <w:t>f</w:t>
-              </w:r>
-              <w:proofErr w:type="spellEnd"/>
-              <w:r>
-                <w:rPr>
-                  <w:rStyle w:val="Hyperlink"/>
-                </w:rPr>
-                <w:t xml:space="preserve"> file</w:t>
+                <w:t>f file</w:t>
               </w:r>
             </w:hyperlink>
             <w:r>
@@ -8037,15 +8084,7 @@
               <w:t xml:space="preserve"> </w:t>
             </w:r>
             <w:r>
-              <w:t>youtube.com/</w:t>
-            </w:r>
-            <w:proofErr w:type="spellStart"/>
-            <w:r>
-              <w:t>watch?v</w:t>
-            </w:r>
-            <w:proofErr w:type="spellEnd"/>
-            <w:r>
-              <w:t>=2irmxT0_0EA</w:t>
+              <w:t>youtube.com/watch?v=2irmxT0_0EA</w:t>
             </w:r>
           </w:p>
         </w:tc>
@@ -8262,11 +8301,7 @@
               <w:t>P</w:t>
             </w:r>
             <w:r>
-              <w:t xml:space="preserve">lan or child support order </w:t>
-            </w:r>
-            <w:r>
-              <w:lastRenderedPageBreak/>
-              <w:t>from another state</w:t>
+              <w:t>lan or child support order from another state</w:t>
             </w:r>
           </w:p>
         </w:tc>
@@ -8285,7 +8320,6 @@
               <w:spacing w:before="240"/>
             </w:pPr>
             <w:r>
-              <w:lastRenderedPageBreak/>
               <w:t>There are 3 steps to ask an Alaska court to change a custody and parenting plan or child support order from another state:</w:t>
             </w:r>
           </w:p>
@@ -8422,11 +8456,15 @@
             <w:pPr>
               <w:pStyle w:val="Heading2"/>
               <w:outlineLvl w:val="1"/>
-            </w:pPr>
-            <w:r>
-              <w:rPr>
-                <w:shd w:val="clear" w:color="auto" w:fill="FFFFFF"/>
-              </w:rPr>
+              <w:rPr>
+                <w:shd w:val="clear" w:color="auto" w:fill="FFFFFF"/>
+              </w:rPr>
+            </w:pPr>
+            <w:r>
+              <w:rPr>
+                <w:shd w:val="clear" w:color="auto" w:fill="FFFFFF"/>
+              </w:rPr>
+              <w:lastRenderedPageBreak/>
               <w:t xml:space="preserve">Step </w:t>
             </w:r>
             <w:bookmarkStart w:id="10" w:name="AKjurisdiction"/>
@@ -8486,15 +8524,6 @@
             <w:r>
               <w:t>laska court has the authority to change the order</w:t>
             </w:r>
-          </w:p>
-          <w:p>
-            <w:pPr>
-              <w:pStyle w:val="Heading2"/>
-              <w:outlineLvl w:val="1"/>
-              <w:rPr>
-                <w:shd w:val="clear" w:color="auto" w:fill="FFFFFF"/>
-              </w:rPr>
-            </w:pPr>
           </w:p>
         </w:tc>
         <w:tc>
@@ -8938,7 +8967,6 @@
               <w:rPr>
                 <w:color w:val="000000"/>
               </w:rPr>
-              <w:lastRenderedPageBreak/>
               <w:t>as a</w:t>
             </w:r>
             <w:r>
@@ -9019,6 +9047,7 @@
                 <w:b/>
                 <w:color w:val="000000"/>
               </w:rPr>
+              <w:lastRenderedPageBreak/>
               <w:t xml:space="preserve">Child Custody Jurisdiction Affidavit, </w:t>
             </w:r>
             <w:hyperlink r:id="rId62" w:history="1">
@@ -9388,9 +9417,6 @@
             </w:r>
             <w:r>
               <w:br/>
-            </w:r>
-            <w:r>
-              <w:lastRenderedPageBreak/>
               <w:t>public.courts.alaska.gov/web/forms/docs/dr-347.pdf</w:t>
             </w:r>
           </w:p>
@@ -9411,6 +9437,7 @@
               <w:pStyle w:val="BodyText"/>
             </w:pPr>
             <w:r>
+              <w:lastRenderedPageBreak/>
               <w:t xml:space="preserve">The options are: </w:t>
             </w:r>
           </w:p>
@@ -9661,9 +9688,6 @@
             </w:r>
             <w:r>
               <w:br/>
-            </w:r>
-            <w:r>
-              <w:lastRenderedPageBreak/>
               <w:t>Give the clerk:</w:t>
             </w:r>
           </w:p>
@@ -9690,7 +9714,11 @@
               <w:ind w:left="870"/>
             </w:pPr>
             <w:r>
-              <w:t>service instructions for the specific process server you want the court to use. Read the instructions about "Personal Service By Process Server" in CIV-106.</w:t>
+              <w:t xml:space="preserve">service instructions for the specific process server you want the court to use. Read the instructions about "Personal </w:t>
+            </w:r>
+            <w:r>
+              <w:lastRenderedPageBreak/>
+              <w:t>Service By Process Server" in CIV-106.</w:t>
             </w:r>
           </w:p>
           <w:p>
@@ -9930,33 +9958,6 @@
               <w:t>)</w:t>
             </w:r>
             <w:r>
-              <w:t xml:space="preserve"> or (middle_of_case and </w:t>
-            </w:r>
-            <w:r>
-              <w:t>type_of_interim_order</w:t>
-            </w:r>
-            <w:r>
-              <w:t xml:space="preserve"> == 'motion' and</w:t>
-            </w:r>
-            <w:r>
-              <w:t xml:space="preserve"> </w:t>
-            </w:r>
-            <w:r>
-              <w:t>not</w:t>
-            </w:r>
-            <w:r>
-              <w:t xml:space="preserve"> </w:t>
-            </w:r>
-            <w:r>
-              <w:t>interim</w:t>
-            </w:r>
-            <w:r>
-              <w:t>_order_date_within_10_days</w:t>
-            </w:r>
-            <w:r>
-              <w:t>)</w:t>
-            </w:r>
-            <w:r>
               <w:t xml:space="preserve"> </w:t>
             </w:r>
             <w:r>
@@ -10110,14 +10111,10 @@
               <w:pStyle w:val="Body"/>
             </w:pPr>
             <w:r>
-              <w:t>The courts want children to have a regular schedule without a lot of changes.  The  courts will generally only change a parenting plan if there is a "substantial change of circumstances".  A "substantial</w:t>
-            </w:r>
-            <w:r>
-              <w:t xml:space="preserve"> </w:t>
-            </w:r>
-            <w:r>
-              <w:lastRenderedPageBreak/>
-              <w:t>change in circumstances</w:t>
+              <w:t>The courts want children to have a regular schedule without a lot of changes. The courts will generally only change a parenting plan if there is a "substantial change of circumstances". A "substantial</w:t>
+            </w:r>
+            <w:r>
+              <w:t xml:space="preserve"> change in circumstances</w:t>
             </w:r>
             <w:r>
               <w:t>"</w:t>
@@ -10170,6 +10167,7 @@
               <w:ind w:left="570"/>
             </w:pPr>
             <w:r>
+              <w:lastRenderedPageBreak/>
               <w:t>Under the current parenting plan order, your children spend one week with you and the next week with the other parent.  You are going to move out of state so the current schedule is impossible.</w:t>
             </w:r>
           </w:p>
@@ -10645,15 +10643,7 @@
               <w:br/>
             </w:r>
             <w:r>
-              <w:t>youtube.com/</w:t>
-            </w:r>
-            <w:proofErr w:type="spellStart"/>
-            <w:r>
-              <w:t>watch?v</w:t>
-            </w:r>
-            <w:proofErr w:type="spellEnd"/>
-            <w:r>
-              <w:t>=2irmxT0_0EA</w:t>
+              <w:t>youtube.com/watch?v=2irmxT0_0EA</w:t>
             </w:r>
           </w:p>
         </w:tc>
@@ -10934,11 +10924,7 @@
               </w:r>
             </w:hyperlink>
             <w:r>
-              <w:t xml:space="preserve">] Us this if the children spend at least 110 overnights with each </w:t>
-            </w:r>
-            <w:r>
-              <w:lastRenderedPageBreak/>
-              <w:t>parent.</w:t>
+              <w:t>] Us this if the children spend at least 110 overnights with each parent.</w:t>
             </w:r>
           </w:p>
           <w:p>
@@ -11010,6 +10996,7 @@
                 <w:b/>
                 <w:bCs/>
               </w:rPr>
+              <w:lastRenderedPageBreak/>
               <w:t xml:space="preserve">Child Support Guidelines Affidavit </w:t>
             </w:r>
             <w:hyperlink r:id="rId79" w:history="1">
@@ -11213,27 +11200,14 @@
               <w:lastRenderedPageBreak/>
               <w:t xml:space="preserve">Step </w:t>
             </w:r>
-            <w:r>
-              <w:fldChar w:fldCharType="begin"/>
-            </w:r>
-            <w:r>
-              <w:instrText xml:space="preserve"> SEQ stepList \* MERGEFORMAT </w:instrText>
-            </w:r>
-            <w:r>
-              <w:fldChar w:fldCharType="separate"/>
-            </w:r>
-            <w:r>
-              <w:rPr>
-                <w:noProof/>
-              </w:rPr>
-              <w:t>17</w:t>
-            </w:r>
-            <w:r>
-              <w:rPr>
-                <w:noProof/>
-              </w:rPr>
-              <w:fldChar w:fldCharType="end"/>
-            </w:r>
+            <w:fldSimple w:instr=" SEQ stepList \* MERGEFORMAT ">
+              <w:r>
+                <w:rPr>
+                  <w:noProof/>
+                </w:rPr>
+                <w:t>17</w:t>
+              </w:r>
+            </w:fldSimple>
             <w:r>
               <w:t xml:space="preserve">: </w:t>
             </w:r>
@@ -11357,11 +11331,7 @@
               </w:numPr>
             </w:pPr>
             <w:r>
-              <w:t xml:space="preserve">You decide to change to a schedule where the children will spend a week with you and then a week with the other parent.  </w:t>
-            </w:r>
-            <w:r>
-              <w:lastRenderedPageBreak/>
-              <w:t>You start March 1.</w:t>
+              <w:t>You decide to change to a schedule where the children will spend a week with you and then a week with the other parent.  You start March 1.</w:t>
             </w:r>
           </w:p>
           <w:p>
@@ -11445,6 +11415,7 @@
               </w:numPr>
             </w:pPr>
             <w:r>
+              <w:lastRenderedPageBreak/>
               <w:t xml:space="preserve">Because you did not file your motion until June, the </w:t>
             </w:r>
             <w:r>
@@ -11564,14 +11535,7 @@
               <w:rPr>
                 <w:shd w:val="clear" w:color="auto" w:fill="FFFFFF"/>
               </w:rPr>
-              <w:t xml:space="preserve">and </w:t>
-            </w:r>
-            <w:proofErr w:type="spellStart"/>
-            <w:r>
-              <w:rPr>
-                <w:shd w:val="clear" w:color="auto" w:fill="FFFFFF"/>
-              </w:rPr>
-              <w:t>why_change</w:t>
+              <w:t>and why_change</w:t>
             </w:r>
             <w:r>
               <w:rPr>
@@ -11579,7 +11543,6 @@
               </w:rPr>
               <w:t>_divorce_order</w:t>
             </w:r>
-            <w:proofErr w:type="spellEnd"/>
             <w:r>
               <w:rPr>
                 <w:shd w:val="clear" w:color="auto" w:fill="FFFFFF"/>
@@ -11642,31 +11605,18 @@
             <w:r>
               <w:t xml:space="preserve">Step </w:t>
             </w:r>
-            <w:r>
-              <w:fldChar w:fldCharType="begin"/>
-            </w:r>
-            <w:r>
-              <w:instrText xml:space="preserve"> SEQ stepList \* MERGEFORMAT </w:instrText>
-            </w:r>
-            <w:r>
-              <w:fldChar w:fldCharType="separate"/>
-            </w:r>
+            <w:fldSimple w:instr=" SEQ stepList \* MERGEFORMAT ">
+              <w:r>
+                <w:rPr>
+                  <w:noProof/>
+                </w:rPr>
+                <w:t>18</w:t>
+              </w:r>
+            </w:fldSimple>
             <w:r>
               <w:rPr>
                 <w:noProof/>
               </w:rPr>
-              <w:t>18</w:t>
-            </w:r>
-            <w:r>
-              <w:rPr>
-                <w:noProof/>
-              </w:rPr>
-              <w:fldChar w:fldCharType="end"/>
-            </w:r>
-            <w:r>
-              <w:rPr>
-                <w:noProof/>
-              </w:rPr>
               <w:t xml:space="preserve">: </w:t>
             </w:r>
             <w:r>
@@ -11712,42 +11662,26 @@
               <w:t>Divorce Property &amp; Debt Division</w:t>
             </w:r>
             <w:r>
-              <w:t xml:space="preserve">{% endif </w:t>
+              <w:t>{% endif %}</w:t>
+            </w:r>
+            <w:r>
+              <w:t xml:space="preserve"> </w:t>
+            </w:r>
+            <w:r>
+              <w:t xml:space="preserve">{% if type_of_final_order.all_true('property or debt', 'spousal support')%} and </w:t>
+            </w:r>
+            <w:r>
+              <w:t>{% endif %}</w:t>
+            </w:r>
+            <w:r>
+              <w:t xml:space="preserve"> </w:t>
+            </w:r>
+            <w:r>
+              <w:t>{% if type_of_final_or</w:t>
             </w:r>
             <w:r>
               <w:lastRenderedPageBreak/>
-              <w:t>%}</w:t>
-            </w:r>
-            <w:r>
-              <w:t xml:space="preserve"> </w:t>
-            </w:r>
-            <w:r>
-              <w:t xml:space="preserve">{% if </w:t>
-            </w:r>
-            <w:proofErr w:type="spellStart"/>
-            <w:r>
-              <w:t>type_of_final_order.all_true</w:t>
-            </w:r>
-            <w:proofErr w:type="spellEnd"/>
-            <w:r>
-              <w:t xml:space="preserve">('property or debt', 'spousal support')%} and </w:t>
-            </w:r>
-            <w:r>
-              <w:t>{% endif %}</w:t>
-            </w:r>
-            <w:r>
-              <w:t xml:space="preserve"> </w:t>
-            </w:r>
-            <w:r>
-              <w:t xml:space="preserve">{% if </w:t>
-            </w:r>
-            <w:proofErr w:type="spellStart"/>
-            <w:r>
-              <w:t>type_of_final_order.all_true</w:t>
-            </w:r>
-            <w:proofErr w:type="spellEnd"/>
-            <w:r>
-              <w:t>('spousal support')%}</w:t>
+              <w:t>der.all_true('spousal support')%}</w:t>
             </w:r>
             <w:r>
               <w:t>Spousal Support</w:t>
@@ -11842,11 +11776,7 @@
               </w:numPr>
             </w:pPr>
             <w:r>
-              <w:t xml:space="preserve">The court ordered Spouse A   to pay Spouse B spousal support.  Spouse B was very ill and could not work.  Spouse B </w:t>
-            </w:r>
-            <w:r>
-              <w:lastRenderedPageBreak/>
-              <w:t>is now better and has a full-time job.</w:t>
+              <w:t>The court ordered Spouse A   to pay Spouse B spousal support.  Spouse B was very ill and could not work.  Spouse B is now better and has a full-time job.</w:t>
             </w:r>
           </w:p>
           <w:p>
@@ -11884,7 +11814,11 @@
               <w:pStyle w:val="Body"/>
             </w:pPr>
             <w:r>
-              <w:t xml:space="preserve">Changing the outcome of final property and debt decisions in a divorce case can be tough. Once the court decides who gets what, it is not easy to undo those decisions. </w:t>
+              <w:t xml:space="preserve">Changing the outcome of final property and debt decisions in a divorce case can be tough. Once the court decides who gets what, it is not </w:t>
+            </w:r>
+            <w:r>
+              <w:lastRenderedPageBreak/>
+              <w:t xml:space="preserve">easy to undo those decisions. </w:t>
             </w:r>
           </w:p>
           <w:p>
@@ -11937,27 +11871,14 @@
               <w:lastRenderedPageBreak/>
               <w:t xml:space="preserve">Step </w:t>
             </w:r>
-            <w:r>
-              <w:fldChar w:fldCharType="begin"/>
-            </w:r>
-            <w:r>
-              <w:instrText xml:space="preserve"> SEQ stepList \* MERGEFORMAT </w:instrText>
-            </w:r>
-            <w:r>
-              <w:fldChar w:fldCharType="separate"/>
-            </w:r>
-            <w:r>
-              <w:rPr>
-                <w:noProof/>
-              </w:rPr>
-              <w:t>19</w:t>
-            </w:r>
-            <w:r>
-              <w:rPr>
-                <w:noProof/>
-              </w:rPr>
-              <w:fldChar w:fldCharType="end"/>
-            </w:r>
+            <w:fldSimple w:instr=" SEQ stepList \* MERGEFORMAT ">
+              <w:r>
+                <w:rPr>
+                  <w:noProof/>
+                </w:rPr>
+                <w:t>19</w:t>
+              </w:r>
+            </w:fldSimple>
             <w:r>
               <w:t xml:space="preserve">: </w:t>
             </w:r>
@@ -12181,7 +12102,6 @@
                 <w:b/>
                 <w:bCs/>
               </w:rPr>
-              <w:lastRenderedPageBreak/>
               <w:t>Request to Modify Order or Decree Concerning Spousal Maintenance or Property Allocation, DR-735</w:t>
             </w:r>
             <w:r>
@@ -12255,15 +12175,7 @@
               <w:br/>
             </w:r>
             <w:r>
-              <w:t>youtube.com/</w:t>
-            </w:r>
-            <w:proofErr w:type="spellStart"/>
-            <w:r>
-              <w:t>watch?v</w:t>
-            </w:r>
-            <w:proofErr w:type="spellEnd"/>
-            <w:r>
-              <w:t>=2irmxT0_0EA</w:t>
+              <w:t>youtube.com/watch?v=2irmxT0_0EA</w:t>
             </w:r>
           </w:p>
         </w:tc>
@@ -12292,7 +12204,6 @@
               <w:rPr>
                 <w:color w:val="FF0000"/>
               </w:rPr>
-              <w:lastRenderedPageBreak/>
               <w:t>{%</w:t>
             </w:r>
             <w:r>
@@ -12345,6 +12256,7 @@
               <w:rPr>
                 <w:shd w:val="clear" w:color="auto" w:fill="FFFFFF"/>
               </w:rPr>
+              <w:lastRenderedPageBreak/>
               <w:t xml:space="preserve">{%tr if user_need </w:t>
             </w:r>
             <w:r>
@@ -12639,11 +12551,17 @@
               </w:numPr>
             </w:pPr>
             <w:r>
-              <w:t xml:space="preserve">Fill out the Certificate of Service at the end of your court forms. </w:t>
-            </w:r>
-            <w:r>
-              <w:lastRenderedPageBreak/>
-              <w:t xml:space="preserve">The "certificate" tells the court how you are giving a copy of all the documents you file with the court to the other parent.  </w:t>
+              <w:t xml:space="preserve">Fill out the </w:t>
+            </w:r>
+            <w:r>
+              <w:rPr>
+                <w:b/>
+                <w:bCs/>
+              </w:rPr>
+              <w:t>Certificate of Service</w:t>
+            </w:r>
+            <w:r>
+              <w:t xml:space="preserve"> at the end of your court forms. The "certificate" tells the court how you are giving a copy of all the documents you file with the court to the other parent.  </w:t>
             </w:r>
           </w:p>
           <w:p>
@@ -12664,7 +12582,7 @@
               <w:ind w:left="405"/>
             </w:pPr>
             <w:r>
-              <w:t>Be sure you can serve the other parent on the date and in the way you put in the Certificate of Service.</w:t>
+              <w:t>Be sure you can serve the other parent on the date and the way you put in the Certificate of Service.</w:t>
             </w:r>
             <w:bookmarkStart w:id="14" w:name="_Hlk136511495"/>
           </w:p>
@@ -12754,26 +12672,11 @@
               <w:jc w:val="both"/>
             </w:pPr>
             <w:r>
+              <w:lastRenderedPageBreak/>
               <w:t>{%</w:t>
             </w:r>
             <w:r>
-              <w:t xml:space="preserve"> for </w:t>
-            </w:r>
-            <w:proofErr w:type="spellStart"/>
-            <w:r>
-              <w:t>image_data</w:t>
-            </w:r>
-            <w:proofErr w:type="spellEnd"/>
-            <w:r>
-              <w:t xml:space="preserve"> in </w:t>
-            </w:r>
-            <w:proofErr w:type="spellStart"/>
-            <w:r>
-              <w:t>images_list</w:t>
-            </w:r>
-            <w:proofErr w:type="spellEnd"/>
-            <w:r>
-              <w:t xml:space="preserve"> </w:t>
+              <w:t xml:space="preserve"> for image_data in images_list </w:t>
             </w:r>
             <w:r>
               <w:t>%}</w:t>
@@ -12790,15 +12693,7 @@
               <w:t>{</w:t>
             </w:r>
             <w:r>
-              <w:t xml:space="preserve">{  </w:t>
-            </w:r>
-            <w:proofErr w:type="spellStart"/>
-            <w:r>
-              <w:t>image_data</w:t>
-            </w:r>
-            <w:proofErr w:type="spellEnd"/>
-            <w:r>
-              <w:t>[</w:t>
+              <w:t>{  image_data[</w:t>
             </w:r>
             <w:r>
               <w:t>'text'</w:t>
@@ -12818,15 +12713,7 @@
               <w:jc w:val="both"/>
             </w:pPr>
             <w:r>
-              <w:t xml:space="preserve">{{ </w:t>
-            </w:r>
-            <w:proofErr w:type="spellStart"/>
-            <w:r>
-              <w:t>image_data</w:t>
-            </w:r>
-            <w:proofErr w:type="spellEnd"/>
-            <w:r>
-              <w:t>['image'].show(width='5in%') }}</w:t>
+              <w:t>{{ image_data['image'].show(width='5in%') }}</w:t>
             </w:r>
           </w:p>
           <w:p>
@@ -12837,15 +12724,7 @@
               <w:t>{%</w:t>
             </w:r>
             <w:r>
-              <w:t xml:space="preserve"> </w:t>
-            </w:r>
-            <w:proofErr w:type="spellStart"/>
-            <w:r>
-              <w:t>endfor</w:t>
-            </w:r>
-            <w:proofErr w:type="spellEnd"/>
-            <w:r>
-              <w:t xml:space="preserve"> </w:t>
+              <w:t xml:space="preserve"> endfor </w:t>
             </w:r>
             <w:r>
               <w:t>%}</w:t>
@@ -12924,33 +12803,14 @@
               <w:rPr>
                 <w:color w:val="FF0000"/>
               </w:rPr>
-              <w:t>if defined('</w:t>
-            </w:r>
-            <w:proofErr w:type="spellStart"/>
-            <w:r>
-              <w:rPr>
-                <w:color w:val="FF0000"/>
-              </w:rPr>
-              <w:t>file_step_heading</w:t>
-            </w:r>
-            <w:proofErr w:type="spellEnd"/>
-            <w:r>
-              <w:rPr>
-                <w:color w:val="FF0000"/>
-              </w:rPr>
-              <w:t>') %}</w:t>
+              <w:t>if defined('file_step_heading') %}</w:t>
             </w:r>
             <w:r>
               <w:t xml:space="preserve"> </w:t>
             </w:r>
             <w:r>
-              <w:t xml:space="preserve">{{ </w:t>
-            </w:r>
-            <w:proofErr w:type="spellStart"/>
-            <w:r>
-              <w:t>file_step_heading</w:t>
-            </w:r>
-            <w:proofErr w:type="spellEnd"/>
+              <w:t>{{ file_step_heading</w:t>
+            </w:r>
             <w:r>
               <w:t xml:space="preserve"> </w:t>
             </w:r>
@@ -12996,20 +12856,9 @@
               <w:pStyle w:val="Listnumbered"/>
               <w:spacing w:before="240" w:after="0"/>
               <w:ind w:left="43"/>
-              <w:rPr>
-                <w:color w:val="auto"/>
-              </w:rPr>
-            </w:pPr>
-            <w:r>
-              <w:t xml:space="preserve">{{ </w:t>
-            </w:r>
-            <w:proofErr w:type="spellStart"/>
-            <w:r>
-              <w:t>file_motion_to_enforce</w:t>
-            </w:r>
-            <w:proofErr w:type="spellEnd"/>
-            <w:r>
-              <w:t xml:space="preserve"> }}</w:t>
+            </w:pPr>
+            <w:r>
+              <w:t>{{ file_motion_to_enforce }}</w:t>
             </w:r>
             <w:r>
               <w:rPr>
@@ -13027,43 +12876,91 @@
               <w:rPr>
                 <w:color w:val="00B0F0"/>
               </w:rPr>
+              <w:t xml:space="preserve"> </w:t>
+            </w:r>
+            <w:r>
+              <w:rPr>
+                <w:color w:val="00B0F0"/>
+              </w:rPr>
+              <w:t xml:space="preserve">or </w:t>
+            </w:r>
+            <w:r>
+              <w:rPr>
+                <w:color w:val="00B0F0"/>
+              </w:rPr>
+              <w:t>why_change_divorce_order  == 'changed circumstances'</w:t>
+            </w:r>
+            <w:r>
+              <w:rPr>
+                <w:color w:val="00B0F0"/>
+              </w:rPr>
+              <w:t xml:space="preserve"> </w:t>
+            </w:r>
+            <w:r>
+              <w:rPr>
+                <w:color w:val="00B0F0"/>
+              </w:rPr>
+              <w:t>or middle_of_case</w:t>
+            </w:r>
+            <w:r>
+              <w:rPr>
+                <w:color w:val="00B0F0"/>
+              </w:rPr>
+              <w:t xml:space="preserve"> == 'yes'</w:t>
+            </w:r>
+            <w:r>
+              <w:rPr>
+                <w:color w:val="00B0F0"/>
+              </w:rPr>
+              <w:t xml:space="preserve"> </w:t>
+            </w:r>
+            <w:r>
+              <w:rPr>
+                <w:color w:val="00B0F0"/>
+              </w:rPr>
               <w:t>)</w:t>
             </w:r>
             <w:r>
               <w:rPr>
                 <w:color w:val="00B0F0"/>
               </w:rPr>
-              <w:t xml:space="preserve"> or middle_of_case == 'no'</w:t>
-            </w:r>
+              <w:t>%}</w:t>
+            </w:r>
+            <w:r>
+              <w:t xml:space="preserve">If you decide that a </w:t>
+            </w:r>
+            <w:r>
+              <w:rPr>
+                <w:b/>
+              </w:rPr>
+              <w:t>Motion to Set Aside</w:t>
+            </w:r>
+            <w:r>
+              <w:t xml:space="preserve"> fits your case:</w:t>
+            </w:r>
+          </w:p>
+          <w:p>
+            <w:pPr>
+              <w:pStyle w:val="Listnumbered"/>
+              <w:ind w:left="330" w:hanging="270"/>
+            </w:pPr>
             <w:r>
               <w:rPr>
                 <w:color w:val="00B0F0"/>
               </w:rPr>
-              <w:t xml:space="preserve"> </w:t>
-            </w:r>
-            <w:r>
-              <w:rPr>
-                <w:color w:val="00B0F0"/>
-              </w:rPr>
-              <w:t>%}</w:t>
-            </w:r>
-            <w:r>
-              <w:t xml:space="preserve">If you decide that a </w:t>
-            </w:r>
-            <w:r>
-              <w:rPr>
-                <w:b/>
-              </w:rPr>
-              <w:t>Motion to Set Aside</w:t>
-            </w:r>
-            <w:r>
-              <w:t xml:space="preserve"> fits your case:</w:t>
-            </w:r>
-            <w:r>
-              <w:rPr>
-                <w:color w:val="00B0F0"/>
-              </w:rPr>
               <w:t>{% endif %}</w:t>
+            </w:r>
+            <w:r>
+              <w:t>1. M</w:t>
+            </w:r>
+            <w:r>
+              <w:t xml:space="preserve">ake 2 copies of </w:t>
+            </w:r>
+            <w:r>
+              <w:t>everything you are going to give the court</w:t>
+            </w:r>
+            <w:r>
+              <w:t>.</w:t>
             </w:r>
           </w:p>
           <w:p>
@@ -13071,25 +12968,7 @@
               <w:pStyle w:val="Listnumbered"/>
               <w:numPr>
                 <w:ilvl w:val="0"/>
-                <w:numId w:val="11"/>
-              </w:numPr>
-            </w:pPr>
-            <w:r>
-              <w:t xml:space="preserve">Make 2 copies of </w:t>
-            </w:r>
-            <w:r>
-              <w:t>everything you are going to give the court</w:t>
-            </w:r>
-            <w:r>
-              <w:t>.</w:t>
-            </w:r>
-          </w:p>
-          <w:p>
-            <w:pPr>
-              <w:pStyle w:val="Listnumbered"/>
-              <w:numPr>
-                <w:ilvl w:val="0"/>
-                <w:numId w:val="11"/>
+                <w:numId w:val="34"/>
               </w:numPr>
             </w:pPr>
             <w:r>
@@ -13185,19 +13064,11 @@
               </w:rPr>
               <w:t xml:space="preserve"> or </w:t>
             </w:r>
-            <w:proofErr w:type="spellStart"/>
             <w:r>
               <w:rPr>
                 <w:color w:val="5B9BD5" w:themeColor="accent5"/>
               </w:rPr>
-              <w:t>why_change_divorce_order</w:t>
-            </w:r>
-            <w:proofErr w:type="spellEnd"/>
-            <w:r>
-              <w:rPr>
-                <w:color w:val="5B9BD5" w:themeColor="accent5"/>
-              </w:rPr>
-              <w:t xml:space="preserve"> == 'changed circumstances'</w:t>
+              <w:t>why_change_divorce_order == 'changed circumstances'</w:t>
             </w:r>
             <w:r>
               <w:rPr>
@@ -13217,7 +13088,7 @@
               <w:pStyle w:val="Listnumbered"/>
               <w:numPr>
                 <w:ilvl w:val="0"/>
-                <w:numId w:val="11"/>
+                <w:numId w:val="34"/>
               </w:numPr>
             </w:pPr>
             <w:r>
@@ -13239,7 +13110,7 @@
               <w:pStyle w:val="Listnumbered"/>
               <w:numPr>
                 <w:ilvl w:val="1"/>
-                <w:numId w:val="11"/>
+                <w:numId w:val="34"/>
               </w:numPr>
             </w:pPr>
             <w:r>
@@ -13287,7 +13158,7 @@
               <w:pStyle w:val="Listnumbered"/>
               <w:numPr>
                 <w:ilvl w:val="1"/>
-                <w:numId w:val="11"/>
+                <w:numId w:val="34"/>
               </w:numPr>
             </w:pPr>
             <w:r>
@@ -13336,11 +13207,10 @@
               <w:pStyle w:val="Listnumbered"/>
               <w:numPr>
                 <w:ilvl w:val="0"/>
-                <w:numId w:val="11"/>
+                <w:numId w:val="34"/>
               </w:numPr>
             </w:pPr>
             <w:r>
-              <w:lastRenderedPageBreak/>
               <w:t>Keep 1 copy for your own records.</w:t>
             </w:r>
           </w:p>
@@ -13349,7 +13219,7 @@
               <w:pStyle w:val="Listnumbered"/>
               <w:numPr>
                 <w:ilvl w:val="0"/>
-                <w:numId w:val="11"/>
+                <w:numId w:val="34"/>
               </w:numPr>
             </w:pPr>
             <w:r>
@@ -13460,13 +13330,8 @@
               <w:br/>
             </w:r>
             <w:r>
-              <w:t>courts.alaska.gov/</w:t>
-            </w:r>
-            <w:proofErr w:type="spellStart"/>
-            <w:r>
-              <w:t>efile</w:t>
-            </w:r>
-            <w:proofErr w:type="spellEnd"/>
+              <w:t>courts.alaska.gov/efile</w:t>
+            </w:r>
           </w:p>
           <w:p>
             <w:pPr>
@@ -13600,7 +13465,17 @@
               <w:t>{{ other_party_in_case }}</w:t>
             </w:r>
             <w:r>
-              <w:t xml:space="preserve"> the way you wrote on the Certificate of Service.</w:t>
+              <w:t xml:space="preserve"> the way you wrote on the </w:t>
+            </w:r>
+            <w:r>
+              <w:rPr>
+                <w:b/>
+                <w:bCs/>
+              </w:rPr>
+              <w:t>Certificate of Service</w:t>
+            </w:r>
+            <w:r>
+              <w:t>.</w:t>
             </w:r>
           </w:p>
           <w:p>
@@ -13624,21 +13499,23 @@
                 <w:bCs/>
               </w:rPr>
               <w:t xml:space="preserve"> </w:t>
+            </w:r>
+            <w:r>
+              <w:rPr>
+                <w:b/>
+                <w:bCs/>
+              </w:rPr>
+              <w:t>Certificate of Service</w:t>
+            </w:r>
+            <w:r>
+              <w:t xml:space="preserve">, </w:t>
             </w:r>
             <w:hyperlink r:id="rId98" w:history="1">
               <w:r>
                 <w:rPr>
                   <w:rStyle w:val="Hyperlink"/>
-                  <w:b/>
-                  <w:bCs/>
                 </w:rPr>
-                <w:t>Certificate of Service</w:t>
-              </w:r>
-              <w:r>
-                <w:rPr>
-                  <w:rStyle w:val="Hyperlink"/>
-                </w:rPr>
-                <w:t>,  SCH-1620</w:t>
+                <w:t>SCH-1620</w:t>
               </w:r>
             </w:hyperlink>
             <w:r>
@@ -13804,7 +13681,6 @@
               <w:outlineLvl w:val="1"/>
             </w:pPr>
             <w:r>
-              <w:lastRenderedPageBreak/>
               <w:t xml:space="preserve">Step </w:t>
             </w:r>
             <w:r>
@@ -13929,7 +13805,11 @@
               <w:pStyle w:val="Body"/>
             </w:pPr>
             <w:r>
-              <w:t xml:space="preserve">If the judge agrees to reconsider their decision, they may ask {{ other_party_in_case }} to respond in writing or they may change the decision.  Usually, the judge only changes their decision after they ask {{ other_party_in_case }} for a written response.    </w:t>
+              <w:t xml:space="preserve">If the judge agrees to reconsider their decision, they may ask {{ other_party_in_case }} to respond in writing or they may change the decision.  Usually, the judge only changes their decision after they ask </w:t>
+            </w:r>
+            <w:r>
+              <w:lastRenderedPageBreak/>
+              <w:t xml:space="preserve">{{ other_party_in_case }} for a written response.    </w:t>
             </w:r>
           </w:p>
           <w:p>
@@ -14105,6 +13985,7 @@
               <w:rPr>
                 <w:shd w:val="clear" w:color="auto" w:fill="FFFFFF"/>
               </w:rPr>
+              <w:lastRenderedPageBreak/>
               <w:t>{%tr endif %}</w:t>
             </w:r>
           </w:p>
@@ -14483,7 +14364,6 @@
               <w:rPr>
                 <w:shd w:val="clear" w:color="auto" w:fill="FFFFFF"/>
               </w:rPr>
-              <w:lastRenderedPageBreak/>
               <w:t xml:space="preserve">Step </w:t>
             </w:r>
             <w:r>
@@ -14530,15 +14410,7 @@
               <w:t xml:space="preserve"> </w:t>
             </w:r>
             <w:r>
-              <w:t xml:space="preserve">What to expect after you file a {{ </w:t>
-            </w:r>
-            <w:proofErr w:type="spellStart"/>
-            <w:r>
-              <w:t>motion_type</w:t>
-            </w:r>
-            <w:proofErr w:type="spellEnd"/>
-            <w:r>
-              <w:t xml:space="preserve"> }}</w:t>
+              <w:t>What to expect after you file a {{ motion_type }}</w:t>
             </w:r>
           </w:p>
         </w:tc>
@@ -14606,7 +14478,11 @@
               <w:t xml:space="preserve">by hand-delivery, email, or TrueFile, they have </w:t>
             </w:r>
             <w:r>
-              <w:t>10 days to respond to the court in writing</w:t>
+              <w:t xml:space="preserve">10 days to respond </w:t>
+            </w:r>
+            <w:r>
+              <w:lastRenderedPageBreak/>
+              <w:t>to the court in writing</w:t>
             </w:r>
             <w:r>
               <w:t xml:space="preserve">, </w:t>
@@ -14728,7 +14604,7 @@
                 <w:ilvl w:val="0"/>
                 <w:numId w:val="1"/>
               </w:numPr>
-              <w:ind w:left="315"/>
+              <w:ind w:left="405"/>
             </w:pPr>
             <w:r>
               <w:t xml:space="preserve">If the due date is a weekend or holiday, your reply is due the next day the court is open.  For example, if it is due on a Saturday, and the court is open Monday, your reply is due Monday.  </w:t>
@@ -14741,7 +14617,7 @@
                 <w:ilvl w:val="0"/>
                 <w:numId w:val="1"/>
               </w:numPr>
-              <w:ind w:left="315"/>
+              <w:ind w:left="405"/>
               <w:rPr>
                 <w:b/>
                 <w:color w:val="auto"/>
@@ -14800,9 +14676,10 @@
             <w:pPr>
               <w:pStyle w:val="ListParagraph"/>
               <w:numPr>
-                <w:ilvl w:val="0"/>
+                <w:ilvl w:val="1"/>
                 <w:numId w:val="1"/>
               </w:numPr>
+              <w:ind w:left="870"/>
             </w:pPr>
             <w:r>
               <w:t>Remember to fil out the section that tells the court how and when you deliver your reply to {{ other_party_in_case }}.</w:t>
@@ -14863,9 +14740,10 @@
             <w:pPr>
               <w:pStyle w:val="ListParagraph"/>
               <w:numPr>
-                <w:ilvl w:val="0"/>
+                <w:ilvl w:val="1"/>
                 <w:numId w:val="1"/>
               </w:numPr>
+              <w:ind w:left="870"/>
             </w:pPr>
             <w:r>
               <w:t>Make 2 copies of your reply.</w:t>
@@ -14876,8 +14754,9 @@
               <w:pStyle w:val="ListParagraph"/>
               <w:numPr>
                 <w:ilvl w:val="1"/>
-                <w:numId w:val="1"/>
+                <w:numId w:val="38"/>
               </w:numPr>
+              <w:ind w:left="1230"/>
             </w:pPr>
             <w:r>
               <w:t>File the original with the court.</w:t>
@@ -14888,8 +14767,9 @@
               <w:pStyle w:val="ListParagraph"/>
               <w:numPr>
                 <w:ilvl w:val="1"/>
-                <w:numId w:val="1"/>
+                <w:numId w:val="38"/>
               </w:numPr>
+              <w:ind w:left="1230"/>
             </w:pPr>
             <w:r>
               <w:t xml:space="preserve"> Keep 1 copy for your own records.</w:t>
@@ -14900,8 +14780,9 @@
               <w:pStyle w:val="ListParagraph"/>
               <w:numPr>
                 <w:ilvl w:val="1"/>
-                <w:numId w:val="1"/>
+                <w:numId w:val="38"/>
               </w:numPr>
+              <w:ind w:left="1230"/>
             </w:pPr>
             <w:r>
               <w:t>On the same day you file your reply, try to give  {{ other_party_in_case}}, or their lawyer, 1 copy of everything you file with the court.</w:t>
@@ -14926,11 +14807,7 @@
               <w:ind w:left="405"/>
             </w:pPr>
             <w:r>
-              <w:t xml:space="preserve">The judge may set a date for a hearing, but they may decide your </w:t>
-            </w:r>
-            <w:r>
-              <w:lastRenderedPageBreak/>
-              <w:t>motion without a hearing.</w:t>
+              <w:t>The judge may set a date for a hearing, but they may decide your motion without a hearing.</w:t>
             </w:r>
           </w:p>
           <w:p>
@@ -14943,42 +14820,17 @@
               <w:ind w:left="405"/>
             </w:pPr>
             <w:r>
-              <w:t xml:space="preserve">The judge may grant your  </w:t>
+              <w:t xml:space="preserve">The judge may grant your </w:t>
             </w:r>
             <w:r>
               <w:rPr>
                 <w:b/>
                 <w:bCs/>
               </w:rPr>
-              <w:t xml:space="preserve">{{ </w:t>
-            </w:r>
-            <w:proofErr w:type="spellStart"/>
-            <w:r>
-              <w:rPr>
-                <w:b/>
-                <w:bCs/>
-              </w:rPr>
-              <w:t>motion_type</w:t>
-            </w:r>
-            <w:proofErr w:type="spellEnd"/>
-            <w:r>
-              <w:rPr>
-                <w:b/>
-                <w:bCs/>
-              </w:rPr>
-              <w:t xml:space="preserve"> }} </w:t>
-            </w:r>
-            <w:r>
-              <w:rPr>
-                <w:b/>
-              </w:rPr>
-              <w:t>-</w:t>
-            </w:r>
-            <w:r>
-              <w:t xml:space="preserve"> </w:t>
-            </w:r>
-            <w:r>
-              <w:t>k</w:t>
+              <w:t>{{ motion_type }}</w:t>
+            </w:r>
+            <w:r>
+              <w:t>. K</w:t>
             </w:r>
             <w:r>
               <w:t xml:space="preserve">eep following the court order you have </w:t>
@@ -15026,21 +14878,13 @@
               </w:rPr>
               <w:t xml:space="preserve">{{ </w:t>
             </w:r>
-            <w:proofErr w:type="spellStart"/>
             <w:r>
               <w:rPr>
                 <w:b/>
                 <w:bCs/>
               </w:rPr>
-              <w:t>motion_type</w:t>
-            </w:r>
-            <w:proofErr w:type="spellEnd"/>
-            <w:r>
-              <w:rPr>
-                <w:b/>
-                <w:bCs/>
-              </w:rPr>
-              <w:t xml:space="preserve"> }}</w:t>
+              <w:lastRenderedPageBreak/>
+              <w:t>motion_type }}</w:t>
             </w:r>
             <w:r>
               <w:t xml:space="preserve"> if </w:t>
@@ -15131,21 +14975,8 @@
               <w:br/>
             </w:r>
             <w:r>
-              <w:t>youtube.com/</w:t>
-            </w:r>
-            <w:proofErr w:type="spellStart"/>
-            <w:r>
-              <w:t>watch?v</w:t>
-            </w:r>
-            <w:proofErr w:type="spellEnd"/>
-            <w:r>
-              <w:t>=</w:t>
-            </w:r>
-            <w:proofErr w:type="spellStart"/>
-            <w:r>
-              <w:t>egoBeRFB_Uw</w:t>
-            </w:r>
-            <w:proofErr w:type="spellEnd"/>
+              <w:t>youtube.com/watch?v=egoBeRFB_Uw</w:t>
+            </w:r>
           </w:p>
           <w:p>
             <w:pPr>
@@ -15167,15 +14998,7 @@
               <w:br/>
             </w:r>
             <w:r>
-              <w:t>youtube.com/</w:t>
-            </w:r>
-            <w:proofErr w:type="spellStart"/>
-            <w:r>
-              <w:t>watch?v</w:t>
-            </w:r>
-            <w:proofErr w:type="spellEnd"/>
-            <w:r>
-              <w:t>=YQvG7GEGeoo</w:t>
+              <w:t>youtube.com/watch?v=YQvG7GEGeoo</w:t>
             </w:r>
           </w:p>
           <w:p>
@@ -15206,13 +15029,8 @@
             </w:r>
             <w:r>
               <w:br/>
-              <w:t>courts.alaska.gov/shc/family/</w:t>
-            </w:r>
-            <w:proofErr w:type="spellStart"/>
-            <w:r>
-              <w:t>motions.htm#reply</w:t>
-            </w:r>
-            <w:proofErr w:type="spellEnd"/>
+              <w:t>courts.alaska.gov/shc/family/motions.htm#reply</w:t>
+            </w:r>
           </w:p>
           <w:p>
             <w:pPr>
@@ -15279,13 +15097,8 @@
               <w:br/>
             </w:r>
             <w:r>
-              <w:t>courts.alaska.gov/shc/family/</w:t>
-            </w:r>
-            <w:proofErr w:type="spellStart"/>
-            <w:r>
-              <w:t>after-judgment.htm#options</w:t>
-            </w:r>
-            <w:proofErr w:type="spellEnd"/>
+              <w:t>courts.alaska.gov/shc/family/after-judgment.htm#options</w:t>
+            </w:r>
           </w:p>
           <w:p>
             <w:pPr>
@@ -15544,7 +15357,6 @@
               <w:rPr>
                 <w:shd w:val="clear" w:color="auto" w:fill="FFFFFF"/>
               </w:rPr>
-              <w:lastRenderedPageBreak/>
               <w:t>M</w:t>
             </w:r>
             <w:r>
@@ -15594,7 +15406,6 @@
               <w:spacing w:before="240"/>
             </w:pPr>
             <w:r>
-              <w:lastRenderedPageBreak/>
               <w:t xml:space="preserve">A </w:t>
             </w:r>
             <w:r>
@@ -15638,11 +15449,7 @@
               <w:t>o Reconsider</w:t>
             </w:r>
             <w:r>
-              <w:t xml:space="preserve"> unless the court asks you for a response, usually in a written order or notice.  The court usually sets a deadline for a response.  If no deadline is set, the </w:t>
-            </w:r>
-            <w:r>
-              <w:lastRenderedPageBreak/>
-              <w:t>response is due 10 days from the date the court distributed it to you.  You can find this date by looking at the end of the written order or decision to see when the clerk emailed or mailed it to the parents.</w:t>
+              <w:t xml:space="preserve"> unless the court asks you for a response, usually in a written order or notice.  The court usually sets a deadline for a response.  If no deadline is set, the response is due 10 days from the date the court distributed it to you.  You can find this date by looking at the end of the written order or decision to see when the clerk emailed or mailed it to the parents.</w:t>
             </w:r>
           </w:p>
           <w:p>
@@ -15668,6 +15475,7 @@
               <w:ind w:left="420"/>
             </w:pPr>
             <w:r>
+              <w:lastRenderedPageBreak/>
               <w:t xml:space="preserve">The court may write a decision, but if the court does not issue a decision 30 days after the motion or response was filed, </w:t>
             </w:r>
             <w:r>
@@ -16029,26 +15837,32 @@
               <w:rPr>
                 <w:shd w:val="clear" w:color="auto" w:fill="FFFFFF"/>
               </w:rPr>
+              <w:t xml:space="preserve">{% if </w:t>
+            </w:r>
+            <w:r>
+              <w:rPr>
+                <w:shd w:val="clear" w:color="auto" w:fill="FFFFFF"/>
+              </w:rPr>
+              <w:t xml:space="preserve">respond_to_custody </w:t>
+            </w:r>
+            <w:r>
+              <w:rPr>
+                <w:shd w:val="clear" w:color="auto" w:fill="FFFFFF"/>
+              </w:rPr>
+              <w:t xml:space="preserve"> == 'agree' %} </w:t>
+            </w:r>
+            <w:r>
+              <w:rPr>
+                <w:shd w:val="clear" w:color="auto" w:fill="FFFFFF"/>
+              </w:rPr>
+              <w:t xml:space="preserve">proposed </w:t>
+            </w:r>
+            <w:r>
+              <w:rPr>
+                <w:shd w:val="clear" w:color="auto" w:fill="FFFFFF"/>
+              </w:rPr>
               <w:lastRenderedPageBreak/>
-              <w:t xml:space="preserve">{% if </w:t>
-            </w:r>
-            <w:r>
-              <w:rPr>
-                <w:shd w:val="clear" w:color="auto" w:fill="FFFFFF"/>
-              </w:rPr>
-              <w:t xml:space="preserve">respond_to_custody </w:t>
-            </w:r>
-            <w:r>
-              <w:rPr>
-                <w:shd w:val="clear" w:color="auto" w:fill="FFFFFF"/>
-              </w:rPr>
-              <w:t xml:space="preserve"> == 'agree' %} </w:t>
-            </w:r>
-            <w:r>
-              <w:rPr>
-                <w:shd w:val="clear" w:color="auto" w:fill="FFFFFF"/>
-              </w:rPr>
-              <w:t>proposed changes</w:t>
+              <w:t>changes</w:t>
             </w:r>
             <w:r>
               <w:rPr>
@@ -16247,7 +16061,91 @@
                 <w:bCs/>
                 <w:color w:val="auto"/>
               </w:rPr>
-              <w:t xml:space="preserve">Request to Modify Order or Decree Concerning Spousal Maintenance or </w:t>
+              <w:t>Request to Modify Order or Decree Concerning Spousal Maintenance or Property</w:t>
+            </w:r>
+            <w:r>
+              <w:rPr>
+                <w:color w:val="auto"/>
+              </w:rPr>
+              <w:t>, and you agree, you have options</w:t>
+            </w:r>
+            <w:r>
+              <w:rPr>
+                <w:color w:val="auto"/>
+              </w:rPr>
+              <w:t>:</w:t>
+            </w:r>
+            <w:r>
+              <w:rPr>
+                <w:color w:val="FFC000"/>
+                <w:shd w:val="clear" w:color="auto" w:fill="FFFFFF"/>
+              </w:rPr>
+              <w:t xml:space="preserve">{% </w:t>
+            </w:r>
+            <w:r>
+              <w:rPr>
+                <w:color w:val="FFC000"/>
+                <w:shd w:val="clear" w:color="auto" w:fill="FFFFFF"/>
+              </w:rPr>
+              <w:t xml:space="preserve">elif </w:t>
+            </w:r>
+            <w:r>
+              <w:rPr>
+                <w:color w:val="FFC000"/>
+                <w:shd w:val="clear" w:color="auto" w:fill="FFFFFF"/>
+              </w:rPr>
+              <w:t>type_of_response == '</w:t>
+            </w:r>
+            <w:r>
+              <w:rPr>
+                <w:color w:val="FFC000"/>
+                <w:shd w:val="clear" w:color="auto" w:fill="FFFFFF"/>
+              </w:rPr>
+              <w:t xml:space="preserve"> all divorce</w:t>
+            </w:r>
+            <w:r>
+              <w:rPr>
+                <w:color w:val="FFC000"/>
+                <w:shd w:val="clear" w:color="auto" w:fill="FFFFFF"/>
+              </w:rPr>
+              <w:t>'</w:t>
+            </w:r>
+            <w:r>
+              <w:rPr>
+                <w:color w:val="FFC000"/>
+                <w:shd w:val="clear" w:color="auto" w:fill="FFFFFF"/>
+              </w:rPr>
+              <w:t xml:space="preserve"> </w:t>
+            </w:r>
+            <w:r>
+              <w:rPr>
+                <w:color w:val="FFC000"/>
+              </w:rPr>
+              <w:t xml:space="preserve"> %}</w:t>
+            </w:r>
+            <w:r>
+              <w:rPr>
+                <w:color w:val="auto"/>
+              </w:rPr>
+              <w:t xml:space="preserve"> If </w:t>
+            </w:r>
+            <w:r>
+              <w:rPr>
+                <w:color w:val="auto"/>
+              </w:rPr>
+              <w:t>your spouse or ex</w:t>
+            </w:r>
+            <w:r>
+              <w:rPr>
+                <w:color w:val="auto"/>
+              </w:rPr>
+              <w:t xml:space="preserve"> files a</w:t>
+            </w:r>
+            <w:r>
+              <w:rPr>
+                <w:color w:val="auto"/>
+              </w:rPr>
+              <w:t xml:space="preserve"> </w:t>
             </w:r>
             <w:r>
               <w:rPr>
@@ -16255,92 +16153,13 @@
                 <w:bCs/>
                 <w:color w:val="auto"/>
               </w:rPr>
-              <w:lastRenderedPageBreak/>
-              <w:t>Property</w:t>
+              <w:t>Motion to Modify</w:t>
             </w:r>
             <w:r>
               <w:rPr>
                 <w:color w:val="auto"/>
               </w:rPr>
-              <w:t>, and you agree, you have options</w:t>
-            </w:r>
-            <w:r>
-              <w:rPr>
-                <w:color w:val="auto"/>
-              </w:rPr>
-              <w:t>:</w:t>
-            </w:r>
-            <w:r>
-              <w:rPr>
-                <w:color w:val="FFC000"/>
-                <w:shd w:val="clear" w:color="auto" w:fill="FFFFFF"/>
-              </w:rPr>
-              <w:t xml:space="preserve">{% </w:t>
-            </w:r>
-            <w:r>
-              <w:rPr>
-                <w:color w:val="FFC000"/>
-                <w:shd w:val="clear" w:color="auto" w:fill="FFFFFF"/>
-              </w:rPr>
-              <w:t xml:space="preserve">elif </w:t>
-            </w:r>
-            <w:r>
-              <w:rPr>
-                <w:color w:val="FFC000"/>
-                <w:shd w:val="clear" w:color="auto" w:fill="FFFFFF"/>
-              </w:rPr>
-              <w:t>type_of_response == '</w:t>
-            </w:r>
-            <w:r>
-              <w:rPr>
-                <w:color w:val="FFC000"/>
-                <w:shd w:val="clear" w:color="auto" w:fill="FFFFFF"/>
-              </w:rPr>
-              <w:t xml:space="preserve"> all divorce</w:t>
-            </w:r>
-            <w:r>
-              <w:rPr>
-                <w:color w:val="FFC000"/>
-                <w:shd w:val="clear" w:color="auto" w:fill="FFFFFF"/>
-              </w:rPr>
-              <w:t>'</w:t>
-            </w:r>
-            <w:r>
-              <w:rPr>
-                <w:color w:val="FFC000"/>
-                <w:shd w:val="clear" w:color="auto" w:fill="FFFFFF"/>
-              </w:rPr>
-              <w:t xml:space="preserve"> </w:t>
-            </w:r>
-            <w:r>
-              <w:rPr>
-                <w:color w:val="FFC000"/>
-              </w:rPr>
-              <w:t xml:space="preserve"> %}</w:t>
-            </w:r>
-            <w:r>
-              <w:rPr>
-                <w:color w:val="auto"/>
-              </w:rPr>
-              <w:t xml:space="preserve"> If </w:t>
-            </w:r>
-            <w:r>
-              <w:rPr>
-                <w:color w:val="auto"/>
-              </w:rPr>
-              <w:t>your spouse or ex</w:t>
-            </w:r>
-            <w:r>
-              <w:rPr>
-                <w:color w:val="auto"/>
-              </w:rPr>
-              <w:t xml:space="preserve"> files a</w:t>
-            </w:r>
-            <w:r>
-              <w:rPr>
-                <w:color w:val="auto"/>
-              </w:rPr>
-              <w:t xml:space="preserve"> </w:t>
+              <w:t xml:space="preserve"> the parenting plan and custody order or the child support order and a </w:t>
             </w:r>
             <w:r>
               <w:rPr>
@@ -16348,32 +16167,18 @@
                 <w:bCs/>
                 <w:color w:val="auto"/>
               </w:rPr>
-              <w:t>Motion to Modify</w:t>
+              <w:t>Request to Modify Order or Decree Concerning Spousal Maintenance or Property</w:t>
             </w:r>
             <w:r>
               <w:rPr>
                 <w:color w:val="auto"/>
               </w:rPr>
-              <w:t xml:space="preserve"> the parenting plan and custody order or the child support order and a </w:t>
-            </w:r>
-            <w:r>
-              <w:rPr>
-                <w:b/>
-                <w:bCs/>
+              <w:t>, and you agree, you have options</w:t>
+            </w:r>
+            <w:r>
+              <w:rPr>
                 <w:color w:val="auto"/>
               </w:rPr>
-              <w:t>Request to Modify Order or Decree Concerning Spousal Maintenance or Property</w:t>
-            </w:r>
-            <w:r>
-              <w:rPr>
-                <w:color w:val="auto"/>
-              </w:rPr>
-              <w:t>, and you agree, you have options</w:t>
-            </w:r>
-            <w:r>
-              <w:rPr>
-                <w:color w:val="auto"/>
-              </w:rPr>
               <w:t>:</w:t>
             </w:r>
             <w:r>
@@ -16419,7 +16224,15 @@
                 <w:b/>
                 <w:iCs/>
               </w:rPr>
-              <w:t>Motion to Set Aside Judgment or Order</w:t>
+              <w:t xml:space="preserve">Motion to Set Aside Judgment </w:t>
+            </w:r>
+            <w:r>
+              <w:rPr>
+                <w:b/>
+                <w:iCs/>
+              </w:rPr>
+              <w:lastRenderedPageBreak/>
+              <w:t>or Order</w:t>
             </w:r>
             <w:r>
               <w:t xml:space="preserve"> </w:t>
@@ -16887,59 +16700,52 @@
                 <w:color w:val="FF0000"/>
                 <w:shd w:val="clear" w:color="auto" w:fill="FFFFFF"/>
               </w:rPr>
-              <w:t xml:space="preserve">{% if respond_to_custody == 'agree' </w:t>
+              <w:t>{% if respond_to_custody == 'agree' %}</w:t>
+            </w:r>
+            <w:r>
+              <w:t xml:space="preserve">and </w:t>
+            </w:r>
+            <w:r>
+              <w:t>{{ other_party_in_case }}</w:t>
+            </w:r>
+            <w:r>
+              <w:t xml:space="preserve"> agree</w:t>
             </w:r>
             <w:r>
               <w:rPr>
                 <w:color w:val="FF0000"/>
+              </w:rPr>
+              <w:t>{% else %}</w:t>
+            </w:r>
+            <w:r>
+              <w:rPr>
+                <w:shd w:val="clear" w:color="auto" w:fill="FFFFFF"/>
+              </w:rPr>
+              <w:t>d</w:t>
+            </w:r>
+            <w:r>
+              <w:rPr>
+                <w:shd w:val="clear" w:color="auto" w:fill="FFFFFF"/>
+              </w:rPr>
+              <w:t xml:space="preserve">o </w:t>
+            </w:r>
+            <w:r>
+              <w:rPr>
+                <w:shd w:val="clear" w:color="auto" w:fill="FFFFFF"/>
+              </w:rPr>
+              <w:t>n</w:t>
+            </w:r>
+            <w:r>
+              <w:rPr>
+                <w:shd w:val="clear" w:color="auto" w:fill="FFFFFF"/>
+              </w:rPr>
+              <w:t xml:space="preserve">ot </w:t>
+            </w:r>
+            <w:r>
+              <w:rPr>
                 <w:shd w:val="clear" w:color="auto" w:fill="FFFFFF"/>
               </w:rPr>
               <w:lastRenderedPageBreak/>
-              <w:t>%}</w:t>
-            </w:r>
-            <w:r>
-              <w:t xml:space="preserve">and </w:t>
-            </w:r>
-            <w:r>
-              <w:t>{{ other_party_in_case }}</w:t>
-            </w:r>
-            <w:r>
-              <w:t xml:space="preserve"> agree</w:t>
-            </w:r>
-            <w:r>
-              <w:rPr>
-                <w:color w:val="FF0000"/>
-              </w:rPr>
-              <w:t>{% else %}</w:t>
-            </w:r>
-            <w:r>
-              <w:rPr>
-                <w:shd w:val="clear" w:color="auto" w:fill="FFFFFF"/>
-              </w:rPr>
-              <w:t>d</w:t>
-            </w:r>
-            <w:r>
-              <w:rPr>
-                <w:shd w:val="clear" w:color="auto" w:fill="FFFFFF"/>
-              </w:rPr>
-              <w:t xml:space="preserve">o </w:t>
-            </w:r>
-            <w:r>
-              <w:rPr>
-                <w:shd w:val="clear" w:color="auto" w:fill="FFFFFF"/>
-              </w:rPr>
-              <w:t>n</w:t>
-            </w:r>
-            <w:r>
-              <w:rPr>
-                <w:shd w:val="clear" w:color="auto" w:fill="FFFFFF"/>
-              </w:rPr>
-              <w:t xml:space="preserve">ot </w:t>
-            </w:r>
-            <w:r>
-              <w:rPr>
-                <w:shd w:val="clear" w:color="auto" w:fill="FFFFFF"/>
-              </w:rPr>
               <w:t>a</w:t>
             </w:r>
             <w:r>
@@ -17144,104 +16950,107 @@
               </w:rPr>
             </w:pPr>
             <w:r>
+              <w:t>If the new parenting plan changes the amount of child support, the judge will also issue a new child support order.</w:t>
+            </w:r>
+            <w:r>
+              <w:rPr>
+                <w:color w:val="00B050"/>
+              </w:rPr>
+              <w:t xml:space="preserve"> {% endif %}</w:t>
+            </w:r>
+            <w:r>
+              <w:rPr>
+                <w:color w:val="00B050"/>
+              </w:rPr>
+              <w:t>{% if type</w:t>
+            </w:r>
+            <w:r>
+              <w:rPr>
+                <w:color w:val="00B050"/>
+              </w:rPr>
+              <w:t>_</w:t>
+            </w:r>
+            <w:r>
+              <w:rPr>
+                <w:color w:val="00B050"/>
+              </w:rPr>
+              <w:t>of</w:t>
+            </w:r>
+            <w:r>
+              <w:rPr>
+                <w:color w:val="00B050"/>
+              </w:rPr>
+              <w:t>_</w:t>
+            </w:r>
+            <w:r>
+              <w:rPr>
+                <w:color w:val="00B050"/>
+              </w:rPr>
+              <w:t>response =='child support' %}</w:t>
+            </w:r>
+            <w:r>
+              <w:t>issue a new child support order.</w:t>
+            </w:r>
+            <w:r>
+              <w:rPr>
+                <w:color w:val="00B050"/>
+              </w:rPr>
+              <w:t xml:space="preserve"> {% endif %}</w:t>
+            </w:r>
+            <w:r>
+              <w:rPr>
+                <w:color w:val="00B050"/>
+              </w:rPr>
+              <w:t>{% if type</w:t>
+            </w:r>
+            <w:r>
+              <w:rPr>
+                <w:color w:val="00B050"/>
+              </w:rPr>
+              <w:t>_</w:t>
+            </w:r>
+            <w:r>
+              <w:rPr>
+                <w:color w:val="00B050"/>
+              </w:rPr>
+              <w:t>of</w:t>
+            </w:r>
+            <w:r>
+              <w:rPr>
+                <w:color w:val="00B050"/>
+              </w:rPr>
+              <w:t>_</w:t>
+            </w:r>
+            <w:r>
+              <w:rPr>
+                <w:color w:val="00B050"/>
+              </w:rPr>
+              <w:t xml:space="preserve">response </w:t>
+            </w:r>
+            <w:r>
+              <w:rPr>
+                <w:color w:val="00B050"/>
+              </w:rPr>
+              <w:t xml:space="preserve">== </w:t>
+            </w:r>
+            <w:r>
+              <w:rPr>
+                <w:color w:val="00B050"/>
+              </w:rPr>
+              <w:t>'divorce'</w:t>
+            </w:r>
+            <w:r>
+              <w:rPr>
+                <w:color w:val="00B050"/>
+              </w:rPr>
+              <w:t xml:space="preserve"> %}</w:t>
+            </w:r>
+            <w:r>
+              <w:t xml:space="preserve">The judge first decides if there has been a change in circumstances. If the judge decides there is a change, the judge will issue a new spousal support </w:t>
+            </w:r>
+            <w:r>
               <w:lastRenderedPageBreak/>
-              <w:t>If the new parenting plan changes the amount of child support, the judge will also issue a new child support order.</w:t>
-            </w:r>
-            <w:r>
-              <w:rPr>
-                <w:color w:val="00B050"/>
-              </w:rPr>
-              <w:t xml:space="preserve"> {% endif %}</w:t>
-            </w:r>
-            <w:r>
-              <w:rPr>
-                <w:color w:val="00B050"/>
-              </w:rPr>
-              <w:t>{% if type</w:t>
-            </w:r>
-            <w:r>
-              <w:rPr>
-                <w:color w:val="00B050"/>
-              </w:rPr>
-              <w:t>_</w:t>
-            </w:r>
-            <w:r>
-              <w:rPr>
-                <w:color w:val="00B050"/>
-              </w:rPr>
-              <w:t>of</w:t>
-            </w:r>
-            <w:r>
-              <w:rPr>
-                <w:color w:val="00B050"/>
-              </w:rPr>
-              <w:t>_</w:t>
-            </w:r>
-            <w:r>
-              <w:rPr>
-                <w:color w:val="00B050"/>
-              </w:rPr>
-              <w:t>response =='child support' %}</w:t>
-            </w:r>
-            <w:r>
-              <w:t>issue a new child support order.</w:t>
-            </w:r>
-            <w:r>
-              <w:rPr>
-                <w:color w:val="00B050"/>
-              </w:rPr>
-              <w:t xml:space="preserve"> {% endif %}</w:t>
-            </w:r>
-            <w:r>
-              <w:rPr>
-                <w:color w:val="00B050"/>
-              </w:rPr>
-              <w:t>{% if type</w:t>
-            </w:r>
-            <w:r>
-              <w:rPr>
-                <w:color w:val="00B050"/>
-              </w:rPr>
-              <w:t>_</w:t>
-            </w:r>
-            <w:r>
-              <w:rPr>
-                <w:color w:val="00B050"/>
-              </w:rPr>
-              <w:t>of</w:t>
-            </w:r>
-            <w:r>
-              <w:rPr>
-                <w:color w:val="00B050"/>
-              </w:rPr>
-              <w:t>_</w:t>
-            </w:r>
-            <w:r>
-              <w:rPr>
-                <w:color w:val="00B050"/>
-              </w:rPr>
-              <w:t xml:space="preserve">response </w:t>
-            </w:r>
-            <w:r>
-              <w:rPr>
-                <w:color w:val="00B050"/>
-              </w:rPr>
-              <w:t xml:space="preserve">== </w:t>
-            </w:r>
-            <w:r>
-              <w:rPr>
-                <w:color w:val="00B050"/>
-              </w:rPr>
-              <w:t>'divorce'</w:t>
-            </w:r>
-            <w:r>
-              <w:rPr>
-                <w:color w:val="00B050"/>
-              </w:rPr>
-              <w:t xml:space="preserve"> %}</w:t>
-            </w:r>
-            <w:r>
-              <w:t>The judge first decides if there has been a change in circumstances. If the judge decides there is a change, the judge will issue a new spousal support order.</w:t>
+              <w:t>order.</w:t>
             </w:r>
             <w:r>
               <w:rPr>
@@ -17352,21 +17161,7 @@
               <w:rPr>
                 <w:color w:val="00B0F0"/>
               </w:rPr>
-              <w:t>response in('</w:t>
-            </w:r>
-            <w:proofErr w:type="spellStart"/>
-            <w:r>
-              <w:rPr>
-                <w:color w:val="00B0F0"/>
-              </w:rPr>
-              <w:t>custody','all</w:t>
-            </w:r>
-            <w:proofErr w:type="spellEnd"/>
-            <w:r>
-              <w:rPr>
-                <w:color w:val="00B0F0"/>
-              </w:rPr>
-              <w:t xml:space="preserve"> divorce') %}</w:t>
+              <w:t>response in('custody','all divorce') %}</w:t>
             </w:r>
             <w:r>
               <w:rPr>
@@ -17430,35 +17225,7 @@
               <w:rPr>
                 <w:color w:val="0070C0"/>
               </w:rPr>
-              <w:t>{% if type_of_response in('</w:t>
-            </w:r>
-            <w:proofErr w:type="spellStart"/>
-            <w:r>
-              <w:rPr>
-                <w:color w:val="0070C0"/>
-              </w:rPr>
-              <w:t>custody','child</w:t>
-            </w:r>
-            <w:proofErr w:type="spellEnd"/>
-            <w:r>
-              <w:rPr>
-                <w:color w:val="0070C0"/>
-              </w:rPr>
-              <w:t xml:space="preserve"> </w:t>
-            </w:r>
-            <w:proofErr w:type="spellStart"/>
-            <w:r>
-              <w:rPr>
-                <w:color w:val="0070C0"/>
-              </w:rPr>
-              <w:t>support','all</w:t>
-            </w:r>
-            <w:proofErr w:type="spellEnd"/>
-            <w:r>
-              <w:rPr>
-                <w:color w:val="0070C0"/>
-              </w:rPr>
-              <w:t xml:space="preserve"> divorce') %}</w:t>
+              <w:t>{% if type_of_response in('custody','child support','all divorce') %}</w:t>
             </w:r>
             <w:r>
               <w:rPr>
@@ -17545,11 +17312,7 @@
               </w:r>
             </w:hyperlink>
             <w:r>
-              <w:t xml:space="preserve"> about what types of circumstances amount to a change of </w:t>
-            </w:r>
-            <w:r>
-              <w:lastRenderedPageBreak/>
-              <w:t>circumstances allowing a modification.</w:t>
+              <w:t xml:space="preserve"> about what types of circumstances amount to a change of circumstances allowing a modification.</w:t>
             </w:r>
           </w:p>
           <w:p>
@@ -17686,14 +17449,12 @@
               </w:rPr>
               <w:t>'</w:t>
             </w:r>
-            <w:proofErr w:type="spellStart"/>
             <w:r>
               <w:rPr>
                 <w:color w:val="00B050"/>
               </w:rPr>
               <w:t>child_support</w:t>
             </w:r>
-            <w:proofErr w:type="spellEnd"/>
             <w:r>
               <w:rPr>
                 <w:color w:val="00B050"/>
@@ -17797,7 +17558,11 @@
               <w:t>the spousal support</w:t>
             </w:r>
             <w:r>
-              <w:t xml:space="preserve"> or property and debt division order</w:t>
+              <w:t xml:space="preserve"> or property and </w:t>
+            </w:r>
+            <w:r>
+              <w:lastRenderedPageBreak/>
+              <w:t>debt division order</w:t>
             </w:r>
             <w:r>
               <w:rPr>
@@ -18405,7 +18170,6 @@
               <w:rPr>
                 <w:color w:val="000000"/>
               </w:rPr>
-              <w:lastRenderedPageBreak/>
               <w:t>public.courts.alaska.gov/web/forms/docs/dr-308.pdf</w:t>
             </w:r>
             <w:r>
@@ -18503,16 +18267,9 @@
               <w:rPr>
                 <w:color w:val="000000"/>
               </w:rPr>
-              <w:t>courts.alaska.gov/shc/family/</w:t>
-            </w:r>
-            <w:proofErr w:type="spellStart"/>
-            <w:r>
-              <w:rPr>
-                <w:color w:val="000000"/>
-              </w:rPr>
-              <w:t>shclaws.htm#cases</w:t>
-            </w:r>
-            <w:proofErr w:type="spellEnd"/>
+              <w:lastRenderedPageBreak/>
+              <w:t>courts.alaska.gov/shc/family/shclaws.htm#cases</w:t>
+            </w:r>
           </w:p>
           <w:p>
             <w:pPr>
@@ -18803,14 +18560,7 @@
               <w:rPr>
                 <w:shd w:val="clear" w:color="auto" w:fill="FFFFFF"/>
               </w:rPr>
-              <w:t xml:space="preserve">{% else %}do not agree with the Motion to Set Aside Judgment </w:t>
-            </w:r>
-            <w:r>
-              <w:rPr>
-                <w:shd w:val="clear" w:color="auto" w:fill="FFFFFF"/>
-              </w:rPr>
-              <w:lastRenderedPageBreak/>
-              <w:t>or Order {% endif %}</w:t>
+              <w:t>{% else %}do not agree with the Motion to Set Aside Judgment or Order {% endif %}</w:t>
             </w:r>
           </w:p>
         </w:tc>
@@ -18832,7 +18582,6 @@
               <w:rPr>
                 <w:color w:val="92D050"/>
               </w:rPr>
-              <w:lastRenderedPageBreak/>
               <w:t>{% if respond_to_set_aside == 'agree' %}</w:t>
             </w:r>
             <w:r>
@@ -19128,6 +18877,7 @@
               <w:rPr>
                 <w:shd w:val="clear" w:color="auto" w:fill="FFFFFF"/>
               </w:rPr>
+              <w:lastRenderedPageBreak/>
               <w:t xml:space="preserve">{%tr if </w:t>
             </w:r>
             <w:r>
@@ -19159,14 +18909,7 @@
               <w:rPr>
                 <w:shd w:val="clear" w:color="auto" w:fill="FFFFFF"/>
               </w:rPr>
-              <w:t>respond_to_custody in('</w:t>
-            </w:r>
-            <w:proofErr w:type="spellStart"/>
-            <w:r>
-              <w:rPr>
-                <w:shd w:val="clear" w:color="auto" w:fill="FFFFFF"/>
-              </w:rPr>
-              <w:t>agree',</w:t>
+              <w:t>respond_to_custody in('agree',</w:t>
             </w:r>
             <w:r>
               <w:rPr>
@@ -19174,7 +18917,6 @@
               </w:rPr>
               <w:t>'some</w:t>
             </w:r>
-            <w:proofErr w:type="spellEnd"/>
             <w:r>
               <w:rPr>
                 <w:shd w:val="clear" w:color="auto" w:fill="FFFFFF"/>
@@ -19497,7 +19239,6 @@
               <w:rPr>
                 <w:shd w:val="clear" w:color="auto" w:fill="FFFFFF"/>
               </w:rPr>
-              <w:lastRenderedPageBreak/>
               <w:t>{%tr endif %}</w:t>
             </w:r>
           </w:p>
@@ -19569,21 +19310,7 @@
               <w:rPr>
                 <w:shd w:val="clear" w:color="auto" w:fill="FFFFFF"/>
               </w:rPr>
-              <w:t>'</w:t>
-            </w:r>
-            <w:proofErr w:type="spellStart"/>
-            <w:r>
-              <w:rPr>
-                <w:shd w:val="clear" w:color="auto" w:fill="FFFFFF"/>
-              </w:rPr>
-              <w:t>divorce','all</w:t>
-            </w:r>
-            <w:proofErr w:type="spellEnd"/>
-            <w:r>
-              <w:rPr>
-                <w:shd w:val="clear" w:color="auto" w:fill="FFFFFF"/>
-              </w:rPr>
-              <w:t xml:space="preserve"> divorce'</w:t>
+              <w:t>'divorce','all divorce'</w:t>
             </w:r>
             <w:r>
               <w:rPr>
@@ -19640,6 +19367,7 @@
               </w:rPr>
             </w:pPr>
             <w:r>
+              <w:lastRenderedPageBreak/>
               <w:t>Step</w:t>
             </w:r>
             <w:r>
@@ -19746,21 +19474,7 @@
               <w:rPr>
                 <w:shd w:val="clear" w:color="auto" w:fill="FFFFFF"/>
               </w:rPr>
-              <w:t xml:space="preserve">{{ </w:t>
-            </w:r>
-            <w:proofErr w:type="spellStart"/>
-            <w:r>
-              <w:rPr>
-                <w:shd w:val="clear" w:color="auto" w:fill="FFFFFF"/>
-              </w:rPr>
-              <w:t>motion_type</w:t>
-            </w:r>
-            <w:proofErr w:type="spellEnd"/>
-            <w:r>
-              <w:rPr>
-                <w:shd w:val="clear" w:color="auto" w:fill="FFFFFF"/>
-              </w:rPr>
-              <w:t xml:space="preserve"> }}</w:t>
+              <w:t>{{ motion_type }}</w:t>
             </w:r>
           </w:p>
         </w:tc>
@@ -19793,21 +19507,7 @@
               <w:rPr>
                 <w:b/>
               </w:rPr>
-              <w:t xml:space="preserve">{{ </w:t>
-            </w:r>
-            <w:proofErr w:type="spellStart"/>
-            <w:r>
-              <w:rPr>
-                <w:b/>
-              </w:rPr>
-              <w:t>motion_type</w:t>
-            </w:r>
-            <w:proofErr w:type="spellEnd"/>
-            <w:r>
-              <w:rPr>
-                <w:b/>
-              </w:rPr>
-              <w:t xml:space="preserve"> }}</w:t>
+              <w:t>{{ motion_type }}</w:t>
             </w:r>
             <w:r>
               <w:t xml:space="preserve"> is not granted or is denied, the parents are supposed to follow the Judgment or Order and the parent who received the original order or judgment can enforce it.</w:t>
@@ -19833,21 +19533,7 @@
               <w:rPr>
                 <w:b/>
               </w:rPr>
-              <w:t xml:space="preserve">{{ </w:t>
-            </w:r>
-            <w:proofErr w:type="spellStart"/>
-            <w:r>
-              <w:rPr>
-                <w:b/>
-              </w:rPr>
-              <w:t>motion_type</w:t>
-            </w:r>
-            <w:proofErr w:type="spellEnd"/>
-            <w:r>
-              <w:rPr>
-                <w:b/>
-              </w:rPr>
-              <w:t xml:space="preserve"> }}</w:t>
+              <w:t>{{ motion_type }}</w:t>
             </w:r>
             <w:r>
               <w:t xml:space="preserve"> is granted, the court will notify both parents about the next step in the case.</w:t>
@@ -19873,21 +19559,7 @@
               <w:rPr>
                 <w:b/>
               </w:rPr>
-              <w:t xml:space="preserve">{{ </w:t>
-            </w:r>
-            <w:proofErr w:type="spellStart"/>
-            <w:r>
-              <w:rPr>
-                <w:b/>
-              </w:rPr>
-              <w:t>motion_type</w:t>
-            </w:r>
-            <w:proofErr w:type="spellEnd"/>
-            <w:r>
-              <w:rPr>
-                <w:b/>
-              </w:rPr>
-              <w:t xml:space="preserve"> }}</w:t>
+              <w:t>{{ motion_type }}</w:t>
             </w:r>
             <w:r>
               <w:t xml:space="preserve"> if they believe the judge made a legal mistake.</w:t>
@@ -20176,13 +19848,7 @@
               <w:rPr>
                 <w:color w:val="00B050"/>
               </w:rPr>
-              <w:t xml:space="preserve"> </w:t>
-            </w:r>
-            <w:r>
-              <w:rPr>
-                <w:color w:val="00B050"/>
-              </w:rPr>
-              <w:t>{%</w:t>
+              <w:t xml:space="preserve"> {%</w:t>
             </w:r>
             <w:r>
               <w:rPr>
@@ -20421,12 +20087,6 @@
                 <w:color w:val="000000"/>
               </w:rPr>
               <w:br/>
-            </w:r>
-            <w:r>
-              <w:rPr>
-                <w:color w:val="000000"/>
-              </w:rPr>
-              <w:lastRenderedPageBreak/>
               <w:t xml:space="preserve">as a </w:t>
             </w:r>
             <w:hyperlink r:id="rId127" w:tgtFrame="_blank" w:history="1">
@@ -20566,25 +20226,20 @@
               <w:rPr>
                 <w:color w:val="00B050"/>
               </w:rPr>
-              <w:t xml:space="preserve">{% </w:t>
+              <w:t>{% endif %}</w:t>
             </w:r>
             <w:r>
               <w:rPr>
                 <w:color w:val="00B050"/>
               </w:rPr>
-              <w:t>endif</w:t>
+              <w:t xml:space="preserve">{% if </w:t>
             </w:r>
             <w:r>
               <w:rPr>
                 <w:color w:val="00B050"/>
               </w:rPr>
-              <w:t xml:space="preserve"> %}</w:t>
-            </w:r>
-            <w:r>
-              <w:rPr>
-                <w:color w:val="00B050"/>
-              </w:rPr>
-              <w:t>{% if type_of_response in('custody', 'child support', 'all divorce') %}</w:t>
+              <w:lastRenderedPageBreak/>
+              <w:t>type_of_response in('custody', 'child support', 'all divorce') %}</w:t>
             </w:r>
           </w:p>
           <w:p>
@@ -21172,21 +20827,7 @@
                   <w:rStyle w:val="Hyperlink"/>
                   <w:color w:val="006699"/>
                 </w:rPr>
-                <w:t>P</w:t>
-              </w:r>
-              <w:r>
-                <w:rPr>
-                  <w:rStyle w:val="Hyperlink"/>
-                  <w:color w:val="006699"/>
-                </w:rPr>
-                <w:t>D</w:t>
-              </w:r>
-              <w:r>
-                <w:rPr>
-                  <w:rStyle w:val="Hyperlink"/>
-                  <w:color w:val="006699"/>
-                </w:rPr>
-                <w:t>F</w:t>
+                <w:t>PDF</w:t>
               </w:r>
             </w:hyperlink>
             <w:r>
@@ -21278,9 +20919,6 @@
             </w:r>
             <w:r>
               <w:br/>
-            </w:r>
-            <w:r>
-              <w:lastRenderedPageBreak/>
               <w:t xml:space="preserve">as a </w:t>
             </w:r>
             <w:hyperlink r:id="rId140" w:tgtFrame="_blank" w:history="1">
@@ -21442,6 +21080,7 @@
               </w:rPr>
             </w:pPr>
             <w:r>
+              <w:lastRenderedPageBreak/>
               <w:t>{%</w:t>
             </w:r>
             <w:r>
@@ -22032,7 +21671,6 @@
               <w:rPr>
                 <w:shd w:val="clear" w:color="auto" w:fill="FFFFFF"/>
               </w:rPr>
-              <w:lastRenderedPageBreak/>
               <w:t xml:space="preserve">Step </w:t>
             </w:r>
             <w:bookmarkStart w:id="24" w:name="FileSetAsideAgreement"/>
@@ -22132,7 +21770,11 @@
             </w:r>
             <w:r>
               <w:br/>
-              <w:t>If the deadline is a weekend or holiday, your agreement is due the next day the court is open</w:t>
+              <w:t xml:space="preserve">If the deadline is a weekend or holiday, your agreement is due the </w:t>
+            </w:r>
+            <w:r>
+              <w:lastRenderedPageBreak/>
+              <w:t>next day the court is open</w:t>
             </w:r>
             <w:r>
               <w:t>.</w:t>
@@ -22170,6 +21812,7 @@
               <w:rPr>
                 <w:shd w:val="clear" w:color="auto" w:fill="FFFFFF"/>
               </w:rPr>
+              <w:lastRenderedPageBreak/>
               <w:t>{%tr endif %}</w:t>
             </w:r>
           </w:p>
@@ -22212,7 +21855,6 @@
               </w:rPr>
               <w:t xml:space="preserve">{%tr if </w:t>
             </w:r>
-            <w:proofErr w:type="spellStart"/>
             <w:r>
               <w:rPr>
                 <w:shd w:val="clear" w:color="auto" w:fill="FFFFFF"/>
@@ -22220,7 +21862,6 @@
               </w:rPr>
               <w:t>respond_to_appeal</w:t>
             </w:r>
-            <w:proofErr w:type="spellEnd"/>
             <w:r>
               <w:rPr>
                 <w:shd w:val="clear" w:color="auto" w:fill="FFFFFF"/>
@@ -22231,21 +21872,7 @@
               <w:rPr>
                 <w:shd w:val="clear" w:color="auto" w:fill="FFFFFF"/>
               </w:rPr>
-              <w:t>in ('</w:t>
-            </w:r>
-            <w:proofErr w:type="spellStart"/>
-            <w:r>
-              <w:rPr>
-                <w:shd w:val="clear" w:color="auto" w:fill="FFFFFF"/>
-              </w:rPr>
-              <w:t>agree','some</w:t>
-            </w:r>
-            <w:proofErr w:type="spellEnd"/>
-            <w:r>
-              <w:rPr>
-                <w:shd w:val="clear" w:color="auto" w:fill="FFFFFF"/>
-              </w:rPr>
-              <w:t>', 'none') %}</w:t>
+              <w:t>in ('agree','some', 'none') %}</w:t>
             </w:r>
           </w:p>
         </w:tc>
@@ -22329,21 +21956,7 @@
               <w:rPr>
                 <w:shd w:val="clear" w:color="auto" w:fill="FFFFFF"/>
               </w:rPr>
-              <w:t xml:space="preserve">{% if </w:t>
-            </w:r>
-            <w:proofErr w:type="spellStart"/>
-            <w:r>
-              <w:rPr>
-                <w:shd w:val="clear" w:color="auto" w:fill="FFFFFF"/>
-              </w:rPr>
-              <w:t>respond_to_appeal</w:t>
-            </w:r>
-            <w:proofErr w:type="spellEnd"/>
-            <w:r>
-              <w:rPr>
-                <w:shd w:val="clear" w:color="auto" w:fill="FFFFFF"/>
-              </w:rPr>
-              <w:t xml:space="preserve"> == 'agree' %}Let </w:t>
+              <w:t xml:space="preserve">{% if respond_to_appeal == 'agree' %}Let </w:t>
             </w:r>
             <w:r>
               <w:rPr>
@@ -22463,14 +22076,7 @@
               <w:rPr>
                 <w:shd w:val="clear" w:color="auto" w:fill="FFFFFF"/>
               </w:rPr>
-              <w:t xml:space="preserve">espond </w:t>
-            </w:r>
-            <w:r>
-              <w:rPr>
-                <w:shd w:val="clear" w:color="auto" w:fill="FFFFFF"/>
-              </w:rPr>
-              <w:lastRenderedPageBreak/>
-              <w:t xml:space="preserve">in </w:t>
+              <w:t xml:space="preserve">espond in </w:t>
             </w:r>
             <w:r>
               <w:rPr>
@@ -22507,7 +22113,6 @@
               <w:spacing w:before="240"/>
             </w:pPr>
             <w:r>
-              <w:lastRenderedPageBreak/>
               <w:t>An appeal is the way to ask the Alaska Supreme Court to review the trial judge’s decision in your case. It is not a new trial or a chance to give a judge new evidence or information. In an appeal</w:t>
             </w:r>
             <w:r>
@@ -22636,21 +22241,7 @@
               <w:rPr>
                 <w:color w:val="FF0000"/>
               </w:rPr>
-              <w:t xml:space="preserve">{% if </w:t>
-            </w:r>
-            <w:proofErr w:type="spellStart"/>
-            <w:r>
-              <w:rPr>
-                <w:color w:val="FF0000"/>
-              </w:rPr>
-              <w:t>respond_to_appeal</w:t>
-            </w:r>
-            <w:proofErr w:type="spellEnd"/>
-            <w:r>
-              <w:rPr>
-                <w:color w:val="FF0000"/>
-              </w:rPr>
-              <w:t xml:space="preserve"> == 'agree' %}</w:t>
+              <w:t>{% if respond_to_appeal == 'agree' %}</w:t>
             </w:r>
             <w:bookmarkStart w:id="25" w:name="_Hlk17728586"/>
           </w:p>
@@ -22663,7 +22254,6 @@
                 <w:rFonts w:ascii="Arial" w:hAnsi="Arial" w:cs="Arial"/>
                 <w:color w:val="000000"/>
               </w:rPr>
-              <w:lastRenderedPageBreak/>
               <w:t xml:space="preserve">The Alaska Court System </w:t>
             </w:r>
             <w:hyperlink r:id="rId150" w:history="1">
@@ -22859,6 +22449,7 @@
               <w:ind w:left="510"/>
             </w:pPr>
             <w:r>
+              <w:lastRenderedPageBreak/>
               <w:t xml:space="preserve">Tell the Alaska Supreme Court in writing you will not be a part of the appeal. See Step </w:t>
             </w:r>
             <w:r>
@@ -23262,35 +22853,27 @@
                 <w:rFonts w:ascii="Arial" w:hAnsi="Arial" w:cs="Arial"/>
                 <w:color w:val="000000"/>
               </w:rPr>
-              <w:t xml:space="preserve"> has information about </w:t>
+              <w:t xml:space="preserve"> has information about each of these steps and how you can prepare</w:t>
             </w:r>
             <w:r>
               <w:rPr>
                 <w:rFonts w:ascii="Arial" w:hAnsi="Arial" w:cs="Arial"/>
                 <w:color w:val="000000"/>
               </w:rPr>
-              <w:lastRenderedPageBreak/>
-              <w:t>each of these steps and how you can prepare</w:t>
+              <w:t xml:space="preserve"> </w:t>
             </w:r>
             <w:r>
               <w:rPr>
                 <w:rFonts w:ascii="Arial" w:hAnsi="Arial" w:cs="Arial"/>
                 <w:color w:val="000000"/>
               </w:rPr>
-              <w:t xml:space="preserve"> </w:t>
+              <w:t>your side of the case.</w:t>
             </w:r>
             <w:r>
               <w:rPr>
                 <w:rFonts w:ascii="Arial" w:hAnsi="Arial" w:cs="Arial"/>
                 <w:color w:val="000000"/>
               </w:rPr>
-              <w:t>your side of the case.</w:t>
-            </w:r>
-            <w:r>
-              <w:rPr>
-                <w:rFonts w:ascii="Arial" w:hAnsi="Arial" w:cs="Arial"/>
-                <w:color w:val="000000"/>
-              </w:rPr>
               <w:t xml:space="preserve">  </w:t>
             </w:r>
           </w:p>
@@ -23338,13 +22921,8 @@
               <w:br/>
             </w:r>
             <w:r>
-              <w:t>courts.alaska.gov/shc/appeals/</w:t>
-            </w:r>
-            <w:proofErr w:type="spellStart"/>
-            <w:r>
-              <w:t>appealsglossary.htm#supremecourt</w:t>
-            </w:r>
-            <w:proofErr w:type="spellEnd"/>
+              <w:t>courts.alaska.gov/shc/appeals/appealsglossary.htm#supremecourt</w:t>
+            </w:r>
           </w:p>
           <w:p>
             <w:pPr>
@@ -23360,13 +22938,8 @@
               <w:br/>
             </w:r>
             <w:r>
-              <w:t>courts.alaska.gov/shc/appeals/</w:t>
-            </w:r>
-            <w:proofErr w:type="spellStart"/>
-            <w:r>
-              <w:t>appealsglossary.htm#justice</w:t>
-            </w:r>
-            <w:proofErr w:type="spellEnd"/>
+              <w:t>courts.alaska.gov/shc/appeals/appealsglossary.htm#justice</w:t>
+            </w:r>
           </w:p>
           <w:p>
             <w:pPr>
@@ -23376,6 +22949,7 @@
               <w:rPr>
                 <w:b/>
               </w:rPr>
+              <w:lastRenderedPageBreak/>
               <w:t xml:space="preserve">Alaska Court system </w:t>
             </w:r>
             <w:hyperlink r:id="rId158" w:history="1">
@@ -23476,7 +23050,6 @@
               </w:rPr>
               <w:t xml:space="preserve">{%tr if </w:t>
             </w:r>
-            <w:proofErr w:type="spellStart"/>
             <w:r>
               <w:rPr>
                 <w:shd w:val="clear" w:color="auto" w:fill="FFFFFF"/>
@@ -23484,7 +23057,6 @@
               </w:rPr>
               <w:t>respond_to_appeal</w:t>
             </w:r>
-            <w:proofErr w:type="spellEnd"/>
             <w:r>
               <w:rPr>
                 <w:shd w:val="clear" w:color="auto" w:fill="FFFFFF"/>
@@ -23807,7 +23379,6 @@
               <w:outlineLvl w:val="2"/>
             </w:pPr>
             <w:r>
-              <w:lastRenderedPageBreak/>
               <w:t>In the trial court, where you had your custody case</w:t>
             </w:r>
           </w:p>
@@ -23939,6 +23510,7 @@
                 <w:b/>
                 <w:color w:val="000000"/>
               </w:rPr>
+              <w:lastRenderedPageBreak/>
               <w:t>Joint Motion</w:t>
             </w:r>
             <w:r>
@@ -24594,7 +24166,6 @@
               </w:numPr>
             </w:pPr>
             <w:r>
-              <w:lastRenderedPageBreak/>
               <w:t xml:space="preserve">View the court’s </w:t>
             </w:r>
             <w:hyperlink r:id="rId173" w:history="1">
@@ -24687,6 +24258,7 @@
               <w:rPr>
                 <w:b/>
               </w:rPr>
+              <w:lastRenderedPageBreak/>
               <w:t>Family Law Self-Help Center</w:t>
             </w:r>
             <w:r>
@@ -24835,27 +24407,14 @@
     <w:r>
       <w:t xml:space="preserve"> of </w:t>
     </w:r>
-    <w:r>
-      <w:fldChar w:fldCharType="begin"/>
-    </w:r>
-    <w:r>
-      <w:instrText xml:space="preserve"> NUMPAGES  \* Arabic  \* MERGEFORMAT </w:instrText>
-    </w:r>
-    <w:r>
-      <w:fldChar w:fldCharType="separate"/>
-    </w:r>
-    <w:r>
-      <w:rPr>
-        <w:noProof/>
-      </w:rPr>
-      <w:t>45</w:t>
-    </w:r>
-    <w:r>
-      <w:rPr>
-        <w:noProof/>
-      </w:rPr>
-      <w:fldChar w:fldCharType="end"/>
-    </w:r>
+    <w:fldSimple w:instr=" NUMPAGES  \* Arabic  \* MERGEFORMAT ">
+      <w:r>
+        <w:rPr>
+          <w:noProof/>
+        </w:rPr>
+        <w:t>45</w:t>
+      </w:r>
+    </w:fldSimple>
     <w:r>
       <w:t xml:space="preserve"> pages</w:t>
     </w:r>
@@ -26047,6 +25606,119 @@
     </w:lvl>
   </w:abstractNum>
   <w:abstractNum w:abstractNumId="11" w15:restartNumberingAfterBreak="0">
+    <w:nsid w:val="3C8325FE"/>
+    <w:multiLevelType w:val="hybridMultilevel"/>
+    <w:tmpl w:val="6EA4177A"/>
+    <w:lvl w:ilvl="0" w:tplc="639014FE">
+      <w:start w:val="1"/>
+      <w:numFmt w:val="bullet"/>
+      <w:lvlText w:val=""/>
+      <w:lvlJc w:val="left"/>
+      <w:pPr>
+        <w:ind w:left="720" w:hanging="360"/>
+      </w:pPr>
+      <w:rPr>
+        <w:rFonts w:ascii="Symbol" w:hAnsi="Symbol" w:hint="default"/>
+      </w:rPr>
+    </w:lvl>
+    <w:lvl w:ilvl="1" w:tplc="04090005">
+      <w:start w:val="1"/>
+      <w:numFmt w:val="bullet"/>
+      <w:lvlText w:val=""/>
+      <w:lvlJc w:val="left"/>
+      <w:pPr>
+        <w:ind w:left="1440" w:hanging="360"/>
+      </w:pPr>
+      <w:rPr>
+        <w:rFonts w:ascii="Wingdings" w:hAnsi="Wingdings" w:hint="default"/>
+      </w:rPr>
+    </w:lvl>
+    <w:lvl w:ilvl="2" w:tplc="04090005">
+      <w:start w:val="1"/>
+      <w:numFmt w:val="bullet"/>
+      <w:lvlText w:val=""/>
+      <w:lvlJc w:val="left"/>
+      <w:pPr>
+        <w:ind w:left="2160" w:hanging="360"/>
+      </w:pPr>
+      <w:rPr>
+        <w:rFonts w:ascii="Wingdings" w:hAnsi="Wingdings" w:hint="default"/>
+      </w:rPr>
+    </w:lvl>
+    <w:lvl w:ilvl="3" w:tplc="04090001" w:tentative="1">
+      <w:start w:val="1"/>
+      <w:numFmt w:val="bullet"/>
+      <w:lvlText w:val=""/>
+      <w:lvlJc w:val="left"/>
+      <w:pPr>
+        <w:ind w:left="2880" w:hanging="360"/>
+      </w:pPr>
+      <w:rPr>
+        <w:rFonts w:ascii="Symbol" w:hAnsi="Symbol" w:hint="default"/>
+      </w:rPr>
+    </w:lvl>
+    <w:lvl w:ilvl="4" w:tplc="04090003">
+      <w:start w:val="1"/>
+      <w:numFmt w:val="bullet"/>
+      <w:lvlText w:val="o"/>
+      <w:lvlJc w:val="left"/>
+      <w:pPr>
+        <w:ind w:left="3600" w:hanging="360"/>
+      </w:pPr>
+      <w:rPr>
+        <w:rFonts w:ascii="Courier New" w:hAnsi="Courier New" w:cs="Courier New" w:hint="default"/>
+      </w:rPr>
+    </w:lvl>
+    <w:lvl w:ilvl="5" w:tplc="04090005" w:tentative="1">
+      <w:start w:val="1"/>
+      <w:numFmt w:val="bullet"/>
+      <w:lvlText w:val=""/>
+      <w:lvlJc w:val="left"/>
+      <w:pPr>
+        <w:ind w:left="4320" w:hanging="360"/>
+      </w:pPr>
+      <w:rPr>
+        <w:rFonts w:ascii="Wingdings" w:hAnsi="Wingdings" w:hint="default"/>
+      </w:rPr>
+    </w:lvl>
+    <w:lvl w:ilvl="6" w:tplc="04090001" w:tentative="1">
+      <w:start w:val="1"/>
+      <w:numFmt w:val="bullet"/>
+      <w:lvlText w:val=""/>
+      <w:lvlJc w:val="left"/>
+      <w:pPr>
+        <w:ind w:left="5040" w:hanging="360"/>
+      </w:pPr>
+      <w:rPr>
+        <w:rFonts w:ascii="Symbol" w:hAnsi="Symbol" w:hint="default"/>
+      </w:rPr>
+    </w:lvl>
+    <w:lvl w:ilvl="7" w:tplc="04090003" w:tentative="1">
+      <w:start w:val="1"/>
+      <w:numFmt w:val="bullet"/>
+      <w:lvlText w:val="o"/>
+      <w:lvlJc w:val="left"/>
+      <w:pPr>
+        <w:ind w:left="5760" w:hanging="360"/>
+      </w:pPr>
+      <w:rPr>
+        <w:rFonts w:ascii="Courier New" w:hAnsi="Courier New" w:cs="Courier New" w:hint="default"/>
+      </w:rPr>
+    </w:lvl>
+    <w:lvl w:ilvl="8" w:tplc="04090005" w:tentative="1">
+      <w:start w:val="1"/>
+      <w:numFmt w:val="bullet"/>
+      <w:lvlText w:val=""/>
+      <w:lvlJc w:val="left"/>
+      <w:pPr>
+        <w:ind w:left="6480" w:hanging="360"/>
+      </w:pPr>
+      <w:rPr>
+        <w:rFonts w:ascii="Wingdings" w:hAnsi="Wingdings" w:hint="default"/>
+      </w:rPr>
+    </w:lvl>
+  </w:abstractNum>
+  <w:abstractNum w:abstractNumId="12" w15:restartNumberingAfterBreak="0">
     <w:nsid w:val="4B1B7F7B"/>
     <w:multiLevelType w:val="hybridMultilevel"/>
     <w:tmpl w:val="D458C3DA"/>
@@ -26135,7 +25807,96 @@
       </w:pPr>
     </w:lvl>
   </w:abstractNum>
-  <w:abstractNum w:abstractNumId="12" w15:restartNumberingAfterBreak="0">
+  <w:abstractNum w:abstractNumId="13" w15:restartNumberingAfterBreak="0">
+    <w:nsid w:val="4C7148DC"/>
+    <w:multiLevelType w:val="hybridMultilevel"/>
+    <w:tmpl w:val="E7DA4A6C"/>
+    <w:lvl w:ilvl="0" w:tplc="936AC4DA">
+      <w:start w:val="2"/>
+      <w:numFmt w:val="decimal"/>
+      <w:lvlText w:val="%1."/>
+      <w:lvlJc w:val="left"/>
+      <w:pPr>
+        <w:ind w:left="405" w:hanging="360"/>
+      </w:pPr>
+      <w:rPr>
+        <w:rFonts w:cs="Times New Roman" w:hint="default"/>
+      </w:rPr>
+    </w:lvl>
+    <w:lvl w:ilvl="1" w:tplc="04090019">
+      <w:start w:val="1"/>
+      <w:numFmt w:val="lowerLetter"/>
+      <w:lvlText w:val="%2."/>
+      <w:lvlJc w:val="left"/>
+      <w:pPr>
+        <w:ind w:left="1440" w:hanging="360"/>
+      </w:pPr>
+    </w:lvl>
+    <w:lvl w:ilvl="2" w:tplc="0409001B" w:tentative="1">
+      <w:start w:val="1"/>
+      <w:numFmt w:val="lowerRoman"/>
+      <w:lvlText w:val="%3."/>
+      <w:lvlJc w:val="right"/>
+      <w:pPr>
+        <w:ind w:left="2160" w:hanging="180"/>
+      </w:pPr>
+    </w:lvl>
+    <w:lvl w:ilvl="3" w:tplc="0409000F" w:tentative="1">
+      <w:start w:val="1"/>
+      <w:numFmt w:val="decimal"/>
+      <w:lvlText w:val="%4."/>
+      <w:lvlJc w:val="left"/>
+      <w:pPr>
+        <w:ind w:left="2880" w:hanging="360"/>
+      </w:pPr>
+    </w:lvl>
+    <w:lvl w:ilvl="4" w:tplc="04090019" w:tentative="1">
+      <w:start w:val="1"/>
+      <w:numFmt w:val="lowerLetter"/>
+      <w:lvlText w:val="%5."/>
+      <w:lvlJc w:val="left"/>
+      <w:pPr>
+        <w:ind w:left="3600" w:hanging="360"/>
+      </w:pPr>
+    </w:lvl>
+    <w:lvl w:ilvl="5" w:tplc="0409001B" w:tentative="1">
+      <w:start w:val="1"/>
+      <w:numFmt w:val="lowerRoman"/>
+      <w:lvlText w:val="%6."/>
+      <w:lvlJc w:val="right"/>
+      <w:pPr>
+        <w:ind w:left="4320" w:hanging="180"/>
+      </w:pPr>
+    </w:lvl>
+    <w:lvl w:ilvl="6" w:tplc="0409000F" w:tentative="1">
+      <w:start w:val="1"/>
+      <w:numFmt w:val="decimal"/>
+      <w:lvlText w:val="%7."/>
+      <w:lvlJc w:val="left"/>
+      <w:pPr>
+        <w:ind w:left="5040" w:hanging="360"/>
+      </w:pPr>
+    </w:lvl>
+    <w:lvl w:ilvl="7" w:tplc="04090019" w:tentative="1">
+      <w:start w:val="1"/>
+      <w:numFmt w:val="lowerLetter"/>
+      <w:lvlText w:val="%8."/>
+      <w:lvlJc w:val="left"/>
+      <w:pPr>
+        <w:ind w:left="5760" w:hanging="360"/>
+      </w:pPr>
+    </w:lvl>
+    <w:lvl w:ilvl="8" w:tplc="0409001B" w:tentative="1">
+      <w:start w:val="1"/>
+      <w:numFmt w:val="lowerRoman"/>
+      <w:lvlText w:val="%9."/>
+      <w:lvlJc w:val="right"/>
+      <w:pPr>
+        <w:ind w:left="6480" w:hanging="180"/>
+      </w:pPr>
+    </w:lvl>
+  </w:abstractNum>
+  <w:abstractNum w:abstractNumId="14" w15:restartNumberingAfterBreak="0">
     <w:nsid w:val="4DDF34F6"/>
     <w:multiLevelType w:val="hybridMultilevel"/>
     <w:tmpl w:val="F8ECF986"/>
@@ -26221,7 +25982,7 @@
       </w:pPr>
     </w:lvl>
   </w:abstractNum>
-  <w:abstractNum w:abstractNumId="13" w15:restartNumberingAfterBreak="0">
+  <w:abstractNum w:abstractNumId="15" w15:restartNumberingAfterBreak="0">
     <w:nsid w:val="584D3BE4"/>
     <w:multiLevelType w:val="hybridMultilevel"/>
     <w:tmpl w:val="53648DCC"/>
@@ -26307,7 +26068,7 @@
       </w:pPr>
     </w:lvl>
   </w:abstractNum>
-  <w:abstractNum w:abstractNumId="14" w15:restartNumberingAfterBreak="0">
+  <w:abstractNum w:abstractNumId="16" w15:restartNumberingAfterBreak="0">
     <w:nsid w:val="59F83BC4"/>
     <w:multiLevelType w:val="hybridMultilevel"/>
     <w:tmpl w:val="22989446"/>
@@ -26420,7 +26181,7 @@
       </w:rPr>
     </w:lvl>
   </w:abstractNum>
-  <w:abstractNum w:abstractNumId="15" w15:restartNumberingAfterBreak="0">
+  <w:abstractNum w:abstractNumId="17" w15:restartNumberingAfterBreak="0">
     <w:nsid w:val="5E8146CF"/>
     <w:multiLevelType w:val="hybridMultilevel"/>
     <w:tmpl w:val="88887470"/>
@@ -26533,7 +26294,7 @@
       </w:rPr>
     </w:lvl>
   </w:abstractNum>
-  <w:abstractNum w:abstractNumId="16" w15:restartNumberingAfterBreak="0">
+  <w:abstractNum w:abstractNumId="18" w15:restartNumberingAfterBreak="0">
     <w:nsid w:val="6B961852"/>
     <w:multiLevelType w:val="hybridMultilevel"/>
     <w:tmpl w:val="DAAECE10"/>
@@ -26626,7 +26387,7 @@
       </w:pPr>
     </w:lvl>
   </w:abstractNum>
-  <w:abstractNum w:abstractNumId="17" w15:restartNumberingAfterBreak="0">
+  <w:abstractNum w:abstractNumId="19" w15:restartNumberingAfterBreak="0">
     <w:nsid w:val="6C567422"/>
     <w:multiLevelType w:val="hybridMultilevel"/>
     <w:tmpl w:val="08A2A54A"/>
@@ -26739,7 +26500,7 @@
       </w:rPr>
     </w:lvl>
   </w:abstractNum>
-  <w:abstractNum w:abstractNumId="18" w15:restartNumberingAfterBreak="0">
+  <w:abstractNum w:abstractNumId="20" w15:restartNumberingAfterBreak="0">
     <w:nsid w:val="77750BD2"/>
     <w:multiLevelType w:val="hybridMultilevel"/>
     <w:tmpl w:val="972AB778"/>
@@ -26828,7 +26589,7 @@
       </w:pPr>
     </w:lvl>
   </w:abstractNum>
-  <w:abstractNum w:abstractNumId="19" w15:restartNumberingAfterBreak="0">
+  <w:abstractNum w:abstractNumId="21" w15:restartNumberingAfterBreak="0">
     <w:nsid w:val="77AE1EF4"/>
     <w:multiLevelType w:val="hybridMultilevel"/>
     <w:tmpl w:val="A20E93BC"/>
@@ -26921,13 +26682,13 @@
     <w:abstractNumId w:val="10"/>
   </w:num>
   <w:num w:numId="2">
-    <w:abstractNumId w:val="12"/>
+    <w:abstractNumId w:val="14"/>
   </w:num>
   <w:num w:numId="3">
-    <w:abstractNumId w:val="14"/>
+    <w:abstractNumId w:val="16"/>
   </w:num>
   <w:num w:numId="4">
-    <w:abstractNumId w:val="17"/>
+    <w:abstractNumId w:val="19"/>
   </w:num>
   <w:num w:numId="5">
     <w:abstractNumId w:val="10"/>
@@ -26936,13 +26697,13 @@
     <w:abstractNumId w:val="1"/>
   </w:num>
   <w:num w:numId="7">
-    <w:abstractNumId w:val="13"/>
+    <w:abstractNumId w:val="15"/>
   </w:num>
   <w:num w:numId="8">
     <w:abstractNumId w:val="8"/>
   </w:num>
   <w:num w:numId="9">
-    <w:abstractNumId w:val="15"/>
+    <w:abstractNumId w:val="17"/>
   </w:num>
   <w:num w:numId="10">
     <w:abstractNumId w:val="7"/>
@@ -26960,19 +26721,19 @@
     </w:lvlOverride>
   </w:num>
   <w:num w:numId="14">
-    <w:abstractNumId w:val="11"/>
+    <w:abstractNumId w:val="12"/>
   </w:num>
   <w:num w:numId="15">
-    <w:abstractNumId w:val="19"/>
+    <w:abstractNumId w:val="21"/>
   </w:num>
   <w:num w:numId="16">
     <w:abstractNumId w:val="4"/>
   </w:num>
   <w:num w:numId="17">
-    <w:abstractNumId w:val="16"/>
+    <w:abstractNumId w:val="18"/>
   </w:num>
   <w:num w:numId="18">
-    <w:abstractNumId w:val="18"/>
+    <w:abstractNumId w:val="20"/>
   </w:num>
   <w:num w:numId="19">
     <w:abstractNumId w:val="2"/>
@@ -27017,6 +26778,24 @@
     <w:abstractNumId w:val="10"/>
   </w:num>
   <w:num w:numId="33">
+    <w:abstractNumId w:val="10"/>
+  </w:num>
+  <w:num w:numId="34">
+    <w:abstractNumId w:val="13"/>
+  </w:num>
+  <w:num w:numId="35">
+    <w:abstractNumId w:val="10"/>
+  </w:num>
+  <w:num w:numId="36">
+    <w:abstractNumId w:val="10"/>
+  </w:num>
+  <w:num w:numId="37">
+    <w:abstractNumId w:val="10"/>
+  </w:num>
+  <w:num w:numId="38">
+    <w:abstractNumId w:val="11"/>
+  </w:num>
+  <w:num w:numId="39">
     <w:abstractNumId w:val="10"/>
   </w:num>
   <w:numIdMacAtCleanup w:val="23"/>
@@ -27511,6 +27290,7 @@
   <w:style w:type="character" w:default="1" w:styleId="DefaultParagraphFont">
     <w:name w:val="Default Paragraph Font"/>
     <w:uiPriority w:val="1"/>
+    <w:semiHidden/>
     <w:unhideWhenUsed/>
   </w:style>
   <w:style w:type="table" w:default="1" w:styleId="TableNormal">
@@ -28201,6 +27981,18 @@
       <w:rFonts w:ascii="Arial" w:hAnsi="Arial" w:cs="Arial"/>
     </w:rPr>
   </w:style>
+  <w:style w:type="character" w:styleId="UnresolvedMention">
+    <w:name w:val="Unresolved Mention"/>
+    <w:basedOn w:val="DefaultParagraphFont"/>
+    <w:uiPriority w:val="99"/>
+    <w:semiHidden/>
+    <w:unhideWhenUsed/>
+    <w:rsid w:val="00484182"/>
+    <w:rPr>
+      <w:color w:val="605E5C"/>
+      <w:shd w:val="clear" w:color="auto" w:fill="E1DFDD"/>
+    </w:rPr>
+  </w:style>
 </w:styles>
 </file>
 

</xml_diff>

<commit_message>
unknown final order date passed - headings and text - cursory
</commit_message>
<xml_diff>
--- a/docassemble/ChangingDivorceOrder/data/templates/changing_divorce_order_action_plan.docx
+++ b/docassemble/ChangingDivorceOrder/data/templates/changing_divorce_order_action_plan.docx
@@ -1162,14 +1162,27 @@
               <w:lastRenderedPageBreak/>
               <w:t xml:space="preserve">Step </w:t>
             </w:r>
-            <w:fldSimple w:instr=" SEQ stepList  \* MERGEFORMAT  \* MERGEFORMAT ">
-              <w:r>
-                <w:rPr>
-                  <w:noProof/>
-                </w:rPr>
-                <w:t>1</w:t>
-              </w:r>
-            </w:fldSimple>
+            <w:r>
+              <w:fldChar w:fldCharType="begin"/>
+            </w:r>
+            <w:r>
+              <w:instrText xml:space="preserve"> SEQ stepList  \* MERGEFORMAT  \* MERGEFORMAT </w:instrText>
+            </w:r>
+            <w:r>
+              <w:fldChar w:fldCharType="separate"/>
+            </w:r>
+            <w:r>
+              <w:rPr>
+                <w:noProof/>
+              </w:rPr>
+              <w:t>1</w:t>
+            </w:r>
+            <w:r>
+              <w:rPr>
+                <w:noProof/>
+              </w:rPr>
+              <w:fldChar w:fldCharType="end"/>
+            </w:r>
             <w:r>
               <w:t xml:space="preserve">: </w:t>
             </w:r>
@@ -1243,17 +1256,18 @@
             <w:r>
               <w:t>You have more than one way to ask the judge to change the order from your divorce case.</w:t>
             </w:r>
+          </w:p>
+          <w:p>
+            <w:pPr>
+              <w:pStyle w:val="BodyText"/>
+              <w:spacing w:before="240"/>
+            </w:pPr>
             <w:r>
               <w:rPr>
                 <w:color w:val="FF0000"/>
               </w:rPr>
               <w:t>{% endif %}</w:t>
             </w:r>
-          </w:p>
-          <w:p>
-            <w:pPr>
-              <w:pStyle w:val="BodyText"/>
-            </w:pPr>
             <w:r>
               <w:t>Read each of the following steps</w:t>
             </w:r>
@@ -2145,6 +2159,7 @@
           <w:p>
             <w:pPr>
               <w:pStyle w:val="BodyText"/>
+              <w:spacing w:before="0"/>
             </w:pPr>
             <w:r>
               <w:t xml:space="preserve">Choose 1 parenting plan order. Do </w:t>
@@ -2212,7 +2227,7 @@
             <w:r>
               <w:t xml:space="preserve"> </w:t>
             </w:r>
-            <w:hyperlink r:id="rId15" w:history="1">
+            <w:hyperlink w:history="1">
               <w:r>
                 <w:rPr>
                   <w:rStyle w:val="Hyperlink"/>
@@ -2248,7 +2263,7 @@
             <w:r>
               <w:t xml:space="preserve"> </w:t>
             </w:r>
-            <w:hyperlink r:id="rId16" w:history="1">
+            <w:hyperlink r:id="rId15" w:history="1">
               <w:r>
                 <w:rPr>
                   <w:rStyle w:val="Hyperlink"/>
@@ -2272,7 +2287,7 @@
             <w:r>
               <w:t xml:space="preserve"> </w:t>
             </w:r>
-            <w:hyperlink r:id="rId17" w:history="1">
+            <w:hyperlink w:history="1">
               <w:r>
                 <w:rPr>
                   <w:rStyle w:val="Hyperlink"/>
@@ -2307,7 +2322,7 @@
               </w:rPr>
               <w:t xml:space="preserve">Order for Modification of Child Support, </w:t>
             </w:r>
-            <w:hyperlink r:id="rId18" w:history="1">
+            <w:hyperlink r:id="rId16" w:history="1">
               <w:r>
                 <w:rPr>
                   <w:rStyle w:val="Hyperlink"/>
@@ -2337,7 +2352,7 @@
               </w:rPr>
               <w:t xml:space="preserve">Child Support Guidelines Affidavit, </w:t>
             </w:r>
-            <w:hyperlink r:id="rId19" w:history="1">
+            <w:hyperlink r:id="rId17" w:history="1">
               <w:r>
                 <w:rPr>
                   <w:rStyle w:val="Hyperlink"/>
@@ -2374,7 +2389,7 @@
               <w:lastRenderedPageBreak/>
               <w:t xml:space="preserve">Child Custody Jurisdiction Affidavit, </w:t>
             </w:r>
-            <w:hyperlink r:id="rId20" w:history="1">
+            <w:hyperlink r:id="rId18" w:history="1">
               <w:r>
                 <w:rPr>
                   <w:rStyle w:val="Hyperlink"/>
@@ -2420,7 +2435,7 @@
               </w:rPr>
               <w:t xml:space="preserve">Shared Custody Support Calculation, </w:t>
             </w:r>
-            <w:hyperlink r:id="rId21" w:history="1">
+            <w:hyperlink r:id="rId19" w:history="1">
               <w:r>
                 <w:rPr>
                   <w:rStyle w:val="Hyperlink"/>
@@ -2457,7 +2472,7 @@
               </w:rPr>
               <w:t xml:space="preserve">Divided Custody Support Calculation, </w:t>
             </w:r>
-            <w:hyperlink r:id="rId22" w:history="1">
+            <w:hyperlink r:id="rId20" w:history="1">
               <w:r>
                 <w:rPr>
                   <w:rStyle w:val="Hyperlink"/>
@@ -2494,7 +2509,7 @@
               </w:rPr>
               <w:t xml:space="preserve">Hybrid Custody Child Support Calculation, </w:t>
             </w:r>
-            <w:hyperlink r:id="rId23" w:history="1">
+            <w:hyperlink r:id="rId21" w:history="1">
               <w:r>
                 <w:rPr>
                   <w:rStyle w:val="Hyperlink"/>
@@ -2664,14 +2679,27 @@
             <w:r>
               <w:t xml:space="preserve">Step </w:t>
             </w:r>
-            <w:fldSimple w:instr=" SEQ stepList \* Arabic \* MERGEFORMAT ">
-              <w:r>
-                <w:rPr>
-                  <w:noProof/>
-                </w:rPr>
-                <w:t>4</w:t>
-              </w:r>
-            </w:fldSimple>
+            <w:r>
+              <w:fldChar w:fldCharType="begin"/>
+            </w:r>
+            <w:r>
+              <w:instrText xml:space="preserve"> SEQ stepList \* Arabic \* MERGEFORMAT </w:instrText>
+            </w:r>
+            <w:r>
+              <w:fldChar w:fldCharType="separate"/>
+            </w:r>
+            <w:r>
+              <w:rPr>
+                <w:noProof/>
+              </w:rPr>
+              <w:t>4</w:t>
+            </w:r>
+            <w:r>
+              <w:rPr>
+                <w:noProof/>
+              </w:rPr>
+              <w:fldChar w:fldCharType="end"/>
+            </w:r>
             <w:r>
               <w:t xml:space="preserve">: </w:t>
             </w:r>
@@ -3455,7 +3483,7 @@
             <w:r>
               <w:t xml:space="preserve">See </w:t>
             </w:r>
-            <w:hyperlink r:id="rId24" w:history="1">
+            <w:hyperlink r:id="rId22" w:history="1">
               <w:r>
                 <w:rPr>
                   <w:rStyle w:val="Hyperlink"/>
@@ -3646,7 +3674,7 @@
             <w:r>
               <w:t> </w:t>
             </w:r>
-            <w:hyperlink r:id="rId25" w:tgtFrame="_blank" w:history="1">
+            <w:hyperlink r:id="rId23" w:tgtFrame="_blank" w:history="1">
               <w:r>
                 <w:rPr>
                   <w:rStyle w:val="Hyperlink"/>
@@ -3657,7 +3685,7 @@
             <w:r>
               <w:t> | </w:t>
             </w:r>
-            <w:hyperlink r:id="rId26" w:tgtFrame="_blank" w:history="1">
+            <w:hyperlink r:id="rId24" w:tgtFrame="_blank" w:history="1">
               <w:r>
                 <w:rPr>
                   <w:rStyle w:val="Hyperlink"/>
@@ -3813,7 +3841,7 @@
               </w:rPr>
               <w:t xml:space="preserve">Self-Certification (No Notary Available) </w:t>
             </w:r>
-            <w:hyperlink r:id="rId27" w:history="1">
+            <w:hyperlink r:id="rId25" w:history="1">
               <w:r>
                 <w:rPr>
                   <w:rStyle w:val="Hyperlink"/>
@@ -3844,6 +3872,92 @@
             <w:r>
               <w:t> </w:t>
             </w:r>
+            <w:hyperlink r:id="rId26" w:tgtFrame="_blank" w:history="1">
+              <w:r>
+                <w:rPr>
+                  <w:rStyle w:val="Hyperlink"/>
+                </w:rPr>
+                <w:t>Word</w:t>
+              </w:r>
+            </w:hyperlink>
+            <w:r>
+              <w:t> | </w:t>
+            </w:r>
+            <w:hyperlink r:id="rId27" w:tgtFrame="_blank" w:history="1">
+              <w:r>
+                <w:rPr>
+                  <w:rStyle w:val="Hyperlink"/>
+                </w:rPr>
+                <w:t>PDF</w:t>
+              </w:r>
+            </w:hyperlink>
+            <w:r>
+              <w:rPr>
+                <w:color w:val="000000"/>
+              </w:rPr>
+              <w:t>.  D</w:t>
+            </w:r>
+            <w:r>
+              <w:rPr>
+                <w:color w:val="000000"/>
+              </w:rPr>
+              <w:t xml:space="preserve">o </w:t>
+            </w:r>
+            <w:r>
+              <w:rPr>
+                <w:b/>
+                <w:color w:val="000000"/>
+              </w:rPr>
+              <w:t>not</w:t>
+            </w:r>
+            <w:r>
+              <w:rPr>
+                <w:color w:val="000000"/>
+              </w:rPr>
+              <w:t xml:space="preserve"> sign th</w:t>
+            </w:r>
+            <w:r>
+              <w:rPr>
+                <w:color w:val="000000"/>
+              </w:rPr>
+              <w:t>is form.</w:t>
+            </w:r>
+          </w:p>
+          <w:p>
+            <w:pPr>
+              <w:pStyle w:val="Heading3"/>
+              <w:outlineLvl w:val="2"/>
+            </w:pPr>
+            <w:r>
+              <w:t>Links in this step</w:t>
+            </w:r>
+          </w:p>
+          <w:p>
+            <w:pPr>
+              <w:pStyle w:val="BodyText"/>
+            </w:pPr>
+            <w:r>
+              <w:rPr>
+                <w:b/>
+              </w:rPr>
+              <w:t xml:space="preserve">Motion </w:t>
+            </w:r>
+            <w:r>
+              <w:rPr>
+                <w:b/>
+              </w:rPr>
+              <w:t>to</w:t>
+            </w:r>
+            <w:r>
+              <w:rPr>
+                <w:b/>
+              </w:rPr>
+              <w:t xml:space="preserve"> Reconsider, SHC-1545</w:t>
+            </w:r>
+            <w:r>
+              <w:br/>
+              <w:t xml:space="preserve">as a </w:t>
+            </w:r>
             <w:hyperlink r:id="rId28" w:tgtFrame="_blank" w:history="1">
               <w:r>
                 <w:rPr>
@@ -3853,7 +3967,15 @@
               </w:r>
             </w:hyperlink>
             <w:r>
-              <w:t> | </w:t>
+              <w:t xml:space="preserve"> file:</w:t>
+            </w:r>
+            <w:r>
+              <w:br/>
+              <w:t>courts.alaska.gov/shc/family/docs/shc-1545.doc</w:t>
+            </w:r>
+            <w:r>
+              <w:br/>
+              <w:t xml:space="preserve">as a </w:t>
             </w:r>
             <w:hyperlink r:id="rId29" w:tgtFrame="_blank" w:history="1">
               <w:r>
@@ -3864,44 +3986,11 @@
               </w:r>
             </w:hyperlink>
             <w:r>
-              <w:rPr>
-                <w:color w:val="000000"/>
-              </w:rPr>
-              <w:t>.  D</w:t>
-            </w:r>
-            <w:r>
-              <w:rPr>
-                <w:color w:val="000000"/>
-              </w:rPr>
-              <w:t xml:space="preserve">o </w:t>
-            </w:r>
-            <w:r>
-              <w:rPr>
-                <w:b/>
-                <w:color w:val="000000"/>
-              </w:rPr>
-              <w:t>not</w:t>
-            </w:r>
-            <w:r>
-              <w:rPr>
-                <w:color w:val="000000"/>
-              </w:rPr>
-              <w:t xml:space="preserve"> sign th</w:t>
-            </w:r>
-            <w:r>
-              <w:rPr>
-                <w:color w:val="000000"/>
-              </w:rPr>
-              <w:t>is form.</w:t>
-            </w:r>
-          </w:p>
-          <w:p>
-            <w:pPr>
-              <w:pStyle w:val="Heading3"/>
-              <w:outlineLvl w:val="2"/>
-            </w:pPr>
-            <w:r>
-              <w:t>Links in this step</w:t>
+              <w:t xml:space="preserve"> file</w:t>
+            </w:r>
+            <w:r>
+              <w:br/>
+              <w:t>courts.alaska.gov/shc/family/docs/shc-1545n.pdf</w:t>
             </w:r>
           </w:p>
           <w:p>
@@ -3912,23 +4001,43 @@
               <w:rPr>
                 <w:b/>
               </w:rPr>
-              <w:t xml:space="preserve">Motion </w:t>
-            </w:r>
-            <w:r>
-              <w:rPr>
-                <w:b/>
-              </w:rPr>
-              <w:t>to</w:t>
-            </w:r>
-            <w:r>
-              <w:rPr>
-                <w:b/>
-              </w:rPr>
-              <w:t xml:space="preserve"> Reconsider, SHC-1545</w:t>
+              <w:t xml:space="preserve">Self-Certification (No Notary Available) TF-835 </w:t>
+            </w:r>
+            <w:r>
+              <w:t>[Fill-In PDF]</w:t>
             </w:r>
             <w:r>
               <w:br/>
-              <w:t xml:space="preserve">as a </w:t>
+            </w:r>
+            <w:r>
+              <w:t>public.courts.alaska.gov/web/forms/docs/tf-835.pdf</w:t>
+            </w:r>
+          </w:p>
+          <w:p>
+            <w:pPr>
+              <w:pStyle w:val="BodyText"/>
+            </w:pPr>
+            <w:r>
+              <w:rPr>
+                <w:b/>
+              </w:rPr>
+              <w:t xml:space="preserve">Proposed </w:t>
+            </w:r>
+            <w:r>
+              <w:rPr>
+                <w:b/>
+              </w:rPr>
+              <w:t xml:space="preserve">Order </w:t>
+            </w:r>
+            <w:r>
+              <w:rPr>
+                <w:b/>
+              </w:rPr>
+              <w:t>on Motion, SHC-1302</w:t>
+            </w:r>
+            <w:r>
+              <w:br/>
+              <w:t>as a  </w:t>
             </w:r>
             <w:hyperlink r:id="rId30" w:tgtFrame="_blank" w:history="1">
               <w:r>
@@ -3939,98 +4048,17 @@
               </w:r>
             </w:hyperlink>
             <w:r>
-              <w:t xml:space="preserve"> file:</w:t>
+              <w:t>  file</w:t>
             </w:r>
             <w:r>
               <w:br/>
-              <w:t>courts.alaska.gov/shc/family/docs/shc-1545.doc</w:t>
-            </w:r>
-            <w:r>
-              <w:br/>
-              <w:t xml:space="preserve">as a </w:t>
-            </w:r>
-            <w:hyperlink r:id="rId31" w:tgtFrame="_blank" w:history="1">
-              <w:r>
-                <w:rPr>
-                  <w:rStyle w:val="Hyperlink"/>
-                </w:rPr>
-                <w:t>PDF</w:t>
-              </w:r>
-            </w:hyperlink>
-            <w:r>
-              <w:t xml:space="preserve"> file</w:t>
-            </w:r>
-            <w:r>
-              <w:br/>
-              <w:t>courts.alaska.gov/shc/family/docs/shc-1545n.pdf</w:t>
-            </w:r>
-          </w:p>
-          <w:p>
-            <w:pPr>
-              <w:pStyle w:val="BodyText"/>
-            </w:pPr>
-            <w:r>
-              <w:rPr>
-                <w:b/>
-              </w:rPr>
-              <w:t xml:space="preserve">Self-Certification (No Notary Available) TF-835 </w:t>
-            </w:r>
-            <w:r>
-              <w:t>[Fill-In PDF]</w:t>
-            </w:r>
-            <w:r>
-              <w:br/>
-            </w:r>
-            <w:r>
-              <w:t>public.courts.alaska.gov/web/forms/docs/tf-835.pdf</w:t>
-            </w:r>
-          </w:p>
-          <w:p>
-            <w:pPr>
-              <w:pStyle w:val="BodyText"/>
-            </w:pPr>
-            <w:r>
-              <w:rPr>
-                <w:b/>
-              </w:rPr>
-              <w:t xml:space="preserve">Proposed </w:t>
-            </w:r>
-            <w:r>
-              <w:rPr>
-                <w:b/>
-              </w:rPr>
-              <w:t xml:space="preserve">Order </w:t>
-            </w:r>
-            <w:r>
-              <w:rPr>
-                <w:b/>
-              </w:rPr>
-              <w:t>on Motion, SHC-1302</w:t>
+              <w:t>courts.alaska.gov/shc/family/docs/shc-1302.doc</w:t>
             </w:r>
             <w:r>
               <w:br/>
               <w:t>as a  </w:t>
             </w:r>
-            <w:hyperlink r:id="rId32" w:tgtFrame="_blank" w:history="1">
-              <w:r>
-                <w:rPr>
-                  <w:rStyle w:val="Hyperlink"/>
-                </w:rPr>
-                <w:t>Word</w:t>
-              </w:r>
-            </w:hyperlink>
-            <w:r>
-              <w:t>  file</w:t>
-            </w:r>
-            <w:r>
-              <w:br/>
-              <w:t>courts.alaska.gov/shc/family/docs/shc-1302.doc</w:t>
-            </w:r>
-            <w:r>
-              <w:br/>
-              <w:t>as a  </w:t>
-            </w:r>
-            <w:hyperlink r:id="rId33" w:tgtFrame="_blank" w:history="1">
+            <w:hyperlink r:id="rId31" w:tgtFrame="_blank" w:history="1">
               <w:r>
                 <w:rPr>
                   <w:rStyle w:val="Hyperlink"/>
@@ -4916,6 +4944,97 @@
               </w:rPr>
               <w:t xml:space="preserve">as a </w:t>
             </w:r>
+            <w:hyperlink r:id="rId32" w:tgtFrame="_blank" w:history="1">
+              <w:r>
+                <w:rPr>
+                  <w:rStyle w:val="Hyperlink"/>
+                  <w:color w:val="000099"/>
+                </w:rPr>
+                <w:t>Wor</w:t>
+              </w:r>
+              <w:r>
+                <w:rPr>
+                  <w:rStyle w:val="Hyperlink"/>
+                  <w:color w:val="000099"/>
+                </w:rPr>
+                <w:t>d file</w:t>
+              </w:r>
+            </w:hyperlink>
+            <w:r>
+              <w:rPr>
+                <w:color w:val="000000"/>
+              </w:rPr>
+              <w:br/>
+            </w:r>
+            <w:r>
+              <w:rPr>
+                <w:color w:val="000000"/>
+              </w:rPr>
+              <w:t>courts.alaska.gov/shc/family/docs/shc-1300.doc</w:t>
+            </w:r>
+            <w:r>
+              <w:rPr>
+                <w:color w:val="000000"/>
+              </w:rPr>
+              <w:br/>
+              <w:t xml:space="preserve">as a </w:t>
+            </w:r>
+            <w:r>
+              <w:rPr>
+                <w:color w:val="000000"/>
+              </w:rPr>
+              <w:t xml:space="preserve"> </w:t>
+            </w:r>
+            <w:hyperlink r:id="rId33" w:tgtFrame="_blank" w:history="1">
+              <w:r>
+                <w:rPr>
+                  <w:rStyle w:val="Hyperlink"/>
+                  <w:color w:val="000099"/>
+                </w:rPr>
+                <w:t>PDF</w:t>
+              </w:r>
+            </w:hyperlink>
+            <w:r>
+              <w:rPr>
+                <w:color w:val="000000"/>
+              </w:rPr>
+              <w:br/>
+              <w:t>courts.alaska.gov/shc/family/docs/shc-1300n.pdf</w:t>
+            </w:r>
+          </w:p>
+          <w:p>
+            <w:pPr>
+              <w:pStyle w:val="BodyText"/>
+              <w:rPr>
+                <w:color w:val="000000"/>
+              </w:rPr>
+            </w:pPr>
+            <w:r>
+              <w:rPr>
+                <w:b/>
+                <w:color w:val="000000"/>
+              </w:rPr>
+              <w:t>Affidavit &amp; Memorandum, SHC-1301</w:t>
+            </w:r>
+            <w:r>
+              <w:rPr>
+                <w:b/>
+                <w:color w:val="000000"/>
+              </w:rPr>
+              <w:br/>
+            </w:r>
+            <w:r>
+              <w:rPr>
+                <w:color w:val="000000"/>
+              </w:rPr>
+              <w:t xml:space="preserve">as a </w:t>
+            </w:r>
+            <w:r>
+              <w:rPr>
+                <w:color w:val="000000"/>
+              </w:rPr>
+              <w:t xml:space="preserve"> </w:t>
+            </w:r>
             <w:hyperlink r:id="rId34" w:tgtFrame="_blank" w:history="1">
               <w:r>
                 <w:rPr>
@@ -4942,14 +5061,14 @@
               <w:rPr>
                 <w:color w:val="000000"/>
               </w:rPr>
-              <w:t>courts.alaska.gov/shc/family/docs/shc-1300.doc</w:t>
+              <w:t>courts.alaska.gov/shc/family/docs/shc-1301.doc</w:t>
             </w:r>
             <w:r>
               <w:rPr>
                 <w:color w:val="000000"/>
               </w:rPr>
               <w:br/>
-              <w:t xml:space="preserve">as a </w:t>
+              <w:t>as a</w:t>
             </w:r>
             <w:r>
               <w:rPr>
@@ -4971,130 +5090,39 @@
                 <w:color w:val="000000"/>
               </w:rPr>
               <w:br/>
-              <w:t>courts.alaska.gov/shc/family/docs/shc-1300n.pdf</w:t>
+            </w:r>
+            <w:r>
+              <w:rPr>
+                <w:color w:val="000000"/>
+              </w:rPr>
+              <w:t>courts.alaska.gov/shc/family/docs/shc-1301n.pdf</w:t>
             </w:r>
           </w:p>
           <w:p>
             <w:pPr>
               <w:pStyle w:val="BodyText"/>
-              <w:rPr>
+            </w:pPr>
+            <w:r>
+              <w:rPr>
+                <w:b/>
                 <w:color w:val="000000"/>
               </w:rPr>
-            </w:pPr>
+              <w:t>Order on Motion, SHC-1302</w:t>
+            </w:r>
             <w:r>
               <w:rPr>
                 <w:b/>
                 <w:color w:val="000000"/>
               </w:rPr>
-              <w:t>Affidavit &amp; Memorandum, SHC-1301</w:t>
-            </w:r>
-            <w:r>
-              <w:rPr>
-                <w:b/>
+              <w:br/>
+            </w:r>
+            <w:r>
+              <w:rPr>
                 <w:color w:val="000000"/>
               </w:rPr>
-              <w:br/>
-            </w:r>
-            <w:r>
-              <w:rPr>
-                <w:color w:val="000000"/>
-              </w:rPr>
               <w:t xml:space="preserve">as a </w:t>
             </w:r>
-            <w:r>
-              <w:rPr>
-                <w:color w:val="000000"/>
-              </w:rPr>
-              <w:t xml:space="preserve"> </w:t>
-            </w:r>
             <w:hyperlink r:id="rId36" w:tgtFrame="_blank" w:history="1">
-              <w:r>
-                <w:rPr>
-                  <w:rStyle w:val="Hyperlink"/>
-                  <w:color w:val="000099"/>
-                </w:rPr>
-                <w:t>Wor</w:t>
-              </w:r>
-              <w:r>
-                <w:rPr>
-                  <w:rStyle w:val="Hyperlink"/>
-                  <w:color w:val="000099"/>
-                </w:rPr>
-                <w:t>d file</w:t>
-              </w:r>
-            </w:hyperlink>
-            <w:r>
-              <w:rPr>
-                <w:color w:val="000000"/>
-              </w:rPr>
-              <w:br/>
-            </w:r>
-            <w:r>
-              <w:rPr>
-                <w:color w:val="000000"/>
-              </w:rPr>
-              <w:t>courts.alaska.gov/shc/family/docs/shc-1301.doc</w:t>
-            </w:r>
-            <w:r>
-              <w:rPr>
-                <w:color w:val="000000"/>
-              </w:rPr>
-              <w:br/>
-              <w:t>as a</w:t>
-            </w:r>
-            <w:r>
-              <w:rPr>
-                <w:color w:val="000000"/>
-              </w:rPr>
-              <w:t xml:space="preserve"> </w:t>
-            </w:r>
-            <w:hyperlink r:id="rId37" w:tgtFrame="_blank" w:history="1">
-              <w:r>
-                <w:rPr>
-                  <w:rStyle w:val="Hyperlink"/>
-                  <w:color w:val="000099"/>
-                </w:rPr>
-                <w:t>PDF</w:t>
-              </w:r>
-            </w:hyperlink>
-            <w:r>
-              <w:rPr>
-                <w:color w:val="000000"/>
-              </w:rPr>
-              <w:br/>
-            </w:r>
-            <w:r>
-              <w:rPr>
-                <w:color w:val="000000"/>
-              </w:rPr>
-              <w:t>courts.alaska.gov/shc/family/docs/shc-1301n.pdf</w:t>
-            </w:r>
-          </w:p>
-          <w:p>
-            <w:pPr>
-              <w:pStyle w:val="BodyText"/>
-            </w:pPr>
-            <w:r>
-              <w:rPr>
-                <w:b/>
-                <w:color w:val="000000"/>
-              </w:rPr>
-              <w:t>Order on Motion, SHC-1302</w:t>
-            </w:r>
-            <w:r>
-              <w:rPr>
-                <w:b/>
-                <w:color w:val="000000"/>
-              </w:rPr>
-              <w:br/>
-            </w:r>
-            <w:r>
-              <w:rPr>
-                <w:color w:val="000000"/>
-              </w:rPr>
-              <w:t xml:space="preserve">as a </w:t>
-            </w:r>
-            <w:hyperlink r:id="rId38" w:tgtFrame="_blank" w:history="1">
               <w:r>
                 <w:rPr>
                   <w:rStyle w:val="Hyperlink"/>
@@ -5149,7 +5177,7 @@
               </w:rPr>
               <w:t xml:space="preserve"> </w:t>
             </w:r>
-            <w:hyperlink r:id="rId39" w:tgtFrame="_blank" w:history="1">
+            <w:hyperlink r:id="rId37" w:tgtFrame="_blank" w:history="1">
               <w:r>
                 <w:rPr>
                   <w:rStyle w:val="Hyperlink"/>
@@ -5460,7 +5488,6 @@
               <w:pStyle w:val="BodyText"/>
               <w:rPr>
                 <w:noProof/>
-                <w:color w:val="FF0000"/>
               </w:rPr>
             </w:pPr>
             <w:r>
@@ -5496,137 +5523,208 @@
                 <w:noProof/>
                 <w:color w:val="FF0000"/>
               </w:rPr>
-              <w:t xml:space="preserve"> and type_of_final_order</w:t>
+              <w:t xml:space="preserve"> and </w:t>
             </w:r>
             <w:r>
               <w:rPr>
                 <w:noProof/>
                 <w:color w:val="FF0000"/>
               </w:rPr>
-              <w:t>[</w:t>
+              <w:t>(</w:t>
             </w:r>
             <w:r>
               <w:rPr>
                 <w:noProof/>
                 <w:color w:val="FF0000"/>
               </w:rPr>
-              <w:t>'custody order'</w:t>
+              <w:t>type_of_final_order</w:t>
             </w:r>
             <w:r>
               <w:rPr>
                 <w:noProof/>
                 <w:color w:val="FF0000"/>
               </w:rPr>
-              <w:t xml:space="preserve">] </w:t>
+              <w:t>.all_true(</w:t>
             </w:r>
             <w:r>
               <w:rPr>
                 <w:noProof/>
                 <w:color w:val="FF0000"/>
               </w:rPr>
-              <w:t xml:space="preserve"> and why_change</w:t>
+              <w:t>'custody order'</w:t>
             </w:r>
             <w:r>
               <w:rPr>
                 <w:noProof/>
                 <w:color w:val="FF0000"/>
               </w:rPr>
-              <w:t xml:space="preserve">_divorce_order </w:t>
+              <w:t xml:space="preserve">, </w:t>
             </w:r>
             <w:r>
               <w:rPr>
                 <w:noProof/>
                 <w:color w:val="FF0000"/>
               </w:rPr>
-              <w:t xml:space="preserve"> </w:t>
+              <w:t>exclusive=True</w:t>
             </w:r>
             <w:r>
               <w:rPr>
                 <w:noProof/>
                 <w:color w:val="FF0000"/>
               </w:rPr>
-              <w:t xml:space="preserve">!= </w:t>
+              <w:t>)</w:t>
             </w:r>
             <w:r>
               <w:rPr>
                 <w:noProof/>
                 <w:color w:val="FF0000"/>
               </w:rPr>
-              <w:t xml:space="preserve"> 'problem' %}</w:t>
-            </w:r>
-          </w:p>
-          <w:p>
-            <w:pPr>
-              <w:pStyle w:val="Body"/>
-            </w:pPr>
-            <w:r>
-              <w:t>You have only 15 days from the day the court sent the order to you.</w:t>
-            </w:r>
-          </w:p>
-          <w:p>
-            <w:pPr>
-              <w:pStyle w:val="BodyText"/>
+              <w:t xml:space="preserve"> </w:t>
+            </w:r>
+            <w:r>
               <w:rPr>
                 <w:noProof/>
                 <w:color w:val="FF0000"/>
               </w:rPr>
-            </w:pPr>
+              <w:t>or (</w:t>
+            </w:r>
             <w:r>
               <w:rPr>
                 <w:noProof/>
                 <w:color w:val="FF0000"/>
               </w:rPr>
-              <w:t xml:space="preserve">{% </w:t>
+              <w:t>type_of_final_order</w:t>
             </w:r>
             <w:r>
               <w:rPr>
                 <w:noProof/>
                 <w:color w:val="FF0000"/>
               </w:rPr>
-              <w:t xml:space="preserve">else </w:t>
+              <w:t>[</w:t>
             </w:r>
             <w:r>
               <w:rPr>
                 <w:noProof/>
                 <w:color w:val="FF0000"/>
               </w:rPr>
-              <w:t>%}</w:t>
-            </w:r>
-          </w:p>
-          <w:p>
-            <w:pPr>
-              <w:pStyle w:val="Body"/>
-            </w:pPr>
-            <w:r>
-              <w:t>You have only 30 days from the day the court sent the order to you.</w:t>
-            </w:r>
-          </w:p>
-          <w:p>
-            <w:pPr>
-              <w:pStyle w:val="BodyText"/>
-              <w:rPr>
-                <w:noProof/>
-              </w:rPr>
-            </w:pPr>
+              <w:t>'custody order'</w:t>
+            </w:r>
             <w:r>
               <w:rPr>
                 <w:noProof/>
                 <w:color w:val="FF0000"/>
               </w:rPr>
-              <w:t xml:space="preserve">{% </w:t>
+              <w:t xml:space="preserve">] </w:t>
             </w:r>
             <w:r>
               <w:rPr>
                 <w:noProof/>
                 <w:color w:val="FF0000"/>
               </w:rPr>
-              <w:t>end</w:t>
+              <w:t>and why_change</w:t>
             </w:r>
             <w:r>
               <w:rPr>
                 <w:noProof/>
                 <w:color w:val="FF0000"/>
               </w:rPr>
+              <w:t xml:space="preserve">_divorce_order </w:t>
+            </w:r>
+            <w:r>
+              <w:rPr>
+                <w:noProof/>
+                <w:color w:val="FF0000"/>
+              </w:rPr>
+              <w:t xml:space="preserve"> </w:t>
+            </w:r>
+            <w:r>
+              <w:rPr>
+                <w:noProof/>
+                <w:color w:val="FF0000"/>
+              </w:rPr>
+              <w:t xml:space="preserve">!= </w:t>
+            </w:r>
+            <w:r>
+              <w:rPr>
+                <w:noProof/>
+                <w:color w:val="FF0000"/>
+              </w:rPr>
+              <w:t xml:space="preserve"> 'problem'</w:t>
+            </w:r>
+            <w:r>
+              <w:rPr>
+                <w:noProof/>
+                <w:color w:val="FF0000"/>
+              </w:rPr>
+              <w:t>)</w:t>
+            </w:r>
+            <w:r>
+              <w:rPr>
+                <w:noProof/>
+                <w:color w:val="FF0000"/>
+              </w:rPr>
+              <w:t>)</w:t>
+            </w:r>
+            <w:r>
+              <w:rPr>
+                <w:noProof/>
+                <w:color w:val="FF0000"/>
+              </w:rPr>
+              <w:t xml:space="preserve"> </w:t>
+            </w:r>
+            <w:r>
+              <w:rPr>
+                <w:noProof/>
+                <w:color w:val="FF0000"/>
+              </w:rPr>
+              <w:t>%}</w:t>
+            </w:r>
+            <w:r>
+              <w:t>You have only 15 days from the day the court sent the order to you.</w:t>
+            </w:r>
+            <w:r>
+              <w:rPr>
+                <w:noProof/>
+                <w:color w:val="FF0000"/>
+              </w:rPr>
+              <w:t xml:space="preserve">{% </w:t>
+            </w:r>
+            <w:r>
+              <w:rPr>
+                <w:noProof/>
+                <w:color w:val="FF0000"/>
+              </w:rPr>
+              <w:t xml:space="preserve">else </w:t>
+            </w:r>
+            <w:r>
+              <w:rPr>
+                <w:noProof/>
+                <w:color w:val="FF0000"/>
+              </w:rPr>
+              <w:t>%}</w:t>
+            </w:r>
+            <w:r>
+              <w:t>You have only 30 days from the day the court sent the order to you.</w:t>
+            </w:r>
+            <w:r>
+              <w:rPr>
+                <w:noProof/>
+                <w:color w:val="FF0000"/>
+              </w:rPr>
+              <w:t xml:space="preserve">{% </w:t>
+            </w:r>
+            <w:r>
+              <w:rPr>
+                <w:noProof/>
+                <w:color w:val="FF0000"/>
+              </w:rPr>
+              <w:t>end</w:t>
+            </w:r>
+            <w:r>
+              <w:rPr>
+                <w:noProof/>
+                <w:color w:val="FF0000"/>
+              </w:rPr>
               <w:t>if %}</w:t>
             </w:r>
           </w:p>
@@ -5642,11 +5740,6 @@
             <w:pPr>
               <w:pStyle w:val="Body"/>
             </w:pPr>
-          </w:p>
-          <w:p>
-            <w:pPr>
-              <w:pStyle w:val="Body"/>
-            </w:pPr>
             <w:r>
               <w:t xml:space="preserve">An appeal is </w:t>
             </w:r>
@@ -5686,7 +5779,7 @@
             <w:r>
               <w:t xml:space="preserve"> years. </w:t>
             </w:r>
-            <w:hyperlink r:id="rId40" w:anchor="1" w:history="1">
+            <w:hyperlink r:id="rId38" w:anchor="1" w:history="1">
               <w:r>
                 <w:rPr>
                   <w:rStyle w:val="Hyperlink"/>
@@ -5896,7 +5989,7 @@
               </w:rPr>
               <w:t>, </w:t>
             </w:r>
-            <w:hyperlink r:id="rId41" w:tgtFrame="_blank" w:history="1">
+            <w:hyperlink r:id="rId39" w:tgtFrame="_blank" w:history="1">
               <w:r>
                 <w:rPr>
                   <w:rStyle w:val="Hyperlink"/>
@@ -5968,7 +6061,7 @@
             <w:r>
               <w:t xml:space="preserve"> </w:t>
             </w:r>
-            <w:hyperlink r:id="rId42" w:history="1">
+            <w:hyperlink r:id="rId40" w:history="1">
               <w:r>
                 <w:rPr>
                   <w:rStyle w:val="Hyperlink"/>
@@ -5987,19 +6080,12 @@
             <w:r>
               <w:t xml:space="preserve">Learn more about filing an appeal on the court's </w:t>
             </w:r>
-            <w:hyperlink r:id="rId43" w:history="1">
+            <w:hyperlink r:id="rId41" w:history="1">
               <w:r>
                 <w:rPr>
                   <w:rStyle w:val="Hyperlink"/>
                 </w:rPr>
-                <w:t xml:space="preserve">Alaska Court System </w:t>
-              </w:r>
-              <w:r>
-                <w:rPr>
-                  <w:rStyle w:val="Hyperlink"/>
-                </w:rPr>
-                <w:lastRenderedPageBreak/>
-                <w:t>Self-Help Appeal Page</w:t>
+                <w:t>Alaska Court System Self-Help Appeal Page</w:t>
               </w:r>
             </w:hyperlink>
             <w:r>
@@ -6043,6 +6129,13 @@
                 <w:shd w:val="clear" w:color="auto" w:fill="FFFFFF"/>
               </w:rPr>
               <w:br/>
+            </w:r>
+            <w:r>
+              <w:rPr>
+                <w:bCs/>
+                <w:shd w:val="clear" w:color="auto" w:fill="FFFFFF"/>
+              </w:rPr>
+              <w:lastRenderedPageBreak/>
               <w:t>courts.alaska.gov/shc/appeals/appealsresources.htm#1</w:t>
             </w:r>
           </w:p>
@@ -6231,31 +6324,45 @@
               </w:rPr>
             </w:pPr>
             <w:r>
-              <w:t xml:space="preserve">{%tr if </w:t>
-            </w:r>
-            <w:r>
-              <w:t xml:space="preserve">why_change == 'problem' and </w:t>
+              <w:t>{%tr if</w:t>
             </w:r>
             <w:r>
               <w:t xml:space="preserve"> </w:t>
             </w:r>
             <w:r>
+              <w:t>unknown_final_date['set aside'] or (</w:t>
+            </w:r>
+            <w:r>
+              <w:t xml:space="preserve">middle_of_case </w:t>
+            </w:r>
+            <w:r>
+              <w:t xml:space="preserve"> </w:t>
+            </w:r>
+            <w:r>
+              <w:t>== 'no' and</w:t>
+            </w:r>
+            <w:r>
+              <w:t xml:space="preserve"> </w:t>
+            </w:r>
+            <w:r>
               <w:t xml:space="preserve">not </w:t>
             </w:r>
             <w:r>
-              <w:t>final_order_date_within_1</w:t>
-            </w:r>
-            <w:r>
-              <w:t>0</w:t>
-            </w:r>
-            <w:r>
-              <w:t>_days</w:t>
+              <w:t>final_order_date_within_10_days</w:t>
+            </w:r>
+            <w:r>
+              <w:t xml:space="preserve"> and not defined('</w:t>
+            </w:r>
+            <w:proofErr w:type="spellStart"/>
+            <w:r>
+              <w:t>guess_final_order_date</w:t>
+            </w:r>
+            <w:proofErr w:type="spellEnd"/>
+            <w:r>
+              <w:t>'))</w:t>
             </w:r>
             <w:r>
               <w:t xml:space="preserve"> </w:t>
-            </w:r>
-            <w:r>
-              <w:t xml:space="preserve">or unknown_final_date['set aside'] </w:t>
             </w:r>
             <w:r>
               <w:t>%}</w:t>
@@ -6486,11 +6593,11 @@
               <w:t xml:space="preserve">can file </w:t>
             </w:r>
             <w:r>
-              <w:t xml:space="preserve">within a "reasonable time" after the date the court sent </w:t>
+              <w:t xml:space="preserve">within a "reasonable time" after the date the court sent your child support order to you. For any of the first 3 reasons in </w:t>
             </w:r>
             <w:r>
               <w:lastRenderedPageBreak/>
-              <w:t xml:space="preserve">your child support order to you. For any of the first 3 reasons in Civil Rule 60(b), you must file within </w:t>
+              <w:t xml:space="preserve">Civil Rule 60(b), you must file within </w:t>
             </w:r>
             <w:r>
               <w:rPr>
@@ -6897,11 +7004,7 @@
               <w:t>A</w:t>
             </w:r>
             <w:r>
-              <w:t xml:space="preserve">n unexpected action, sudden confusion or an unanticipated </w:t>
-            </w:r>
-            <w:r>
-              <w:lastRenderedPageBreak/>
-              <w:t xml:space="preserve">event </w:t>
+              <w:t xml:space="preserve">n unexpected action, sudden confusion or an unanticipated event </w:t>
             </w:r>
             <w:r>
               <w:t xml:space="preserve">- </w:t>
@@ -6919,6 +7022,7 @@
               </w:numPr>
             </w:pPr>
             <w:r>
+              <w:lastRenderedPageBreak/>
               <w:t>A</w:t>
             </w:r>
             <w:r>
@@ -7420,11 +7524,11 @@
               </w:rPr>
             </w:pPr>
             <w:r>
-              <w:t xml:space="preserve">The judgment has been satisfied, released or discharged, or a </w:t>
+              <w:t xml:space="preserve">The judgment has been satisfied, released or discharged, or a prior judgment upon which it is based has been reversed or otherwise vacated or it is no longer fair that the judgment </w:t>
             </w:r>
             <w:r>
               <w:lastRenderedPageBreak/>
-              <w:t xml:space="preserve">prior judgment upon which it is based has been reversed or otherwise vacated or it is no longer fair that the judgment should apply at this time.  </w:t>
+              <w:t xml:space="preserve">should apply at this time.  </w:t>
             </w:r>
           </w:p>
           <w:p>
@@ -7659,6 +7763,121 @@
             <w:r>
               <w:t xml:space="preserve"> </w:t>
             </w:r>
+            <w:hyperlink r:id="rId42" w:history="1">
+              <w:r>
+                <w:rPr>
+                  <w:rStyle w:val="Hyperlink"/>
+                </w:rPr>
+                <w:t>Word</w:t>
+              </w:r>
+            </w:hyperlink>
+            <w:r>
+              <w:t xml:space="preserve"> |</w:t>
+            </w:r>
+            <w:r>
+              <w:t xml:space="preserve"> </w:t>
+            </w:r>
+            <w:hyperlink r:id="rId43" w:history="1">
+              <w:r>
+                <w:rPr>
+                  <w:rStyle w:val="Hyperlink"/>
+                </w:rPr>
+                <w:t>PDF</w:t>
+              </w:r>
+            </w:hyperlink>
+          </w:p>
+          <w:p>
+            <w:pPr>
+              <w:pStyle w:val="ListParagraph"/>
+              <w:numPr>
+                <w:ilvl w:val="0"/>
+                <w:numId w:val="1"/>
+              </w:numPr>
+            </w:pPr>
+            <w:r>
+              <w:t xml:space="preserve">Put everything you want the judge to know and think about in your motion. You </w:t>
+            </w:r>
+            <w:r>
+              <w:t>may not</w:t>
+            </w:r>
+            <w:r>
+              <w:t xml:space="preserve"> be able to tell the judge in person because </w:t>
+            </w:r>
+            <w:r>
+              <w:t>they may not</w:t>
+            </w:r>
+            <w:r>
+              <w:t xml:space="preserve"> hold a hearing. </w:t>
+            </w:r>
+          </w:p>
+          <w:p>
+            <w:pPr>
+              <w:pStyle w:val="ListParagraph"/>
+              <w:numPr>
+                <w:ilvl w:val="0"/>
+                <w:numId w:val="1"/>
+              </w:numPr>
+            </w:pPr>
+            <w:r>
+              <w:t>Wait to sign the form until you can sign in front of a notary or someone who has the power to take oaths, like a court clerk or a postal employee. You can do this for free at the court.</w:t>
+            </w:r>
+          </w:p>
+          <w:p>
+            <w:pPr>
+              <w:pStyle w:val="ListParagraph"/>
+              <w:numPr>
+                <w:ilvl w:val="0"/>
+                <w:numId w:val="1"/>
+              </w:numPr>
+            </w:pPr>
+            <w:r>
+              <w:t>If you cannot get to a notary public or someone who has the power to take oaths, you can "self-certify".  Use</w:t>
+            </w:r>
+          </w:p>
+          <w:p>
+            <w:pPr>
+              <w:pStyle w:val="ListParagraph"/>
+              <w:numPr>
+                <w:ilvl w:val="0"/>
+                <w:numId w:val="1"/>
+              </w:numPr>
+            </w:pPr>
+            <w:r>
+              <w:rPr>
+                <w:b/>
+              </w:rPr>
+              <w:t>Self-Certification (No Notary Available) TF-835</w:t>
+            </w:r>
+            <w:r>
+              <w:t xml:space="preserve"> [Fill-In PDF</w:t>
+            </w:r>
+            <w:r>
+              <w:t>]</w:t>
+            </w:r>
+          </w:p>
+          <w:p>
+            <w:pPr>
+              <w:pStyle w:val="ListParagraph"/>
+              <w:numPr>
+                <w:ilvl w:val="0"/>
+                <w:numId w:val="1"/>
+              </w:numPr>
+              <w:ind w:left="405"/>
+              <w:rPr>
+                <w:rStyle w:val="Hyperlink"/>
+                <w:color w:val="202529"/>
+                <w:u w:val="none"/>
+              </w:rPr>
+            </w:pPr>
+            <w:r>
+              <w:rPr>
+                <w:b/>
+              </w:rPr>
+              <w:t>Proposed Order on Motion, SHC-1302</w:t>
+            </w:r>
+            <w:r>
+              <w:t xml:space="preserve"> </w:t>
+            </w:r>
             <w:hyperlink r:id="rId44" w:history="1">
               <w:r>
                 <w:rPr>
@@ -7668,10 +7887,7 @@
               </w:r>
             </w:hyperlink>
             <w:r>
-              <w:t xml:space="preserve"> |</w:t>
-            </w:r>
-            <w:r>
-              <w:t xml:space="preserve"> </w:t>
+              <w:t xml:space="preserve"> | </w:t>
             </w:r>
             <w:hyperlink r:id="rId45" w:history="1">
               <w:r>
@@ -7689,77 +7905,6 @@
                 <w:ilvl w:val="0"/>
                 <w:numId w:val="1"/>
               </w:numPr>
-            </w:pPr>
-            <w:r>
-              <w:t xml:space="preserve">Put everything you want the judge to know and think about in your motion. You </w:t>
-            </w:r>
-            <w:r>
-              <w:t>may not</w:t>
-            </w:r>
-            <w:r>
-              <w:t xml:space="preserve"> be able to tell the judge in person because </w:t>
-            </w:r>
-            <w:r>
-              <w:t>they may not</w:t>
-            </w:r>
-            <w:r>
-              <w:t xml:space="preserve"> hold a hearing. </w:t>
-            </w:r>
-          </w:p>
-          <w:p>
-            <w:pPr>
-              <w:pStyle w:val="ListParagraph"/>
-              <w:numPr>
-                <w:ilvl w:val="0"/>
-                <w:numId w:val="1"/>
-              </w:numPr>
-            </w:pPr>
-            <w:r>
-              <w:t>Wait to sign the form until you can sign in front of a notary or someone who has the power to take oaths, like a court clerk or a postal employee. You can do this for free at the court.</w:t>
-            </w:r>
-          </w:p>
-          <w:p>
-            <w:pPr>
-              <w:pStyle w:val="ListParagraph"/>
-              <w:numPr>
-                <w:ilvl w:val="0"/>
-                <w:numId w:val="1"/>
-              </w:numPr>
-            </w:pPr>
-            <w:r>
-              <w:t>If you cannot get to a notary public or someone who has the power to take oaths, you can "self-certify".  Use</w:t>
-            </w:r>
-          </w:p>
-          <w:p>
-            <w:pPr>
-              <w:pStyle w:val="ListParagraph"/>
-              <w:numPr>
-                <w:ilvl w:val="0"/>
-                <w:numId w:val="1"/>
-              </w:numPr>
-            </w:pPr>
-            <w:r>
-              <w:rPr>
-                <w:b/>
-              </w:rPr>
-              <w:t>Self-Certification (No Notary Available) TF-835</w:t>
-            </w:r>
-            <w:r>
-              <w:t xml:space="preserve"> [Fill-In PDF</w:t>
-            </w:r>
-          </w:p>
-          <w:p>
-            <w:pPr>
-              <w:ind w:left="720" w:hanging="360"/>
-            </w:pPr>
-          </w:p>
-          <w:p>
-            <w:pPr>
-              <w:pStyle w:val="ListParagraph"/>
-              <w:numPr>
-                <w:ilvl w:val="0"/>
-                <w:numId w:val="1"/>
-              </w:numPr>
               <w:ind w:left="405"/>
               <w:rPr>
                 <w:rStyle w:val="Hyperlink"/>
@@ -7770,49 +7915,6 @@
             <w:r>
               <w:rPr>
                 <w:b/>
-              </w:rPr>
-              <w:t>Proposed Order on Motion, SHC-1302</w:t>
-            </w:r>
-            <w:r>
-              <w:t xml:space="preserve"> </w:t>
-            </w:r>
-            <w:hyperlink r:id="rId46" w:history="1">
-              <w:r>
-                <w:rPr>
-                  <w:rStyle w:val="Hyperlink"/>
-                </w:rPr>
-                <w:t>Word</w:t>
-              </w:r>
-            </w:hyperlink>
-            <w:r>
-              <w:t xml:space="preserve"> | </w:t>
-            </w:r>
-            <w:hyperlink r:id="rId47" w:history="1">
-              <w:r>
-                <w:rPr>
-                  <w:rStyle w:val="Hyperlink"/>
-                </w:rPr>
-                <w:t>PDF</w:t>
-              </w:r>
-            </w:hyperlink>
-          </w:p>
-          <w:p>
-            <w:pPr>
-              <w:pStyle w:val="ListParagraph"/>
-              <w:numPr>
-                <w:ilvl w:val="0"/>
-                <w:numId w:val="1"/>
-              </w:numPr>
-              <w:ind w:left="405"/>
-              <w:rPr>
-                <w:rStyle w:val="Hyperlink"/>
-                <w:color w:val="202529"/>
-                <w:u w:val="none"/>
-              </w:rPr>
-            </w:pPr>
-            <w:r>
-              <w:rPr>
-                <w:b/>
                 <w:bCs/>
                 <w:color w:val="000000"/>
               </w:rPr>
@@ -7824,7 +7926,7 @@
               </w:rPr>
               <w:t> </w:t>
             </w:r>
-            <w:hyperlink r:id="rId48" w:tgtFrame="_blank" w:history="1">
+            <w:hyperlink r:id="rId46" w:tgtFrame="_blank" w:history="1">
               <w:r>
                 <w:rPr>
                   <w:rStyle w:val="Hyperlink"/>
@@ -7839,7 +7941,7 @@
               </w:rPr>
               <w:t> | </w:t>
             </w:r>
-            <w:hyperlink r:id="rId49" w:tgtFrame="_blank" w:history="1">
+            <w:hyperlink r:id="rId47" w:tgtFrame="_blank" w:history="1">
               <w:r>
                 <w:rPr>
                   <w:rStyle w:val="Hyperlink"/>
@@ -7855,14 +7957,14 @@
               <w:outlineLvl w:val="2"/>
             </w:pPr>
             <w:r>
-              <w:t xml:space="preserve">Watch </w:t>
+              <w:t>Watch</w:t>
             </w:r>
           </w:p>
           <w:p>
             <w:pPr>
               <w:pStyle w:val="Body"/>
             </w:pPr>
-            <w:hyperlink r:id="rId50" w:history="1">
+            <w:hyperlink r:id="rId48" w:history="1">
               <w:r>
                 <w:rPr>
                   <w:b/>
@@ -7892,7 +7994,7 @@
                       <wp:extent cx="238125" cy="238125"/>
                       <wp:effectExtent l="0" t="0" r="0" b="0"/>
                       <wp:docPr id="9" name="Rectangle 9" descr="Play Motions Part 1: How to ask the court for something Video">
-                        <a:hlinkClick xmlns:a="http://schemas.openxmlformats.org/drawingml/2006/main" r:id="rId51" tgtFrame="&quot;_blank&quot;"/>
+                        <a:hlinkClick xmlns:a="http://schemas.openxmlformats.org/drawingml/2006/main" r:id="rId49" tgtFrame="&quot;_blank&quot;"/>
                       </wp:docPr>
                       <wp:cNvGraphicFramePr>
                         <a:graphicFrameLocks xmlns:a="http://schemas.openxmlformats.org/drawingml/2006/main" noChangeAspect="1"/>
@@ -7973,14 +8075,13 @@
               <w:rPr>
                 <w:b/>
               </w:rPr>
-              <w:lastRenderedPageBreak/>
               <w:t>Motion and Affidavit to Set Aside the Judgment or Order, SHC-1548</w:t>
             </w:r>
             <w:r>
               <w:br/>
               <w:t xml:space="preserve">as a </w:t>
             </w:r>
-            <w:hyperlink r:id="rId52" w:history="1">
+            <w:hyperlink r:id="rId50" w:history="1">
               <w:r>
                 <w:rPr>
                   <w:rStyle w:val="Hyperlink"/>
@@ -7992,13 +8093,14 @@
               <w:br/>
             </w:r>
             <w:r>
+              <w:lastRenderedPageBreak/>
               <w:t>courts.alaska.gov/shc/family/docs/shc-1548.doc</w:t>
             </w:r>
             <w:r>
               <w:br/>
               <w:t xml:space="preserve">as a | </w:t>
             </w:r>
-            <w:hyperlink r:id="rId53" w:history="1">
+            <w:hyperlink r:id="rId51" w:history="1">
               <w:r>
                 <w:rPr>
                   <w:rStyle w:val="Hyperlink"/>
@@ -8050,7 +8152,7 @@
             <w:r>
               <w:t xml:space="preserve">as a </w:t>
             </w:r>
-            <w:hyperlink r:id="rId54" w:history="1">
+            <w:hyperlink r:id="rId52" w:history="1">
               <w:r>
                 <w:rPr>
                   <w:rStyle w:val="Hyperlink"/>
@@ -8078,7 +8180,7 @@
             <w:r>
               <w:t xml:space="preserve">s a </w:t>
             </w:r>
-            <w:hyperlink r:id="rId55" w:history="1">
+            <w:hyperlink r:id="rId53" w:history="1">
               <w:proofErr w:type="spellStart"/>
               <w:r>
                 <w:rPr>
@@ -8561,17 +8663,17 @@
               <w:t>M</w:t>
             </w:r>
             <w:r>
-              <w:t xml:space="preserve">ake </w:t>
+              <w:t xml:space="preserve">ake sure the </w:t>
+            </w:r>
+            <w:r>
+              <w:t>A</w:t>
+            </w:r>
+            <w:r>
+              <w:t xml:space="preserve">laska court has the </w:t>
             </w:r>
             <w:r>
               <w:lastRenderedPageBreak/>
-              <w:t xml:space="preserve">sure the </w:t>
-            </w:r>
-            <w:r>
-              <w:t>A</w:t>
-            </w:r>
-            <w:r>
-              <w:t>laska court has the authority to change the order</w:t>
+              <w:t>authority to change the order</w:t>
             </w:r>
           </w:p>
         </w:tc>
@@ -8592,11 +8694,7 @@
             </w:pPr>
             <w:r>
               <w:lastRenderedPageBreak/>
-              <w:t xml:space="preserve">A court must have the authority called jurisdiction to issue an </w:t>
-            </w:r>
-            <w:r>
-              <w:lastRenderedPageBreak/>
-              <w:t>order about a custody or parenting plan or a child support order.</w:t>
+              <w:t>A court must have the authority called jurisdiction to issue an order about a custody or parenting plan or a child support order.</w:t>
             </w:r>
           </w:p>
           <w:p>
@@ -8605,7 +8703,11 @@
               <w:ind w:left="508"/>
             </w:pPr>
             <w:r>
-              <w:t>Generally, only the court in the state where the child has lived for the last 6 months can make decisions, enter a parenting plan, or order child support. This is called the child’s "home state."</w:t>
+              <w:t xml:space="preserve">Generally, only the court in the state where the child has lived for the last 6 months can make decisions, enter a parenting plan, or </w:t>
+            </w:r>
+            <w:r>
+              <w:lastRenderedPageBreak/>
+              <w:t>order child support. This is called the child’s "home state."</w:t>
             </w:r>
           </w:p>
           <w:p>
@@ -8616,7 +8718,7 @@
             <w:r>
               <w:t xml:space="preserve">Jurisdiction can be very complicated.  For example, if a baby is less than 6 months old and has moved between states, there may not be a “home state.”  This is one example of an exception when the Alaska court may be able to decide issues about a child that hasn’t lived here for 6 months.  </w:t>
             </w:r>
-            <w:hyperlink r:id="rId56" w:history="1">
+            <w:hyperlink r:id="rId54" w:history="1">
               <w:r>
                 <w:rPr>
                   <w:rStyle w:val="Hyperlink"/>
@@ -8870,7 +8972,7 @@
             <w:r>
               <w:t xml:space="preserve">, </w:t>
             </w:r>
-            <w:hyperlink r:id="rId57" w:history="1">
+            <w:hyperlink r:id="rId55" w:history="1">
               <w:r>
                 <w:rPr>
                   <w:rStyle w:val="Hyperlink"/>
@@ -8919,7 +9021,7 @@
               </w:rPr>
               <w:t xml:space="preserve">Register Child Custody Order of Another State or Country, </w:t>
             </w:r>
-            <w:hyperlink r:id="rId58" w:history="1">
+            <w:hyperlink r:id="rId56" w:history="1">
               <w:r>
                 <w:rPr>
                   <w:rStyle w:val="Hyperlink"/>
@@ -8964,7 +9066,7 @@
               </w:rPr>
               <w:t xml:space="preserve">Notice of Registration of Child Custody Order of Another State or Country, </w:t>
             </w:r>
-            <w:hyperlink r:id="rId59" w:history="1">
+            <w:hyperlink r:id="rId57" w:history="1">
               <w:r>
                 <w:rPr>
                   <w:rStyle w:val="Hyperlink"/>
@@ -9031,7 +9133,7 @@
               </w:rPr>
               <w:t xml:space="preserve"> </w:t>
             </w:r>
-            <w:hyperlink r:id="rId60" w:history="1">
+            <w:hyperlink r:id="rId58" w:history="1">
               <w:r>
                 <w:rPr>
                   <w:rStyle w:val="Hyperlink"/>
@@ -9064,7 +9166,7 @@
               </w:rPr>
               <w:t xml:space="preserve"> </w:t>
             </w:r>
-            <w:hyperlink r:id="rId61" w:history="1">
+            <w:hyperlink r:id="rId59" w:history="1">
               <w:r>
                 <w:rPr>
                   <w:rStyle w:val="Hyperlink"/>
@@ -9104,7 +9206,7 @@
               </w:rPr>
               <w:t xml:space="preserve">Child Custody Jurisdiction Affidavit, </w:t>
             </w:r>
-            <w:hyperlink r:id="rId62" w:history="1">
+            <w:hyperlink r:id="rId60" w:history="1">
               <w:r>
                 <w:rPr>
                   <w:rStyle w:val="Hyperlink"/>
@@ -9144,10 +9246,9 @@
                 <w:b/>
                 <w:color w:val="000000"/>
               </w:rPr>
-              <w:lastRenderedPageBreak/>
               <w:t xml:space="preserve">Request for Hearing on Registered Child Custody Order, </w:t>
             </w:r>
-            <w:hyperlink r:id="rId63" w:history="1">
+            <w:hyperlink r:id="rId61" w:history="1">
               <w:r>
                 <w:rPr>
                   <w:rStyle w:val="Hyperlink"/>
@@ -9183,6 +9284,7 @@
               <w:rPr>
                 <w:color w:val="000000"/>
               </w:rPr>
+              <w:lastRenderedPageBreak/>
               <w:t>(Only fill in the Petitioner's and Respondent's names in the caption at the top left and leave the rest blank)</w:t>
             </w:r>
           </w:p>
@@ -9214,7 +9316,7 @@
             <w:r>
               <w:t xml:space="preserve">, </w:t>
             </w:r>
-            <w:hyperlink r:id="rId64" w:history="1">
+            <w:hyperlink r:id="rId62" w:history="1">
               <w:r>
                 <w:rPr>
                   <w:rStyle w:val="Hyperlink"/>
@@ -9261,7 +9363,7 @@
               </w:rPr>
               <w:t xml:space="preserve">Instructions – Registration of Support Order Issued by Another State, </w:t>
             </w:r>
-            <w:hyperlink r:id="rId65" w:history="1">
+            <w:hyperlink r:id="rId63" w:history="1">
               <w:r>
                 <w:rPr>
                   <w:rStyle w:val="Hyperlink"/>
@@ -9303,7 +9405,7 @@
               </w:rPr>
               <w:t xml:space="preserve">Petition to Register a Support Order from Another State, </w:t>
             </w:r>
-            <w:hyperlink r:id="rId66" w:history="1">
+            <w:hyperlink r:id="rId64" w:history="1">
               <w:r>
                 <w:rPr>
                   <w:rStyle w:val="Hyperlink"/>
@@ -9342,7 +9444,7 @@
               </w:rPr>
               <w:t xml:space="preserve">Confidential Information Sheet - Support Order from Another State, </w:t>
             </w:r>
-            <w:hyperlink r:id="rId67" w:history="1">
+            <w:hyperlink r:id="rId65" w:history="1">
               <w:r>
                 <w:rPr>
                   <w:rStyle w:val="Hyperlink"/>
@@ -9381,7 +9483,7 @@
               </w:rPr>
               <w:t xml:space="preserve">Notice of Registration of Another State's Support Order, </w:t>
             </w:r>
-            <w:hyperlink r:id="rId68" w:history="1">
+            <w:hyperlink r:id="rId66" w:history="1">
               <w:r>
                 <w:rPr>
                   <w:rStyle w:val="Hyperlink"/>
@@ -9421,7 +9523,7 @@
               </w:rPr>
               <w:t xml:space="preserve">Request for Hearing About Registered Child Support Order, </w:t>
             </w:r>
-            <w:hyperlink r:id="rId69" w:history="1">
+            <w:hyperlink r:id="rId67" w:history="1">
               <w:r>
                 <w:rPr>
                   <w:rStyle w:val="Hyperlink"/>
@@ -9459,7 +9561,7 @@
               </w:rPr>
               <w:t xml:space="preserve">Confirmation of Registered Support Order, </w:t>
             </w:r>
-            <w:hyperlink r:id="rId70" w:history="1">
+            <w:hyperlink r:id="rId68" w:history="1">
               <w:r>
                 <w:rPr>
                   <w:rStyle w:val="Hyperlink"/>
@@ -9511,9 +9613,6 @@
             </w:r>
             <w:r>
               <w:br/>
-            </w:r>
-            <w:r>
-              <w:lastRenderedPageBreak/>
               <w:t>Give the clerk at the court:</w:t>
             </w:r>
           </w:p>
@@ -9540,6 +9639,7 @@
               <w:ind w:left="870"/>
             </w:pPr>
             <w:r>
+              <w:lastRenderedPageBreak/>
               <w:t>envelope(s) addressed to the opposing party</w:t>
             </w:r>
           </w:p>
@@ -9800,29 +9900,32 @@
               <w:pStyle w:val="BodyText"/>
             </w:pPr>
             <w:r>
+              <w:t xml:space="preserve">If you are registering </w:t>
+            </w:r>
+            <w:r>
+              <w:rPr>
+                <w:b/>
+              </w:rPr>
+              <w:t>both</w:t>
+            </w:r>
+            <w:r>
+              <w:t xml:space="preserve"> a foreign child custody order and a foreign support order together, or </w:t>
+            </w:r>
+            <w:r>
+              <w:rPr>
+                <w:b/>
+              </w:rPr>
+              <w:t>only</w:t>
+            </w:r>
+            <w:r>
+              <w:t xml:space="preserve"> a child custody order</w:t>
+            </w:r>
+            <w:r>
+              <w:t xml:space="preserve">, the filing fee is </w:t>
+            </w:r>
+            <w:r>
               <w:lastRenderedPageBreak/>
-              <w:t xml:space="preserve">If you are registering </w:t>
-            </w:r>
-            <w:r>
-              <w:rPr>
-                <w:b/>
-              </w:rPr>
-              <w:t>both</w:t>
-            </w:r>
-            <w:r>
-              <w:t xml:space="preserve"> a foreign child custody order and a foreign support order together, or </w:t>
-            </w:r>
-            <w:r>
-              <w:rPr>
-                <w:b/>
-              </w:rPr>
-              <w:t>only</w:t>
-            </w:r>
-            <w:r>
-              <w:t xml:space="preserve"> a child custody order</w:t>
-            </w:r>
-            <w:r>
-              <w:t>, the filing fee is $150.</w:t>
+              <w:t>$150.</w:t>
             </w:r>
           </w:p>
           <w:p>
@@ -9847,7 +9950,7 @@
             <w:r>
               <w:t xml:space="preserve">, </w:t>
             </w:r>
-            <w:hyperlink r:id="rId71" w:history="1">
+            <w:hyperlink r:id="rId69" w:history="1">
               <w:r>
                 <w:rPr>
                   <w:rStyle w:val="Hyperlink"/>
@@ -10486,7 +10589,7 @@
               </w:rPr>
               <w:t xml:space="preserve">Motion to Modify Custody, Visitation &amp; Support Packet, </w:t>
             </w:r>
-            <w:hyperlink r:id="rId72" w:anchor="shc-pac12" w:history="1">
+            <w:hyperlink r:id="rId70" w:anchor="shc-pac12" w:history="1">
               <w:r>
                 <w:rPr>
                   <w:rStyle w:val="Hyperlink"/>
@@ -10573,7 +10676,7 @@
               </w:rPr>
               <w:t xml:space="preserve">Self-Certification (No Notary Available) </w:t>
             </w:r>
-            <w:hyperlink r:id="rId73" w:history="1">
+            <w:hyperlink r:id="rId71" w:history="1">
               <w:r>
                 <w:rPr>
                   <w:rStyle w:val="Hyperlink"/>
@@ -10605,7 +10708,7 @@
               </w:numPr>
               <w:ind w:left="390"/>
             </w:pPr>
-            <w:hyperlink r:id="rId74" w:history="1">
+            <w:hyperlink r:id="rId72" w:history="1">
               <w:r>
                 <w:rPr>
                   <w:rStyle w:val="Hyperlink"/>
@@ -10661,7 +10764,7 @@
               </w:rPr>
               <w:t xml:space="preserve">Self-Certification </w:t>
             </w:r>
-            <w:hyperlink r:id="rId75" w:history="1">
+            <w:hyperlink r:id="rId73" w:history="1">
               <w:r>
                 <w:rPr>
                   <w:rStyle w:val="Hyperlink"/>
@@ -10890,8 +10993,7 @@
               </w:numPr>
               <w:autoSpaceDE/>
               <w:autoSpaceDN/>
-              <w:spacing w:beforeAutospacing="1" w:afterAutospacing="1"/>
-              <w:ind w:left="390"/>
+              <w:ind w:left="389"/>
             </w:pPr>
             <w:r>
               <w:t xml:space="preserve">Use the percentages to fill out the </w:t>
@@ -10903,7 +11005,7 @@
               </w:rPr>
               <w:t xml:space="preserve">Child Support Guidelines Affidavit </w:t>
             </w:r>
-            <w:hyperlink r:id="rId76" w:history="1">
+            <w:hyperlink r:id="rId74" w:history="1">
               <w:r>
                 <w:rPr>
                   <w:rStyle w:val="Hyperlink"/>
@@ -10916,7 +11018,7 @@
             <w:r>
               <w:t xml:space="preserve">. Read </w:t>
             </w:r>
-            <w:hyperlink r:id="rId77" w:history="1">
+            <w:hyperlink r:id="rId75" w:history="1">
               <w:r>
                 <w:rPr>
                   <w:rStyle w:val="Hyperlink"/>
@@ -10985,6 +11087,96 @@
             <w:r>
               <w:t xml:space="preserve"> [</w:t>
             </w:r>
+            <w:hyperlink r:id="rId76" w:history="1">
+              <w:r>
+                <w:rPr>
+                  <w:rStyle w:val="Hyperlink"/>
+                </w:rPr>
+                <w:t>Fill-In PDF</w:t>
+              </w:r>
+            </w:hyperlink>
+            <w:r>
+              <w:t>] Us this if the children spend at least 110 overnights with each parent.</w:t>
+            </w:r>
+          </w:p>
+          <w:p>
+            <w:pPr>
+              <w:pStyle w:val="ListParagraph"/>
+              <w:numPr>
+                <w:ilvl w:val="0"/>
+                <w:numId w:val="1"/>
+              </w:numPr>
+            </w:pPr>
+            <w:r>
+              <w:rPr>
+                <w:b/>
+                <w:bCs/>
+              </w:rPr>
+              <w:t>Hybrid</w:t>
+            </w:r>
+            <w:r>
+              <w:rPr>
+                <w:b/>
+              </w:rPr>
+              <w:t xml:space="preserve"> Custody </w:t>
+            </w:r>
+            <w:r>
+              <w:rPr>
+                <w:b/>
+                <w:bCs/>
+              </w:rPr>
+              <w:t>Child Support Calculation, DR-308</w:t>
+            </w:r>
+            <w:r>
+              <w:rPr>
+                <w:b/>
+                <w:bCs/>
+              </w:rPr>
+              <w:t xml:space="preserve"> </w:t>
+            </w:r>
+            <w:r>
+              <w:t>[</w:t>
+            </w:r>
+            <w:hyperlink r:id="rId77" w:history="1">
+              <w:r>
+                <w:rPr>
+                  <w:rStyle w:val="Hyperlink"/>
+                </w:rPr>
+                <w:t>Fill-In PDF</w:t>
+              </w:r>
+            </w:hyperlink>
+            <w:r>
+              <w:t>]</w:t>
+            </w:r>
+            <w:r>
+              <w:t xml:space="preserve">  Use this if both parents have shared custody of 1 or more children and 1 or both parents have primary custody of 1 or more children.</w:t>
+            </w:r>
+          </w:p>
+          <w:p>
+            <w:pPr>
+              <w:pStyle w:val="ListParagraph"/>
+              <w:numPr>
+                <w:ilvl w:val="0"/>
+                <w:numId w:val="1"/>
+              </w:numPr>
+            </w:pPr>
+            <w:r>
+              <w:rPr>
+                <w:b/>
+                <w:bCs/>
+              </w:rPr>
+              <w:t>Divided Custody Child Support Calculation, DR-307</w:t>
+            </w:r>
+            <w:r>
+              <w:rPr>
+                <w:b/>
+                <w:bCs/>
+              </w:rPr>
+              <w:t xml:space="preserve"> </w:t>
+            </w:r>
+            <w:r>
+              <w:t>[</w:t>
+            </w:r>
             <w:hyperlink r:id="rId78" w:history="1">
               <w:r>
                 <w:rPr>
@@ -10994,58 +11186,10 @@
               </w:r>
             </w:hyperlink>
             <w:r>
-              <w:t>] Us this if the children spend at least 110 overnights with each parent.</w:t>
-            </w:r>
-          </w:p>
-          <w:p>
-            <w:pPr>
-              <w:pStyle w:val="ListParagraph"/>
-              <w:numPr>
-                <w:ilvl w:val="0"/>
-                <w:numId w:val="1"/>
-              </w:numPr>
-            </w:pPr>
-            <w:r>
-              <w:rPr>
-                <w:b/>
-                <w:bCs/>
-              </w:rPr>
-              <w:t>Hybrid</w:t>
-            </w:r>
-            <w:r>
-              <w:rPr>
-                <w:b/>
-              </w:rPr>
-              <w:t xml:space="preserve"> Custody </w:t>
-            </w:r>
-            <w:r>
-              <w:rPr>
-                <w:b/>
-                <w:bCs/>
-              </w:rPr>
-              <w:t>Child Support Calculation, DR-308</w:t>
-            </w:r>
-            <w:r>
-              <w:t>.  Use this if both parents have shared custody of 1 or more children and 1 or both parents have primary custody of 1 or more children.</w:t>
-            </w:r>
-          </w:p>
-          <w:p>
-            <w:pPr>
-              <w:pStyle w:val="ListParagraph"/>
-              <w:numPr>
-                <w:ilvl w:val="0"/>
-                <w:numId w:val="1"/>
-              </w:numPr>
-            </w:pPr>
-            <w:r>
-              <w:rPr>
-                <w:b/>
-                <w:bCs/>
-              </w:rPr>
-              <w:t>Divided Custody Child Support Calculation, DR-307</w:t>
-            </w:r>
-            <w:r>
-              <w:t>.  Use this if both parents have primary physical custody of one or more children and neither parent has shared  custody of any children.</w:t>
+              <w:t>]</w:t>
+            </w:r>
+            <w:r>
+              <w:t xml:space="preserve">  Use this if both parents have primary physical custody of one or more children and neither parent has shared custody of any children.</w:t>
             </w:r>
           </w:p>
           <w:p>
@@ -11139,24 +11283,13 @@
               <w:t>Support Calculation, DR-306</w:t>
             </w:r>
             <w:r>
-              <w:t xml:space="preserve"> [Fill-in PDF]</w:t>
-            </w:r>
-            <w:r>
-              <w:br/>
-            </w:r>
-            <w:r>
-              <w:t>public.courts.alaska.gov/web/forms/docs/dr-306.pdf</w:t>
-            </w:r>
-          </w:p>
-          <w:p>
-            <w:pPr>
-              <w:pStyle w:val="Body"/>
-            </w:pPr>
-            <w:r>
-              <w:rPr>
-                <w:b/>
-              </w:rPr>
-              <w:t xml:space="preserve">Hybrid Custody Child Support Calculation, </w:t>
+              <w:t xml:space="preserve"> </w:t>
+            </w:r>
+            <w:r>
+              <w:rPr>
+                <w:b/>
+              </w:rPr>
+              <w:t xml:space="preserve">, </w:t>
             </w:r>
             <w:hyperlink r:id="rId81" w:history="1">
               <w:r>
@@ -11171,19 +11304,34 @@
               </w:r>
             </w:hyperlink>
             <w:r>
-              <w:rPr>
-                <w:color w:val="auto"/>
-              </w:rPr>
+              <w:t xml:space="preserve"> </w:t>
+            </w:r>
+            <w:r>
+              <w:t>[Fill-in PDF]</w:t>
+            </w:r>
+            <w:r>
               <w:br/>
             </w:r>
             <w:r>
-              <w:t>public.courts.alaska.gov/web/forms/docs/dr-308.pdf</w:t>
-            </w:r>
-          </w:p>
-          <w:p>
-            <w:pPr>
-              <w:ind w:left="-28"/>
-            </w:pPr>
+              <w:t>public.courts.alaska.gov/web/forms/docs/dr-306.pdf</w:t>
+            </w:r>
+          </w:p>
+          <w:p>
+            <w:pPr>
+              <w:pStyle w:val="Body"/>
+            </w:pPr>
+            <w:r>
+              <w:rPr>
+                <w:b/>
+              </w:rPr>
+              <w:t>Divided</w:t>
+            </w:r>
+            <w:r>
+              <w:rPr>
+                <w:b/>
+              </w:rPr>
+              <w:t xml:space="preserve"> Custody Child Support Calculation, </w:t>
+            </w:r>
             <w:hyperlink r:id="rId82" w:history="1">
               <w:r>
                 <w:rPr>
@@ -11193,7 +11341,17 @@
                   <w:color w:val="auto"/>
                   <w:u w:val="none"/>
                 </w:rPr>
-                <w:t>Divided Custody Child Support Calculation</w:t>
+                <w:t>DR-30</w:t>
+              </w:r>
+              <w:r>
+                <w:rPr>
+                  <w:rStyle w:val="Hyperlink"/>
+                  <w:b/>
+                  <w:bCs/>
+                  <w:color w:val="auto"/>
+                  <w:u w:val="none"/>
+                </w:rPr>
+                <w:t>7</w:t>
               </w:r>
             </w:hyperlink>
             <w:r>
@@ -11204,46 +11362,71 @@
                 <w:color w:val="auto"/>
                 <w:u w:val="none"/>
               </w:rPr>
-              <w:t>,</w:t>
-            </w:r>
-            <w:r>
-              <w:rPr>
-                <w:rStyle w:val="Hyperlink"/>
-                <w:rFonts w:ascii="Helvetica" w:hAnsi="Helvetica" w:cs="Helvetica"/>
-                <w:b/>
-                <w:bCs/>
+              <w:t xml:space="preserve"> </w:t>
+            </w:r>
+            <w:r>
+              <w:t>[Fill-in PDF]</w:t>
+            </w:r>
+            <w:r>
+              <w:rPr>
                 <w:color w:val="auto"/>
-                <w:spacing w:val="-2"/>
-                <w:sz w:val="24"/>
-                <w:szCs w:val="24"/>
-                <w:u w:val="none"/>
-              </w:rPr>
-              <w:t xml:space="preserve"> </w:t>
+              </w:rPr>
+              <w:br/>
+            </w:r>
+            <w:r>
+              <w:t>public.courts.alaska.gov/web/forms/docs/dr-30</w:t>
+            </w:r>
+            <w:r>
+              <w:t>7</w:t>
+            </w:r>
+            <w:r>
+              <w:t>.pdf</w:t>
+            </w:r>
+          </w:p>
+          <w:p>
+            <w:pPr>
+              <w:pStyle w:val="Body"/>
+            </w:pPr>
+            <w:r>
+              <w:rPr>
+                <w:b/>
+              </w:rPr>
+              <w:t xml:space="preserve">Hybrid Custody Child Support Calculation, </w:t>
             </w:r>
             <w:hyperlink r:id="rId83" w:history="1">
               <w:r>
                 <w:rPr>
                   <w:rStyle w:val="Hyperlink"/>
-                  <w:rFonts w:ascii="Helvetica" w:hAnsi="Helvetica" w:cs="Helvetica"/>
                   <w:b/>
                   <w:bCs/>
                   <w:color w:val="auto"/>
-                  <w:spacing w:val="-2"/>
-                  <w:sz w:val="24"/>
-                  <w:szCs w:val="24"/>
                   <w:u w:val="none"/>
                 </w:rPr>
-                <w:t>DR-307</w:t>
+                <w:t>DR-308</w:t>
               </w:r>
             </w:hyperlink>
             <w:r>
+              <w:rPr>
+                <w:rStyle w:val="Hyperlink"/>
+                <w:b/>
+                <w:bCs/>
+                <w:color w:val="auto"/>
+                <w:u w:val="none"/>
+              </w:rPr>
+              <w:t xml:space="preserve"> </w:t>
+            </w:r>
+            <w:r>
+              <w:t>[Fill-in PDF]</w:t>
+            </w:r>
+            <w:r>
+              <w:rPr>
+                <w:color w:val="auto"/>
+              </w:rPr>
               <w:br/>
             </w:r>
-            <w:hyperlink r:id="rId84" w:history="1">
-              <w:r>
-                <w:t>public.courts.alaska.gov/web/forms/docs/dr-307.pdf</w:t>
-              </w:r>
-            </w:hyperlink>
+            <w:r>
+              <w:t>public.courts.alaska.gov/web/forms/docs/dr-308.pdf</w:t>
+            </w:r>
           </w:p>
         </w:tc>
       </w:tr>
@@ -11272,14 +11455,27 @@
               <w:lastRenderedPageBreak/>
               <w:t xml:space="preserve">Step </w:t>
             </w:r>
-            <w:fldSimple w:instr=" SEQ stepList \* MERGEFORMAT ">
-              <w:r>
-                <w:rPr>
-                  <w:noProof/>
-                </w:rPr>
-                <w:t>17</w:t>
-              </w:r>
-            </w:fldSimple>
+            <w:r>
+              <w:fldChar w:fldCharType="begin"/>
+            </w:r>
+            <w:r>
+              <w:instrText xml:space="preserve"> SEQ stepList \* MERGEFORMAT </w:instrText>
+            </w:r>
+            <w:r>
+              <w:fldChar w:fldCharType="separate"/>
+            </w:r>
+            <w:r>
+              <w:rPr>
+                <w:noProof/>
+              </w:rPr>
+              <w:t>17</w:t>
+            </w:r>
+            <w:r>
+              <w:rPr>
+                <w:noProof/>
+              </w:rPr>
+              <w:fldChar w:fldCharType="end"/>
+            </w:r>
             <w:r>
               <w:t xml:space="preserve">: </w:t>
             </w:r>
@@ -11685,14 +11881,27 @@
             <w:r>
               <w:t xml:space="preserve">Step </w:t>
             </w:r>
-            <w:fldSimple w:instr=" SEQ stepList \* MERGEFORMAT ">
-              <w:r>
-                <w:rPr>
-                  <w:noProof/>
-                </w:rPr>
-                <w:t>18</w:t>
-              </w:r>
-            </w:fldSimple>
+            <w:r>
+              <w:fldChar w:fldCharType="begin"/>
+            </w:r>
+            <w:r>
+              <w:instrText xml:space="preserve"> SEQ stepList \* MERGEFORMAT </w:instrText>
+            </w:r>
+            <w:r>
+              <w:fldChar w:fldCharType="separate"/>
+            </w:r>
+            <w:r>
+              <w:rPr>
+                <w:noProof/>
+              </w:rPr>
+              <w:t>18</w:t>
+            </w:r>
+            <w:r>
+              <w:rPr>
+                <w:noProof/>
+              </w:rPr>
+              <w:fldChar w:fldCharType="end"/>
+            </w:r>
             <w:r>
               <w:rPr>
                 <w:noProof/>
@@ -11964,14 +12173,27 @@
               <w:lastRenderedPageBreak/>
               <w:t xml:space="preserve">Step </w:t>
             </w:r>
-            <w:fldSimple w:instr=" SEQ stepList \* MERGEFORMAT ">
-              <w:r>
-                <w:rPr>
-                  <w:noProof/>
-                </w:rPr>
-                <w:t>19</w:t>
-              </w:r>
-            </w:fldSimple>
+            <w:r>
+              <w:fldChar w:fldCharType="begin"/>
+            </w:r>
+            <w:r>
+              <w:instrText xml:space="preserve"> SEQ stepList \* MERGEFORMAT </w:instrText>
+            </w:r>
+            <w:r>
+              <w:fldChar w:fldCharType="separate"/>
+            </w:r>
+            <w:r>
+              <w:rPr>
+                <w:noProof/>
+              </w:rPr>
+              <w:t>19</w:t>
+            </w:r>
+            <w:r>
+              <w:rPr>
+                <w:noProof/>
+              </w:rPr>
+              <w:fldChar w:fldCharType="end"/>
+            </w:r>
             <w:r>
               <w:t xml:space="preserve">: </w:t>
             </w:r>
@@ -12027,7 +12249,7 @@
               </w:rPr>
               <w:t xml:space="preserve">Request to Modify Order or Decree Concerning Spousal Maintenance or Property Allocation, </w:t>
             </w:r>
-            <w:hyperlink r:id="rId85" w:history="1">
+            <w:hyperlink r:id="rId84" w:history="1">
               <w:r>
                 <w:rPr>
                   <w:rStyle w:val="Hyperlink"/>
@@ -12120,7 +12342,7 @@
               </w:rPr>
               <w:t xml:space="preserve">Self-Certification (No Notary Available) </w:t>
             </w:r>
-            <w:hyperlink r:id="rId86" w:history="1">
+            <w:hyperlink r:id="rId85" w:history="1">
               <w:r>
                 <w:rPr>
                   <w:rStyle w:val="Hyperlink"/>
@@ -12136,16 +12358,6 @@
           </w:p>
           <w:p>
             <w:pPr>
-              <w:pStyle w:val="ListParagraph"/>
-              <w:numPr>
-                <w:ilvl w:val="1"/>
-                <w:numId w:val="1"/>
-              </w:numPr>
-              <w:ind w:left="750"/>
-            </w:pPr>
-          </w:p>
-          <w:p>
-            <w:pPr>
               <w:pStyle w:val="Heading2"/>
               <w:outlineLvl w:val="1"/>
             </w:pPr>
@@ -12163,7 +12375,7 @@
               <w:ind w:left="390"/>
               <w:jc w:val="both"/>
             </w:pPr>
-            <w:hyperlink r:id="rId87" w:history="1">
+            <w:hyperlink r:id="rId86" w:history="1">
               <w:r>
                 <w:rPr>
                   <w:rStyle w:val="Hyperlink"/>
@@ -12200,7 +12412,7 @@
             <w:r>
               <w:t xml:space="preserve"> [</w:t>
             </w:r>
-            <w:hyperlink r:id="rId88" w:history="1">
+            <w:hyperlink r:id="rId87" w:history="1">
               <w:r>
                 <w:rPr>
                   <w:rStyle w:val="Hyperlink"/>
@@ -12232,7 +12444,7 @@
               </w:rPr>
               <w:t xml:space="preserve">Self-Certification </w:t>
             </w:r>
-            <w:hyperlink r:id="rId89" w:history="1">
+            <w:hyperlink r:id="rId88" w:history="1">
               <w:r>
                 <w:rPr>
                   <w:rStyle w:val="Hyperlink"/>
@@ -12357,26 +12569,32 @@
               <w:rPr>
                 <w:shd w:val="clear" w:color="auto" w:fill="FFFFFF"/>
               </w:rPr>
+              <w:t xml:space="preserve">{%tr if user_need </w:t>
+            </w:r>
+            <w:r>
+              <w:rPr>
+                <w:shd w:val="clear" w:color="auto" w:fill="FFFFFF"/>
+              </w:rPr>
+              <w:t>==</w:t>
+            </w:r>
+            <w:r>
+              <w:rPr>
+                <w:shd w:val="clear" w:color="auto" w:fill="FFFFFF"/>
+              </w:rPr>
+              <w:t xml:space="preserve"> </w:t>
+            </w:r>
+            <w:r>
+              <w:rPr>
+                <w:shd w:val="clear" w:color="auto" w:fill="FFFFFF"/>
+              </w:rPr>
+              <w:t xml:space="preserve"> </w:t>
+            </w:r>
+            <w:r>
+              <w:rPr>
+                <w:shd w:val="clear" w:color="auto" w:fill="FFFFFF"/>
+              </w:rPr>
               <w:lastRenderedPageBreak/>
-              <w:t xml:space="preserve">{%tr if user_need </w:t>
-            </w:r>
-            <w:r>
-              <w:rPr>
-                <w:shd w:val="clear" w:color="auto" w:fill="FFFFFF"/>
-              </w:rPr>
-              <w:t>==</w:t>
-            </w:r>
-            <w:r>
-              <w:rPr>
-                <w:shd w:val="clear" w:color="auto" w:fill="FFFFFF"/>
-              </w:rPr>
-              <w:t xml:space="preserve"> </w:t>
-            </w:r>
-            <w:r>
-              <w:rPr>
-                <w:shd w:val="clear" w:color="auto" w:fill="FFFFFF"/>
-              </w:rPr>
-              <w:t xml:space="preserve"> 'change foreign custody order' </w:t>
+              <w:t xml:space="preserve">'change foreign custody order' </w:t>
             </w:r>
             <w:r>
               <w:rPr>
@@ -12612,7 +12830,7 @@
             <w:r>
               <w:t>If you use the court’s</w:t>
             </w:r>
-            <w:hyperlink r:id="rId90">
+            <w:hyperlink r:id="rId89">
               <w:r>
                 <w:t xml:space="preserve"> </w:t>
               </w:r>
@@ -13024,69 +13242,33 @@
               <w:rPr>
                 <w:color w:val="00B0F0"/>
               </w:rPr>
-              <w:t xml:space="preserve">{% if not (user_need == 'change foreign custody order' or final_order_within_10_days or </w:t>
+              <w:t xml:space="preserve">{% if </w:t>
             </w:r>
             <w:r>
               <w:rPr>
                 <w:color w:val="00B0F0"/>
               </w:rPr>
-              <w:t>why_change in ('review', 'schedule', 'income')</w:t>
-            </w:r>
+              <w:t>unknown_final_date['set aside'] or (middle_of_case  == 'no' and not final_order_date_within_10_days and not defined('</w:t>
+            </w:r>
+            <w:proofErr w:type="spellStart"/>
             <w:r>
               <w:rPr>
                 <w:color w:val="00B0F0"/>
               </w:rPr>
+              <w:t>guess_final_order_date</w:t>
+            </w:r>
+            <w:proofErr w:type="spellEnd"/>
+            <w:r>
+              <w:rPr>
+                <w:color w:val="00B0F0"/>
+              </w:rPr>
+              <w:t>'))</w:t>
+            </w:r>
+            <w:r>
+              <w:rPr>
+                <w:color w:val="00B0F0"/>
+              </w:rPr>
               <w:t xml:space="preserve"> </w:t>
-            </w:r>
-            <w:r>
-              <w:rPr>
-                <w:color w:val="00B0F0"/>
-              </w:rPr>
-              <w:t xml:space="preserve">or </w:t>
-            </w:r>
-            <w:proofErr w:type="spellStart"/>
-            <w:r>
-              <w:rPr>
-                <w:color w:val="00B0F0"/>
-              </w:rPr>
-              <w:t>why_change_divorce_order</w:t>
-            </w:r>
-            <w:proofErr w:type="spellEnd"/>
-            <w:r>
-              <w:rPr>
-                <w:color w:val="00B0F0"/>
-              </w:rPr>
-              <w:t xml:space="preserve">  == 'changed circumstances'</w:t>
-            </w:r>
-            <w:r>
-              <w:rPr>
-                <w:color w:val="00B0F0"/>
-              </w:rPr>
-              <w:t xml:space="preserve"> </w:t>
-            </w:r>
-            <w:r>
-              <w:rPr>
-                <w:color w:val="00B0F0"/>
-              </w:rPr>
-              <w:t>or middle_of_case</w:t>
-            </w:r>
-            <w:r>
-              <w:rPr>
-                <w:color w:val="00B0F0"/>
-              </w:rPr>
-              <w:t xml:space="preserve"> == 'yes'</w:t>
-            </w:r>
-            <w:r>
-              <w:rPr>
-                <w:color w:val="00B0F0"/>
-              </w:rPr>
-              <w:t xml:space="preserve"> </w:t>
-            </w:r>
-            <w:r>
-              <w:rPr>
-                <w:color w:val="00B0F0"/>
-              </w:rPr>
-              <w:t>)</w:t>
             </w:r>
             <w:r>
               <w:rPr>
@@ -13292,7 +13474,7 @@
             <w:r>
               <w:t xml:space="preserve">Call the </w:t>
             </w:r>
-            <w:hyperlink r:id="rId91" w:history="1">
+            <w:hyperlink r:id="rId90" w:history="1">
               <w:r>
                 <w:rPr>
                   <w:rStyle w:val="Hyperlink"/>
@@ -13349,7 +13531,7 @@
               </w:rPr>
               <w:t>Exemption From the Payment of Fees, </w:t>
             </w:r>
-            <w:hyperlink r:id="rId92" w:tgtFrame="_blank" w:history="1">
+            <w:hyperlink r:id="rId91" w:tgtFrame="_blank" w:history="1">
               <w:r>
                 <w:rPr>
                   <w:b/>
@@ -13360,7 +13542,7 @@
             <w:r>
               <w:t> [</w:t>
             </w:r>
-            <w:hyperlink r:id="rId93" w:history="1">
+            <w:hyperlink r:id="rId92" w:history="1">
               <w:r>
                 <w:rPr>
                   <w:rStyle w:val="Hyperlink"/>
@@ -13457,7 +13639,7 @@
               </w:rPr>
               <w:t>Exemption From the Payment of Fees, </w:t>
             </w:r>
-            <w:hyperlink r:id="rId94" w:tgtFrame="_blank" w:history="1">
+            <w:hyperlink r:id="rId93" w:tgtFrame="_blank" w:history="1">
               <w:r>
                 <w:rPr>
                   <w:b/>
@@ -13468,7 +13650,7 @@
             <w:r>
               <w:t> [</w:t>
             </w:r>
-            <w:hyperlink r:id="rId95" w:history="1">
+            <w:hyperlink r:id="rId94" w:history="1">
               <w:r>
                 <w:rPr>
                   <w:rStyle w:val="Hyperlink"/>
@@ -13488,7 +13670,7 @@
             <w:pPr>
               <w:pStyle w:val="Body"/>
             </w:pPr>
-            <w:hyperlink r:id="rId96" w:history="1">
+            <w:hyperlink r:id="rId95" w:history="1">
               <w:r>
                 <w:rPr>
                   <w:rStyle w:val="Hyperlink"/>
@@ -13506,6 +13688,7 @@
               <w:br/>
             </w:r>
             <w:r>
+              <w:lastRenderedPageBreak/>
               <w:t>courts.alaska.gov/</w:t>
             </w:r>
             <w:proofErr w:type="spellStart"/>
@@ -13518,7 +13701,7 @@
             <w:pPr>
               <w:pStyle w:val="Body"/>
             </w:pPr>
-            <w:hyperlink r:id="rId97" w:history="1">
+            <w:hyperlink r:id="rId96" w:history="1">
               <w:r>
                 <w:rPr>
                   <w:rStyle w:val="Hyperlink"/>
@@ -13691,7 +13874,7 @@
             <w:r>
               <w:t xml:space="preserve">, </w:t>
             </w:r>
-            <w:hyperlink r:id="rId98" w:history="1">
+            <w:hyperlink r:id="rId97" w:history="1">
               <w:r>
                 <w:rPr>
                   <w:rStyle w:val="Hyperlink"/>
@@ -13724,7 +13907,7 @@
             <w:pPr>
               <w:pStyle w:val="Body"/>
             </w:pPr>
-            <w:hyperlink r:id="rId99" w:history="1">
+            <w:hyperlink r:id="rId98" w:history="1">
               <w:r>
                 <w:rPr>
                   <w:b/>
@@ -13986,106 +14169,103 @@
               <w:pStyle w:val="Body"/>
             </w:pPr>
             <w:r>
-              <w:t xml:space="preserve">If the judge agrees to reconsider their decision, they may ask {{ other_party_in_case }} to respond in writing or they may change the decision.  Usually, the judge only changes their decision after they ask </w:t>
-            </w:r>
+              <w:t xml:space="preserve">If the judge agrees to reconsider their decision, they may ask {{ other_party_in_case }} to respond in writing or they may change the decision.  Usually, the judge only changes their decision after they ask {{ other_party_in_case }} for a written response.    </w:t>
+            </w:r>
+          </w:p>
+          <w:p>
+            <w:pPr>
+              <w:pStyle w:val="Body"/>
+              <w:rPr>
+                <w:rFonts w:cs="Calibri"/>
+              </w:rPr>
+            </w:pPr>
             <w:r>
               <w:lastRenderedPageBreak/>
-              <w:t xml:space="preserve">{{ other_party_in_case }} for a written response.    </w:t>
+              <w:t xml:space="preserve">If the judge does nothing for 30 days, it means the judge is not going to grant your </w:t>
+            </w:r>
+            <w:r>
+              <w:rPr>
+                <w:b/>
+              </w:rPr>
+              <w:t>Motion to Reconsider</w:t>
+            </w:r>
+            <w:r>
+              <w:t>.  You will not get anything in writing</w:t>
+            </w:r>
+            <w:r>
+              <w:rPr>
+                <w:color w:val="auto"/>
+              </w:rPr>
+              <w:t>.</w:t>
+            </w:r>
+            <w:r>
+              <w:t xml:space="preserve"> </w:t>
+            </w:r>
+            <w:r>
+              <w:rPr>
+                <w:color w:val="auto"/>
+              </w:rPr>
+              <w:t xml:space="preserve"> </w:t>
+            </w:r>
+            <w:r>
+              <w:t>The original decision is not changed.</w:t>
             </w:r>
           </w:p>
           <w:p>
             <w:pPr>
               <w:pStyle w:val="Body"/>
-              <w:rPr>
-                <w:rFonts w:cs="Calibri"/>
-              </w:rPr>
-            </w:pPr>
-            <w:r>
-              <w:t xml:space="preserve">If the judge does nothing for 30 days, it means the judge is not going to grant your </w:t>
-            </w:r>
-            <w:r>
-              <w:rPr>
-                <w:b/>
-              </w:rPr>
-              <w:t>Motion to Reconsider</w:t>
-            </w:r>
-            <w:r>
-              <w:t>.  You will not get anything in writing</w:t>
-            </w:r>
-            <w:r>
-              <w:rPr>
-                <w:color w:val="auto"/>
-              </w:rPr>
-              <w:t>.</w:t>
+            </w:pPr>
+            <w:r>
+              <w:t xml:space="preserve">The 30 days starts when you file your </w:t>
+            </w:r>
+            <w:r>
+              <w:rPr>
+                <w:b/>
+              </w:rPr>
+              <w:t xml:space="preserve">Motion </w:t>
+            </w:r>
+            <w:r>
+              <w:rPr>
+                <w:b/>
+              </w:rPr>
+              <w:t>to</w:t>
+            </w:r>
+            <w:r>
+              <w:rPr>
+                <w:b/>
+              </w:rPr>
+              <w:t xml:space="preserve"> Reconsider</w:t>
+            </w:r>
+            <w:r>
+              <w:t xml:space="preserve">.  If the judge asks </w:t>
+            </w:r>
+            <w:r>
+              <w:t xml:space="preserve">{{ other_party_in_case }} </w:t>
+            </w:r>
+            <w:r>
+              <w:t xml:space="preserve">to respond in writing, the 30 days starts over when </w:t>
+            </w:r>
+            <w:r>
+              <w:t xml:space="preserve">{{ other_party_in_case }} </w:t>
+            </w:r>
+            <w:r>
+              <w:t xml:space="preserve">files their written response.  </w:t>
+            </w:r>
+          </w:p>
+          <w:p>
+            <w:pPr>
+              <w:pStyle w:val="Body"/>
+            </w:pPr>
+            <w:r>
+              <w:t>Read</w:t>
+            </w:r>
+            <w:r>
+              <w:t xml:space="preserve"> the court's web page</w:t>
             </w:r>
             <w:r>
               <w:t xml:space="preserve"> </w:t>
             </w:r>
-            <w:r>
-              <w:rPr>
-                <w:color w:val="auto"/>
-              </w:rPr>
-              <w:t xml:space="preserve"> </w:t>
-            </w:r>
-            <w:r>
-              <w:t>The original decision is not changed.</w:t>
-            </w:r>
-          </w:p>
-          <w:p>
-            <w:pPr>
-              <w:pStyle w:val="Body"/>
-            </w:pPr>
-            <w:r>
-              <w:t xml:space="preserve">The 30 days starts when you file your </w:t>
-            </w:r>
-            <w:r>
-              <w:rPr>
-                <w:b/>
-              </w:rPr>
-              <w:t xml:space="preserve">Motion </w:t>
-            </w:r>
-            <w:r>
-              <w:rPr>
-                <w:b/>
-              </w:rPr>
-              <w:t>to</w:t>
-            </w:r>
-            <w:r>
-              <w:rPr>
-                <w:b/>
-              </w:rPr>
-              <w:t xml:space="preserve"> Reconsider</w:t>
-            </w:r>
-            <w:r>
-              <w:t xml:space="preserve">.  If the judge asks </w:t>
-            </w:r>
-            <w:r>
-              <w:t xml:space="preserve">{{ other_party_in_case }} </w:t>
-            </w:r>
-            <w:r>
-              <w:t xml:space="preserve">to respond in writing, the 30 days starts over when </w:t>
-            </w:r>
-            <w:r>
-              <w:t xml:space="preserve">{{ other_party_in_case }} </w:t>
-            </w:r>
-            <w:r>
-              <w:t xml:space="preserve">files their written response.  </w:t>
-            </w:r>
-          </w:p>
-          <w:p>
-            <w:pPr>
-              <w:pStyle w:val="Body"/>
-            </w:pPr>
-            <w:r>
-              <w:t>Read</w:t>
-            </w:r>
-            <w:r>
-              <w:t xml:space="preserve"> the court's web page</w:t>
-            </w:r>
-            <w:r>
-              <w:t xml:space="preserve"> </w:t>
-            </w:r>
-            <w:hyperlink r:id="rId100" w:history="1">
+            <w:hyperlink r:id="rId99" w:history="1">
               <w:r>
                 <w:rPr>
                   <w:rStyle w:val="Hyperlink"/>
@@ -14122,7 +14302,7 @@
             <w:pPr>
               <w:pStyle w:val="Body"/>
             </w:pPr>
-            <w:hyperlink r:id="rId101" w:history="1">
+            <w:hyperlink r:id="rId100" w:history="1">
               <w:r>
                 <w:rPr>
                   <w:b/>
@@ -14664,11 +14844,7 @@
               <w:t xml:space="preserve">by hand-delivery, email, or TrueFile, they have </w:t>
             </w:r>
             <w:r>
-              <w:t xml:space="preserve">10 days to respond </w:t>
-            </w:r>
-            <w:r>
-              <w:lastRenderedPageBreak/>
-              <w:t>to the court in writing</w:t>
+              <w:t>10 days to respond to the court in writing</w:t>
             </w:r>
             <w:r>
               <w:t xml:space="preserve">, </w:t>
@@ -14684,6 +14860,7 @@
               <w:ind w:left="405"/>
             </w:pPr>
             <w:r>
+              <w:lastRenderedPageBreak/>
               <w:t>by mail, they have 1</w:t>
             </w:r>
             <w:r>
@@ -14812,7 +14989,7 @@
             <w:r>
               <w:t xml:space="preserve">Watch a video about replies: </w:t>
             </w:r>
-            <w:hyperlink r:id="rId102" w:history="1">
+            <w:hyperlink r:id="rId101" w:history="1">
               <w:r>
                 <w:rPr>
                   <w:rStyle w:val="Hyperlink"/>
@@ -14845,7 +15022,7 @@
               </w:rPr>
               <w:t xml:space="preserve">Reply to Opposition to Motion, </w:t>
             </w:r>
-            <w:hyperlink r:id="rId103" w:history="1">
+            <w:hyperlink r:id="rId102" w:history="1">
               <w:r>
                 <w:rPr>
                   <w:rStyle w:val="Hyperlink"/>
@@ -14895,7 +15072,7 @@
                           <pic:cNvPicPr/>
                         </pic:nvPicPr>
                         <pic:blipFill>
-                          <a:blip r:embed="rId104">
+                          <a:blip r:embed="rId103">
                             <a:extLst>
                               <a:ext uri="{28A0092B-C50C-407E-A947-70E740481C1C}">
                                 <a14:useLocalDpi xmlns:a14="http://schemas.microsoft.com/office/drawing/2010/main" val="0"/>
@@ -15086,27 +15263,30 @@
                 <w:b/>
                 <w:bCs/>
               </w:rPr>
+              <w:t>motion_type</w:t>
+            </w:r>
+            <w:proofErr w:type="spellEnd"/>
+            <w:r>
+              <w:rPr>
+                <w:b/>
+                <w:bCs/>
+              </w:rPr>
+              <w:t xml:space="preserve"> }}</w:t>
+            </w:r>
+            <w:r>
+              <w:t xml:space="preserve"> if </w:t>
+            </w:r>
+            <w:r>
+              <w:t>you</w:t>
+            </w:r>
+            <w:r>
+              <w:t xml:space="preserve"> believe the judge made a legal mistake. Learn </w:t>
+            </w:r>
+            <w:r>
               <w:lastRenderedPageBreak/>
-              <w:t>motion_type</w:t>
-            </w:r>
-            <w:proofErr w:type="spellEnd"/>
-            <w:r>
-              <w:rPr>
-                <w:b/>
-                <w:bCs/>
-              </w:rPr>
-              <w:t xml:space="preserve"> }}</w:t>
-            </w:r>
-            <w:r>
-              <w:t xml:space="preserve"> if </w:t>
-            </w:r>
-            <w:r>
-              <w:t>you</w:t>
-            </w:r>
-            <w:r>
-              <w:t xml:space="preserve"> believe the judge made a legal mistake. Learn more about </w:t>
-            </w:r>
-            <w:hyperlink r:id="rId105" w:history="1">
+              <w:t xml:space="preserve">more about </w:t>
+            </w:r>
+            <w:hyperlink r:id="rId104" w:history="1">
               <w:r>
                 <w:rPr>
                   <w:rStyle w:val="Hyperlink"/>
@@ -15128,7 +15308,7 @@
             <w:r>
               <w:t xml:space="preserve">the court's webpage </w:t>
             </w:r>
-            <w:hyperlink r:id="rId106" w:anchor="options" w:history="1">
+            <w:hyperlink r:id="rId105" w:anchor="options" w:history="1">
               <w:r>
                 <w:rPr>
                   <w:rStyle w:val="Hyperlink"/>
@@ -15171,7 +15351,7 @@
             <w:pPr>
               <w:pStyle w:val="Body"/>
             </w:pPr>
-            <w:hyperlink r:id="rId107" w:history="1">
+            <w:hyperlink r:id="rId106" w:history="1">
               <w:r>
                 <w:rPr>
                   <w:rStyle w:val="Hyperlink"/>
@@ -15276,7 +15456,7 @@
                 <w:color w:val="auto"/>
               </w:rPr>
             </w:pPr>
-            <w:hyperlink r:id="rId108" w:history="1">
+            <w:hyperlink r:id="rId107" w:history="1">
               <w:r>
                 <w:rPr>
                   <w:rStyle w:val="Hyperlink"/>
@@ -15307,7 +15487,7 @@
               <w:pStyle w:val="Body"/>
               <w:keepLines/>
             </w:pPr>
-            <w:hyperlink r:id="rId109" w:anchor="options" w:history="1">
+            <w:hyperlink r:id="rId108" w:anchor="options" w:history="1">
               <w:r>
                 <w:rPr>
                   <w:b/>
@@ -15716,8 +15896,11 @@
               <w:ind w:left="420"/>
             </w:pPr>
             <w:r>
+              <w:t xml:space="preserve">The court may write a decision, but if the court does not issue a </w:t>
+            </w:r>
+            <w:r>
               <w:lastRenderedPageBreak/>
-              <w:t xml:space="preserve">The court may write a decision, but if the court does not issue a decision 30 days after the motion or response was filed, </w:t>
+              <w:t xml:space="preserve">decision 30 days after the motion or response was filed, </w:t>
             </w:r>
             <w:r>
               <w:rPr>
@@ -15810,7 +15993,7 @@
               </w:numPr>
               <w:ind w:left="420"/>
             </w:pPr>
-            <w:hyperlink r:id="rId110" w:tgtFrame="_blank" w:history="1">
+            <w:hyperlink r:id="rId109" w:tgtFrame="_blank" w:history="1">
               <w:r>
                 <w:rPr>
                   <w:rStyle w:val="Hyperlink"/>
@@ -15840,7 +16023,7 @@
               </w:numPr>
               <w:ind w:left="420"/>
             </w:pPr>
-            <w:hyperlink r:id="rId111" w:tgtFrame="_blank" w:history="1">
+            <w:hyperlink r:id="rId110" w:tgtFrame="_blank" w:history="1">
               <w:r>
                 <w:rPr>
                   <w:rStyle w:val="Hyperlink"/>
@@ -16468,21 +16651,17 @@
                 <w:b/>
                 <w:iCs/>
               </w:rPr>
-              <w:t xml:space="preserve">Motion to Set Aside Judgment </w:t>
-            </w:r>
-            <w:r>
-              <w:rPr>
-                <w:b/>
-                <w:iCs/>
-              </w:rPr>
+              <w:t>Motion to Set Aside Judgment or Order</w:t>
+            </w:r>
+            <w:r>
+              <w:t xml:space="preserve"> </w:t>
+            </w:r>
+            <w:r>
+              <w:t xml:space="preserve">asks the trial court to set aside or "undo" a judgment or final </w:t>
+            </w:r>
+            <w:r>
               <w:lastRenderedPageBreak/>
-              <w:t>or Order</w:t>
-            </w:r>
-            <w:r>
-              <w:t xml:space="preserve"> </w:t>
-            </w:r>
-            <w:r>
-              <w:t xml:space="preserve">asks the trial court to set aside or "undo" a judgment or final order in a case. If granted, the case will move ahead as if the judgment had not been made. If you agree with what </w:t>
+              <w:t xml:space="preserve">order in a case. If granted, the case will move ahead as if the judgment had not been made. If you agree with what </w:t>
             </w:r>
             <w:r>
               <w:t>{{ other_party_in_case }}</w:t>
@@ -17291,11 +17470,7 @@
               <w:t xml:space="preserve"> %}</w:t>
             </w:r>
             <w:r>
-              <w:t xml:space="preserve">The judge first decides if there has been a change in circumstances. If the judge decides there is a change, the judge will issue a new spousal support </w:t>
-            </w:r>
-            <w:r>
-              <w:lastRenderedPageBreak/>
-              <w:t>order.</w:t>
+              <w:t>The judge first decides if there has been a change in circumstances. If the judge decides there is a change, the judge will issue a new spousal support order.</w:t>
             </w:r>
             <w:r>
               <w:rPr>
@@ -17364,6 +17539,7 @@
               <w:rPr>
                 <w:color w:val="auto"/>
               </w:rPr>
+              <w:lastRenderedPageBreak/>
               <w:t>If the judge decides circumstances have changed enough, the judge will also issue a new spousal support order.</w:t>
             </w:r>
             <w:r>
@@ -17555,7 +17731,7 @@
             <w:r>
               <w:t xml:space="preserve">A change in the parenting plan that affects the child support formula. For example, changing from a primary custody to shared custody plan will probably change the amount of child support. The </w:t>
             </w:r>
-            <w:hyperlink r:id="rId112" w:history="1">
+            <w:hyperlink r:id="rId111" w:history="1">
               <w:r>
                 <w:rPr>
                   <w:rStyle w:val="Hyperlink"/>
@@ -17590,7 +17766,7 @@
             <w:r>
               <w:t xml:space="preserve">The Alaska Supreme Court has issued many </w:t>
             </w:r>
-            <w:hyperlink r:id="rId113" w:anchor="cases" w:history="1">
+            <w:hyperlink r:id="rId112" w:anchor="cases" w:history="1">
               <w:r>
                 <w:rPr>
                   <w:rStyle w:val="Hyperlink"/>
@@ -17847,95 +18023,98 @@
               <w:t>the spousal support</w:t>
             </w:r>
             <w:r>
-              <w:t xml:space="preserve"> or property and </w:t>
-            </w:r>
-            <w:r>
+              <w:t xml:space="preserve"> or property and debt division order</w:t>
+            </w:r>
+            <w:r>
+              <w:rPr>
+                <w:color w:val="00B050"/>
+              </w:rPr>
+              <w:t>{%</w:t>
+            </w:r>
+            <w:r>
+              <w:rPr>
+                <w:color w:val="00B050"/>
+              </w:rPr>
+              <w:t xml:space="preserve"> </w:t>
+            </w:r>
+            <w:r>
+              <w:rPr>
+                <w:color w:val="00B050"/>
+              </w:rPr>
+              <w:t>end</w:t>
+            </w:r>
+            <w:r>
+              <w:rPr>
+                <w:color w:val="00B050"/>
+              </w:rPr>
+              <w:t>if</w:t>
+            </w:r>
+            <w:r>
+              <w:rPr>
+                <w:color w:val="00B050"/>
+              </w:rPr>
+              <w:t xml:space="preserve"> %}</w:t>
+            </w:r>
+            <w:r>
+              <w:rPr>
+                <w:color w:val="00B050"/>
+              </w:rPr>
+              <w:t>{% if type</w:t>
+            </w:r>
+            <w:r>
+              <w:rPr>
+                <w:color w:val="00B050"/>
+              </w:rPr>
+              <w:t>_</w:t>
+            </w:r>
+            <w:r>
+              <w:rPr>
+                <w:color w:val="00B050"/>
+              </w:rPr>
+              <w:t>of</w:t>
+            </w:r>
+            <w:r>
+              <w:rPr>
+                <w:color w:val="00B050"/>
+              </w:rPr>
+              <w:t>_r</w:t>
+            </w:r>
+            <w:r>
+              <w:rPr>
+                <w:color w:val="00B050"/>
+              </w:rPr>
+              <w:t xml:space="preserve">esponse </w:t>
+            </w:r>
+            <w:r>
+              <w:rPr>
+                <w:color w:val="00B050"/>
+              </w:rPr>
+              <w:t xml:space="preserve">== </w:t>
+            </w:r>
+            <w:r>
+              <w:rPr>
+                <w:color w:val="00B050"/>
+              </w:rPr>
+              <w:t>'</w:t>
+            </w:r>
+            <w:r>
+              <w:rPr>
+                <w:color w:val="00B050"/>
+              </w:rPr>
+              <w:t>all divorce</w:t>
+            </w:r>
+            <w:r>
+              <w:rPr>
+                <w:color w:val="00B050"/>
+              </w:rPr>
+              <w:t xml:space="preserve">' </w:t>
+            </w:r>
+            <w:r>
+              <w:rPr>
+                <w:color w:val="00B050"/>
+              </w:rPr>
               <w:lastRenderedPageBreak/>
-              <w:t>debt division order</w:t>
-            </w:r>
-            <w:r>
-              <w:rPr>
-                <w:color w:val="00B050"/>
-              </w:rPr>
-              <w:t>{%</w:t>
-            </w:r>
-            <w:r>
-              <w:rPr>
-                <w:color w:val="00B050"/>
-              </w:rPr>
-              <w:t xml:space="preserve"> </w:t>
-            </w:r>
-            <w:r>
-              <w:rPr>
-                <w:color w:val="00B050"/>
-              </w:rPr>
-              <w:t>end</w:t>
-            </w:r>
-            <w:r>
-              <w:rPr>
-                <w:color w:val="00B050"/>
-              </w:rPr>
-              <w:t>if</w:t>
-            </w:r>
-            <w:r>
-              <w:rPr>
-                <w:color w:val="00B050"/>
-              </w:rPr>
-              <w:t xml:space="preserve"> %}</w:t>
-            </w:r>
-            <w:r>
-              <w:rPr>
-                <w:color w:val="00B050"/>
-              </w:rPr>
-              <w:t>{% if type</w:t>
-            </w:r>
-            <w:r>
-              <w:rPr>
-                <w:color w:val="00B050"/>
-              </w:rPr>
-              <w:t>_</w:t>
-            </w:r>
-            <w:r>
-              <w:rPr>
-                <w:color w:val="00B050"/>
-              </w:rPr>
-              <w:t>of</w:t>
-            </w:r>
-            <w:r>
-              <w:rPr>
-                <w:color w:val="00B050"/>
-              </w:rPr>
-              <w:t>_r</w:t>
-            </w:r>
-            <w:r>
-              <w:rPr>
-                <w:color w:val="00B050"/>
-              </w:rPr>
-              <w:t xml:space="preserve">esponse </w:t>
-            </w:r>
-            <w:r>
-              <w:rPr>
-                <w:color w:val="00B050"/>
-              </w:rPr>
-              <w:t xml:space="preserve">== </w:t>
-            </w:r>
-            <w:r>
-              <w:rPr>
-                <w:color w:val="00B050"/>
-              </w:rPr>
-              <w:t>'</w:t>
-            </w:r>
-            <w:r>
-              <w:rPr>
-                <w:color w:val="00B050"/>
-              </w:rPr>
-              <w:t>all divorce</w:t>
-            </w:r>
-            <w:r>
-              <w:rPr>
-                <w:color w:val="00B050"/>
-              </w:rPr>
-              <w:t>' %</w:t>
+              <w:t>%</w:t>
             </w:r>
             <w:r>
               <w:rPr>
@@ -18073,7 +18252,7 @@
               </w:rPr>
               <w:t xml:space="preserve">, </w:t>
             </w:r>
-            <w:hyperlink r:id="rId114" w:history="1">
+            <w:hyperlink r:id="rId113" w:history="1">
               <w:r>
                 <w:rPr>
                   <w:rStyle w:val="Hyperlink"/>
@@ -18111,7 +18290,7 @@
               </w:rPr>
               <w:t xml:space="preserve"> </w:t>
             </w:r>
-            <w:hyperlink r:id="rId115" w:tgtFrame="_blank" w:history="1">
+            <w:hyperlink r:id="rId114" w:tgtFrame="_blank" w:history="1">
               <w:r>
                 <w:rPr>
                   <w:rStyle w:val="Hyperlink"/>
@@ -18192,7 +18371,7 @@
               </w:rPr>
               <w:t xml:space="preserve"> </w:t>
             </w:r>
-            <w:hyperlink r:id="rId116" w:tgtFrame="_blank" w:history="1">
+            <w:hyperlink r:id="rId115" w:tgtFrame="_blank" w:history="1">
               <w:r>
                 <w:rPr>
                   <w:rStyle w:val="Hyperlink"/>
@@ -18314,7 +18493,7 @@
               </w:rPr>
               <w:t xml:space="preserve"> </w:t>
             </w:r>
-            <w:hyperlink r:id="rId117" w:tgtFrame="_blank" w:history="1">
+            <w:hyperlink r:id="rId116" w:tgtFrame="_blank" w:history="1">
               <w:r>
                 <w:rPr>
                   <w:rStyle w:val="Hyperlink"/>
@@ -18372,7 +18551,7 @@
               </w:rPr>
               <w:t xml:space="preserve"> </w:t>
             </w:r>
-            <w:hyperlink r:id="rId118" w:tgtFrame="_blank" w:history="1">
+            <w:hyperlink r:id="rId117" w:tgtFrame="_blank" w:history="1">
               <w:r>
                 <w:rPr>
                   <w:rStyle w:val="Hyperlink"/>
@@ -18426,7 +18605,7 @@
               </w:rPr>
               <w:t xml:space="preserve">, </w:t>
             </w:r>
-            <w:hyperlink r:id="rId119" w:tgtFrame="_blank" w:history="1">
+            <w:hyperlink r:id="rId118" w:tgtFrame="_blank" w:history="1">
               <w:r>
                 <w:rPr>
                   <w:rStyle w:val="Hyperlink"/>
@@ -18511,7 +18690,7 @@
                 <w:color w:val="000000"/>
               </w:rPr>
             </w:pPr>
-            <w:hyperlink r:id="rId120" w:history="1">
+            <w:hyperlink r:id="rId119" w:history="1">
               <w:r>
                 <w:rPr>
                   <w:b/>
@@ -19071,7 +19250,7 @@
               <w:spacing w:beforeAutospacing="1" w:afterAutospacing="1"/>
               <w:ind w:left="420"/>
             </w:pPr>
-            <w:hyperlink r:id="rId121" w:tgtFrame="_blank" w:history="1">
+            <w:hyperlink r:id="rId120" w:tgtFrame="_blank" w:history="1">
               <w:r>
                 <w:rPr>
                   <w:rStyle w:val="Hyperlink"/>
@@ -19104,7 +19283,7 @@
               </w:numPr>
               <w:ind w:left="420"/>
             </w:pPr>
-            <w:hyperlink r:id="rId122" w:tgtFrame="_blank" w:history="1">
+            <w:hyperlink r:id="rId121" w:tgtFrame="_blank" w:history="1">
               <w:r>
                 <w:rPr>
                   <w:rStyle w:val="Hyperlink"/>
@@ -19493,7 +19672,7 @@
             <w:r>
               <w:t xml:space="preserve">ourt's </w:t>
             </w:r>
-            <w:hyperlink r:id="rId123" w:history="1">
+            <w:hyperlink r:id="rId122" w:history="1">
               <w:r>
                 <w:rPr>
                   <w:rStyle w:val="Hyperlink"/>
@@ -20404,7 +20583,7 @@
               <w:br/>
               <w:t xml:space="preserve">as a </w:t>
             </w:r>
-            <w:hyperlink r:id="rId124" w:tgtFrame="_blank" w:history="1">
+            <w:hyperlink r:id="rId123" w:tgtFrame="_blank" w:history="1">
               <w:r>
                 <w:rPr>
                   <w:rStyle w:val="Hyperlink"/>
@@ -20431,7 +20610,7 @@
               <w:br/>
               <w:t xml:space="preserve">as a </w:t>
             </w:r>
-            <w:hyperlink r:id="rId125" w:tgtFrame="_blank" w:history="1">
+            <w:hyperlink r:id="rId124" w:tgtFrame="_blank" w:history="1">
               <w:r>
                 <w:rPr>
                   <w:rStyle w:val="Hyperlink"/>
@@ -20478,7 +20657,7 @@
               <w:br/>
               <w:t xml:space="preserve">as a </w:t>
             </w:r>
-            <w:hyperlink r:id="rId126" w:tgtFrame="_blank" w:history="1">
+            <w:hyperlink r:id="rId125" w:tgtFrame="_blank" w:history="1">
               <w:r>
                 <w:rPr>
                   <w:rStyle w:val="Hyperlink"/>
@@ -20517,7 +20696,7 @@
               <w:br/>
               <w:t xml:space="preserve">as a </w:t>
             </w:r>
-            <w:hyperlink r:id="rId127" w:tgtFrame="_blank" w:history="1">
+            <w:hyperlink r:id="rId126" w:tgtFrame="_blank" w:history="1">
               <w:r>
                 <w:rPr>
                   <w:rStyle w:val="Hyperlink"/>
@@ -20575,7 +20754,7 @@
               <w:br/>
               <w:t xml:space="preserve">as a </w:t>
             </w:r>
-            <w:hyperlink r:id="rId128" w:tgtFrame="_blank" w:history="1">
+            <w:hyperlink r:id="rId127" w:tgtFrame="_blank" w:history="1">
               <w:r>
                 <w:rPr>
                   <w:rStyle w:val="Hyperlink"/>
@@ -20591,7 +20770,7 @@
               </w:rPr>
               <w:t xml:space="preserve"> </w:t>
             </w:r>
-            <w:hyperlink r:id="rId129" w:history="1">
+            <w:hyperlink r:id="rId128" w:history="1">
               <w:r>
                 <w:rPr>
                   <w:rStyle w:val="Hyperlink"/>
@@ -20631,7 +20810,7 @@
             <w:r>
               <w:t xml:space="preserve"> </w:t>
             </w:r>
-            <w:hyperlink r:id="rId130" w:tgtFrame="_blank" w:history="1">
+            <w:hyperlink r:id="rId129" w:tgtFrame="_blank" w:history="1">
               <w:r>
                 <w:rPr>
                   <w:rStyle w:val="Hyperlink"/>
@@ -20707,7 +20886,7 @@
               </w:rPr>
               <w:t xml:space="preserve"> </w:t>
             </w:r>
-            <w:hyperlink r:id="rId131" w:tgtFrame="_blank" w:history="1">
+            <w:hyperlink r:id="rId130" w:tgtFrame="_blank" w:history="1">
               <w:r>
                 <w:rPr>
                   <w:rStyle w:val="Hyperlink"/>
@@ -20783,7 +20962,7 @@
               </w:rPr>
               <w:t xml:space="preserve"> </w:t>
             </w:r>
-            <w:hyperlink r:id="rId132" w:tgtFrame="_blank" w:history="1">
+            <w:hyperlink r:id="rId131" w:tgtFrame="_blank" w:history="1">
               <w:r>
                 <w:rPr>
                   <w:rStyle w:val="Hyperlink"/>
@@ -20870,7 +21049,7 @@
               </w:rPr>
               <w:t xml:space="preserve"> </w:t>
             </w:r>
-            <w:hyperlink r:id="rId133" w:tgtFrame="_blank" w:history="1">
+            <w:hyperlink r:id="rId132" w:tgtFrame="_blank" w:history="1">
               <w:r>
                 <w:rPr>
                   <w:rStyle w:val="Hyperlink"/>
@@ -20984,7 +21163,7 @@
               </w:rPr>
               <w:t xml:space="preserve"> </w:t>
             </w:r>
-            <w:hyperlink r:id="rId134" w:tgtFrame="_blank" w:history="1">
+            <w:hyperlink r:id="rId133" w:tgtFrame="_blank" w:history="1">
               <w:r>
                 <w:rPr>
                   <w:rStyle w:val="Hyperlink"/>
@@ -21042,7 +21221,7 @@
               </w:rPr>
               <w:t xml:space="preserve"> </w:t>
             </w:r>
-            <w:hyperlink r:id="rId135" w:tgtFrame="_blank" w:history="1">
+            <w:hyperlink r:id="rId134" w:tgtFrame="_blank" w:history="1">
               <w:r>
                 <w:rPr>
                   <w:rStyle w:val="Hyperlink"/>
@@ -21093,7 +21272,7 @@
               </w:rPr>
               <w:t xml:space="preserve">, </w:t>
             </w:r>
-            <w:hyperlink r:id="rId136" w:tgtFrame="_blank" w:history="1">
+            <w:hyperlink r:id="rId135" w:tgtFrame="_blank" w:history="1">
               <w:r>
                 <w:rPr>
                   <w:rStyle w:val="Hyperlink"/>
@@ -21189,7 +21368,7 @@
               <w:br/>
               <w:t xml:space="preserve">as a </w:t>
             </w:r>
-            <w:hyperlink r:id="rId137" w:tgtFrame="_blank" w:history="1">
+            <w:hyperlink r:id="rId136" w:tgtFrame="_blank" w:history="1">
               <w:r>
                 <w:rPr>
                   <w:rStyle w:val="Hyperlink"/>
@@ -21205,7 +21384,7 @@
               </w:rPr>
               <w:t xml:space="preserve"> </w:t>
             </w:r>
-            <w:hyperlink r:id="rId138" w:history="1">
+            <w:hyperlink r:id="rId137" w:history="1">
               <w:r>
                 <w:rPr>
                   <w:rStyle w:val="Hyperlink"/>
@@ -21249,7 +21428,7 @@
             <w:r>
               <w:t xml:space="preserve"> </w:t>
             </w:r>
-            <w:hyperlink r:id="rId139" w:tgtFrame="_blank" w:history="1">
+            <w:hyperlink r:id="rId138" w:tgtFrame="_blank" w:history="1">
               <w:r>
                 <w:rPr>
                   <w:rStyle w:val="Hyperlink"/>
@@ -21349,7 +21528,7 @@
               <w:br/>
               <w:t xml:space="preserve">as a </w:t>
             </w:r>
-            <w:hyperlink r:id="rId140" w:tgtFrame="_blank" w:history="1">
+            <w:hyperlink r:id="rId139" w:tgtFrame="_blank" w:history="1">
               <w:r>
                 <w:rPr>
                   <w:rStyle w:val="Hyperlink"/>
@@ -21365,7 +21544,7 @@
               </w:rPr>
               <w:t xml:space="preserve"> </w:t>
             </w:r>
-            <w:hyperlink r:id="rId141" w:history="1">
+            <w:hyperlink r:id="rId140" w:history="1">
               <w:r>
                 <w:rPr>
                   <w:rStyle w:val="Hyperlink"/>
@@ -21411,7 +21590,7 @@
             <w:r>
               <w:t xml:space="preserve"> </w:t>
             </w:r>
-            <w:hyperlink r:id="rId142" w:tgtFrame="_blank" w:history="1">
+            <w:hyperlink r:id="rId141" w:tgtFrame="_blank" w:history="1">
               <w:r>
                 <w:rPr>
                   <w:rStyle w:val="Hyperlink"/>
@@ -21772,7 +21951,7 @@
               <w:br/>
               <w:t xml:space="preserve">as a </w:t>
             </w:r>
-            <w:hyperlink r:id="rId143" w:tgtFrame="_blank" w:history="1">
+            <w:hyperlink r:id="rId142" w:tgtFrame="_blank" w:history="1">
               <w:r>
                 <w:rPr>
                   <w:rStyle w:val="Hyperlink"/>
@@ -21788,7 +21967,7 @@
               </w:rPr>
               <w:t xml:space="preserve"> </w:t>
             </w:r>
-            <w:hyperlink r:id="rId144" w:history="1">
+            <w:hyperlink r:id="rId143" w:history="1">
               <w:r>
                 <w:rPr>
                   <w:rStyle w:val="Hyperlink"/>
@@ -21828,7 +22007,7 @@
             <w:r>
               <w:t xml:space="preserve"> </w:t>
             </w:r>
-            <w:hyperlink r:id="rId145" w:tgtFrame="_blank" w:history="1">
+            <w:hyperlink r:id="rId144" w:tgtFrame="_blank" w:history="1">
               <w:r>
                 <w:rPr>
                   <w:rStyle w:val="Hyperlink"/>
@@ -21876,7 +22055,7 @@
               <w:br/>
               <w:t xml:space="preserve">as a </w:t>
             </w:r>
-            <w:hyperlink r:id="rId146" w:tgtFrame="_blank" w:history="1">
+            <w:hyperlink r:id="rId145" w:tgtFrame="_blank" w:history="1">
               <w:r>
                 <w:rPr>
                   <w:rStyle w:val="Hyperlink"/>
@@ -21892,7 +22071,7 @@
               </w:rPr>
               <w:t xml:space="preserve"> </w:t>
             </w:r>
-            <w:hyperlink r:id="rId147" w:history="1">
+            <w:hyperlink r:id="rId146" w:history="1">
               <w:r>
                 <w:rPr>
                   <w:rStyle w:val="Hyperlink"/>
@@ -21932,7 +22111,7 @@
             <w:r>
               <w:t xml:space="preserve"> </w:t>
             </w:r>
-            <w:hyperlink r:id="rId148" w:tgtFrame="_blank" w:history="1">
+            <w:hyperlink r:id="rId147" w:tgtFrame="_blank" w:history="1">
               <w:r>
                 <w:rPr>
                   <w:rStyle w:val="Hyperlink"/>
@@ -22585,7 +22764,7 @@
             <w:r>
               <w:t xml:space="preserve"> you argue that the trial judge made a legal mistake.  The civil appeals process is complicated, long and expensive. The process can take more than 2 years. </w:t>
             </w:r>
-            <w:hyperlink r:id="rId149" w:anchor="1" w:history="1">
+            <w:hyperlink r:id="rId148" w:anchor="1" w:history="1">
               <w:r>
                 <w:rPr>
                   <w:rStyle w:val="Hyperlink"/>
@@ -22739,7 +22918,7 @@
               </w:rPr>
               <w:t xml:space="preserve">The Alaska Court System </w:t>
             </w:r>
-            <w:hyperlink r:id="rId150" w:history="1">
+            <w:hyperlink r:id="rId149" w:history="1">
               <w:r>
                 <w:rPr>
                   <w:rStyle w:val="Hyperlink"/>
@@ -22789,7 +22968,7 @@
               </w:rPr>
               <w:t xml:space="preserve">review a </w:t>
             </w:r>
-            <w:hyperlink r:id="rId151" w:history="1">
+            <w:hyperlink r:id="rId150" w:history="1">
               <w:r>
                 <w:rPr>
                   <w:rStyle w:val="Hyperlink"/>
@@ -23005,7 +23184,7 @@
               </w:rPr>
               <w:t xml:space="preserve">Alaska Court system </w:t>
             </w:r>
-            <w:hyperlink r:id="rId152" w:history="1">
+            <w:hyperlink r:id="rId151" w:history="1">
               <w:r>
                 <w:rPr>
                   <w:b/>
@@ -23090,7 +23269,7 @@
             <w:r>
               <w:t xml:space="preserve">You can review a </w:t>
             </w:r>
-            <w:hyperlink r:id="rId153" w:history="1">
+            <w:hyperlink r:id="rId152" w:history="1">
               <w:r>
                 <w:rPr>
                   <w:rStyle w:val="Hyperlink"/>
@@ -23277,7 +23456,7 @@
             <w:r>
               <w:t xml:space="preserve">where both sides appear in the </w:t>
             </w:r>
-            <w:hyperlink r:id="rId154" w:anchor="supremecourt" w:tgtFrame="_blank" w:history="1">
+            <w:hyperlink r:id="rId153" w:anchor="supremecourt" w:tgtFrame="_blank" w:history="1">
               <w:r>
                 <w:rPr>
                   <w:rStyle w:val="Hyperlink"/>
@@ -23288,7 +23467,7 @@
             <w:r>
               <w:t xml:space="preserve"> and each side argues their case and the </w:t>
             </w:r>
-            <w:hyperlink r:id="rId155" w:anchor="justice" w:tgtFrame="_blank" w:history="1">
+            <w:hyperlink r:id="rId154" w:anchor="justice" w:tgtFrame="_blank" w:history="1">
               <w:r>
                 <w:rPr>
                   <w:rStyle w:val="Hyperlink"/>
@@ -23322,7 +23501,7 @@
               </w:rPr>
               <w:t xml:space="preserve">his Alaska Court System Appeals </w:t>
             </w:r>
-            <w:hyperlink r:id="rId156" w:history="1">
+            <w:hyperlink r:id="rId155" w:history="1">
               <w:r>
                 <w:rPr>
                   <w:rStyle w:val="Hyperlink"/>
@@ -23465,7 +23644,7 @@
               </w:rPr>
               <w:t xml:space="preserve">Alaska Court system </w:t>
             </w:r>
-            <w:hyperlink r:id="rId157" w:history="1">
+            <w:hyperlink r:id="rId156" w:history="1">
               <w:r>
                 <w:rPr>
                   <w:b/>
@@ -23761,7 +23940,7 @@
             <w:r>
               <w:t xml:space="preserve"> </w:t>
             </w:r>
-            <w:hyperlink r:id="rId158" w:tgtFrame="_blank" w:history="1">
+            <w:hyperlink r:id="rId157" w:tgtFrame="_blank" w:history="1">
               <w:r>
                 <w:rPr>
                   <w:rStyle w:val="Hyperlink"/>
@@ -23798,7 +23977,7 @@
             <w:r>
               <w:t xml:space="preserve"> </w:t>
             </w:r>
-            <w:hyperlink r:id="rId159" w:tgtFrame="_blank" w:history="1">
+            <w:hyperlink r:id="rId158" w:tgtFrame="_blank" w:history="1">
               <w:r>
                 <w:rPr>
                   <w:rStyle w:val="Hyperlink"/>
@@ -23834,7 +24013,7 @@
             <w:r>
               <w:t xml:space="preserve"> </w:t>
             </w:r>
-            <w:hyperlink r:id="rId160" w:tgtFrame="_blank" w:history="1">
+            <w:hyperlink r:id="rId159" w:tgtFrame="_blank" w:history="1">
               <w:r>
                 <w:rPr>
                   <w:rStyle w:val="Hyperlink"/>
@@ -23866,7 +24045,7 @@
             <w:r>
               <w:t xml:space="preserve">, </w:t>
             </w:r>
-            <w:hyperlink r:id="rId161" w:tgtFrame="_blank" w:history="1">
+            <w:hyperlink r:id="rId160" w:tgtFrame="_blank" w:history="1">
               <w:r>
                 <w:rPr>
                   <w:rStyle w:val="Hyperlink"/>
@@ -23935,7 +24114,7 @@
               <w:br/>
               <w:t xml:space="preserve">as a </w:t>
             </w:r>
-            <w:hyperlink r:id="rId162" w:tgtFrame="_blank" w:history="1">
+            <w:hyperlink r:id="rId161" w:tgtFrame="_blank" w:history="1">
               <w:r>
                 <w:rPr>
                   <w:rStyle w:val="Hyperlink"/>
@@ -23951,7 +24130,7 @@
               </w:rPr>
               <w:t xml:space="preserve"> </w:t>
             </w:r>
-            <w:hyperlink r:id="rId163" w:history="1">
+            <w:hyperlink r:id="rId162" w:history="1">
               <w:r>
                 <w:rPr>
                   <w:rStyle w:val="Hyperlink"/>
@@ -23991,7 +24170,7 @@
             <w:r>
               <w:t xml:space="preserve"> </w:t>
             </w:r>
-            <w:hyperlink r:id="rId164" w:tgtFrame="_blank" w:history="1">
+            <w:hyperlink r:id="rId163" w:tgtFrame="_blank" w:history="1">
               <w:r>
                 <w:rPr>
                   <w:rStyle w:val="Hyperlink"/>
@@ -24051,7 +24230,7 @@
               <w:lastRenderedPageBreak/>
               <w:t xml:space="preserve">as a </w:t>
             </w:r>
-            <w:hyperlink r:id="rId165" w:tgtFrame="_blank" w:history="1">
+            <w:hyperlink r:id="rId164" w:tgtFrame="_blank" w:history="1">
               <w:r>
                 <w:rPr>
                   <w:rStyle w:val="Hyperlink"/>
@@ -24067,7 +24246,7 @@
               </w:rPr>
               <w:t xml:space="preserve"> </w:t>
             </w:r>
-            <w:hyperlink r:id="rId166" w:history="1">
+            <w:hyperlink r:id="rId165" w:history="1">
               <w:r>
                 <w:rPr>
                   <w:rStyle w:val="Hyperlink"/>
@@ -24107,7 +24286,7 @@
             <w:r>
               <w:t xml:space="preserve"> </w:t>
             </w:r>
-            <w:hyperlink r:id="rId167" w:tgtFrame="_blank" w:history="1">
+            <w:hyperlink r:id="rId166" w:tgtFrame="_blank" w:history="1">
               <w:r>
                 <w:rPr>
                   <w:rStyle w:val="Hyperlink"/>
@@ -24255,7 +24434,7 @@
               </w:rPr>
               <w:t xml:space="preserve"> </w:t>
             </w:r>
-            <w:hyperlink r:id="rId168" w:tgtFrame="_blank" w:history="1">
+            <w:hyperlink r:id="rId167" w:tgtFrame="_blank" w:history="1">
               <w:r>
                 <w:rPr>
                   <w:rStyle w:val="Hyperlink"/>
@@ -24503,7 +24682,7 @@
               </w:rPr>
               <w:t xml:space="preserve"> </w:t>
             </w:r>
-            <w:hyperlink r:id="rId169" w:tgtFrame="_blank" w:history="1">
+            <w:hyperlink r:id="rId168" w:tgtFrame="_blank" w:history="1">
               <w:r>
                 <w:rPr>
                   <w:rStyle w:val="Hyperlink"/>
@@ -24654,7 +24833,7 @@
             <w:r>
               <w:t xml:space="preserve">call the </w:t>
             </w:r>
-            <w:hyperlink r:id="rId170" w:history="1">
+            <w:hyperlink r:id="rId169" w:history="1">
               <w:r>
                 <w:rPr>
                   <w:b/>
@@ -24693,7 +24872,7 @@
             <w:r>
               <w:t xml:space="preserve"> the court’s </w:t>
             </w:r>
-            <w:hyperlink r:id="rId171" w:history="1">
+            <w:hyperlink r:id="rId170" w:history="1">
               <w:r>
                 <w:rPr>
                   <w:rStyle w:val="Hyperlink"/>
@@ -24789,7 +24968,7 @@
             <w:r>
               <w:t xml:space="preserve">Depending on your income, you may qualify for </w:t>
             </w:r>
-            <w:hyperlink r:id="rId172" w:history="1">
+            <w:hyperlink r:id="rId171" w:history="1">
               <w:r>
                 <w:rPr>
                   <w:b/>
@@ -24808,7 +24987,7 @@
             <w:r>
               <w:t xml:space="preserve">Depending on your income and circumstances, you may qualify for a free lawyer from </w:t>
             </w:r>
-            <w:hyperlink r:id="rId173" w:history="1">
+            <w:hyperlink r:id="rId172" w:history="1">
               <w:r>
                 <w:rPr>
                   <w:b/>
@@ -24920,8 +25099,8 @@
       </w:pPr>
     </w:p>
     <w:sectPr>
-      <w:headerReference w:type="default" r:id="rId174"/>
-      <w:footerReference w:type="default" r:id="rId175"/>
+      <w:headerReference w:type="default" r:id="rId173"/>
+      <w:footerReference w:type="default" r:id="rId174"/>
       <w:pgSz w:w="12240" w:h="15840"/>
       <w:pgMar w:top="245" w:right="1440" w:bottom="274" w:left="1440" w:header="720" w:footer="720" w:gutter="0"/>
       <w:cols w:space="720"/>
@@ -24986,14 +25165,27 @@
     <w:r>
       <w:t xml:space="preserve"> of </w:t>
     </w:r>
-    <w:fldSimple w:instr=" NUMPAGES  \* Arabic  \* MERGEFORMAT ">
-      <w:r>
-        <w:rPr>
-          <w:noProof/>
-        </w:rPr>
-        <w:t>45</w:t>
-      </w:r>
-    </w:fldSimple>
+    <w:r>
+      <w:fldChar w:fldCharType="begin"/>
+    </w:r>
+    <w:r>
+      <w:instrText xml:space="preserve"> NUMPAGES  \* Arabic  \* MERGEFORMAT </w:instrText>
+    </w:r>
+    <w:r>
+      <w:fldChar w:fldCharType="separate"/>
+    </w:r>
+    <w:r>
+      <w:rPr>
+        <w:noProof/>
+      </w:rPr>
+      <w:t>45</w:t>
+    </w:r>
+    <w:r>
+      <w:rPr>
+        <w:noProof/>
+      </w:rPr>
+      <w:fldChar w:fldCharType="end"/>
+    </w:r>
     <w:r>
       <w:t xml:space="preserve"> pages</w:t>
     </w:r>

</xml_diff>

<commit_message>
Saving at the end of the day questions about fees for more than on modification and step headings when more than one mod - see google testing sheet
</commit_message>
<xml_diff>
--- a/docassemble/ChangingDivorceOrder/data/templates/changing_divorce_order_action_plan.docx
+++ b/docassemble/ChangingDivorceOrder/data/templates/changing_divorce_order_action_plan.docx
@@ -88,12 +88,14 @@
             <w:r>
               <w:t xml:space="preserve"> </w:t>
             </w:r>
+            <w:proofErr w:type="spellStart"/>
             <w:r>
               <w:t>type_of_final_order</w:t>
             </w:r>
             <w:r>
               <w:t>.all_true</w:t>
             </w:r>
+            <w:proofErr w:type="spellEnd"/>
             <w:r>
               <w:rPr>
                 <w:color w:val="FF0000"/>
@@ -1107,7 +1109,15 @@
               <w:t xml:space="preserve">or </w:t>
             </w:r>
             <w:r>
-              <w:t xml:space="preserve">(unknown_final_date.true_values())|list|length &gt; 1 </w:t>
+              <w:t>(unknown_final_date.true_values())|</w:t>
+            </w:r>
+            <w:proofErr w:type="spellStart"/>
+            <w:r>
+              <w:t>list|length</w:t>
+            </w:r>
+            <w:proofErr w:type="spellEnd"/>
+            <w:r>
+              <w:t xml:space="preserve"> &gt; 1 </w:t>
             </w:r>
             <w:r>
               <w:t>%}</w:t>
@@ -1152,14 +1162,27 @@
               <w:lastRenderedPageBreak/>
               <w:t xml:space="preserve">Step </w:t>
             </w:r>
-            <w:fldSimple w:instr=" SEQ stepList  \* MERGEFORMAT  \* MERGEFORMAT ">
-              <w:r>
-                <w:rPr>
-                  <w:noProof/>
-                </w:rPr>
-                <w:t>1</w:t>
-              </w:r>
-            </w:fldSimple>
+            <w:r>
+              <w:fldChar w:fldCharType="begin"/>
+            </w:r>
+            <w:r>
+              <w:instrText xml:space="preserve"> SEQ stepList  \* MERGEFORMAT  \* MERGEFORMAT </w:instrText>
+            </w:r>
+            <w:r>
+              <w:fldChar w:fldCharType="separate"/>
+            </w:r>
+            <w:r>
+              <w:rPr>
+                <w:noProof/>
+              </w:rPr>
+              <w:t>1</w:t>
+            </w:r>
+            <w:r>
+              <w:rPr>
+                <w:noProof/>
+              </w:rPr>
+              <w:fldChar w:fldCharType="end"/>
+            </w:r>
             <w:r>
               <w:t xml:space="preserve">: </w:t>
             </w:r>
@@ -1462,7 +1485,15 @@
               <w:t xml:space="preserve">If you want to change an order in your </w:t>
             </w:r>
             <w:r>
-              <w:t>{{ case_type }}</w:t>
+              <w:t xml:space="preserve">{{ </w:t>
+            </w:r>
+            <w:proofErr w:type="spellStart"/>
+            <w:r>
+              <w:t>case_type</w:t>
+            </w:r>
+            <w:proofErr w:type="spellEnd"/>
+            <w:r>
+              <w:t xml:space="preserve"> }}</w:t>
             </w:r>
             <w:r>
               <w:t xml:space="preserve"> case, you can </w:t>
@@ -2191,7 +2222,15 @@
             </w:r>
             <w:r>
               <w:br/>
-              <w:t xml:space="preserve">as a </w:t>
+              <w:t xml:space="preserve">as </w:t>
+            </w:r>
+            <w:proofErr w:type="spellStart"/>
+            <w:r>
+              <w:t>a</w:t>
+            </w:r>
+            <w:proofErr w:type="spellEnd"/>
+            <w:r>
+              <w:t xml:space="preserve"> </w:t>
             </w:r>
             <w:r>
               <w:t xml:space="preserve"> </w:t>
@@ -2265,7 +2304,15 @@
             </w:r>
             <w:r>
               <w:br/>
-              <w:t xml:space="preserve">as a </w:t>
+              <w:t xml:space="preserve">as </w:t>
+            </w:r>
+            <w:proofErr w:type="spellStart"/>
+            <w:r>
+              <w:t>a</w:t>
+            </w:r>
+            <w:proofErr w:type="spellEnd"/>
+            <w:r>
+              <w:t xml:space="preserve"> </w:t>
             </w:r>
             <w:r>
               <w:t xml:space="preserve"> </w:t>
@@ -4591,13 +4638,19 @@
               <w:rPr>
                 <w:color w:val="FF0000"/>
               </w:rPr>
-              <w:t xml:space="preserve">not </w:t>
+              <w:t>middle_of_case</w:t>
             </w:r>
             <w:r>
               <w:rPr>
                 <w:color w:val="FF0000"/>
               </w:rPr>
-              <w:t>middle_of_case %}</w:t>
+              <w:t xml:space="preserve"> == 'no'</w:t>
+            </w:r>
+            <w:r>
+              <w:rPr>
+                <w:color w:val="FF0000"/>
+              </w:rPr>
+              <w:t xml:space="preserve"> %}</w:t>
             </w:r>
           </w:p>
           <w:p>
@@ -4635,22 +4688,38 @@
               <w:fldChar w:fldCharType="end"/>
             </w:r>
             <w:r>
-              <w:t xml:space="preserve">, File your </w:t>
-            </w:r>
-            <w:r>
-              <w:t>M</w:t>
-            </w:r>
-            <w:r>
-              <w:t>otion</w:t>
-            </w:r>
-            <w:r>
-              <w:t xml:space="preserve"> to Modify.</w:t>
+              <w:t>:</w:t>
+            </w:r>
+            <w:r>
+              <w:t xml:space="preserve"> </w:t>
+            </w:r>
+            <w:r>
+              <w:t>{% if defined('</w:t>
+            </w:r>
+            <w:proofErr w:type="spellStart"/>
+            <w:r>
+              <w:t>file_step_heading</w:t>
+            </w:r>
+            <w:proofErr w:type="spellEnd"/>
+            <w:r>
+              <w:t xml:space="preserve">') %}{{ </w:t>
+            </w:r>
+            <w:proofErr w:type="spellStart"/>
+            <w:r>
+              <w:t>file_step_heading</w:t>
+            </w:r>
+            <w:proofErr w:type="spellEnd"/>
+            <w:r>
+              <w:t xml:space="preserve"> }}{% else %}File your motion forms{% endif %}</w:t>
+            </w:r>
+            <w:r>
+              <w:t>.</w:t>
             </w:r>
             <w:r>
               <w:rPr>
                 <w:color w:val="FF0000"/>
               </w:rPr>
-              <w:t xml:space="preserve"> {% endif %}</w:t>
+              <w:t>{% endif %}</w:t>
             </w:r>
           </w:p>
         </w:tc>
@@ -4968,6 +5037,7 @@
                 <w:b/>
                 <w:bCs/>
               </w:rPr>
+              <w:lastRenderedPageBreak/>
               <w:t>Motions Part 1: How to Ask the Court For Something</w:t>
             </w:r>
             <w:r>
@@ -4978,7 +5048,15 @@
               <w:br/>
             </w:r>
             <w:r>
-              <w:t>youtube.com/watch?v=2irmxT0_0EA</w:t>
+              <w:t>youtube.com/</w:t>
+            </w:r>
+            <w:proofErr w:type="spellStart"/>
+            <w:r>
+              <w:t>watch?v</w:t>
+            </w:r>
+            <w:proofErr w:type="spellEnd"/>
+            <w:r>
+              <w:t>=2irmxT0_0EA</w:t>
             </w:r>
           </w:p>
         </w:tc>
@@ -5345,7 +5423,11 @@
               </w:r>
             </w:hyperlink>
             <w:r>
-              <w:t>]  Use this if both parents have primary physical custody of one or more children and neither parent has shared custody of any children.</w:t>
+              <w:t xml:space="preserve">]  Use this if both parents have primary physical custody of one or more children and neither parent has shared custody of </w:t>
+            </w:r>
+            <w:r>
+              <w:lastRenderedPageBreak/>
+              <w:t>any children.</w:t>
             </w:r>
           </w:p>
           <w:p>
@@ -5366,7 +5448,6 @@
                 <w:b/>
                 <w:bCs/>
               </w:rPr>
-              <w:lastRenderedPageBreak/>
               <w:t xml:space="preserve">Child Support Guidelines Affidavit </w:t>
             </w:r>
             <w:hyperlink r:id="rId47" w:history="1">
@@ -5606,27 +5687,14 @@
               <w:lastRenderedPageBreak/>
               <w:t xml:space="preserve">Step </w:t>
             </w:r>
-            <w:r>
-              <w:fldChar w:fldCharType="begin"/>
-            </w:r>
-            <w:r>
-              <w:instrText xml:space="preserve"> SEQ stepList \* MERGEFORMAT </w:instrText>
-            </w:r>
-            <w:r>
-              <w:fldChar w:fldCharType="separate"/>
-            </w:r>
-            <w:r>
-              <w:rPr>
-                <w:noProof/>
-              </w:rPr>
-              <w:t>17</w:t>
-            </w:r>
-            <w:r>
-              <w:rPr>
-                <w:noProof/>
-              </w:rPr>
-              <w:fldChar w:fldCharType="end"/>
-            </w:r>
+            <w:fldSimple w:instr=" SEQ stepList \* MERGEFORMAT ">
+              <w:r>
+                <w:rPr>
+                  <w:noProof/>
+                </w:rPr>
+                <w:t>17</w:t>
+              </w:r>
+            </w:fldSimple>
             <w:r>
               <w:t xml:space="preserve">: </w:t>
             </w:r>
@@ -5810,7 +5878,11 @@
               </w:numPr>
             </w:pPr>
             <w:r>
-              <w:t>The judge agrees with your motion and signs a new custody and child support order September 1.</w:t>
+              <w:t xml:space="preserve">The judge agrees with your motion and signs a new custody </w:t>
+            </w:r>
+            <w:r>
+              <w:lastRenderedPageBreak/>
+              <w:t>and child support order September 1.</w:t>
             </w:r>
           </w:p>
           <w:p>
@@ -5834,7 +5906,6 @@
               </w:numPr>
             </w:pPr>
             <w:r>
-              <w:lastRenderedPageBreak/>
               <w:t xml:space="preserve">Because you did not file your motion until June, the </w:t>
             </w:r>
             <w:r>
@@ -5948,7 +6019,21 @@
               <w:rPr>
                 <w:shd w:val="clear" w:color="auto" w:fill="FFFFFF"/>
               </w:rPr>
-              <w:t xml:space="preserve">) and why_change_divorce_order == 'changed circumstances' </w:t>
+              <w:t xml:space="preserve">) and </w:t>
+            </w:r>
+            <w:proofErr w:type="spellStart"/>
+            <w:r>
+              <w:rPr>
+                <w:shd w:val="clear" w:color="auto" w:fill="FFFFFF"/>
+              </w:rPr>
+              <w:t>why_change_divorce_order</w:t>
+            </w:r>
+            <w:proofErr w:type="spellEnd"/>
+            <w:r>
+              <w:rPr>
+                <w:shd w:val="clear" w:color="auto" w:fill="FFFFFF"/>
+              </w:rPr>
+              <w:t xml:space="preserve"> == 'changed circumstances' </w:t>
             </w:r>
             <w:r>
               <w:rPr>
@@ -5994,31 +6079,18 @@
             <w:r>
               <w:t xml:space="preserve">Step </w:t>
             </w:r>
-            <w:r>
-              <w:fldChar w:fldCharType="begin"/>
-            </w:r>
-            <w:r>
-              <w:instrText xml:space="preserve"> SEQ stepList \* MERGEFORMAT </w:instrText>
-            </w:r>
-            <w:r>
-              <w:fldChar w:fldCharType="separate"/>
-            </w:r>
+            <w:fldSimple w:instr=" SEQ stepList \* MERGEFORMAT ">
+              <w:r>
+                <w:rPr>
+                  <w:noProof/>
+                </w:rPr>
+                <w:t>18</w:t>
+              </w:r>
+            </w:fldSimple>
             <w:r>
               <w:rPr>
                 <w:noProof/>
               </w:rPr>
-              <w:t>18</w:t>
-            </w:r>
-            <w:r>
-              <w:rPr>
-                <w:noProof/>
-              </w:rPr>
-              <w:fldChar w:fldCharType="end"/>
-            </w:r>
-            <w:r>
-              <w:rPr>
-                <w:noProof/>
-              </w:rPr>
               <w:t xml:space="preserve">: </w:t>
             </w:r>
             <w:r>
@@ -6070,17 +6142,33 @@
               <w:t xml:space="preserve"> </w:t>
             </w:r>
             <w:r>
-              <w:t>{% if type_of_final_order.all_true('property or debt', 'spousal support')%} and {% endif %}</w:t>
+              <w:t xml:space="preserve">{% if </w:t>
+            </w:r>
+            <w:proofErr w:type="spellStart"/>
+            <w:r>
+              <w:t>type_of_final_order.all_true</w:t>
+            </w:r>
+            <w:proofErr w:type="spellEnd"/>
+            <w:r>
+              <w:t xml:space="preserve">('property or debt', 'spousal </w:t>
+            </w:r>
+            <w:r>
+              <w:lastRenderedPageBreak/>
+              <w:t>support')%} and {% endif %}</w:t>
             </w:r>
             <w:r>
               <w:t xml:space="preserve"> </w:t>
             </w:r>
             <w:r>
-              <w:t>{% if type_of_final_or</w:t>
-            </w:r>
-            <w:r>
-              <w:lastRenderedPageBreak/>
-              <w:t>der.all_true('spousal support')%}</w:t>
+              <w:t xml:space="preserve">{% if </w:t>
+            </w:r>
+            <w:proofErr w:type="spellStart"/>
+            <w:r>
+              <w:t>type_of_final_order.all_true</w:t>
+            </w:r>
+            <w:proofErr w:type="spellEnd"/>
+            <w:r>
+              <w:t>('spousal support')%}</w:t>
             </w:r>
             <w:r>
               <w:t>Spousal Support</w:t>
@@ -6199,6 +6287,7 @@
               <w:outlineLvl w:val="2"/>
             </w:pPr>
             <w:r>
+              <w:lastRenderedPageBreak/>
               <w:t xml:space="preserve">Change the property and debt division </w:t>
             </w:r>
           </w:p>
@@ -6207,11 +6296,7 @@
               <w:pStyle w:val="Body"/>
             </w:pPr>
             <w:r>
-              <w:t xml:space="preserve">Changing the outcome of final property and debt decisions in a divorce case can be tough. Once the court decides who gets what, it is not </w:t>
-            </w:r>
-            <w:r>
-              <w:lastRenderedPageBreak/>
-              <w:t xml:space="preserve">easy to undo those decisions. </w:t>
+              <w:t xml:space="preserve">Changing the outcome of final property and debt decisions in a divorce case can be tough. Once the court decides who gets what, it is not easy to undo those decisions. </w:t>
             </w:r>
           </w:p>
           <w:p>
@@ -6264,27 +6349,14 @@
               <w:lastRenderedPageBreak/>
               <w:t xml:space="preserve">Step </w:t>
             </w:r>
-            <w:r>
-              <w:fldChar w:fldCharType="begin"/>
-            </w:r>
-            <w:r>
-              <w:instrText xml:space="preserve"> SEQ stepList \* MERGEFORMAT </w:instrText>
-            </w:r>
-            <w:r>
-              <w:fldChar w:fldCharType="separate"/>
-            </w:r>
-            <w:r>
-              <w:rPr>
-                <w:noProof/>
-              </w:rPr>
-              <w:t>19</w:t>
-            </w:r>
-            <w:r>
-              <w:rPr>
-                <w:noProof/>
-              </w:rPr>
-              <w:fldChar w:fldCharType="end"/>
-            </w:r>
+            <w:fldSimple w:instr=" SEQ stepList \* MERGEFORMAT ">
+              <w:r>
+                <w:rPr>
+                  <w:noProof/>
+                </w:rPr>
+                <w:t>19</w:t>
+              </w:r>
+            </w:fldSimple>
             <w:r>
               <w:t xml:space="preserve">: </w:t>
             </w:r>
@@ -6295,13 +6367,64 @@
               <w:t>m</w:t>
             </w:r>
             <w:r>
-              <w:t xml:space="preserve">otion to </w:t>
-            </w:r>
-            <w:r>
-              <w:t>m</w:t>
-            </w:r>
-            <w:r>
-              <w:t>odify the property and debt division or spousal support forms</w:t>
+              <w:t>otion</w:t>
+            </w:r>
+            <w:r>
+              <w:t xml:space="preserve"> form to modify</w:t>
+            </w:r>
+            <w:r>
+              <w:t xml:space="preserve"> </w:t>
+            </w:r>
+            <w:r>
+              <w:t>{% if type_of_final_order['property or debt'] %}</w:t>
+            </w:r>
+            <w:r>
+              <w:t>the property and debt division</w:t>
+            </w:r>
+            <w:r>
+              <w:t xml:space="preserve">{% endif %}{% if </w:t>
+            </w:r>
+            <w:proofErr w:type="spellStart"/>
+            <w:r>
+              <w:t>type_of_final_order.all_true</w:t>
+            </w:r>
+            <w:proofErr w:type="spellEnd"/>
+            <w:r>
+              <w:t>('property or debt', 'spousal support')%} and {% endif %}{% if type_of_final_order</w:t>
+            </w:r>
+            <w:r>
+              <w:t>[</w:t>
+            </w:r>
+            <w:r>
+              <w:t>'spousal support'</w:t>
+            </w:r>
+            <w:r>
+              <w:t>]</w:t>
+            </w:r>
+            <w:r>
+              <w:t>%}</w:t>
+            </w:r>
+            <w:r>
+              <w:t xml:space="preserve">the </w:t>
+            </w:r>
+            <w:r>
+              <w:lastRenderedPageBreak/>
+              <w:t>s</w:t>
+            </w:r>
+            <w:r>
+              <w:t xml:space="preserve">pousal </w:t>
+            </w:r>
+            <w:r>
+              <w:t>s</w:t>
+            </w:r>
+            <w:r>
+              <w:t>upport{% endif %}</w:t>
+            </w:r>
+            <w:r>
+              <w:t xml:space="preserve"> order</w:t>
+            </w:r>
+            <w:r>
+              <w:t xml:space="preserve"> </w:t>
             </w:r>
           </w:p>
         </w:tc>
@@ -6321,6 +6444,7 @@
               <w:outlineLvl w:val="1"/>
             </w:pPr>
             <w:r>
+              <w:lastRenderedPageBreak/>
               <w:t>Use</w:t>
             </w:r>
           </w:p>
@@ -6359,12 +6483,6 @@
             <w:r>
               <w:t xml:space="preserve">] </w:t>
             </w:r>
-            <w:r>
-              <w:br/>
-            </w:r>
-            <w:r>
-              <w:t>Three of the forms in this packet are affidavits:</w:t>
-            </w:r>
           </w:p>
           <w:p>
             <w:pPr>
@@ -6379,7 +6497,10 @@
               <w:t>Wait to sign</w:t>
             </w:r>
             <w:r>
-              <w:t xml:space="preserve"> them</w:t>
+              <w:t xml:space="preserve"> the</w:t>
+            </w:r>
+            <w:r>
+              <w:t xml:space="preserve"> form</w:t>
             </w:r>
             <w:r>
               <w:t xml:space="preserve"> until you are in front of someone who has the power to take oaths, like a notary public.  </w:t>
@@ -6571,7 +6692,15 @@
               <w:br/>
             </w:r>
             <w:r>
-              <w:t>youtube.com/watch?v=2irmxT0_0EA</w:t>
+              <w:t>youtube.com/</w:t>
+            </w:r>
+            <w:proofErr w:type="spellStart"/>
+            <w:r>
+              <w:t>watch?v</w:t>
+            </w:r>
+            <w:proofErr w:type="spellEnd"/>
+            <w:r>
+              <w:t>=2irmxT0_0EA</w:t>
             </w:r>
           </w:p>
         </w:tc>
@@ -6649,7 +6778,6 @@
               </w:rPr>
             </w:pPr>
             <w:r>
-              <w:lastRenderedPageBreak/>
               <w:t>{%tr if</w:t>
             </w:r>
             <w:r>
@@ -6708,14 +6836,27 @@
             <w:r>
               <w:t xml:space="preserve">Step </w:t>
             </w:r>
-            <w:fldSimple w:instr=" SEQ stepList \* Arabic \* MERGEFORMAT ">
-              <w:r>
-                <w:rPr>
-                  <w:noProof/>
-                </w:rPr>
-                <w:t>4</w:t>
-              </w:r>
-            </w:fldSimple>
+            <w:r>
+              <w:fldChar w:fldCharType="begin"/>
+            </w:r>
+            <w:r>
+              <w:instrText xml:space="preserve"> SEQ stepList \* Arabic \* MERGEFORMAT </w:instrText>
+            </w:r>
+            <w:r>
+              <w:fldChar w:fldCharType="separate"/>
+            </w:r>
+            <w:r>
+              <w:rPr>
+                <w:noProof/>
+              </w:rPr>
+              <w:t>4</w:t>
+            </w:r>
+            <w:r>
+              <w:rPr>
+                <w:noProof/>
+              </w:rPr>
+              <w:fldChar w:fldCharType="end"/>
+            </w:r>
             <w:r>
               <w:t xml:space="preserve">: </w:t>
             </w:r>
@@ -6774,7 +6915,15 @@
               <w:t xml:space="preserve">only 10 days after the date the court sent your </w:t>
             </w:r>
             <w:r>
-              <w:t xml:space="preserve">{{ case_type }} </w:t>
+              <w:t xml:space="preserve">{{ </w:t>
+            </w:r>
+            <w:proofErr w:type="spellStart"/>
+            <w:r>
+              <w:t>case_type</w:t>
+            </w:r>
+            <w:proofErr w:type="spellEnd"/>
+            <w:r>
+              <w:t xml:space="preserve"> }} </w:t>
             </w:r>
             <w:r>
               <w:t>order to you.</w:t>
@@ -6961,6 +7110,7 @@
               <w:outlineLvl w:val="3"/>
             </w:pPr>
             <w:r>
+              <w:lastRenderedPageBreak/>
               <w:t>For example</w:t>
             </w:r>
           </w:p>
@@ -7037,11 +7187,7 @@
               <w:t>Motion to Reconsider</w:t>
             </w:r>
             <w:r>
-              <w:t xml:space="preserve"> would state that the judge misapplied </w:t>
-            </w:r>
-            <w:r>
-              <w:lastRenderedPageBreak/>
-              <w:t>Civil Rule 90.3.</w:t>
+              <w:t xml:space="preserve"> would state that the judge misapplied Civil Rule 90.3.</w:t>
             </w:r>
           </w:p>
           <w:p>
@@ -7368,6 +7514,7 @@
               <w:outlineLvl w:val="3"/>
             </w:pPr>
             <w:r>
+              <w:lastRenderedPageBreak/>
               <w:t>For example</w:t>
             </w:r>
           </w:p>
@@ -7464,14 +7611,7 @@
               <w:rPr>
                 <w:iCs/>
               </w:rPr>
-              <w:t xml:space="preserve">would explain the cost of the parent's health </w:t>
-            </w:r>
-            <w:r>
-              <w:rPr>
-                <w:iCs/>
-              </w:rPr>
-              <w:lastRenderedPageBreak/>
-              <w:t xml:space="preserve">insurance and state that </w:t>
+              <w:t xml:space="preserve">would explain the cost of the parent's health insurance and state that </w:t>
             </w:r>
             <w:r>
               <w:rPr>
@@ -7950,6 +8090,7 @@
               <w:rPr>
                 <w:b/>
               </w:rPr>
+              <w:lastRenderedPageBreak/>
               <w:t xml:space="preserve">Motion </w:t>
             </w:r>
             <w:r>
@@ -8031,7 +8172,6 @@
               <w:rPr>
                 <w:b/>
               </w:rPr>
-              <w:lastRenderedPageBreak/>
               <w:t xml:space="preserve">Proposed </w:t>
             </w:r>
             <w:r>
@@ -8099,7 +8239,15 @@
               <w:br/>
             </w:r>
             <w:r>
-              <w:t>youtube.com/watch?v=2irmxT0_0EA</w:t>
+              <w:t>youtube.com/</w:t>
+            </w:r>
+            <w:proofErr w:type="spellStart"/>
+            <w:r>
+              <w:t>watch?v</w:t>
+            </w:r>
+            <w:proofErr w:type="spellEnd"/>
+            <w:r>
+              <w:t>=2irmxT0_0EA</w:t>
             </w:r>
           </w:p>
         </w:tc>
@@ -8508,6 +8656,7 @@
               </w:numPr>
             </w:pPr>
             <w:r>
+              <w:lastRenderedPageBreak/>
               <w:t>sell marital property, or</w:t>
             </w:r>
           </w:p>
@@ -9101,6 +9250,7 @@
                 <w:b/>
                 <w:color w:val="000000"/>
               </w:rPr>
+              <w:lastRenderedPageBreak/>
               <w:t>Order on Motion, SHC-1302</w:t>
             </w:r>
             <w:r>
@@ -9216,6 +9366,7 @@
               <w:rPr>
                 <w:shd w:val="clear" w:color="auto" w:fill="FFFFFF"/>
               </w:rPr>
+              <w:lastRenderedPageBreak/>
               <w:t>{%tr endif %}</w:t>
             </w:r>
           </w:p>
@@ -9260,7 +9411,6 @@
               <w:rPr>
                 <w:shd w:val="clear" w:color="auto" w:fill="FFFFFF"/>
               </w:rPr>
-              <w:lastRenderedPageBreak/>
               <w:t xml:space="preserve">{%tr if </w:t>
             </w:r>
             <w:r>
@@ -9789,6 +9939,7 @@
               <w:pStyle w:val="Body"/>
             </w:pPr>
             <w:r>
+              <w:lastRenderedPageBreak/>
               <w:t>The only information the Supreme Court looks at is:</w:t>
             </w:r>
           </w:p>
@@ -9888,7 +10039,6 @@
               </w:rPr>
             </w:pPr>
             <w:r>
-              <w:lastRenderedPageBreak/>
               <w:t xml:space="preserve">a $250 filing fee, </w:t>
             </w:r>
           </w:p>
@@ -10317,37 +10467,186 @@
               <w:t xml:space="preserve"> </w:t>
             </w:r>
             <w:r>
-              <w:t>unknown_final_date['set aside'] or (</w:t>
-            </w:r>
-            <w:r>
-              <w:t xml:space="preserve">middle_of_case </w:t>
-            </w:r>
-            <w:r>
+              <w:rPr>
+                <w:color w:val="FF0000"/>
+              </w:rPr>
+              <w:lastRenderedPageBreak/>
+              <w:t>(</w:t>
+            </w:r>
+            <w:r>
+              <w:rPr>
+                <w:color w:val="FFC000"/>
+              </w:rPr>
+              <w:t>(</w:t>
+            </w:r>
+            <w:r>
+              <w:t>type_of_final_order</w:t>
+            </w:r>
+            <w:r>
+              <w:t>['custody'] and why_change == 'problem'</w:t>
+            </w:r>
+            <w:r>
+              <w:rPr>
+                <w:color w:val="FFC000"/>
+              </w:rPr>
+              <w:t>)</w:t>
+            </w:r>
+            <w:r>
+              <w:rPr>
+                <w:color w:val="FFC000"/>
+              </w:rPr>
               <w:t xml:space="preserve"> </w:t>
             </w:r>
             <w:r>
-              <w:t>== 'no' and</w:t>
+              <w:rPr>
+                <w:color w:val="FFC000"/>
+              </w:rPr>
+              <w:t xml:space="preserve">or </w:t>
+            </w:r>
+            <w:r>
+              <w:rPr>
+                <w:color w:val="FFC000"/>
+              </w:rPr>
+              <w:t>(</w:t>
+            </w:r>
+            <w:r>
+              <w:t>type_of_final_order</w:t>
+            </w:r>
+            <w:r>
+              <w:t>.any_true</w:t>
+            </w:r>
+            <w:r>
+              <w:rPr>
+                <w:color w:val="92D050"/>
+              </w:rPr>
+              <w:t>(</w:t>
+            </w:r>
+            <w:r>
+              <w:t xml:space="preserve">' </w:t>
+            </w:r>
+            <w:r>
+              <w:t>property or debt</w:t>
+            </w:r>
+            <w:r>
+              <w:t xml:space="preserve">', ' </w:t>
+            </w:r>
+            <w:r>
+              <w:t>spousal support</w:t>
+            </w:r>
+            <w:r>
+              <w:t>'</w:t>
+            </w:r>
+            <w:r>
+              <w:rPr>
+                <w:color w:val="92D050"/>
+              </w:rPr>
+              <w:t>)</w:t>
+            </w:r>
+            <w:r>
+              <w:t xml:space="preserve"> and </w:t>
+            </w:r>
+            <w:proofErr w:type="spellStart"/>
+            <w:r>
+              <w:t>why_change_divorce_order</w:t>
+            </w:r>
+            <w:proofErr w:type="spellEnd"/>
+            <w:r>
+              <w:t xml:space="preserve"> == 'problem'</w:t>
+            </w:r>
+            <w:r>
+              <w:rPr>
+                <w:color w:val="FFC000"/>
+              </w:rPr>
+              <w:t>)</w:t>
+            </w:r>
+            <w:r>
+              <w:rPr>
+                <w:color w:val="FF0000"/>
+              </w:rPr>
+              <w:t>)</w:t>
             </w:r>
             <w:r>
               <w:t xml:space="preserve"> </w:t>
             </w:r>
             <w:r>
+              <w:t xml:space="preserve"> </w:t>
+            </w:r>
+            <w:r>
+              <w:rPr>
+                <w:color w:val="FF0000"/>
+              </w:rPr>
+              <w:t xml:space="preserve">and </w:t>
+            </w:r>
+            <w:r>
+              <w:rPr>
+                <w:color w:val="FF0000"/>
+              </w:rPr>
+              <w:t>(</w:t>
+            </w:r>
+            <w:r>
+              <w:rPr>
+                <w:color w:val="FFC000"/>
+              </w:rPr>
+              <w:t>(</w:t>
+            </w:r>
+            <w:r>
               <w:t xml:space="preserve">not </w:t>
             </w:r>
             <w:r>
               <w:t>final_order_date_within_10_days</w:t>
             </w:r>
             <w:r>
-              <w:t xml:space="preserve"> and not defined('</w:t>
-            </w:r>
+              <w:t xml:space="preserve"> and not defined</w:t>
+            </w:r>
+            <w:r>
+              <w:rPr>
+                <w:color w:val="92D050"/>
+              </w:rPr>
+              <w:t>(</w:t>
+            </w:r>
+            <w:r>
+              <w:t>'</w:t>
+            </w:r>
+            <w:proofErr w:type="spellStart"/>
             <w:r>
               <w:t>guess_final_order_date</w:t>
             </w:r>
-            <w:r>
-              <w:t>'))</w:t>
-            </w:r>
-            <w:r>
-              <w:t xml:space="preserve"> </w:t>
+            <w:proofErr w:type="spellEnd"/>
+            <w:r>
+              <w:t>'</w:t>
+            </w:r>
+            <w:r>
+              <w:rPr>
+                <w:color w:val="92D050"/>
+              </w:rPr>
+              <w:t>)</w:t>
+            </w:r>
+            <w:r>
+              <w:rPr>
+                <w:color w:val="FFC000"/>
+              </w:rPr>
+              <w:t>)</w:t>
+            </w:r>
+            <w:r>
+              <w:rPr>
+                <w:color w:val="92D050"/>
+              </w:rPr>
+              <w:t xml:space="preserve">  </w:t>
+            </w:r>
+            <w:r>
+              <w:rPr>
+                <w:color w:val="FFC000"/>
+              </w:rPr>
+              <w:t xml:space="preserve">or </w:t>
+            </w:r>
+            <w:r>
+              <w:t>unknown_final_date['set aside']</w:t>
+            </w:r>
+            <w:r>
+              <w:rPr>
+                <w:color w:val="FF0000"/>
+              </w:rPr>
+              <w:t>)</w:t>
             </w:r>
             <w:r>
               <w:t>%}</w:t>
@@ -10363,7 +10662,11 @@
               <w:right w:w="115" w:type="dxa"/>
             </w:tcMar>
           </w:tcPr>
-          <w:p/>
+          <w:p>
+            <w:pPr>
+              <w:jc w:val="center"/>
+            </w:pPr>
+          </w:p>
         </w:tc>
       </w:tr>
       <w:tr>
@@ -10391,7 +10694,6 @@
               <w:rPr>
                 <w:shd w:val="clear" w:color="auto" w:fill="FFFFFF"/>
               </w:rPr>
-              <w:lastRenderedPageBreak/>
               <w:t xml:space="preserve">Step </w:t>
             </w:r>
             <w:r>
@@ -10661,6 +10963,7 @@
               <w:rPr>
                 <w:noProof/>
               </w:rPr>
+              <w:lastRenderedPageBreak/>
               <w:t>{% endfor %}</w:t>
             </w:r>
           </w:p>
@@ -10822,11 +11125,7 @@
               <w:t>2023</w:t>
             </w:r>
             <w:r>
-              <w:t xml:space="preserve">, but the </w:t>
-            </w:r>
-            <w:r>
-              <w:lastRenderedPageBreak/>
-              <w:t xml:space="preserve">date on the order is January 4, </w:t>
+              <w:t xml:space="preserve">, but the date on the order is January 4, </w:t>
             </w:r>
             <w:r>
               <w:rPr>
@@ -11131,6 +11430,7 @@
               </w:rPr>
             </w:pPr>
             <w:r>
+              <w:lastRenderedPageBreak/>
               <w:t>Newly discovered evidence which could not have been discovered by taking reasonable steps within the 10 days allowed to request a new trial</w:t>
             </w:r>
             <w:r>
@@ -11337,7 +11637,6 @@
               <w:t xml:space="preserve"> you file </w:t>
             </w:r>
             <w:r>
-              <w:lastRenderedPageBreak/>
               <w:t>must be</w:t>
             </w:r>
             <w:r>
@@ -11565,6 +11864,7 @@
               <w:pStyle w:val="BodyText"/>
             </w:pPr>
             <w:r>
+              <w:lastRenderedPageBreak/>
               <w:t>You may be able to come up with a different good reason the judge should start the case over again. But your reason</w:t>
             </w:r>
             <w:r>
@@ -11801,11 +12101,7 @@
               </w:numPr>
             </w:pPr>
             <w:r>
-              <w:t xml:space="preserve">Wait to sign the form until you can sign in front of a notary or </w:t>
-            </w:r>
-            <w:r>
-              <w:lastRenderedPageBreak/>
-              <w:t>someone who has the power to take oaths, like a court clerk or a postal employee. You can do this for free at the court.</w:t>
+              <w:t>Wait to sign the form until you can sign in front of a notary or someone who has the power to take oaths, like a court clerk or a postal employee. You can do this for free at the court.</w:t>
             </w:r>
           </w:p>
           <w:p>
@@ -12160,12 +12456,16 @@
             </w:r>
             <w:r>
               <w:br/>
+            </w:r>
+            <w:r>
+              <w:lastRenderedPageBreak/>
               <w:t>a</w:t>
             </w:r>
             <w:r>
               <w:t xml:space="preserve">s a </w:t>
             </w:r>
             <w:hyperlink r:id="rId87" w:history="1">
+              <w:proofErr w:type="spellStart"/>
               <w:r>
                 <w:rPr>
                   <w:rStyle w:val="Hyperlink"/>
@@ -12176,7 +12476,14 @@
                 <w:rPr>
                   <w:rStyle w:val="Hyperlink"/>
                 </w:rPr>
-                <w:t>f file</w:t>
+                <w:t>f</w:t>
+              </w:r>
+              <w:proofErr w:type="spellEnd"/>
+              <w:r>
+                <w:rPr>
+                  <w:rStyle w:val="Hyperlink"/>
+                </w:rPr>
+                <w:t xml:space="preserve"> file</w:t>
               </w:r>
             </w:hyperlink>
             <w:r>
@@ -12201,7 +12508,15 @@
               <w:t xml:space="preserve"> </w:t>
             </w:r>
             <w:r>
-              <w:t>youtube.com/watch?v=2irmxT0_0EA</w:t>
+              <w:t>youtube.com/</w:t>
+            </w:r>
+            <w:proofErr w:type="spellStart"/>
+            <w:r>
+              <w:t>watch?v</w:t>
+            </w:r>
+            <w:proofErr w:type="spellEnd"/>
+            <w:r>
+              <w:t>=2irmxT0_0EA</w:t>
             </w:r>
           </w:p>
         </w:tc>
@@ -12326,14 +12641,7 @@
               <w:rPr>
                 <w:shd w:val="clear" w:color="auto" w:fill="FFFFFF"/>
               </w:rPr>
-              <w:t>.all_t</w:t>
-            </w:r>
-            <w:r>
-              <w:rPr>
-                <w:shd w:val="clear" w:color="auto" w:fill="FFFFFF"/>
-              </w:rPr>
-              <w:lastRenderedPageBreak/>
-              <w:t>rue</w:t>
+              <w:t>.all_true</w:t>
             </w:r>
             <w:r>
               <w:rPr>
@@ -12453,7 +12761,13 @@
               <w:ind w:left="43"/>
             </w:pPr>
             <w:r>
-              <w:t>You must give the other parent 1 copy of everything you file with the court. This is called “service.”</w:t>
+              <w:t xml:space="preserve">You must give </w:t>
+            </w:r>
+            <w:r>
+              <w:t>{{ other_party_in_case }}</w:t>
+            </w:r>
+            <w:r>
+              <w:t xml:space="preserve"> 1 copy of everything you file with the court. This is called “service.”</w:t>
             </w:r>
           </w:p>
           <w:p>
@@ -12465,7 +12779,13 @@
               </w:numPr>
             </w:pPr>
             <w:r>
-              <w:t>Decide on the way you will serve the other parent.</w:t>
+              <w:t xml:space="preserve">Decide on the way you will serve </w:t>
+            </w:r>
+            <w:r>
+              <w:t>{{ other_party_in_case }}</w:t>
+            </w:r>
+            <w:r>
+              <w:t>.</w:t>
             </w:r>
           </w:p>
           <w:p>
@@ -12548,7 +12868,13 @@
               <w:t>TrueFile</w:t>
             </w:r>
             <w:r>
-              <w:t xml:space="preserve"> serves the other parent for you.</w:t>
+              <w:t xml:space="preserve"> serves </w:t>
+            </w:r>
+            <w:r>
+              <w:t xml:space="preserve">{{ other_party_in_case }} </w:t>
+            </w:r>
+            <w:r>
+              <w:t xml:space="preserve"> for you.</w:t>
             </w:r>
           </w:p>
           <w:p>
@@ -12560,7 +12886,13 @@
               </w:numPr>
             </w:pPr>
             <w:r>
-              <w:t>Decide the date you will serve the other parent.</w:t>
+              <w:t xml:space="preserve">Decide the date you will serve </w:t>
+            </w:r>
+            <w:r>
+              <w:t>{{ other_party_in_case }}</w:t>
+            </w:r>
+            <w:r>
+              <w:t>.</w:t>
             </w:r>
           </w:p>
           <w:p>
@@ -12582,7 +12914,13 @@
               <w:t>Certificate of Service</w:t>
             </w:r>
             <w:r>
-              <w:t xml:space="preserve"> at the end of your court forms. The "certificate" tells the court how you are giving a copy of all the documents you file with the court to the other parent.  </w:t>
+              <w:t xml:space="preserve"> at the end of your court forms. The "certificate" tells the court how you are giving a copy of all the documents you file with the court to </w:t>
+            </w:r>
+            <w:r>
+              <w:t>{{ other_party_in_case }}</w:t>
+            </w:r>
+            <w:r>
+              <w:t xml:space="preserve">.  </w:t>
             </w:r>
           </w:p>
           <w:p>
@@ -12603,7 +12941,14 @@
               <w:ind w:left="405"/>
             </w:pPr>
             <w:r>
-              <w:t>Be sure you can serve the other parent on the date and the way you put in the Certificate of Service.</w:t>
+              <w:lastRenderedPageBreak/>
+              <w:t xml:space="preserve">Be sure you can serve </w:t>
+            </w:r>
+            <w:r>
+              <w:t xml:space="preserve">{{ other_party_in_case }} </w:t>
+            </w:r>
+            <w:r>
+              <w:t>on the date and the way you put in the Certificate of Service.</w:t>
             </w:r>
           </w:p>
           <w:p>
@@ -12688,7 +13033,23 @@
               <w:t>{%</w:t>
             </w:r>
             <w:r>
-              <w:t xml:space="preserve"> for image_data in images_list </w:t>
+              <w:t xml:space="preserve"> for </w:t>
+            </w:r>
+            <w:proofErr w:type="spellStart"/>
+            <w:r>
+              <w:t>image_data</w:t>
+            </w:r>
+            <w:proofErr w:type="spellEnd"/>
+            <w:r>
+              <w:t xml:space="preserve"> in </w:t>
+            </w:r>
+            <w:proofErr w:type="spellStart"/>
+            <w:r>
+              <w:t>images_list</w:t>
+            </w:r>
+            <w:proofErr w:type="spellEnd"/>
+            <w:r>
+              <w:t xml:space="preserve"> </w:t>
             </w:r>
             <w:r>
               <w:t>%}</w:t>
@@ -12705,7 +13066,15 @@
               <w:t>{</w:t>
             </w:r>
             <w:r>
-              <w:t>{  image_data[</w:t>
+              <w:t xml:space="preserve">{  </w:t>
+            </w:r>
+            <w:proofErr w:type="spellStart"/>
+            <w:r>
+              <w:t>image_data</w:t>
+            </w:r>
+            <w:proofErr w:type="spellEnd"/>
+            <w:r>
+              <w:t>[</w:t>
             </w:r>
             <w:r>
               <w:t>'text'</w:t>
@@ -12725,7 +13094,15 @@
               <w:jc w:val="both"/>
             </w:pPr>
             <w:r>
-              <w:t>{{ image_data['image'].show(width='5in%') }}</w:t>
+              <w:t xml:space="preserve">{{ </w:t>
+            </w:r>
+            <w:proofErr w:type="spellStart"/>
+            <w:r>
+              <w:t>image_data</w:t>
+            </w:r>
+            <w:proofErr w:type="spellEnd"/>
+            <w:r>
+              <w:t>['image'].show(width='5in%') }}</w:t>
             </w:r>
           </w:p>
           <w:p>
@@ -12736,7 +13113,15 @@
               <w:t>{%</w:t>
             </w:r>
             <w:r>
-              <w:t xml:space="preserve"> endfor </w:t>
+              <w:t xml:space="preserve"> </w:t>
+            </w:r>
+            <w:proofErr w:type="spellStart"/>
+            <w:r>
+              <w:t>endfor</w:t>
+            </w:r>
+            <w:proofErr w:type="spellEnd"/>
+            <w:r>
+              <w:t xml:space="preserve"> </w:t>
             </w:r>
             <w:r>
               <w:t>%}</w:t>
@@ -12763,6 +13148,7 @@
               <w:outlineLvl w:val="1"/>
             </w:pPr>
             <w:r>
+              <w:lastRenderedPageBreak/>
               <w:t xml:space="preserve">Step </w:t>
             </w:r>
             <w:bookmarkStart w:id="4" w:name="FileStep"/>
@@ -12814,21 +13200,33 @@
               <w:rPr>
                 <w:color w:val="FF0000"/>
               </w:rPr>
-              <w:t>if defined('file_ste</w:t>
-            </w:r>
+              <w:t>if defined('</w:t>
+            </w:r>
+            <w:proofErr w:type="spellStart"/>
             <w:r>
               <w:rPr>
                 <w:color w:val="FF0000"/>
               </w:rPr>
-              <w:lastRenderedPageBreak/>
-              <w:t>p_heading') %}</w:t>
+              <w:t>file_step_heading</w:t>
+            </w:r>
+            <w:proofErr w:type="spellEnd"/>
+            <w:r>
+              <w:rPr>
+                <w:color w:val="FF0000"/>
+              </w:rPr>
+              <w:t>') %}</w:t>
             </w:r>
             <w:r>
               <w:t xml:space="preserve"> </w:t>
             </w:r>
             <w:r>
-              <w:t>{{ file_step_heading</w:t>
-            </w:r>
+              <w:t xml:space="preserve">{{ </w:t>
+            </w:r>
+            <w:proofErr w:type="spellStart"/>
+            <w:r>
+              <w:t>file_step_heading</w:t>
+            </w:r>
+            <w:proofErr w:type="spellEnd"/>
             <w:r>
               <w:t xml:space="preserve"> </w:t>
             </w:r>
@@ -12876,8 +13274,15 @@
               <w:ind w:left="43"/>
             </w:pPr>
             <w:r>
-              <w:lastRenderedPageBreak/>
-              <w:t>{{ file_motion_to_enforce }}</w:t>
+              <w:t xml:space="preserve">{{ </w:t>
+            </w:r>
+            <w:proofErr w:type="spellStart"/>
+            <w:r>
+              <w:t>file_motion_to_enforce</w:t>
+            </w:r>
+            <w:proofErr w:type="spellEnd"/>
+            <w:r>
+              <w:t xml:space="preserve"> }}</w:t>
             </w:r>
             <w:r>
               <w:rPr>
@@ -12889,12 +13294,26 @@
               <w:rPr>
                 <w:color w:val="00B0F0"/>
               </w:rPr>
-              <w:t>defined('file_step_heading')</w:t>
-            </w:r>
+              <w:t>defined('</w:t>
+            </w:r>
+            <w:proofErr w:type="spellStart"/>
             <w:r>
               <w:rPr>
                 <w:color w:val="00B0F0"/>
               </w:rPr>
+              <w:t>file_step_heading</w:t>
+            </w:r>
+            <w:proofErr w:type="spellEnd"/>
+            <w:r>
+              <w:rPr>
+                <w:color w:val="00B0F0"/>
+              </w:rPr>
+              <w:t>')</w:t>
+            </w:r>
+            <w:r>
+              <w:rPr>
+                <w:color w:val="00B0F0"/>
+              </w:rPr>
               <w:t xml:space="preserve"> </w:t>
             </w:r>
             <w:r>
@@ -12903,16 +13322,24 @@
               </w:rPr>
               <w:t xml:space="preserve">and </w:t>
             </w:r>
+            <w:proofErr w:type="spellStart"/>
             <w:r>
               <w:rPr>
                 <w:color w:val="00B0F0"/>
               </w:rPr>
-              <w:t xml:space="preserve">file_step_heading </w:t>
-            </w:r>
+              <w:t>file_step_heading</w:t>
+            </w:r>
+            <w:proofErr w:type="spellEnd"/>
             <w:r>
               <w:rPr>
                 <w:color w:val="00B0F0"/>
               </w:rPr>
+              <w:t xml:space="preserve"> </w:t>
+            </w:r>
+            <w:r>
+              <w:rPr>
+                <w:color w:val="00B0F0"/>
+              </w:rPr>
               <w:t xml:space="preserve">== 'File your Motion to Set Aside' </w:t>
             </w:r>
             <w:r>
@@ -12922,11 +13349,7 @@
               <w:t>%}</w:t>
             </w:r>
             <w:r>
-              <w:t xml:space="preserve">If you decide </w:t>
-            </w:r>
-            <w:r>
-              <w:lastRenderedPageBreak/>
-              <w:t xml:space="preserve">that a </w:t>
+              <w:t xml:space="preserve">If you decide that a </w:t>
             </w:r>
             <w:r>
               <w:rPr>
@@ -13063,11 +13486,19 @@
               </w:rPr>
               <w:t xml:space="preserve"> or </w:t>
             </w:r>
+            <w:proofErr w:type="spellStart"/>
             <w:r>
               <w:rPr>
                 <w:color w:val="5B9BD5" w:themeColor="accent5"/>
               </w:rPr>
-              <w:t>why_change_divorce_order == 'changed circumstances'</w:t>
+              <w:t>why_change_divorce_order</w:t>
+            </w:r>
+            <w:proofErr w:type="spellEnd"/>
+            <w:r>
+              <w:rPr>
+                <w:color w:val="5B9BD5" w:themeColor="accent5"/>
+              </w:rPr>
+              <w:t xml:space="preserve"> == 'changed circumstances'</w:t>
             </w:r>
             <w:r>
               <w:rPr>
@@ -13222,7 +13653,13 @@
               </w:numPr>
             </w:pPr>
             <w:r>
-              <w:t xml:space="preserve">Give the 2nd copy to the other parent on the date and way you wrote on your </w:t>
+              <w:t xml:space="preserve">Give the 2nd copy to </w:t>
+            </w:r>
+            <w:r>
+              <w:t xml:space="preserve">{{ other_party_in_case }} </w:t>
+            </w:r>
+            <w:r>
+              <w:t xml:space="preserve">on the date and way you wrote on your </w:t>
             </w:r>
             <w:r>
               <w:rPr>
@@ -13236,6 +13673,9 @@
             </w:r>
             <w:r>
               <w:br/>
+            </w:r>
+            <w:r>
+              <w:lastRenderedPageBreak/>
               <w:t xml:space="preserve">Read Step </w:t>
             </w:r>
             <w:r>
@@ -13258,7 +13698,13 @@
               <w:fldChar w:fldCharType="end"/>
             </w:r>
             <w:r>
-              <w:t>: Serve the other parent.</w:t>
+              <w:t xml:space="preserve">: Serve </w:t>
+            </w:r>
+            <w:r>
+              <w:t>{{ other_party_in_case }}</w:t>
+            </w:r>
+            <w:r>
+              <w:t>.</w:t>
             </w:r>
           </w:p>
           <w:p>
@@ -13329,8 +13775,13 @@
               <w:br/>
             </w:r>
             <w:r>
-              <w:t>courts.alaska.gov/efile</w:t>
-            </w:r>
+              <w:t>courts.alaska.gov/</w:t>
+            </w:r>
+            <w:proofErr w:type="spellStart"/>
+            <w:r>
+              <w:t>efile</w:t>
+            </w:r>
+            <w:proofErr w:type="spellEnd"/>
           </w:p>
           <w:p>
             <w:pPr>
@@ -13439,11 +13890,7 @@
               <w:t xml:space="preserve">Serve </w:t>
             </w:r>
             <w:r>
-              <w:t xml:space="preserve">{{ </w:t>
-            </w:r>
-            <w:r>
-              <w:lastRenderedPageBreak/>
-              <w:t>other_party_in_case }}</w:t>
+              <w:t>{{ other_party_in_case }}</w:t>
             </w:r>
           </w:p>
         </w:tc>
@@ -13462,7 +13909,6 @@
               <w:spacing w:before="240"/>
             </w:pPr>
             <w:r>
-              <w:lastRenderedPageBreak/>
               <w:t xml:space="preserve">Give a copy of all your documents to </w:t>
             </w:r>
             <w:r>
@@ -13487,7 +13933,6 @@
               <w:pStyle w:val="Body"/>
             </w:pPr>
             <w:r>
-              <w:lastRenderedPageBreak/>
               <w:t>Serve them on the date you said you would.</w:t>
             </w:r>
           </w:p>
@@ -13496,7 +13941,13 @@
               <w:pStyle w:val="Body"/>
             </w:pPr>
             <w:r>
-              <w:t>If you did not serve the other parent on the date or the way you wrote on your Certificate of Service, fill out a new</w:t>
+              <w:t xml:space="preserve">If you did not serve </w:t>
+            </w:r>
+            <w:r>
+              <w:t xml:space="preserve">{{ other_party_in_case }} </w:t>
+            </w:r>
+            <w:r>
+              <w:t>on the date or the way you wrote on your Certificate of Service, fill out a new</w:t>
             </w:r>
             <w:r>
               <w:rPr>
@@ -13587,7 +14038,6 @@
               <w:pStyle w:val="BodyText"/>
             </w:pPr>
             <w:r>
-              <w:lastRenderedPageBreak/>
               <w:t xml:space="preserve">{%tr </w:t>
             </w:r>
             <w:r>
@@ -13801,7 +14251,14 @@
               <w:rPr>
                 <w:shd w:val="clear" w:color="auto" w:fill="FFFFFF"/>
               </w:rPr>
-              <w:t>', exclusive = True</w:t>
+              <w:t xml:space="preserve">', exclusive = </w:t>
+            </w:r>
+            <w:r>
+              <w:rPr>
+                <w:shd w:val="clear" w:color="auto" w:fill="FFFFFF"/>
+              </w:rPr>
+              <w:lastRenderedPageBreak/>
+              <w:t>True</w:t>
             </w:r>
             <w:r>
               <w:rPr>
@@ -13948,7 +14405,15 @@
               <w:t xml:space="preserve"> </w:t>
             </w:r>
             <w:r>
-              <w:t>What to expect after you file a {{ motion_type }}</w:t>
+              <w:t xml:space="preserve">What to expect after you file a {{ </w:t>
+            </w:r>
+            <w:proofErr w:type="spellStart"/>
+            <w:r>
+              <w:t>motion_type</w:t>
+            </w:r>
+            <w:proofErr w:type="spellEnd"/>
+            <w:r>
+              <w:t xml:space="preserve"> }}</w:t>
             </w:r>
           </w:p>
         </w:tc>
@@ -14061,11 +14526,7 @@
               <w:t xml:space="preserve"> }} f</w:t>
             </w:r>
             <w:r>
-              <w:t xml:space="preserve">iles after you serve them is </w:t>
-            </w:r>
-            <w:r>
-              <w:lastRenderedPageBreak/>
-              <w:t xml:space="preserve">their "response" or "opposition". </w:t>
+              <w:t xml:space="preserve">iles after you serve them is their "response" or "opposition". </w:t>
             </w:r>
           </w:p>
           <w:p>
@@ -14323,7 +14784,11 @@
               <w:ind w:left="1230"/>
             </w:pPr>
             <w:r>
-              <w:t>On the same day you file your reply, try to give  {{ other_party_in_case}}, or their lawyer, 1 copy of everything you file with the court.</w:t>
+              <w:t xml:space="preserve">On the same day you file your reply, try to give  {{ </w:t>
+            </w:r>
+            <w:r>
+              <w:lastRenderedPageBreak/>
+              <w:t>other_party_in_case}}, or their lawyer, 1 copy of everything you file with the court.</w:t>
             </w:r>
           </w:p>
           <w:p>
@@ -14365,7 +14830,23 @@
                 <w:b/>
                 <w:bCs/>
               </w:rPr>
-              <w:t>{{ motion_type }}</w:t>
+              <w:t xml:space="preserve">{{ </w:t>
+            </w:r>
+            <w:proofErr w:type="spellStart"/>
+            <w:r>
+              <w:rPr>
+                <w:b/>
+                <w:bCs/>
+              </w:rPr>
+              <w:t>motion_type</w:t>
+            </w:r>
+            <w:proofErr w:type="spellEnd"/>
+            <w:r>
+              <w:rPr>
+                <w:b/>
+                <w:bCs/>
+              </w:rPr>
+              <w:t xml:space="preserve"> }}</w:t>
             </w:r>
             <w:r>
               <w:t>. K</w:t>
@@ -14414,7 +14895,23 @@
                 <w:b/>
                 <w:bCs/>
               </w:rPr>
-              <w:t>{{ motion_type }}</w:t>
+              <w:t xml:space="preserve">{{ </w:t>
+            </w:r>
+            <w:proofErr w:type="spellStart"/>
+            <w:r>
+              <w:rPr>
+                <w:b/>
+                <w:bCs/>
+              </w:rPr>
+              <w:t>motion_type</w:t>
+            </w:r>
+            <w:proofErr w:type="spellEnd"/>
+            <w:r>
+              <w:rPr>
+                <w:b/>
+                <w:bCs/>
+              </w:rPr>
+              <w:t xml:space="preserve"> }}</w:t>
             </w:r>
             <w:r>
               <w:t xml:space="preserve"> if </w:t>
@@ -14483,7 +14980,6 @@
               <w:outlineLvl w:val="2"/>
             </w:pPr>
             <w:r>
-              <w:lastRenderedPageBreak/>
               <w:t>Links in this step</w:t>
             </w:r>
           </w:p>
@@ -14506,8 +15002,21 @@
               <w:br/>
             </w:r>
             <w:r>
-              <w:t>youtube.com/watch?v=egoBeRFB_Uw</w:t>
-            </w:r>
+              <w:t>youtube.com/</w:t>
+            </w:r>
+            <w:proofErr w:type="spellStart"/>
+            <w:r>
+              <w:t>watch?v</w:t>
+            </w:r>
+            <w:proofErr w:type="spellEnd"/>
+            <w:r>
+              <w:t>=</w:t>
+            </w:r>
+            <w:proofErr w:type="spellStart"/>
+            <w:r>
+              <w:t>egoBeRFB_Uw</w:t>
+            </w:r>
+            <w:proofErr w:type="spellEnd"/>
           </w:p>
           <w:p>
             <w:pPr>
@@ -14529,7 +15038,15 @@
               <w:br/>
             </w:r>
             <w:r>
-              <w:t>youtube.com/watch?v=YQvG7GEGeoo</w:t>
+              <w:t>youtube.com/</w:t>
+            </w:r>
+            <w:proofErr w:type="spellStart"/>
+            <w:r>
+              <w:t>watch?v</w:t>
+            </w:r>
+            <w:proofErr w:type="spellEnd"/>
+            <w:r>
+              <w:t>=YQvG7GEGeoo</w:t>
             </w:r>
           </w:p>
           <w:p>
@@ -14560,8 +15077,13 @@
             </w:r>
             <w:r>
               <w:br/>
-              <w:t>courts.alaska.gov/shc/family/motions.htm#reply</w:t>
-            </w:r>
+              <w:t>courts.alaska.gov/shc/family/</w:t>
+            </w:r>
+            <w:proofErr w:type="spellStart"/>
+            <w:r>
+              <w:t>motions.htm#reply</w:t>
+            </w:r>
+            <w:proofErr w:type="spellEnd"/>
           </w:p>
           <w:p>
             <w:pPr>
@@ -14628,8 +15150,13 @@
               <w:br/>
             </w:r>
             <w:r>
-              <w:t>courts.alaska.gov/shc/family/after-judgment.htm#options</w:t>
-            </w:r>
+              <w:t>courts.alaska.gov/shc/family/</w:t>
+            </w:r>
+            <w:proofErr w:type="spellStart"/>
+            <w:r>
+              <w:t>after-judgment.htm#options</w:t>
+            </w:r>
+            <w:proofErr w:type="spellEnd"/>
           </w:p>
           <w:p>
             <w:pPr>
@@ -14718,7 +15245,11 @@
               <w:t xml:space="preserve"> </w:t>
             </w:r>
             <w:r>
-              <w:t xml:space="preserve">or unknown_final_date['reconsider'] </w:t>
+              <w:t xml:space="preserve">or </w:t>
+            </w:r>
+            <w:r>
+              <w:lastRenderedPageBreak/>
+              <w:t xml:space="preserve">unknown_final_date['reconsider'] </w:t>
             </w:r>
             <w:r>
               <w:t>%}</w:t>
@@ -14917,11 +15448,7 @@
               <w:pStyle w:val="Body"/>
             </w:pPr>
             <w:r>
-              <w:t xml:space="preserve">If the judge agrees to reconsider their decision, they may ask {{ other_party_in_case }} to respond in writing or they may change the </w:t>
-            </w:r>
-            <w:r>
-              <w:lastRenderedPageBreak/>
-              <w:t xml:space="preserve">decision.  Usually, the judge only changes their decision after they ask {{ other_party_in_case }} for a written response.    </w:t>
+              <w:t xml:space="preserve">If the judge agrees to reconsider their decision, they may ask {{ other_party_in_case }} to respond in writing or they may change the decision.  Usually, the judge only changes their decision after they ask {{ other_party_in_case }} for a written response.    </w:t>
             </w:r>
           </w:p>
           <w:p>
@@ -15095,7 +15622,6 @@
               <w:rPr>
                 <w:shd w:val="clear" w:color="auto" w:fill="FFFFFF"/>
               </w:rPr>
-              <w:lastRenderedPageBreak/>
               <w:t>{%tr endif %}</w:t>
             </w:r>
           </w:p>
@@ -15308,6 +15834,7 @@
               <w:rPr>
                 <w:shd w:val="clear" w:color="auto" w:fill="FFFFFF"/>
               </w:rPr>
+              <w:lastRenderedPageBreak/>
               <w:t>w</w:t>
             </w:r>
             <w:r>
@@ -15369,6 +15896,7 @@
               <w:spacing w:before="240"/>
             </w:pPr>
             <w:r>
+              <w:lastRenderedPageBreak/>
               <w:t xml:space="preserve">A </w:t>
             </w:r>
             <w:r>
@@ -15412,7 +15940,11 @@
               <w:t>o Reconsider</w:t>
             </w:r>
             <w:r>
-              <w:t xml:space="preserve"> unless the court asks you for a response, usually in a written order or notice.  The court usually sets a deadline for a response.  If no deadline is set, the response is due 10 days from the date the court distributed it to you.  You can find this date by looking at the end of the written order or decision to see when the clerk emailed or mailed it to the parents.</w:t>
+              <w:t xml:space="preserve"> unless the court asks </w:t>
+            </w:r>
+            <w:r>
+              <w:lastRenderedPageBreak/>
+              <w:t>you for a response, usually in a written order or notice.  The court usually sets a deadline for a response.  If no deadline is set, the response is due 10 days from the date the court distributed it to you.  You can find this date by looking at the end of the written order or decision to see when the clerk emailed or mailed it to the parents.</w:t>
             </w:r>
           </w:p>
           <w:p>
@@ -15511,7 +16043,6 @@
               <w:outlineLvl w:val="2"/>
             </w:pPr>
             <w:r>
-              <w:lastRenderedPageBreak/>
               <w:t>If the court asks for a response</w:t>
             </w:r>
           </w:p>
@@ -15794,7 +16325,14 @@
               <w:rPr>
                 <w:shd w:val="clear" w:color="auto" w:fill="FFFFFF"/>
               </w:rPr>
-              <w:t xml:space="preserve"> and the court know you agree with the </w:t>
+              <w:t xml:space="preserve"> and the </w:t>
+            </w:r>
+            <w:r>
+              <w:rPr>
+                <w:shd w:val="clear" w:color="auto" w:fill="FFFFFF"/>
+              </w:rPr>
+              <w:lastRenderedPageBreak/>
+              <w:t xml:space="preserve">court know you agree with the </w:t>
             </w:r>
             <w:r>
               <w:rPr>
@@ -15836,14 +16374,7 @@
               <w:rPr>
                 <w:shd w:val="clear" w:color="auto" w:fill="FFFFFF"/>
               </w:rPr>
-              <w:t xml:space="preserve">{% endif </w:t>
-            </w:r>
-            <w:r>
-              <w:rPr>
-                <w:shd w:val="clear" w:color="auto" w:fill="FFFFFF"/>
-              </w:rPr>
-              <w:lastRenderedPageBreak/>
-              <w:t>%}</w:t>
+              <w:t>{% endif %}</w:t>
             </w:r>
           </w:p>
         </w:tc>
@@ -15974,6 +16505,7 @@
                 <w:color w:val="FFC000"/>
                 <w:shd w:val="clear" w:color="auto" w:fill="FFFFFF"/>
               </w:rPr>
+              <w:lastRenderedPageBreak/>
               <w:t>type_of_response == '</w:t>
             </w:r>
             <w:r>
@@ -16330,7 +16862,6 @@
                 <w:b/>
                 <w:bCs/>
               </w:rPr>
-              <w:lastRenderedPageBreak/>
               <w:t>Or</w:t>
             </w:r>
           </w:p>
@@ -16660,7 +17191,15 @@
                 <w:color w:val="FF0000"/>
                 <w:shd w:val="clear" w:color="auto" w:fill="FFFFFF"/>
               </w:rPr>
-              <w:t>{% if respond_to_custody == 'agree' %}</w:t>
+              <w:t xml:space="preserve">{% if </w:t>
+            </w:r>
+            <w:r>
+              <w:rPr>
+                <w:color w:val="FF0000"/>
+                <w:shd w:val="clear" w:color="auto" w:fill="FFFFFF"/>
+              </w:rPr>
+              <w:lastRenderedPageBreak/>
+              <w:t>respond_to_custody == 'agree' %}</w:t>
             </w:r>
             <w:r>
               <w:t xml:space="preserve">and </w:t>
@@ -16775,6 +17314,7 @@
               <w:rPr>
                 <w:color w:val="FFC000"/>
               </w:rPr>
+              <w:lastRenderedPageBreak/>
               <w:t xml:space="preserve">{% </w:t>
             </w:r>
             <w:r>
@@ -16791,7 +17331,13 @@
               <w:t>%}</w:t>
             </w:r>
             <w:r>
-              <w:t xml:space="preserve">If you agree with everything the other parent wrote in the </w:t>
+              <w:t xml:space="preserve">If you agree with everything </w:t>
+            </w:r>
+            <w:r>
+              <w:t xml:space="preserve">{{ other_party_in_case }} </w:t>
+            </w:r>
+            <w:r>
+              <w:t xml:space="preserve">wrote in the </w:t>
             </w:r>
             <w:r>
               <w:rPr>
@@ -16896,7 +17442,11 @@
               <w:t xml:space="preserve"> %}</w:t>
             </w:r>
             <w:r>
-              <w:t>order a new parenting plan in the children's best interest.</w:t>
+              <w:t xml:space="preserve">order a new parenting </w:t>
+            </w:r>
+            <w:r>
+              <w:lastRenderedPageBreak/>
+              <w:t>plan in the children's best interest.</w:t>
             </w:r>
           </w:p>
           <w:p>
@@ -17115,7 +17665,21 @@
               <w:rPr>
                 <w:color w:val="00B0F0"/>
               </w:rPr>
-              <w:t>response in('custody','all divorce') %}</w:t>
+              <w:t>response in('</w:t>
+            </w:r>
+            <w:proofErr w:type="spellStart"/>
+            <w:r>
+              <w:rPr>
+                <w:color w:val="00B0F0"/>
+              </w:rPr>
+              <w:t>custody','all</w:t>
+            </w:r>
+            <w:proofErr w:type="spellEnd"/>
+            <w:r>
+              <w:rPr>
+                <w:color w:val="00B0F0"/>
+              </w:rPr>
+              <w:t xml:space="preserve"> divorce') %}</w:t>
             </w:r>
             <w:r>
               <w:rPr>
@@ -17125,11 +17689,7 @@
               <w:t>For custody</w:t>
             </w:r>
             <w:r>
-              <w:t xml:space="preserve">, a change in circumstances means something has happened so that the </w:t>
-            </w:r>
-            <w:r>
-              <w:lastRenderedPageBreak/>
-              <w:t>old parenting plan is no longer in the children's best interest. Examples include:</w:t>
+              <w:t>, a change in circumstances means something has happened so that the old parenting plan is no longer in the children's best interest. Examples include:</w:t>
             </w:r>
           </w:p>
           <w:p>
@@ -17183,7 +17743,35 @@
               <w:rPr>
                 <w:color w:val="0070C0"/>
               </w:rPr>
-              <w:t>{% if type_of_response in('custody','child support','all divorce') %}</w:t>
+              <w:t>{% if type_of_response in('</w:t>
+            </w:r>
+            <w:proofErr w:type="spellStart"/>
+            <w:r>
+              <w:rPr>
+                <w:color w:val="0070C0"/>
+              </w:rPr>
+              <w:t>custody','child</w:t>
+            </w:r>
+            <w:proofErr w:type="spellEnd"/>
+            <w:r>
+              <w:rPr>
+                <w:color w:val="0070C0"/>
+              </w:rPr>
+              <w:t xml:space="preserve"> </w:t>
+            </w:r>
+            <w:proofErr w:type="spellStart"/>
+            <w:r>
+              <w:rPr>
+                <w:color w:val="0070C0"/>
+              </w:rPr>
+              <w:t>support','all</w:t>
+            </w:r>
+            <w:proofErr w:type="spellEnd"/>
+            <w:r>
+              <w:rPr>
+                <w:color w:val="0070C0"/>
+              </w:rPr>
+              <w:t xml:space="preserve"> divorce') %}</w:t>
             </w:r>
             <w:r>
               <w:rPr>
@@ -17270,7 +17858,11 @@
               </w:r>
             </w:hyperlink>
             <w:r>
-              <w:t xml:space="preserve"> about what types of circumstances amount to a change of circumstances allowing a modification.</w:t>
+              <w:t xml:space="preserve"> </w:t>
+            </w:r>
+            <w:r>
+              <w:lastRenderedPageBreak/>
+              <w:t>about what types of circumstances amount to a change of circumstances allowing a modification.</w:t>
             </w:r>
           </w:p>
           <w:p>
@@ -17407,12 +17999,14 @@
               </w:rPr>
               <w:t>'</w:t>
             </w:r>
+            <w:proofErr w:type="spellStart"/>
             <w:r>
               <w:rPr>
                 <w:color w:val="00B050"/>
               </w:rPr>
               <w:t>child_support</w:t>
             </w:r>
+            <w:proofErr w:type="spellEnd"/>
             <w:r>
               <w:rPr>
                 <w:color w:val="00B050"/>
@@ -17645,7 +18239,10 @@
               <w:t xml:space="preserve">, </w:t>
             </w:r>
             <w:r>
-              <w:t xml:space="preserve">the other parent asked for in their </w:t>
+              <w:t xml:space="preserve">{{ other_party_in_case }} </w:t>
+            </w:r>
+            <w:r>
+              <w:t xml:space="preserve">asked for in their </w:t>
             </w:r>
             <w:r>
               <w:rPr>
@@ -17664,7 +18261,6 @@
               <w:spacing w:before="240"/>
             </w:pPr>
             <w:r>
-              <w:lastRenderedPageBreak/>
               <w:t>State what you do and do not agree with.</w:t>
             </w:r>
           </w:p>
@@ -18083,6 +18679,7 @@
                 <w:color w:val="222222"/>
                 <w:lang w:val="en"/>
               </w:rPr>
+              <w:lastRenderedPageBreak/>
               <w:t>Hybrid Custody Child Support Calculation</w:t>
             </w:r>
             <w:r>
@@ -18222,8 +18819,16 @@
               <w:rPr>
                 <w:color w:val="000000"/>
               </w:rPr>
-              <w:t>courts.alaska.gov/shc/family/shclaws.htm#cases</w:t>
-            </w:r>
+              <w:t>courts.alaska.gov/shc/family/</w:t>
+            </w:r>
+            <w:proofErr w:type="spellStart"/>
+            <w:r>
+              <w:rPr>
+                <w:color w:val="000000"/>
+              </w:rPr>
+              <w:t>shclaws.htm#cases</w:t>
+            </w:r>
+            <w:proofErr w:type="spellEnd"/>
           </w:p>
           <w:p>
             <w:pPr>
@@ -18322,7 +18927,6 @@
               <w:rPr>
                 <w:shd w:val="clear" w:color="auto" w:fill="FFFFFF"/>
               </w:rPr>
-              <w:lastRenderedPageBreak/>
               <w:t>{%tr if respond_to_set_aside in('agree', 'some', 'none') %}</w:t>
             </w:r>
           </w:p>
@@ -18515,7 +19119,14 @@
               <w:rPr>
                 <w:shd w:val="clear" w:color="auto" w:fill="FFFFFF"/>
               </w:rPr>
-              <w:t>{% else %}do not agree with the Motion to Set Aside Judgment or Order {% endif %}</w:t>
+              <w:t xml:space="preserve">{% else %}do not agree with the Motion to Set </w:t>
+            </w:r>
+            <w:r>
+              <w:rPr>
+                <w:shd w:val="clear" w:color="auto" w:fill="FFFFFF"/>
+              </w:rPr>
+              <w:lastRenderedPageBreak/>
+              <w:t>Aside Judgment or Order {% endif %}</w:t>
             </w:r>
           </w:p>
         </w:tc>
@@ -18537,6 +19148,7 @@
               <w:rPr>
                 <w:color w:val="92D050"/>
               </w:rPr>
+              <w:lastRenderedPageBreak/>
               <w:t>{% if respond_to_set_aside == 'agree' %}</w:t>
             </w:r>
             <w:r>
@@ -18889,7 +19501,14 @@
               <w:rPr>
                 <w:shd w:val="clear" w:color="auto" w:fill="FFFFFF"/>
               </w:rPr>
-              <w:t>respond_to_custody in('agree',</w:t>
+              <w:t>respond_to_custody in('</w:t>
+            </w:r>
+            <w:proofErr w:type="spellStart"/>
+            <w:r>
+              <w:rPr>
+                <w:shd w:val="clear" w:color="auto" w:fill="FFFFFF"/>
+              </w:rPr>
+              <w:t>agree',</w:t>
             </w:r>
             <w:r>
               <w:rPr>
@@ -18897,6 +19516,7 @@
               </w:rPr>
               <w:t>'some</w:t>
             </w:r>
+            <w:proofErr w:type="spellEnd"/>
             <w:r>
               <w:rPr>
                 <w:shd w:val="clear" w:color="auto" w:fill="FFFFFF"/>
@@ -18926,12 +19546,6 @@
                 <w:shd w:val="clear" w:color="auto" w:fill="FFFFFF"/>
               </w:rPr>
               <w:br/>
-            </w:r>
-            <w:r>
-              <w:rPr>
-                <w:shd w:val="clear" w:color="auto" w:fill="FFFFFF"/>
-              </w:rPr>
-              <w:lastRenderedPageBreak/>
               <w:t>respond_to_set_aside in('agree', 'some', 'none') %}</w:t>
             </w:r>
           </w:p>
@@ -19252,6 +19866,7 @@
               <w:rPr>
                 <w:shd w:val="clear" w:color="auto" w:fill="FFFFFF"/>
               </w:rPr>
+              <w:lastRenderedPageBreak/>
               <w:t>{%tr endif %}</w:t>
             </w:r>
           </w:p>
@@ -19323,7 +19938,21 @@
               <w:rPr>
                 <w:shd w:val="clear" w:color="auto" w:fill="FFFFFF"/>
               </w:rPr>
-              <w:t>'divorce','all divorce'</w:t>
+              <w:t>'</w:t>
+            </w:r>
+            <w:proofErr w:type="spellStart"/>
+            <w:r>
+              <w:rPr>
+                <w:shd w:val="clear" w:color="auto" w:fill="FFFFFF"/>
+              </w:rPr>
+              <w:t>divorce','all</w:t>
+            </w:r>
+            <w:proofErr w:type="spellEnd"/>
+            <w:r>
+              <w:rPr>
+                <w:shd w:val="clear" w:color="auto" w:fill="FFFFFF"/>
+              </w:rPr>
+              <w:t xml:space="preserve"> divorce'</w:t>
             </w:r>
             <w:r>
               <w:rPr>
@@ -19486,7 +20115,21 @@
               <w:rPr>
                 <w:shd w:val="clear" w:color="auto" w:fill="FFFFFF"/>
               </w:rPr>
-              <w:t>{{ motion_type }}</w:t>
+              <w:t xml:space="preserve">{{ </w:t>
+            </w:r>
+            <w:proofErr w:type="spellStart"/>
+            <w:r>
+              <w:rPr>
+                <w:shd w:val="clear" w:color="auto" w:fill="FFFFFF"/>
+              </w:rPr>
+              <w:t>motion_type</w:t>
+            </w:r>
+            <w:proofErr w:type="spellEnd"/>
+            <w:r>
+              <w:rPr>
+                <w:shd w:val="clear" w:color="auto" w:fill="FFFFFF"/>
+              </w:rPr>
+              <w:t xml:space="preserve"> }}</w:t>
             </w:r>
           </w:p>
         </w:tc>
@@ -19519,7 +20162,21 @@
               <w:rPr>
                 <w:b/>
               </w:rPr>
-              <w:t>{{ motion_type }}</w:t>
+              <w:t xml:space="preserve">{{ </w:t>
+            </w:r>
+            <w:proofErr w:type="spellStart"/>
+            <w:r>
+              <w:rPr>
+                <w:b/>
+              </w:rPr>
+              <w:t>motion_type</w:t>
+            </w:r>
+            <w:proofErr w:type="spellEnd"/>
+            <w:r>
+              <w:rPr>
+                <w:b/>
+              </w:rPr>
+              <w:t xml:space="preserve"> }}</w:t>
             </w:r>
             <w:r>
               <w:t xml:space="preserve"> is not granted or is denied, the parents are supposed to follow the Judgment or Order and the parent who received the original order or judgment can enforce it.</w:t>
@@ -19545,7 +20202,21 @@
               <w:rPr>
                 <w:b/>
               </w:rPr>
-              <w:t>{{ motion_type }}</w:t>
+              <w:t xml:space="preserve">{{ </w:t>
+            </w:r>
+            <w:proofErr w:type="spellStart"/>
+            <w:r>
+              <w:rPr>
+                <w:b/>
+              </w:rPr>
+              <w:t>motion_type</w:t>
+            </w:r>
+            <w:proofErr w:type="spellEnd"/>
+            <w:r>
+              <w:rPr>
+                <w:b/>
+              </w:rPr>
+              <w:t xml:space="preserve"> }}</w:t>
             </w:r>
             <w:r>
               <w:t xml:space="preserve"> is granted, the court will notify both parents about the next step in the case.</w:t>
@@ -19565,14 +20236,27 @@
               <w:ind w:left="420"/>
             </w:pPr>
             <w:r>
-              <w:lastRenderedPageBreak/>
               <w:t xml:space="preserve">Either parent can appeal the decision about the </w:t>
             </w:r>
             <w:r>
               <w:rPr>
                 <w:b/>
               </w:rPr>
-              <w:t>{{ motion_type }}</w:t>
+              <w:t xml:space="preserve">{{ </w:t>
+            </w:r>
+            <w:proofErr w:type="spellStart"/>
+            <w:r>
+              <w:rPr>
+                <w:b/>
+              </w:rPr>
+              <w:t>motion_type</w:t>
+            </w:r>
+            <w:proofErr w:type="spellEnd"/>
+            <w:r>
+              <w:rPr>
+                <w:b/>
+              </w:rPr>
+              <w:t xml:space="preserve"> }}</w:t>
             </w:r>
             <w:r>
               <w:t xml:space="preserve"> if they believe the judge made a legal mistake.</w:t>
@@ -19601,7 +20285,6 @@
               <w:rPr>
                 <w:shd w:val="clear" w:color="auto" w:fill="FFFFFF"/>
               </w:rPr>
-              <w:lastRenderedPageBreak/>
               <w:t>{%tr endif %}</w:t>
             </w:r>
           </w:p>
@@ -20101,6 +20784,12 @@
                 <w:color w:val="000000"/>
               </w:rPr>
               <w:br/>
+            </w:r>
+            <w:r>
+              <w:rPr>
+                <w:color w:val="000000"/>
+              </w:rPr>
+              <w:lastRenderedPageBreak/>
               <w:t xml:space="preserve">as a </w:t>
             </w:r>
             <w:hyperlink r:id="rId125" w:tgtFrame="_blank" w:history="1">
@@ -20320,7 +21009,6 @@
               <w:rPr>
                 <w:color w:val="000000"/>
               </w:rPr>
-              <w:lastRenderedPageBreak/>
               <w:t>D</w:t>
             </w:r>
             <w:r>
@@ -20927,6 +21615,9 @@
             </w:r>
             <w:r>
               <w:br/>
+            </w:r>
+            <w:r>
+              <w:lastRenderedPageBreak/>
               <w:t xml:space="preserve">as a </w:t>
             </w:r>
             <w:hyperlink r:id="rId138" w:tgtFrame="_blank" w:history="1">
@@ -21145,7 +21836,6 @@
               <w:rPr>
                 <w:shd w:val="clear" w:color="auto" w:fill="FFFFFF"/>
               </w:rPr>
-              <w:lastRenderedPageBreak/>
               <w:t xml:space="preserve">Step </w:t>
             </w:r>
             <w:bookmarkStart w:id="10" w:name="SetAsideContactParent"/>
@@ -21685,6 +22375,7 @@
               <w:rPr>
                 <w:shd w:val="clear" w:color="auto" w:fill="FFFFFF"/>
               </w:rPr>
+              <w:lastRenderedPageBreak/>
               <w:t xml:space="preserve">Step </w:t>
             </w:r>
             <w:bookmarkStart w:id="11" w:name="FileSetAsideAgreement"/>
@@ -21822,7 +22513,6 @@
               <w:rPr>
                 <w:shd w:val="clear" w:color="auto" w:fill="FFFFFF"/>
               </w:rPr>
-              <w:lastRenderedPageBreak/>
               <w:t>{%tr endif %}</w:t>
             </w:r>
           </w:p>
@@ -21865,6 +22555,7 @@
               </w:rPr>
               <w:t xml:space="preserve">{%tr if </w:t>
             </w:r>
+            <w:proofErr w:type="spellStart"/>
             <w:r>
               <w:rPr>
                 <w:shd w:val="clear" w:color="auto" w:fill="FFFFFF"/>
@@ -21872,6 +22563,7 @@
               </w:rPr>
               <w:t>respond_to_appeal</w:t>
             </w:r>
+            <w:proofErr w:type="spellEnd"/>
             <w:r>
               <w:rPr>
                 <w:shd w:val="clear" w:color="auto" w:fill="FFFFFF"/>
@@ -21882,7 +22574,21 @@
               <w:rPr>
                 <w:shd w:val="clear" w:color="auto" w:fill="FFFFFF"/>
               </w:rPr>
-              <w:t>in ('agree','some', 'none') %}</w:t>
+              <w:t>in ('</w:t>
+            </w:r>
+            <w:proofErr w:type="spellStart"/>
+            <w:r>
+              <w:rPr>
+                <w:shd w:val="clear" w:color="auto" w:fill="FFFFFF"/>
+              </w:rPr>
+              <w:t>agree','some</w:t>
+            </w:r>
+            <w:proofErr w:type="spellEnd"/>
+            <w:r>
+              <w:rPr>
+                <w:shd w:val="clear" w:color="auto" w:fill="FFFFFF"/>
+              </w:rPr>
+              <w:t>', 'none') %}</w:t>
             </w:r>
           </w:p>
         </w:tc>
@@ -21966,7 +22672,21 @@
               <w:rPr>
                 <w:shd w:val="clear" w:color="auto" w:fill="FFFFFF"/>
               </w:rPr>
-              <w:t xml:space="preserve">{% if respond_to_appeal == 'agree' %}Let </w:t>
+              <w:t xml:space="preserve">{% if </w:t>
+            </w:r>
+            <w:proofErr w:type="spellStart"/>
+            <w:r>
+              <w:rPr>
+                <w:shd w:val="clear" w:color="auto" w:fill="FFFFFF"/>
+              </w:rPr>
+              <w:t>respond_to_appeal</w:t>
+            </w:r>
+            <w:proofErr w:type="spellEnd"/>
+            <w:r>
+              <w:rPr>
+                <w:shd w:val="clear" w:color="auto" w:fill="FFFFFF"/>
+              </w:rPr>
+              <w:t xml:space="preserve"> == 'agree' %}Let </w:t>
             </w:r>
             <w:r>
               <w:rPr>
@@ -22086,7 +22806,14 @@
               <w:rPr>
                 <w:shd w:val="clear" w:color="auto" w:fill="FFFFFF"/>
               </w:rPr>
-              <w:t xml:space="preserve">espond in </w:t>
+              <w:t xml:space="preserve">espond </w:t>
+            </w:r>
+            <w:r>
+              <w:rPr>
+                <w:shd w:val="clear" w:color="auto" w:fill="FFFFFF"/>
+              </w:rPr>
+              <w:lastRenderedPageBreak/>
+              <w:t xml:space="preserve">in </w:t>
             </w:r>
             <w:r>
               <w:rPr>
@@ -22123,6 +22850,7 @@
               <w:spacing w:before="240"/>
             </w:pPr>
             <w:r>
+              <w:lastRenderedPageBreak/>
               <w:t>An appeal is the way to ask the Alaska Supreme Court to review the trial judge’s decision in your case. It is not a new trial or a chance to give a judge new evidence or information. In an appeal</w:t>
             </w:r>
             <w:r>
@@ -22257,7 +22985,21 @@
               <w:rPr>
                 <w:color w:val="FF0000"/>
               </w:rPr>
-              <w:t>{% if respond_to_appeal == 'agree' %}</w:t>
+              <w:t xml:space="preserve">{% if </w:t>
+            </w:r>
+            <w:proofErr w:type="spellStart"/>
+            <w:r>
+              <w:rPr>
+                <w:color w:val="FF0000"/>
+              </w:rPr>
+              <w:t>respond_to_appeal</w:t>
+            </w:r>
+            <w:proofErr w:type="spellEnd"/>
+            <w:r>
+              <w:rPr>
+                <w:color w:val="FF0000"/>
+              </w:rPr>
+              <w:t xml:space="preserve"> == 'agree' %}</w:t>
             </w:r>
           </w:p>
           <w:p>
@@ -22327,7 +23069,15 @@
                   <w:rStyle w:val="Hyperlink"/>
                   <w:rFonts w:ascii="Arial" w:hAnsi="Arial" w:cs="Arial"/>
                 </w:rPr>
-                <w:t>timeline for the steps in an appeal</w:t>
+                <w:t xml:space="preserve">timeline for the steps in an </w:t>
+              </w:r>
+              <w:r>
+                <w:rPr>
+                  <w:rStyle w:val="Hyperlink"/>
+                  <w:rFonts w:ascii="Arial" w:hAnsi="Arial" w:cs="Arial"/>
+                </w:rPr>
+                <w:lastRenderedPageBreak/>
+                <w:t>appeal</w:t>
               </w:r>
             </w:hyperlink>
             <w:r>
@@ -22531,7 +23281,6 @@
               <w:rPr>
                 <w:b/>
               </w:rPr>
-              <w:lastRenderedPageBreak/>
               <w:t xml:space="preserve">Alaska Court system </w:t>
             </w:r>
             <w:hyperlink r:id="rId150" w:history="1">
@@ -22916,6 +23665,7 @@
               <w:outlineLvl w:val="2"/>
             </w:pPr>
             <w:r>
+              <w:lastRenderedPageBreak/>
               <w:t>Links in this step</w:t>
             </w:r>
           </w:p>
@@ -22954,8 +23704,13 @@
               <w:br/>
             </w:r>
             <w:r>
-              <w:t>courts.alaska.gov/shc/appeals/appealsglossary.htm#supremecourt</w:t>
-            </w:r>
+              <w:t>courts.alaska.gov/shc/appeals/</w:t>
+            </w:r>
+            <w:proofErr w:type="spellStart"/>
+            <w:r>
+              <w:t>appealsglossary.htm#supremecourt</w:t>
+            </w:r>
+            <w:proofErr w:type="spellEnd"/>
           </w:p>
           <w:p>
             <w:pPr>
@@ -22971,8 +23726,13 @@
               <w:br/>
             </w:r>
             <w:r>
-              <w:t>courts.alaska.gov/shc/appeals/appealsglossary.htm#justice</w:t>
-            </w:r>
+              <w:t>courts.alaska.gov/shc/appeals/</w:t>
+            </w:r>
+            <w:proofErr w:type="spellStart"/>
+            <w:r>
+              <w:t>appealsglossary.htm#justice</w:t>
+            </w:r>
+            <w:proofErr w:type="spellEnd"/>
           </w:p>
           <w:p>
             <w:pPr>
@@ -23084,9 +23844,9 @@
               <w:rPr>
                 <w:shd w:val="clear" w:color="auto" w:fill="FFFFFF"/>
               </w:rPr>
-              <w:lastRenderedPageBreak/>
               <w:t xml:space="preserve">{%tr if </w:t>
             </w:r>
+            <w:proofErr w:type="spellStart"/>
             <w:r>
               <w:rPr>
                 <w:shd w:val="clear" w:color="auto" w:fill="FFFFFF"/>
@@ -23094,6 +23854,7 @@
               </w:rPr>
               <w:t>respond_to_appeal</w:t>
             </w:r>
+            <w:proofErr w:type="spellEnd"/>
             <w:r>
               <w:rPr>
                 <w:shd w:val="clear" w:color="auto" w:fill="FFFFFF"/>
@@ -23424,6 +24185,7 @@
               <w:pStyle w:val="BodyText"/>
             </w:pPr>
             <w:r>
+              <w:lastRenderedPageBreak/>
               <w:t xml:space="preserve">If your agreement about the appeal changes the current court order, you both should fill out and file: </w:t>
             </w:r>
           </w:p>
@@ -24278,7 +25040,11 @@
               <w:pStyle w:val="BodyText"/>
             </w:pPr>
             <w:r>
-              <w:t xml:space="preserve">Many lawyers offer free or flat fee consultation. You do not have to hire them for the whole case. </w:t>
+              <w:t xml:space="preserve">Many lawyers offer free or flat fee consultation. You do not have to hire </w:t>
+            </w:r>
+            <w:r>
+              <w:lastRenderedPageBreak/>
+              <w:t xml:space="preserve">them for the whole case. </w:t>
             </w:r>
             <w:r>
               <w:rPr>
@@ -24412,7 +25178,6 @@
               <w:rPr>
                 <w:b/>
               </w:rPr>
-              <w:lastRenderedPageBreak/>
               <w:t>Alaska Legal Services</w:t>
             </w:r>
             <w:r>
@@ -24500,14 +25265,27 @@
     <w:r>
       <w:t xml:space="preserve"> of </w:t>
     </w:r>
-    <w:fldSimple w:instr=" NUMPAGES  \* Arabic  \* MERGEFORMAT ">
-      <w:r>
-        <w:rPr>
-          <w:noProof/>
-        </w:rPr>
-        <w:t>45</w:t>
-      </w:r>
-    </w:fldSimple>
+    <w:r>
+      <w:fldChar w:fldCharType="begin"/>
+    </w:r>
+    <w:r>
+      <w:instrText xml:space="preserve"> NUMPAGES  \* Arabic  \* MERGEFORMAT </w:instrText>
+    </w:r>
+    <w:r>
+      <w:fldChar w:fldCharType="separate"/>
+    </w:r>
+    <w:r>
+      <w:rPr>
+        <w:noProof/>
+      </w:rPr>
+      <w:t>45</w:t>
+    </w:r>
+    <w:r>
+      <w:rPr>
+        <w:noProof/>
+      </w:rPr>
+      <w:fldChar w:fldCharType="end"/>
+    </w:r>
     <w:r>
       <w:t xml:space="preserve"> pages</w:t>
     </w:r>

</xml_diff>

<commit_message>
Fix Step in both accordion and docx Contact the other parent and write out agreement #11 https://github.com/A2JatAKCourts/docassemble-ChangingChildCustodyIssues/issues/11 and some language on choices for motions plaintiff filed to which our user needs to respond
</commit_message>
<xml_diff>
--- a/docassemble/ChangingDivorceOrder/data/templates/changing_divorce_order_action_plan.docx
+++ b/docassemble/ChangingDivorceOrder/data/templates/changing_divorce_order_action_plan.docx
@@ -236,11 +236,7 @@
               <w:t>{% else %}</w:t>
             </w:r>
             <w:r>
-              <w:t xml:space="preserve">from your divorce </w:t>
-            </w:r>
-            <w:r>
-              <w:lastRenderedPageBreak/>
-              <w:t>case</w:t>
+              <w:t>from your divorce case</w:t>
             </w:r>
             <w:r>
               <w:rPr>
@@ -912,7 +908,7 @@
                 </mc:Choice>
                 <mc:Fallback>
                   <w:pict>
-                    <v:group w14:anchorId="74115E9E" id="Group 1" o:spid="_x0000_s1026" style="position:absolute;margin-left:0;margin-top:13.25pt;width:59.75pt;height:54.7pt;z-index:-251651072;mso-wrap-distance-right:25.2pt;mso-width-relative:margin;mso-height-relative:margin" coordsize="7613,6959" o:gfxdata="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">
+                    <v:group w14:anchorId="0382975B" id="Group 1" o:spid="_x0000_s1026" style="position:absolute;margin-left:0;margin-top:13.25pt;width:59.75pt;height:54.7pt;z-index:-251651072;mso-wrap-distance-right:25.2pt;mso-width-relative:margin;mso-height-relative:margin" coordsize="7613,6959" o:gfxdata="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">
                       <v:group id="docshapegroup1" o:spid="_x0000_s1027" style="position:absolute;width:5969;height:6959" coordorigin="805,-199" coordsize="940,1096" o:gfxdata="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">
                         <v:shape id="docshape2" o:spid="_x0000_s1028" style="position:absolute;left:817;top:-187;width:915;height:1071;visibility:visible;mso-wrap-style:square;v-text-anchor:top" coordsize="915,1071" o:gfxdata="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" path="m85,89l85,,914,r,985l824,985t,85l,1070,,92r573,l573,337r246,l824,1070xe" filled="f" strokecolor="#333" strokeweight=".43858mm">
                           <v:path arrowok="t" o:connecttype="custom" o:connectlocs="85,-97;85,-186;914,-186;914,799;824,799;824,884;0,884;0,-94;573,-94;573,151;819,151;824,884" o:connectangles="0,0,0,0,0,0,0,0,0,0,0,0"/>
@@ -1283,14 +1279,27 @@
             <w:r>
               <w:t xml:space="preserve"> </w:t>
             </w:r>
-            <w:fldSimple w:instr=" SEQ stepList  \* MERGEFORMAT  \* MERGEFORMAT ">
-              <w:r>
-                <w:rPr>
-                  <w:noProof/>
-                </w:rPr>
-                <w:t>1</w:t>
-              </w:r>
-            </w:fldSimple>
+            <w:r>
+              <w:fldChar w:fldCharType="begin"/>
+            </w:r>
+            <w:r>
+              <w:instrText xml:space="preserve"> SEQ stepList  \* MERGEFORMAT  \* MERGEFORMAT </w:instrText>
+            </w:r>
+            <w:r>
+              <w:fldChar w:fldCharType="separate"/>
+            </w:r>
+            <w:r>
+              <w:rPr>
+                <w:noProof/>
+              </w:rPr>
+              <w:t>1</w:t>
+            </w:r>
+            <w:r>
+              <w:rPr>
+                <w:noProof/>
+              </w:rPr>
+              <w:fldChar w:fldCharType="end"/>
+            </w:r>
             <w:r>
               <w:t>:</w:t>
             </w:r>
@@ -2459,7 +2468,6 @@
               <w:t xml:space="preserve"> </w:t>
             </w:r>
             <w:r>
-              <w:lastRenderedPageBreak/>
               <w:t>other_party_in_case</w:t>
             </w:r>
             <w:r>
@@ -2493,7 +2501,6 @@
               <w:pStyle w:val="Body"/>
             </w:pPr>
             <w:r>
-              <w:lastRenderedPageBreak/>
               <w:t>If</w:t>
             </w:r>
             <w:r>
@@ -2761,7 +2768,6 @@
               <w:ind w:left="405"/>
             </w:pPr>
             <w:r>
-              <w:lastRenderedPageBreak/>
               <w:t>Talk</w:t>
             </w:r>
             <w:r>
@@ -2849,6 +2855,7 @@
               <w:outlineLvl w:val="2"/>
             </w:pPr>
             <w:r>
+              <w:lastRenderedPageBreak/>
               <w:t>Talk</w:t>
             </w:r>
             <w:r>
@@ -4165,7 +4172,6 @@
               <w:rPr>
                 <w:rStyle w:val="Heading3Char"/>
               </w:rPr>
-              <w:lastRenderedPageBreak/>
               <w:t>your</w:t>
             </w:r>
             <w:r>
@@ -4634,6 +4640,7 @@
               <w:t xml:space="preserve"> </w:t>
             </w:r>
             <w:r>
+              <w:lastRenderedPageBreak/>
               <w:t>week</w:t>
             </w:r>
             <w:r>
@@ -5520,7 +5527,6 @@
               <w:t xml:space="preserve"> </w:t>
             </w:r>
             <w:r>
-              <w:lastRenderedPageBreak/>
               <w:t>court</w:t>
             </w:r>
             <w:r>
@@ -5557,7 +5563,6 @@
               <w:pStyle w:val="Body"/>
             </w:pPr>
             <w:r>
-              <w:lastRenderedPageBreak/>
               <w:t>If</w:t>
             </w:r>
             <w:r>
@@ -5615,7 +5620,6 @@
               <w:outlineLvl w:val="2"/>
             </w:pPr>
             <w:r>
-              <w:lastRenderedPageBreak/>
               <w:t>Forms</w:t>
             </w:r>
             <w:r>
@@ -5957,6 +5961,7 @@
               <w:br/>
             </w:r>
             <w:r>
+              <w:lastRenderedPageBreak/>
               <w:t>courts.alaska.gov/shc/family/docs/shc-1063n.pdf</w:t>
             </w:r>
           </w:p>
@@ -6988,7 +6993,6 @@
               <w:rPr>
                 <w:b/>
               </w:rPr>
-              <w:lastRenderedPageBreak/>
               <w:t>Shared</w:t>
             </w:r>
             <w:r>
@@ -8417,7 +8421,6 @@
                 <w:b w:val="0"/>
                 <w:bCs/>
               </w:rPr>
-              <w:lastRenderedPageBreak/>
               <w:t>the</w:t>
             </w:r>
             <w:r>
@@ -9016,7 +9019,6 @@
               <w:rPr>
                 <w:shd w:val="clear" w:color="auto" w:fill="FFFFFF"/>
               </w:rPr>
-              <w:lastRenderedPageBreak/>
               <w:t>Step</w:t>
             </w:r>
             <w:r>
@@ -9930,6 +9932,7 @@
               <w:t xml:space="preserve"> </w:t>
             </w:r>
             <w:r>
+              <w:lastRenderedPageBreak/>
               <w:t>decide</w:t>
             </w:r>
             <w:r>
@@ -10094,6 +10097,7 @@
               <w:rPr>
                 <w:shd w:val="clear" w:color="auto" w:fill="FFFFFF"/>
               </w:rPr>
+              <w:lastRenderedPageBreak/>
               <w:t>Step</w:t>
             </w:r>
             <w:r>
@@ -10871,9 +10875,6 @@
             </w:r>
             <w:r>
               <w:br/>
-            </w:r>
-            <w:r>
-              <w:lastRenderedPageBreak/>
               <w:t>(Completed</w:t>
             </w:r>
             <w:r>
@@ -11938,6 +11939,7 @@
               <w:br/>
             </w:r>
             <w:r>
+              <w:lastRenderedPageBreak/>
               <w:t>public.courts.alaska.gov/web/forms/docs/dr-341.pdf</w:t>
             </w:r>
           </w:p>
@@ -12760,7 +12762,6 @@
               <w:t xml:space="preserve"> </w:t>
             </w:r>
             <w:r>
-              <w:lastRenderedPageBreak/>
               <w:t>PDF]</w:t>
             </w:r>
             <w:r>
@@ -13648,6 +13649,7 @@
               <w:t xml:space="preserve"> </w:t>
             </w:r>
             <w:r>
+              <w:lastRenderedPageBreak/>
               <w:t>paperwork</w:t>
             </w:r>
             <w:r>
@@ -14354,7 +14356,6 @@
               <w:rPr>
                 <w:b/>
               </w:rPr>
-              <w:lastRenderedPageBreak/>
               <w:t>Process</w:t>
             </w:r>
             <w:r>
@@ -15387,7 +15388,15 @@
                 <w:color w:val="FFC000"/>
                 <w:shd w:val="clear" w:color="auto" w:fill="FFFFFF"/>
               </w:rPr>
-              <w:t>type_of_final_order['custody</w:t>
+              <w:t>type_of_final_order['cust</w:t>
+            </w:r>
+            <w:r>
+              <w:rPr>
+                <w:color w:val="FFC000"/>
+                <w:shd w:val="clear" w:color="auto" w:fill="FFFFFF"/>
+              </w:rPr>
+              <w:lastRenderedPageBreak/>
+              <w:t>ody</w:t>
             </w:r>
             <w:r>
               <w:rPr>
@@ -15640,159 +15649,158 @@
               <w:rPr>
                 <w:shd w:val="clear" w:color="auto" w:fill="FFFFFF"/>
               </w:rPr>
+              <w:t>Step</w:t>
+            </w:r>
+            <w:r>
+              <w:rPr>
+                <w:shd w:val="clear" w:color="auto" w:fill="FFFFFF"/>
+              </w:rPr>
+              <w:t xml:space="preserve"> </w:t>
+            </w:r>
+            <w:bookmarkStart w:id="2" w:name="Modify"/>
+            <w:r>
+              <w:rPr>
+                <w:shd w:val="clear" w:color="auto" w:fill="FFFFFF"/>
+              </w:rPr>
+              <w:fldChar w:fldCharType="begin"/>
+            </w:r>
+            <w:r>
+              <w:rPr>
+                <w:shd w:val="clear" w:color="auto" w:fill="FFFFFF"/>
+              </w:rPr>
+              <w:instrText xml:space="preserve"> SEQ stepList \* Arabic \* MERGEFORMAT </w:instrText>
+            </w:r>
+            <w:r>
+              <w:rPr>
+                <w:shd w:val="clear" w:color="auto" w:fill="FFFFFF"/>
+              </w:rPr>
+              <w:fldChar w:fldCharType="separate"/>
+            </w:r>
+            <w:r>
+              <w:rPr>
+                <w:noProof/>
+                <w:shd w:val="clear" w:color="auto" w:fill="FFFFFF"/>
+              </w:rPr>
+              <w:t>7</w:t>
+            </w:r>
+            <w:r>
+              <w:rPr>
+                <w:shd w:val="clear" w:color="auto" w:fill="FFFFFF"/>
+              </w:rPr>
+              <w:fldChar w:fldCharType="end"/>
+            </w:r>
+            <w:bookmarkEnd w:id="2"/>
+            <w:r>
+              <w:rPr>
+                <w:shd w:val="clear" w:color="auto" w:fill="FFFFFF"/>
+              </w:rPr>
+              <w:t>:</w:t>
+            </w:r>
+            <w:r>
+              <w:rPr>
+                <w:shd w:val="clear" w:color="auto" w:fill="FFFFFF"/>
+              </w:rPr>
+              <w:t xml:space="preserve"> </w:t>
+            </w:r>
+            <w:r>
+              <w:rPr>
+                <w:shd w:val="clear" w:color="auto" w:fill="FFFFFF"/>
+              </w:rPr>
+              <w:t xml:space="preserve">Learn about </w:t>
+            </w:r>
+            <w:r>
+              <w:rPr>
+                <w:color w:val="C00000"/>
+                <w:shd w:val="clear" w:color="auto" w:fill="FFFFFF"/>
+              </w:rPr>
+              <w:t>{</w:t>
+            </w:r>
+            <w:r>
+              <w:rPr>
+                <w:color w:val="C00000"/>
+              </w:rPr>
+              <w:t>% if user_need in('change custody order', 'change foreign custody order')</w:t>
+            </w:r>
+            <w:r>
+              <w:rPr>
+                <w:color w:val="C00000"/>
+              </w:rPr>
+              <w:t xml:space="preserve"> %}</w:t>
+            </w:r>
+            <w:r>
+              <w:rPr>
+                <w:shd w:val="clear" w:color="auto" w:fill="FFFFFF"/>
+              </w:rPr>
+              <w:t>motions to modify</w:t>
+            </w:r>
+            <w:r>
+              <w:rPr>
+                <w:color w:val="C00000"/>
+                <w:shd w:val="clear" w:color="auto" w:fill="FFFFFF"/>
+              </w:rPr>
+              <w:t>{</w:t>
+            </w:r>
+            <w:r>
+              <w:rPr>
+                <w:color w:val="C00000"/>
+              </w:rPr>
+              <w:t>% elif user_need == 'change divorce order'</w:t>
+            </w:r>
+            <w:r>
+              <w:rPr>
+                <w:color w:val="C00000"/>
+              </w:rPr>
+              <w:t xml:space="preserve"> %}</w:t>
+            </w:r>
+            <w:r>
+              <w:rPr>
+                <w:shd w:val="clear" w:color="auto" w:fill="FFFFFF"/>
+              </w:rPr>
+              <w:t>a Motion to Modify your Parenting Plan</w:t>
+            </w:r>
+            <w:r>
+              <w:rPr>
+                <w:color w:val="C00000"/>
+                <w:shd w:val="clear" w:color="auto" w:fill="FFFFFF"/>
+              </w:rPr>
+              <w:t>{</w:t>
+            </w:r>
+            <w:r>
+              <w:rPr>
+                <w:color w:val="C00000"/>
+              </w:rPr>
+              <w:t xml:space="preserve">% elif user_need in('respond to motion in custody', 'respond to </w:t>
+            </w:r>
+            <w:r>
+              <w:rPr>
+                <w:color w:val="C00000"/>
+              </w:rPr>
               <w:lastRenderedPageBreak/>
-              <w:t>Step</w:t>
-            </w:r>
-            <w:r>
-              <w:rPr>
-                <w:shd w:val="clear" w:color="auto" w:fill="FFFFFF"/>
-              </w:rPr>
-              <w:t xml:space="preserve"> </w:t>
-            </w:r>
-            <w:bookmarkStart w:id="2" w:name="Modify"/>
-            <w:r>
-              <w:rPr>
-                <w:shd w:val="clear" w:color="auto" w:fill="FFFFFF"/>
-              </w:rPr>
-              <w:fldChar w:fldCharType="begin"/>
-            </w:r>
-            <w:r>
-              <w:rPr>
-                <w:shd w:val="clear" w:color="auto" w:fill="FFFFFF"/>
-              </w:rPr>
-              <w:instrText xml:space="preserve"> SEQ stepList \* Arabic \* MERGEFORMAT </w:instrText>
-            </w:r>
-            <w:r>
-              <w:rPr>
-                <w:shd w:val="clear" w:color="auto" w:fill="FFFFFF"/>
-              </w:rPr>
-              <w:fldChar w:fldCharType="separate"/>
-            </w:r>
-            <w:r>
-              <w:rPr>
-                <w:noProof/>
-                <w:shd w:val="clear" w:color="auto" w:fill="FFFFFF"/>
-              </w:rPr>
-              <w:t>7</w:t>
-            </w:r>
-            <w:r>
-              <w:rPr>
-                <w:shd w:val="clear" w:color="auto" w:fill="FFFFFF"/>
-              </w:rPr>
-              <w:fldChar w:fldCharType="end"/>
-            </w:r>
-            <w:bookmarkEnd w:id="2"/>
-            <w:r>
-              <w:rPr>
-                <w:shd w:val="clear" w:color="auto" w:fill="FFFFFF"/>
-              </w:rPr>
-              <w:t>:</w:t>
-            </w:r>
-            <w:r>
-              <w:rPr>
-                <w:shd w:val="clear" w:color="auto" w:fill="FFFFFF"/>
-              </w:rPr>
-              <w:t xml:space="preserve"> </w:t>
-            </w:r>
-            <w:r>
-              <w:rPr>
-                <w:shd w:val="clear" w:color="auto" w:fill="FFFFFF"/>
-              </w:rPr>
-              <w:t xml:space="preserve">Learn about </w:t>
+              <w:t>motion in divorce')</w:t>
             </w:r>
             <w:r>
               <w:rPr>
                 <w:color w:val="C00000"/>
-                <w:shd w:val="clear" w:color="auto" w:fill="FFFFFF"/>
+              </w:rPr>
+              <w:t xml:space="preserve"> %}</w:t>
+            </w:r>
+            <w:r>
+              <w:rPr>
+                <w:color w:val="FF0000"/>
               </w:rPr>
               <w:t>{</w:t>
             </w:r>
             <w:r>
               <w:rPr>
-                <w:color w:val="C00000"/>
-              </w:rPr>
-              <w:t>% if user_need in('change custody order', 'change foreign custody order')</w:t>
-            </w:r>
-            <w:r>
-              <w:rPr>
-                <w:color w:val="C00000"/>
+                <w:color w:val="FF0000"/>
+              </w:rPr>
+              <w:t>% if type_of_response == 'modify' and type_of_modification['custody']</w:t>
+            </w:r>
+            <w:r>
+              <w:rPr>
+                <w:color w:val="FF0000"/>
               </w:rPr>
               <w:t xml:space="preserve"> %}</w:t>
-            </w:r>
-            <w:r>
-              <w:rPr>
-                <w:shd w:val="clear" w:color="auto" w:fill="FFFFFF"/>
-              </w:rPr>
-              <w:t>motions to modify</w:t>
-            </w:r>
-            <w:r>
-              <w:rPr>
-                <w:color w:val="C00000"/>
-                <w:shd w:val="clear" w:color="auto" w:fill="FFFFFF"/>
-              </w:rPr>
-              <w:t>{</w:t>
-            </w:r>
-            <w:r>
-              <w:rPr>
-                <w:color w:val="C00000"/>
-              </w:rPr>
-              <w:t>% elif user_need == 'change divorce order'</w:t>
-            </w:r>
-            <w:r>
-              <w:rPr>
-                <w:color w:val="C00000"/>
-              </w:rPr>
-              <w:t xml:space="preserve"> %}</w:t>
-            </w:r>
-            <w:r>
-              <w:rPr>
-                <w:shd w:val="clear" w:color="auto" w:fill="FFFFFF"/>
-              </w:rPr>
-              <w:t>a Motion to Modify your Parenting Plan</w:t>
-            </w:r>
-            <w:r>
-              <w:rPr>
-                <w:color w:val="C00000"/>
-                <w:shd w:val="clear" w:color="auto" w:fill="FFFFFF"/>
-              </w:rPr>
-              <w:t>{</w:t>
-            </w:r>
-            <w:r>
-              <w:rPr>
-                <w:color w:val="C00000"/>
-              </w:rPr>
-              <w:t>% elif user_need in('respond to motion in custody', 'respond to motion in divorce')</w:t>
-            </w:r>
-            <w:r>
-              <w:rPr>
-                <w:color w:val="C00000"/>
-              </w:rPr>
-              <w:t xml:space="preserve"> %}</w:t>
-            </w:r>
-            <w:r>
-              <w:rPr>
-                <w:color w:val="FF0000"/>
-              </w:rPr>
-              <w:t>{</w:t>
-            </w:r>
-            <w:r>
-              <w:rPr>
-                <w:color w:val="FF0000"/>
-              </w:rPr>
-              <w:t>% if type_of_response == 'modify' and type_of_modification['custody']</w:t>
-            </w:r>
-            <w:r>
-              <w:rPr>
-                <w:color w:val="FF0000"/>
-              </w:rPr>
-              <w:t xml:space="preserve"> </w:t>
-            </w:r>
-            <w:r>
-              <w:rPr>
-                <w:color w:val="FF0000"/>
-              </w:rPr>
-              <w:lastRenderedPageBreak/>
-              <w:t>%}</w:t>
             </w:r>
             <w:r>
               <w:rPr>
@@ -16420,6 +16428,7 @@
               <w:ind w:left="570"/>
             </w:pPr>
             <w:r>
+              <w:lastRenderedPageBreak/>
               <w:t>Your</w:t>
             </w:r>
             <w:r>
@@ -16729,11 +16738,7 @@
               <w:t>If the judge cha</w:t>
             </w:r>
             <w:r>
-              <w:t xml:space="preserve">nges the parenting plan, the judge may issue a new </w:t>
-            </w:r>
-            <w:r>
-              <w:lastRenderedPageBreak/>
-              <w:t>child support order.</w:t>
+              <w:t>nges the parenting plan, the judge may issue a new child support order.</w:t>
             </w:r>
             <w:r>
               <w:rPr>
@@ -17170,7 +17175,11 @@
               </w:r>
             </w:hyperlink>
             <w:r>
-              <w:t xml:space="preserve"> about what types of circumstances amount to a change of circumstances allowing a modification.</w:t>
+              <w:t xml:space="preserve"> about what types of circumstances amount to a change of circumstances </w:t>
+            </w:r>
+            <w:r>
+              <w:lastRenderedPageBreak/>
+              <w:t>allowing a modification.</w:t>
             </w:r>
           </w:p>
           <w:p>
@@ -17259,7 +17268,6 @@
               <w:br/>
             </w:r>
             <w:r>
-              <w:lastRenderedPageBreak/>
               <w:t>courts.alaska.gov/rules/docs/civ.pdf</w:t>
             </w:r>
             <w:r>
@@ -18631,15 +18639,7 @@
                   <w:rStyle w:val="Hyperlink"/>
                   <w:spacing w:val="0"/>
                 </w:rPr>
-                <w:t>SHC-</w:t>
-              </w:r>
-              <w:r>
-                <w:rPr>
-                  <w:rStyle w:val="Hyperlink"/>
-                  <w:spacing w:val="0"/>
-                </w:rPr>
-                <w:lastRenderedPageBreak/>
-                <w:t>PAC12</w:t>
+                <w:t>SHC-PAC12</w:t>
               </w:r>
             </w:hyperlink>
             <w:r>
@@ -19211,7 +19211,11 @@
               </w:r>
             </w:hyperlink>
             <w:r>
-              <w:t>] Us this if the children spend at least 110 overnights with each parent.</w:t>
+              <w:t xml:space="preserve">] Us this if the children spend at least 110 overnights with each </w:t>
+            </w:r>
+            <w:r>
+              <w:lastRenderedPageBreak/>
+              <w:t>parent.</w:t>
             </w:r>
           </w:p>
           <w:p>
@@ -19228,7 +19232,6 @@
                 <w:b/>
                 <w:bCs/>
               </w:rPr>
-              <w:lastRenderedPageBreak/>
               <w:t>Hybrid Custody Child Support Calculation, DR-308</w:t>
             </w:r>
             <w:r>
@@ -19547,14 +19550,27 @@
             <w:r>
               <w:t xml:space="preserve"> </w:t>
             </w:r>
-            <w:fldSimple w:instr=" SEQ stepList \* MERGEFORMAT ">
-              <w:r>
-                <w:rPr>
-                  <w:noProof/>
-                </w:rPr>
-                <w:t>10</w:t>
-              </w:r>
-            </w:fldSimple>
+            <w:r>
+              <w:fldChar w:fldCharType="begin"/>
+            </w:r>
+            <w:r>
+              <w:instrText xml:space="preserve"> SEQ stepList \* MERGEFORMAT </w:instrText>
+            </w:r>
+            <w:r>
+              <w:fldChar w:fldCharType="separate"/>
+            </w:r>
+            <w:r>
+              <w:rPr>
+                <w:noProof/>
+              </w:rPr>
+              <w:t>10</w:t>
+            </w:r>
+            <w:r>
+              <w:rPr>
+                <w:noProof/>
+              </w:rPr>
+              <w:fldChar w:fldCharType="end"/>
+            </w:r>
             <w:r>
               <w:t>:</w:t>
             </w:r>
@@ -20621,7 +20637,6 @@
               <w:t xml:space="preserve"> </w:t>
             </w:r>
             <w:r>
-              <w:lastRenderedPageBreak/>
               <w:t>You</w:t>
             </w:r>
             <w:r>
@@ -20655,6 +20670,7 @@
               </w:numPr>
             </w:pPr>
             <w:r>
+              <w:lastRenderedPageBreak/>
               <w:t>Child</w:t>
             </w:r>
             <w:r>
@@ -21715,20 +21731,32 @@
               <w:outlineLvl w:val="1"/>
             </w:pPr>
             <w:r>
-              <w:lastRenderedPageBreak/>
               <w:t>Step</w:t>
             </w:r>
             <w:r>
               <w:t xml:space="preserve"> </w:t>
             </w:r>
-            <w:fldSimple w:instr=" SEQ stepList \* MERGEFORMAT ">
-              <w:r>
-                <w:rPr>
-                  <w:noProof/>
-                </w:rPr>
-                <w:t>11</w:t>
-              </w:r>
-            </w:fldSimple>
+            <w:r>
+              <w:fldChar w:fldCharType="begin"/>
+            </w:r>
+            <w:r>
+              <w:instrText xml:space="preserve"> SEQ stepList \* MERGEFORMAT </w:instrText>
+            </w:r>
+            <w:r>
+              <w:fldChar w:fldCharType="separate"/>
+            </w:r>
+            <w:r>
+              <w:rPr>
+                <w:noProof/>
+              </w:rPr>
+              <w:t>11</w:t>
+            </w:r>
+            <w:r>
+              <w:rPr>
+                <w:noProof/>
+              </w:rPr>
+              <w:fldChar w:fldCharType="end"/>
+            </w:r>
             <w:r>
               <w:rPr>
                 <w:noProof/>
@@ -21764,12 +21792,19 @@
               <w:rPr>
                 <w:color w:val="C00000"/>
               </w:rPr>
-              <w:t>% if user_need == 'change divorce order' and middle_of_case == 'no'</w:t>
+              <w:t xml:space="preserve">% if user_need == </w:t>
             </w:r>
             <w:r>
               <w:rPr>
                 <w:color w:val="C00000"/>
               </w:rPr>
+              <w:lastRenderedPageBreak/>
+              <w:t>'change divorce order' and middle_of_case == 'no'</w:t>
+            </w:r>
+            <w:r>
+              <w:rPr>
+                <w:color w:val="C00000"/>
+              </w:rPr>
               <w:t xml:space="preserve"> %}</w:t>
             </w:r>
             <w:r>
@@ -22140,141 +22175,134 @@
               <w:rPr>
                 <w:color w:val="C00000"/>
               </w:rPr>
-              <w:t xml:space="preserve">{% endif </w:t>
+              <w:t>{% endif %}</w:t>
             </w:r>
             <w:r>
               <w:rPr>
                 <w:color w:val="C00000"/>
               </w:rPr>
+              <w:t>{</w:t>
+            </w:r>
+            <w:r>
+              <w:rPr>
+                <w:color w:val="C00000"/>
+              </w:rPr>
+              <w:t xml:space="preserve">% if user_need == 'respond to motion in divorce' and </w:t>
+            </w:r>
+            <w:r>
+              <w:rPr>
+                <w:color w:val="C00000"/>
+              </w:rPr>
               <w:lastRenderedPageBreak/>
+              <w:t>type_of_response == 'modify'</w:t>
+            </w:r>
+            <w:r>
+              <w:rPr>
+                <w:color w:val="C00000"/>
+              </w:rPr>
+              <w:t xml:space="preserve"> %}</w:t>
+            </w:r>
+            <w:r>
+              <w:t>motions to modify</w:t>
+            </w:r>
+            <w:r>
+              <w:rPr>
+                <w:color w:val="000000"/>
+              </w:rPr>
+              <w:t xml:space="preserve"> </w:t>
+            </w:r>
+            <w:r>
+              <w:rPr>
+                <w:color w:val="FF0000"/>
+              </w:rPr>
+              <w:t>{% if type_of_modification['spousal support'] %}</w:t>
+            </w:r>
+            <w:r>
+              <w:t>spousal support</w:t>
+            </w:r>
+            <w:r>
+              <w:rPr>
+                <w:color w:val="FF0000"/>
+              </w:rPr>
+              <w:t>{</w:t>
+            </w:r>
+            <w:r>
+              <w:rPr>
+                <w:color w:val="FF0000"/>
+              </w:rPr>
+              <w:t xml:space="preserve">% endif </w:t>
+            </w:r>
+            <w:r>
+              <w:rPr>
+                <w:color w:val="FF0000"/>
+              </w:rPr>
+              <w:t>%}{</w:t>
+            </w:r>
+            <w:r>
+              <w:rPr>
+                <w:color w:val="FF0000"/>
+              </w:rPr>
+              <w:t>% if type_of_modification.all_true('spousal support', 'property or debt')</w:t>
+            </w:r>
+            <w:r>
+              <w:rPr>
+                <w:color w:val="FF0000"/>
+              </w:rPr>
+              <w:t xml:space="preserve"> </w:t>
+            </w:r>
+            <w:r>
+              <w:rPr>
+                <w:color w:val="FF0000"/>
+              </w:rPr>
               <w:t>%}</w:t>
             </w:r>
             <w:r>
-              <w:rPr>
-                <w:color w:val="C00000"/>
+              <w:t xml:space="preserve"> and</w:t>
+            </w:r>
+            <w:r>
+              <w:rPr>
+                <w:color w:val="000000"/>
+              </w:rPr>
+              <w:t xml:space="preserve"> </w:t>
+            </w:r>
+            <w:r>
+              <w:rPr>
+                <w:color w:val="FF0000"/>
               </w:rPr>
               <w:t>{</w:t>
             </w:r>
             <w:r>
               <w:rPr>
-                <w:color w:val="C00000"/>
-              </w:rPr>
-              <w:t>% if user_need == 'respond to motion in divorce' and type_of_response == 'modify'</w:t>
-            </w:r>
-            <w:r>
-              <w:rPr>
-                <w:color w:val="C00000"/>
+                <w:color w:val="FF0000"/>
+              </w:rPr>
+              <w:t>% endif</w:t>
+            </w:r>
+            <w:r>
+              <w:rPr>
+                <w:color w:val="FF0000"/>
+              </w:rPr>
+              <w:t xml:space="preserve"> %}{</w:t>
+            </w:r>
+            <w:r>
+              <w:rPr>
+                <w:color w:val="FF0000"/>
+              </w:rPr>
+              <w:t>% if type_of_modification['property or debt']</w:t>
+            </w:r>
+            <w:r>
+              <w:rPr>
+                <w:color w:val="FF0000"/>
               </w:rPr>
               <w:t xml:space="preserve"> %}</w:t>
             </w:r>
             <w:r>
-              <w:t>motions to modify</w:t>
-            </w:r>
-            <w:r>
-              <w:rPr>
-                <w:color w:val="000000"/>
-              </w:rPr>
-              <w:t xml:space="preserve"> </w:t>
+              <w:t>division of property and debt</w:t>
             </w:r>
             <w:r>
               <w:rPr>
                 <w:color w:val="FF0000"/>
               </w:rPr>
-              <w:t>{% if type_of_modification['spousal support'] %}</w:t>
-            </w:r>
-            <w:r>
-              <w:t>spousal support</w:t>
-            </w:r>
-            <w:r>
-              <w:rPr>
-                <w:color w:val="FF0000"/>
-              </w:rPr>
-              <w:t>{</w:t>
-            </w:r>
-            <w:r>
-              <w:rPr>
-                <w:color w:val="FF0000"/>
-              </w:rPr>
-              <w:t xml:space="preserve">% endif </w:t>
-            </w:r>
-            <w:r>
-              <w:rPr>
-                <w:color w:val="FF0000"/>
-              </w:rPr>
-              <w:t>%}{</w:t>
-            </w:r>
-            <w:r>
-              <w:rPr>
-                <w:color w:val="FF0000"/>
-              </w:rPr>
-              <w:t>% if type_of_modification.all_true('spousal support', 'property or debt')</w:t>
-            </w:r>
-            <w:r>
-              <w:rPr>
-                <w:color w:val="FF0000"/>
-              </w:rPr>
-              <w:t xml:space="preserve"> </w:t>
-            </w:r>
-            <w:r>
-              <w:rPr>
-                <w:color w:val="FF0000"/>
-              </w:rPr>
-              <w:t>%}</w:t>
-            </w:r>
-            <w:r>
-              <w:t xml:space="preserve"> and</w:t>
-            </w:r>
-            <w:r>
-              <w:rPr>
-                <w:color w:val="000000"/>
-              </w:rPr>
-              <w:t xml:space="preserve"> </w:t>
-            </w:r>
-            <w:r>
-              <w:rPr>
-                <w:color w:val="FF0000"/>
-              </w:rPr>
-              <w:t>{</w:t>
-            </w:r>
-            <w:r>
-              <w:rPr>
-                <w:color w:val="FF0000"/>
-              </w:rPr>
-              <w:t>% endif</w:t>
-            </w:r>
-            <w:r>
-              <w:rPr>
-                <w:color w:val="FF0000"/>
-              </w:rPr>
-              <w:t xml:space="preserve"> %}{</w:t>
-            </w:r>
-            <w:r>
-              <w:rPr>
-                <w:color w:val="FF0000"/>
-              </w:rPr>
-              <w:t>% if type_of_modification['property or debt']</w:t>
-            </w:r>
-            <w:r>
-              <w:rPr>
-                <w:color w:val="FF0000"/>
-              </w:rPr>
-              <w:t xml:space="preserve"> %}</w:t>
-            </w:r>
-            <w:r>
-              <w:t>division of property and debt</w:t>
-            </w:r>
-            <w:r>
-              <w:rPr>
-                <w:color w:val="FF0000"/>
-              </w:rPr>
-              <w:t xml:space="preserve">{% endif </w:t>
-            </w:r>
-            <w:r>
-              <w:rPr>
-                <w:color w:val="FF0000"/>
-              </w:rPr>
-              <w:lastRenderedPageBreak/>
-              <w:t>%}</w:t>
+              <w:t>{% endif %}</w:t>
             </w:r>
             <w:r>
               <w:rPr>
@@ -22533,6 +22561,7 @@
               <w:t xml:space="preserve"> </w:t>
             </w:r>
             <w:r>
+              <w:lastRenderedPageBreak/>
               <w:t>support</w:t>
             </w:r>
             <w:r>
@@ -23847,7 +23876,6 @@
               <w:t xml:space="preserve"> </w:t>
             </w:r>
             <w:r>
-              <w:lastRenderedPageBreak/>
               <w:t>and</w:t>
             </w:r>
             <w:r>
@@ -24132,7 +24160,11 @@
               <w:t>If the judge decides t</w:t>
             </w:r>
             <w:r>
-              <w:t>here is a reason to change the final property and debt decision, the judge will issue a new order.</w:t>
+              <w:t xml:space="preserve">here is a reason to change the final property and </w:t>
+            </w:r>
+            <w:r>
+              <w:lastRenderedPageBreak/>
+              <w:t>debt decision, the judge will issue a new order.</w:t>
             </w:r>
             <w:r>
               <w:rPr>
@@ -24398,7 +24430,14 @@
               <w:rPr>
                 <w:shd w:val="clear" w:color="auto" w:fill="FFFFFF"/>
               </w:rPr>
-              <w:t>.any_true(</w:t>
+              <w:t>.any_</w:t>
+            </w:r>
+            <w:r>
+              <w:rPr>
+                <w:shd w:val="clear" w:color="auto" w:fill="FFFFFF"/>
+              </w:rPr>
+              <w:lastRenderedPageBreak/>
+              <w:t>true(</w:t>
             </w:r>
             <w:r>
               <w:rPr>
@@ -24466,14 +24505,27 @@
             <w:r>
               <w:t xml:space="preserve"> </w:t>
             </w:r>
-            <w:fldSimple w:instr=" SEQ stepList \* MERGEFORMAT ">
-              <w:r>
-                <w:rPr>
-                  <w:noProof/>
-                </w:rPr>
-                <w:t>12</w:t>
-              </w:r>
-            </w:fldSimple>
+            <w:r>
+              <w:fldChar w:fldCharType="begin"/>
+            </w:r>
+            <w:r>
+              <w:instrText xml:space="preserve"> SEQ stepList \* MERGEFORMAT </w:instrText>
+            </w:r>
+            <w:r>
+              <w:fldChar w:fldCharType="separate"/>
+            </w:r>
+            <w:r>
+              <w:rPr>
+                <w:noProof/>
+              </w:rPr>
+              <w:t>12</w:t>
+            </w:r>
+            <w:r>
+              <w:rPr>
+                <w:noProof/>
+              </w:rPr>
+              <w:fldChar w:fldCharType="end"/>
+            </w:r>
             <w:r>
               <w:t>:</w:t>
             </w:r>
@@ -24608,80 +24660,86 @@
               <w:t xml:space="preserve"> </w:t>
             </w:r>
             <w:r>
+              <w:t>property</w:t>
+            </w:r>
+            <w:r>
+              <w:t xml:space="preserve"> </w:t>
+            </w:r>
+            <w:r>
+              <w:t>and</w:t>
+            </w:r>
+            <w:r>
+              <w:t xml:space="preserve"> </w:t>
+            </w:r>
+            <w:r>
+              <w:t>debt</w:t>
+            </w:r>
+            <w:r>
+              <w:t xml:space="preserve"> </w:t>
+            </w:r>
+            <w:r>
+              <w:t>division</w:t>
+            </w:r>
+            <w:r>
+              <w:t xml:space="preserve"> order</w:t>
+            </w:r>
+            <w:r>
+              <w:rPr>
+                <w:color w:val="FF0000"/>
+              </w:rPr>
+              <w:t xml:space="preserve">{% </w:t>
+            </w:r>
+            <w:r>
+              <w:rPr>
+                <w:color w:val="FF0000"/>
+              </w:rPr>
+              <w:t>el</w:t>
+            </w:r>
+            <w:r>
+              <w:rPr>
+                <w:color w:val="FF0000"/>
+              </w:rPr>
+              <w:t>if type_of_final_order</w:t>
+            </w:r>
+            <w:r>
+              <w:rPr>
+                <w:color w:val="FF0000"/>
+              </w:rPr>
+              <w:t>[</w:t>
+            </w:r>
+            <w:r>
+              <w:rPr>
+                <w:color w:val="FF0000"/>
+              </w:rPr>
+              <w:t>'spousal support'</w:t>
+            </w:r>
+            <w:r>
+              <w:rPr>
+                <w:color w:val="FF0000"/>
+              </w:rPr>
+              <w:t xml:space="preserve">] </w:t>
+            </w:r>
+            <w:r>
+              <w:rPr>
+                <w:color w:val="FF0000"/>
+              </w:rPr>
+              <w:t>%}</w:t>
+            </w:r>
+            <w:r>
+              <w:t>the spousal support order</w:t>
+            </w:r>
+            <w:r>
+              <w:rPr>
+                <w:color w:val="FF0000"/>
+              </w:rPr>
+              <w:t xml:space="preserve">{% endif </w:t>
+            </w:r>
+            <w:r>
+              <w:rPr>
+                <w:color w:val="FF0000"/>
+              </w:rPr>
               <w:lastRenderedPageBreak/>
-              <w:t>property</w:t>
-            </w:r>
-            <w:r>
-              <w:t xml:space="preserve"> </w:t>
-            </w:r>
-            <w:r>
-              <w:t>and</w:t>
-            </w:r>
-            <w:r>
-              <w:t xml:space="preserve"> </w:t>
-            </w:r>
-            <w:r>
-              <w:t>debt</w:t>
-            </w:r>
-            <w:r>
-              <w:t xml:space="preserve"> </w:t>
-            </w:r>
-            <w:r>
-              <w:t>division</w:t>
-            </w:r>
-            <w:r>
-              <w:t xml:space="preserve"> order</w:t>
-            </w:r>
-            <w:r>
-              <w:rPr>
-                <w:color w:val="FF0000"/>
-              </w:rPr>
-              <w:t xml:space="preserve">{% </w:t>
-            </w:r>
-            <w:r>
-              <w:rPr>
-                <w:color w:val="FF0000"/>
-              </w:rPr>
-              <w:t>el</w:t>
-            </w:r>
-            <w:r>
-              <w:rPr>
-                <w:color w:val="FF0000"/>
-              </w:rPr>
-              <w:t>if type_of_final_order</w:t>
-            </w:r>
-            <w:r>
-              <w:rPr>
-                <w:color w:val="FF0000"/>
-              </w:rPr>
-              <w:t>[</w:t>
-            </w:r>
-            <w:r>
-              <w:rPr>
-                <w:color w:val="FF0000"/>
-              </w:rPr>
-              <w:t>'spousal support'</w:t>
-            </w:r>
-            <w:r>
-              <w:rPr>
-                <w:color w:val="FF0000"/>
-              </w:rPr>
-              <w:t xml:space="preserve">] </w:t>
-            </w:r>
-            <w:r>
-              <w:rPr>
-                <w:color w:val="FF0000"/>
-              </w:rPr>
               <w:t>%}</w:t>
-            </w:r>
-            <w:r>
-              <w:t>the spousal support order</w:t>
-            </w:r>
-            <w:r>
-              <w:rPr>
-                <w:color w:val="FF0000"/>
-              </w:rPr>
-              <w:t>{% endif %}</w:t>
             </w:r>
           </w:p>
         </w:tc>
@@ -26135,7 +26193,6 @@
               </w:rPr>
             </w:pPr>
             <w:r>
-              <w:lastRenderedPageBreak/>
               <w:t>{%</w:t>
             </w:r>
             <w:r>
@@ -26278,14 +26335,27 @@
             <w:r>
               <w:t xml:space="preserve"> </w:t>
             </w:r>
-            <w:fldSimple w:instr=" SEQ stepList \* Arabic \* MERGEFORMAT ">
-              <w:r>
-                <w:rPr>
-                  <w:noProof/>
-                </w:rPr>
-                <w:t>13</w:t>
-              </w:r>
-            </w:fldSimple>
+            <w:r>
+              <w:fldChar w:fldCharType="begin"/>
+            </w:r>
+            <w:r>
+              <w:instrText xml:space="preserve"> SEQ stepList \* Arabic \* MERGEFORMAT </w:instrText>
+            </w:r>
+            <w:r>
+              <w:fldChar w:fldCharType="separate"/>
+            </w:r>
+            <w:r>
+              <w:rPr>
+                <w:noProof/>
+              </w:rPr>
+              <w:t>13</w:t>
+            </w:r>
+            <w:r>
+              <w:rPr>
+                <w:noProof/>
+              </w:rPr>
+              <w:fldChar w:fldCharType="end"/>
+            </w:r>
             <w:r>
               <w:t>:</w:t>
             </w:r>
@@ -27083,7 +27153,6 @@
               <w:t xml:space="preserve"> </w:t>
             </w:r>
             <w:r>
-              <w:lastRenderedPageBreak/>
               <w:t>Saturday,</w:t>
             </w:r>
             <w:r>
@@ -27893,6 +27962,7 @@
               <w:rPr>
                 <w:b/>
               </w:rPr>
+              <w:lastRenderedPageBreak/>
               <w:t>Motion</w:t>
             </w:r>
             <w:r>
@@ -29516,7 +29586,6 @@
               <w:t xml:space="preserve"> </w:t>
             </w:r>
             <w:r>
-              <w:lastRenderedPageBreak/>
               <w:t>calculation</w:t>
             </w:r>
             <w:r>
@@ -30885,6 +30954,7 @@
               <w:rPr>
                 <w:b/>
               </w:rPr>
+              <w:lastRenderedPageBreak/>
               <w:t>Alaska</w:t>
             </w:r>
             <w:r>
@@ -32017,7 +32087,6 @@
                   <w:rStyle w:val="Hyperlink"/>
                   <w:bCs/>
                 </w:rPr>
-                <w:lastRenderedPageBreak/>
                 <w:t>PDF</w:t>
               </w:r>
             </w:hyperlink>
@@ -33728,7 +33797,6 @@
               <w:t xml:space="preserve"> </w:t>
             </w:r>
             <w:r>
-              <w:lastRenderedPageBreak/>
               <w:t>during</w:t>
             </w:r>
             <w:r>
@@ -34410,7 +34478,6 @@
               <w:rPr>
                 <w:shd w:val="clear" w:color="auto" w:fill="FFFFFF"/>
               </w:rPr>
-              <w:lastRenderedPageBreak/>
               <w:t>{%tr</w:t>
             </w:r>
             <w:r>
@@ -34698,6 +34765,7 @@
               <w:rPr>
                 <w:shd w:val="clear" w:color="auto" w:fill="FFFFFF"/>
               </w:rPr>
+              <w:lastRenderedPageBreak/>
               <w:t>Step</w:t>
             </w:r>
             <w:r>
@@ -35017,7 +35085,6 @@
               <w:rPr>
                 <w:shd w:val="clear" w:color="auto" w:fill="FFFFFF"/>
               </w:rPr>
-              <w:lastRenderedPageBreak/>
               <w:t>%}</w:t>
             </w:r>
           </w:p>
@@ -35040,7 +35107,6 @@
               <w:rPr>
                 <w:color w:val="FF0000"/>
               </w:rPr>
-              <w:lastRenderedPageBreak/>
               <w:t>{%</w:t>
             </w:r>
             <w:r>
@@ -35732,7 +35798,6 @@
               <w:rPr>
                 <w:color w:val="000000"/>
               </w:rPr>
-              <w:lastRenderedPageBreak/>
               <w:t>as</w:t>
             </w:r>
             <w:r>
@@ -36038,7 +36103,6 @@
               <w:rPr>
                 <w:shd w:val="clear" w:color="auto" w:fill="FFFFFF"/>
               </w:rPr>
-              <w:lastRenderedPageBreak/>
               <w:t>{%tr</w:t>
             </w:r>
             <w:r>
@@ -36324,6 +36388,7 @@
               <w:rPr>
                 <w:shd w:val="clear" w:color="auto" w:fill="FFFFFF"/>
               </w:rPr>
+              <w:lastRenderedPageBreak/>
               <w:t>if</w:t>
             </w:r>
             <w:r>
@@ -36418,6 +36483,7 @@
               </w:rPr>
             </w:pPr>
             <w:r>
+              <w:lastRenderedPageBreak/>
               <w:t>An</w:t>
             </w:r>
             <w:r>
@@ -36502,6 +36568,7 @@
               <w:t xml:space="preserve"> </w:t>
             </w:r>
             <w:r>
+              <w:lastRenderedPageBreak/>
               <w:t>trial</w:t>
             </w:r>
             <w:r>
@@ -37485,7 +37552,6 @@
               <w:t xml:space="preserve"> </w:t>
             </w:r>
             <w:r>
-              <w:lastRenderedPageBreak/>
               <w:t>legal</w:t>
             </w:r>
             <w:r>
@@ -39174,6 +39240,7 @@
               <w:br/>
             </w:r>
             <w:r>
+              <w:lastRenderedPageBreak/>
               <w:t>courts.alaska.gov/shc/appeals</w:t>
             </w:r>
           </w:p>
@@ -39314,11 +39381,7 @@
               <w:t>type_of_final_order</w:t>
             </w:r>
             <w:r>
-              <w:t>['c</w:t>
-            </w:r>
-            <w:r>
-              <w:lastRenderedPageBreak/>
-              <w:t>ustody order'] and why_change == 'problem'</w:t>
+              <w:t>['custody order'] and why_change == 'problem'</w:t>
             </w:r>
             <w:r>
               <w:rPr>
@@ -40041,7 +40104,11 @@
               <w:t>year</w:t>
             </w:r>
             <w:r>
-              <w:t xml:space="preserve"> of the date the court sent the order to you.</w:t>
+              <w:t xml:space="preserve"> of the date the court </w:t>
+            </w:r>
+            <w:r>
+              <w:lastRenderedPageBreak/>
+              <w:t>sent the order to you.</w:t>
             </w:r>
           </w:p>
           <w:p>
@@ -40103,7 +40170,6 @@
               <w:rPr>
                 <w:noProof/>
               </w:rPr>
-              <w:lastRenderedPageBreak/>
               <w:t>{{ image_data['image'].show(width='5in%') }}</w:t>
             </w:r>
           </w:p>
@@ -40830,6 +40896,7 @@
               <w:ind w:left="405"/>
             </w:pPr>
             <w:r>
+              <w:lastRenderedPageBreak/>
               <w:t>Y</w:t>
             </w:r>
             <w:r>
@@ -40992,7 +41059,6 @@
               </w:numPr>
             </w:pPr>
             <w:r>
-              <w:lastRenderedPageBreak/>
               <w:t xml:space="preserve">You </w:t>
             </w:r>
             <w:r>
@@ -42205,7 +42271,15 @@
                 <w:rFonts w:eastAsia="Times New Roman"/>
                 <w:color w:val="000000"/>
               </w:rPr>
-              <w:t>The court orders a parent to pay child support. The child files for Emancipation and the judge grants it. Parents do not have to support their emancipated child. The child support judgment would be released or discharged.</w:t>
+              <w:t xml:space="preserve">The court orders a parent to pay child support. The child files for Emancipation and the judge grants it. Parents do not have to support their emancipated child. The child support judgment </w:t>
+            </w:r>
+            <w:r>
+              <w:rPr>
+                <w:rFonts w:eastAsia="Times New Roman"/>
+                <w:color w:val="000000"/>
+              </w:rPr>
+              <w:lastRenderedPageBreak/>
+              <w:t>would be released or discharged.</w:t>
             </w:r>
           </w:p>
           <w:p>
@@ -42226,7 +42300,6 @@
                 <w:b w:val="0"/>
                 <w:bCs/>
               </w:rPr>
-              <w:lastRenderedPageBreak/>
               <w:t>Any other reason justifying relief from the judgment.</w:t>
             </w:r>
           </w:p>
@@ -43694,7 +43767,7 @@
                 </mc:Choice>
                 <mc:Fallback>
                   <w:pict>
-                    <v:rect w14:anchorId="682CAD51" id="Rectangle 9" o:spid="_x0000_s1026" alt="Play Motions Part 1: How to ask the court for something Video" href="https://www.youtube.com/watch?v=2irmxT0_0EA" target="&quot;_blank&quot;" style="width:18.75pt;height:18.75pt;visibility:visible;mso-wrap-style:square;mso-left-percent:-10001;mso-top-percent:-10001;mso-position-horizontal:absolute;mso-position-horizontal-relative:char;mso-position-vertical:absolute;mso-position-vertical-relative:line;mso-left-percent:-10001;mso-top-percent:-10001;v-text-anchor:top" o:gfxdata="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" o:button="t" filled="f" stroked="f">
+                    <v:rect w14:anchorId="36FF7DE9" id="Rectangle 9" o:spid="_x0000_s1026" alt="Play Motions Part 1: How to ask the court for something Video" href="https://www.youtube.com/watch?v=2irmxT0_0EA" target="&quot;_blank&quot;" style="width:18.75pt;height:18.75pt;visibility:visible;mso-wrap-style:square;mso-left-percent:-10001;mso-top-percent:-10001;mso-position-horizontal:absolute;mso-position-horizontal-relative:char;mso-position-vertical:absolute;mso-position-vertical-relative:line;mso-left-percent:-10001;mso-top-percent:-10001;v-text-anchor:top" o:gfxdata="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" o:button="t" filled="f" stroked="f">
                       <v:fill o:detectmouseclick="t"/>
                       <o:lock v:ext="edit" aspectratio="t"/>
                       <w10:anchorlock/>
@@ -43958,75 +44031,75 @@
               <w:br/>
             </w:r>
             <w:r>
+              <w:t>public.courts.alaska.gov/web/forms/docs/tf-835.pdf</w:t>
+            </w:r>
+          </w:p>
+          <w:p>
+            <w:pPr>
+              <w:pStyle w:val="Body"/>
+            </w:pPr>
+            <w:r>
+              <w:rPr>
+                <w:b/>
+              </w:rPr>
+              <w:t>Proposed</w:t>
+            </w:r>
+            <w:r>
+              <w:rPr>
+                <w:b/>
+              </w:rPr>
+              <w:t xml:space="preserve"> </w:t>
+            </w:r>
+            <w:r>
+              <w:rPr>
+                <w:b/>
+              </w:rPr>
+              <w:t>Order</w:t>
+            </w:r>
+            <w:r>
+              <w:rPr>
+                <w:b/>
+              </w:rPr>
+              <w:t xml:space="preserve"> </w:t>
+            </w:r>
+            <w:r>
+              <w:rPr>
+                <w:b/>
+              </w:rPr>
+              <w:t>on</w:t>
+            </w:r>
+            <w:r>
+              <w:rPr>
+                <w:b/>
+              </w:rPr>
+              <w:t xml:space="preserve"> </w:t>
+            </w:r>
+            <w:r>
+              <w:rPr>
+                <w:b/>
+              </w:rPr>
+              <w:t>Motion,</w:t>
+            </w:r>
+            <w:r>
+              <w:rPr>
+                <w:b/>
+              </w:rPr>
+              <w:t xml:space="preserve"> </w:t>
+            </w:r>
+            <w:r>
+              <w:rPr>
+                <w:b/>
+              </w:rPr>
+              <w:t>SHC-1302</w:t>
+            </w:r>
+            <w:r>
+              <w:rPr>
+                <w:b/>
+              </w:rPr>
+              <w:br/>
+            </w:r>
+            <w:r>
               <w:lastRenderedPageBreak/>
-              <w:t>public.courts.alaska.gov/web/forms/docs/tf-835.pdf</w:t>
-            </w:r>
-          </w:p>
-          <w:p>
-            <w:pPr>
-              <w:pStyle w:val="Body"/>
-            </w:pPr>
-            <w:r>
-              <w:rPr>
-                <w:b/>
-              </w:rPr>
-              <w:t>Proposed</w:t>
-            </w:r>
-            <w:r>
-              <w:rPr>
-                <w:b/>
-              </w:rPr>
-              <w:t xml:space="preserve"> </w:t>
-            </w:r>
-            <w:r>
-              <w:rPr>
-                <w:b/>
-              </w:rPr>
-              <w:t>Order</w:t>
-            </w:r>
-            <w:r>
-              <w:rPr>
-                <w:b/>
-              </w:rPr>
-              <w:t xml:space="preserve"> </w:t>
-            </w:r>
-            <w:r>
-              <w:rPr>
-                <w:b/>
-              </w:rPr>
-              <w:t>on</w:t>
-            </w:r>
-            <w:r>
-              <w:rPr>
-                <w:b/>
-              </w:rPr>
-              <w:t xml:space="preserve"> </w:t>
-            </w:r>
-            <w:r>
-              <w:rPr>
-                <w:b/>
-              </w:rPr>
-              <w:t>Motion,</w:t>
-            </w:r>
-            <w:r>
-              <w:rPr>
-                <w:b/>
-              </w:rPr>
-              <w:t xml:space="preserve"> </w:t>
-            </w:r>
-            <w:r>
-              <w:rPr>
-                <w:b/>
-              </w:rPr>
-              <w:t>SHC-1302</w:t>
-            </w:r>
-            <w:r>
-              <w:rPr>
-                <w:b/>
-              </w:rPr>
-              <w:br/>
-            </w:r>
-            <w:r>
               <w:t>as</w:t>
             </w:r>
             <w:r>
@@ -44889,7 +44962,6 @@
               <w:outlineLvl w:val="2"/>
             </w:pPr>
             <w:r>
-              <w:lastRenderedPageBreak/>
               <w:t>If the judge asks for a response</w:t>
             </w:r>
           </w:p>
@@ -45556,15 +45628,7 @@
                 <w:color w:val="FFC000"/>
                 <w:shd w:val="clear" w:color="auto" w:fill="FFFFFF"/>
               </w:rPr>
-              <w:t xml:space="preserve">{% endif </w:t>
-            </w:r>
-            <w:r>
-              <w:rPr>
-                <w:color w:val="FFC000"/>
-                <w:shd w:val="clear" w:color="auto" w:fill="FFFFFF"/>
-              </w:rPr>
-              <w:lastRenderedPageBreak/>
-              <w:t>%}</w:t>
+              <w:t>{% endif %}</w:t>
             </w:r>
           </w:p>
         </w:tc>
@@ -45584,7 +45648,6 @@
               <w:outlineLvl w:val="2"/>
             </w:pPr>
             <w:r>
-              <w:lastRenderedPageBreak/>
               <w:t>Options</w:t>
             </w:r>
           </w:p>
@@ -45756,14 +45819,7 @@
               <w:rPr>
                 <w:color w:val="FFC000"/>
               </w:rPr>
-              <w:t xml:space="preserve">:{% elif middle_of_case == 'no' and type_of_response == 'set aside' and </w:t>
-            </w:r>
-            <w:r>
-              <w:rPr>
-                <w:color w:val="FFC000"/>
-              </w:rPr>
-              <w:lastRenderedPageBreak/>
-              <w:t>respond_to_set_aside  == 'agree'</w:t>
+              <w:t>:{% elif middle_of_case == 'no' and type_of_response == 'set aside' and respond_to_set_aside  == 'agree'</w:t>
             </w:r>
             <w:r>
               <w:rPr>
@@ -46315,6 +46371,7 @@
               <w:t xml:space="preserve">, </w:t>
             </w:r>
             <w:r>
+              <w:lastRenderedPageBreak/>
               <w:fldChar w:fldCharType="begin"/>
             </w:r>
             <w:r>
@@ -47057,75 +47114,71 @@
               <w:rPr>
                 <w:color w:val="C00000"/>
               </w:rPr>
-              <w:t xml:space="preserve">{% if (type_of_response == 'modify' and respond_to_modify == 'agree') </w:t>
+              <w:t xml:space="preserve">{% if (type_of_response == 'modify' and respond_to_modify == 'agree') or (middle_of_case == 'no' and type_of_response == 'set aside' and </w:t>
             </w:r>
             <w:r>
               <w:rPr>
                 <w:color w:val="C00000"/>
               </w:rPr>
+              <w:t xml:space="preserve">respond_to_set_aside == </w:t>
+            </w:r>
+            <w:r>
+              <w:rPr>
+                <w:color w:val="C00000"/>
+              </w:rPr>
               <w:lastRenderedPageBreak/>
-              <w:t xml:space="preserve">or (middle_of_case == 'no' and type_of_response == 'set aside' and </w:t>
+              <w:t>'agree')</w:t>
             </w:r>
             <w:r>
               <w:rPr>
                 <w:color w:val="C00000"/>
               </w:rPr>
-              <w:t>respond_to_set_aside == 'agree')</w:t>
+              <w:t xml:space="preserve"> %}</w:t>
+            </w:r>
+            <w:r>
+              <w:t>agree</w:t>
             </w:r>
             <w:r>
               <w:rPr>
                 <w:color w:val="C00000"/>
               </w:rPr>
+              <w:t xml:space="preserve">{% </w:t>
+            </w:r>
+            <w:r>
+              <w:rPr>
+                <w:color w:val="C00000"/>
+              </w:rPr>
+              <w:t>el</w:t>
+            </w:r>
+            <w:r>
+              <w:rPr>
+                <w:color w:val="C00000"/>
+              </w:rPr>
+              <w:t>if type_of_response == 'modify' and respond_to_modify in('some', 'none')</w:t>
+            </w:r>
+            <w:r>
+              <w:rPr>
+                <w:color w:val="C00000"/>
+              </w:rPr>
               <w:t xml:space="preserve"> %}</w:t>
             </w:r>
             <w:r>
-              <w:t>agree</w:t>
+              <w:t>do not agree with the proposed changes</w:t>
             </w:r>
             <w:r>
               <w:rPr>
                 <w:color w:val="C00000"/>
               </w:rPr>
-              <w:t xml:space="preserve">{% </w:t>
+              <w:t>{% elif middle_of_case == 'no' and type_of_response == 'set aside' and respond_to_set_aside in('some', 'none')</w:t>
             </w:r>
             <w:r>
               <w:rPr>
                 <w:color w:val="C00000"/>
               </w:rPr>
-              <w:t>el</w:t>
-            </w:r>
-            <w:r>
-              <w:rPr>
-                <w:color w:val="C00000"/>
-              </w:rPr>
-              <w:t>if type_of_response == 'modify' and respond_to_modify in('some', 'none')</w:t>
-            </w:r>
-            <w:r>
-              <w:rPr>
-                <w:color w:val="C00000"/>
-              </w:rPr>
-              <w:t xml:space="preserve"> %}</w:t>
-            </w:r>
-            <w:r>
-              <w:t>do not agree with the proposed changes</w:t>
-            </w:r>
-            <w:r>
-              <w:rPr>
-                <w:color w:val="C00000"/>
-              </w:rPr>
-              <w:t>{% elif middle_of_case == 'no' and type_of_response == 'set aside' and respond_to_set_aside in('some', 'none')</w:t>
-            </w:r>
-            <w:r>
-              <w:rPr>
-                <w:color w:val="C00000"/>
-              </w:rPr>
               <w:t>%}</w:t>
             </w:r>
             <w:r>
-              <w:t xml:space="preserve">do not </w:t>
-            </w:r>
-            <w:r>
-              <w:lastRenderedPageBreak/>
-              <w:t>agree with the Motion to Set Aside Judgment or Order</w:t>
+              <w:t>do not agree with the Motion to Set Aside Judgment or Order</w:t>
             </w:r>
             <w:r>
               <w:rPr>
@@ -47231,11 +47284,7 @@
               <w:t>Motion to Set Aside Judgment or Order</w:t>
             </w:r>
             <w:r>
-              <w:t xml:space="preserve"> asks the trial court to set aside or "undo" a judgment or final order in a case. If granted, the case will </w:t>
-            </w:r>
-            <w:r>
-              <w:lastRenderedPageBreak/>
-              <w:t>move ahead as if the judgment had not been made.</w:t>
+              <w:t xml:space="preserve"> asks the trial court to set aside or "undo" a judgment or final order in a case. If granted, the case will move ahead as if the judgment had not been made.</w:t>
             </w:r>
           </w:p>
           <w:p>
@@ -47352,7 +47401,11 @@
               <w:ind w:left="405"/>
             </w:pPr>
             <w:r>
-              <w:t>Day 1 is the day after you delivered, emailed, or mailed it.  You can see the date something was mailed on the postmark of the envelope.</w:t>
+              <w:t xml:space="preserve">Day 1 is the day after you delivered, emailed, or mailed it.  You </w:t>
+            </w:r>
+            <w:r>
+              <w:lastRenderedPageBreak/>
+              <w:t>can see the date something was mailed on the postmark of the envelope.</w:t>
             </w:r>
           </w:p>
           <w:p>
@@ -48237,7 +48290,6 @@
               <w:br/>
             </w:r>
             <w:r>
-              <w:lastRenderedPageBreak/>
               <w:t>public.courts.alaska.gov/web/forms/docs/dr-307.pdf</w:t>
             </w:r>
           </w:p>
@@ -48530,6 +48582,7 @@
               <w:rPr>
                 <w:shd w:val="clear" w:color="auto" w:fill="FFFFFF"/>
               </w:rPr>
+              <w:lastRenderedPageBreak/>
               <w:t xml:space="preserve">{%tr if user_need == 'change foreign custody order' or </w:t>
             </w:r>
             <w:r>
@@ -48745,11 +48798,7 @@
               <w:t>{% if type_of_response == 'reconsider' %}</w:t>
             </w:r>
             <w:r>
-              <w:t xml:space="preserve">If the judge asks you to respond to the </w:t>
-            </w:r>
-            <w:r>
-              <w:lastRenderedPageBreak/>
-              <w:t>Motion to Reconsider, fill out the Certificate of Service</w:t>
+              <w:t>If the judge asks you to respond to the Motion to Reconsider, fill out the Certificate of Service</w:t>
             </w:r>
             <w:r>
               <w:rPr>
@@ -48796,7 +48845,6 @@
               <w:ind w:left="43"/>
             </w:pPr>
             <w:r>
-              <w:lastRenderedPageBreak/>
               <w:t>You must give {{ other_party_in_case }} 1 copy of everything you file with the court. This is called “service.”</w:t>
             </w:r>
           </w:p>
@@ -48849,7 +48897,6 @@
               <w:ind w:left="765"/>
             </w:pPr>
             <w:r>
-              <w:lastRenderedPageBreak/>
               <w:t>You can</w:t>
             </w:r>
             <w:r>
@@ -48997,7 +49044,11 @@
               <w:pStyle w:val="Example"/>
             </w:pPr>
             <w:r>
-              <w:t xml:space="preserve">Be sure you can serve {{ other_party_in_case }} on the date and in the way you put in the Certificate of Service. </w:t>
+              <w:t xml:space="preserve">Be sure you can serve {{ other_party_in_case }} on the date and in </w:t>
+            </w:r>
+            <w:r>
+              <w:lastRenderedPageBreak/>
+              <w:t xml:space="preserve">the way you put in the Certificate of Service. </w:t>
             </w:r>
           </w:p>
           <w:p>
@@ -49016,14 +49067,7 @@
                 <w:bCs/>
                 <w:color w:val="00B0F0"/>
               </w:rPr>
-              <w:t xml:space="preserve"> </w:t>
-            </w:r>
-            <w:r>
-              <w:rPr>
-                <w:bCs/>
-                <w:color w:val="00B0F0"/>
-              </w:rPr>
-              <w:t>{% if user_need in('answer custody', 'answer divorce', 'respond to motion in custody', 'respond to motion in divorce')%}</w:t>
+              <w:t xml:space="preserve"> {% if user_need in('answer custody', 'answer divorce', 'respond to motion in custody', 'respond to motion in divorce')%}</w:t>
             </w:r>
           </w:p>
           <w:p>
@@ -49491,6 +49535,7 @@
                 <w:color w:val="FF0000"/>
                 <w:shd w:val="clear" w:color="auto" w:fill="FFFFFF"/>
               </w:rPr>
+              <w:lastRenderedPageBreak/>
               <w:t>%}</w:t>
             </w:r>
             <w:r>
@@ -49553,6 +49598,7 @@
               <w:pStyle w:val="Body"/>
             </w:pPr>
             <w:r>
+              <w:lastRenderedPageBreak/>
               <w:t>{{ file_motion_to_enforce }}</w:t>
             </w:r>
             <w:r>
@@ -49632,6 +49678,7 @@
               </w:numPr>
             </w:pPr>
             <w:r>
+              <w:lastRenderedPageBreak/>
               <w:t>Mail the documents by first-class mail.</w:t>
             </w:r>
           </w:p>
@@ -49798,7 +49845,6 @@
               <w:ind w:left="765"/>
             </w:pPr>
             <w:r>
-              <w:lastRenderedPageBreak/>
               <w:t>or</w:t>
             </w:r>
           </w:p>
@@ -50363,6 +50409,7 @@
               </w:numPr>
             </w:pPr>
             <w:r>
+              <w:lastRenderedPageBreak/>
               <w:t>Keep 1 copy for your own records.</w:t>
             </w:r>
           </w:p>
@@ -50791,7 +50838,11 @@
               <w:t xml:space="preserve"> </w:t>
             </w:r>
             <w:r>
-              <w:t>{% if type_of_response == 'reconsider' %} If the judge asks you to respond to the Motion to Reconsider, file your response }}</w:t>
+              <w:t xml:space="preserve">{% if type_of_response == 'reconsider' %} If the judge asks you to respond to the Motion to Reconsider, file your response </w:t>
+            </w:r>
+            <w:r>
+              <w:lastRenderedPageBreak/>
+              <w:t>}}</w:t>
             </w:r>
             <w:r>
               <w:rPr>
@@ -50854,6 +50905,7 @@
               <w:rPr>
                 <w:color w:val="00B0F0"/>
               </w:rPr>
+              <w:lastRenderedPageBreak/>
               <w:t>{% if</w:t>
             </w:r>
             <w:r>
@@ -51042,6 +51094,7 @@
               </w:numPr>
             </w:pPr>
             <w:r>
+              <w:lastRenderedPageBreak/>
               <w:t>Mail the documents by first-class mail.</w:t>
             </w:r>
           </w:p>
@@ -51154,7 +51207,6 @@
               <w:outlineLvl w:val="2"/>
             </w:pPr>
             <w:r>
-              <w:lastRenderedPageBreak/>
               <w:t>Links in this step</w:t>
             </w:r>
           </w:p>
@@ -51425,7 +51477,11 @@
               <w:t>{% if type_of_response == 'reconsider' %}</w:t>
             </w:r>
             <w:r>
-              <w:t xml:space="preserve">If the judge asks you to respond to the Motion to Reconsider, serve {{other_party_in_case </w:t>
+              <w:t xml:space="preserve">If the judge asks you to </w:t>
+            </w:r>
+            <w:r>
+              <w:lastRenderedPageBreak/>
+              <w:t xml:space="preserve">respond to the Motion to Reconsider, serve {{other_party_in_case </w:t>
             </w:r>
             <w:r>
               <w:t>}}</w:t>
@@ -51446,7 +51502,6 @@
               <w:rPr>
                 <w:color w:val="00B050"/>
               </w:rPr>
-              <w:lastRenderedPageBreak/>
               <w:t>%}</w:t>
             </w:r>
             <w:r>
@@ -51585,6 +51640,7 @@
               <w:outlineLvl w:val="2"/>
             </w:pPr>
             <w:r>
+              <w:lastRenderedPageBreak/>
               <w:t>Link in this step</w:t>
             </w:r>
           </w:p>
@@ -51637,6 +51693,7 @@
               <w:pStyle w:val="Body"/>
             </w:pPr>
             <w:r>
+              <w:lastRenderedPageBreak/>
               <w:t>{%tr</w:t>
             </w:r>
             <w:r>
@@ -52189,7 +52246,15 @@
                 <w:color w:val="92D050"/>
                 <w:shd w:val="clear" w:color="auto" w:fill="FFFFFF"/>
               </w:rPr>
-              <w:t>hy_change in('review', 'schedule')</w:t>
+              <w:t xml:space="preserve">hy_change in('review', </w:t>
+            </w:r>
+            <w:r>
+              <w:rPr>
+                <w:color w:val="92D050"/>
+                <w:shd w:val="clear" w:color="auto" w:fill="FFFFFF"/>
+              </w:rPr>
+              <w:lastRenderedPageBreak/>
+              <w:t>'schedule')</w:t>
             </w:r>
             <w:r>
               <w:rPr>
@@ -52231,15 +52296,7 @@
                 <w:color w:val="92D050"/>
                 <w:shd w:val="clear" w:color="auto" w:fill="FFFFFF"/>
               </w:rPr>
-              <w:t>type_of_final_order.any_true('property or debt', 'spousal support')           and why_change_divorce_or</w:t>
-            </w:r>
-            <w:r>
-              <w:rPr>
-                <w:color w:val="92D050"/>
-                <w:shd w:val="clear" w:color="auto" w:fill="FFFFFF"/>
-              </w:rPr>
-              <w:lastRenderedPageBreak/>
-              <w:t>der == 'changed circumstances'</w:t>
+              <w:t>type_of_final_order.any_true('property or debt', 'spousal support')           and why_change_divorce_order == 'changed circumstances'</w:t>
             </w:r>
             <w:r>
               <w:rPr>
@@ -52680,6 +52737,7 @@
               <w:ind w:left="403"/>
             </w:pPr>
             <w:r>
+              <w:lastRenderedPageBreak/>
               <w:t>Day 1 is the day after they delivered, emailed, or mailed it to you.</w:t>
             </w:r>
           </w:p>
@@ -52706,11 +52764,7 @@
               <w:ind w:left="403"/>
             </w:pPr>
             <w:r>
-              <w:t xml:space="preserve">If the due date is a weekend or holiday, your reply is due the next </w:t>
-            </w:r>
-            <w:r>
-              <w:lastRenderedPageBreak/>
-              <w:t>day the court is open. For example, if it is due on a Saturday, and the court is open Monday, your reply is due Monday.</w:t>
+              <w:t>If the due date is a weekend or holiday, your reply is due the next day the court is open. For example, if it is due on a Saturday, and the court is open Monday, your reply is due Monday.</w:t>
             </w:r>
           </w:p>
           <w:p>
@@ -53677,7 +53731,6 @@
               <w:br/>
             </w:r>
             <w:r>
-              <w:lastRenderedPageBreak/>
               <w:t>courts.alaska.gov/shc/family/after-judgment.htm</w:t>
             </w:r>
           </w:p>
@@ -54516,7 +54569,6 @@
               <w:rPr>
                 <w:color w:val="202529"/>
               </w:rPr>
-              <w:lastRenderedPageBreak/>
               <w:t>courts.alaska.gov/shc/appeals/appeals.htm</w:t>
             </w:r>
             <w:r>
@@ -54549,7 +54601,6 @@
               <w:rPr>
                 <w:shd w:val="clear" w:color="auto" w:fill="FFFFFF"/>
               </w:rPr>
-              <w:lastRenderedPageBreak/>
               <w:t>{%tr endif %}</w:t>
             </w:r>
           </w:p>
@@ -54594,6 +54645,7 @@
               <w:rPr>
                 <w:shd w:val="clear" w:color="auto" w:fill="FFFFFF"/>
               </w:rPr>
+              <w:lastRenderedPageBreak/>
               <w:t xml:space="preserve">{%tr if </w:t>
             </w:r>
             <w:r>
@@ -54853,82 +54905,13 @@
               <w:spacing w:before="240"/>
             </w:pPr>
             <w:r>
-              <w:t xml:space="preserve">If you and </w:t>
-            </w:r>
-            <w:r>
-              <w:rPr>
-                <w:shd w:val="clear" w:color="auto" w:fill="FFFFFF"/>
-              </w:rPr>
-              <w:t>{</w:t>
-            </w:r>
-            <w:r>
-              <w:rPr>
-                <w:shd w:val="clear" w:color="auto" w:fill="FFFFFF"/>
-              </w:rPr>
-              <w:t>{</w:t>
-            </w:r>
-            <w:r>
-              <w:rPr>
-                <w:shd w:val="clear" w:color="auto" w:fill="FFFFFF"/>
-              </w:rPr>
-              <w:t xml:space="preserve"> </w:t>
-            </w:r>
-            <w:r>
-              <w:rPr>
-                <w:shd w:val="clear" w:color="auto" w:fill="FFFFFF"/>
-              </w:rPr>
-              <w:t>other_party_in_case</w:t>
-            </w:r>
-            <w:r>
-              <w:rPr>
-                <w:shd w:val="clear" w:color="auto" w:fill="FFFFFF"/>
-              </w:rPr>
-              <w:t xml:space="preserve"> }</w:t>
-            </w:r>
-            <w:r>
-              <w:rPr>
-                <w:shd w:val="clear" w:color="auto" w:fill="FFFFFF"/>
-              </w:rPr>
-              <w:t>}</w:t>
-            </w:r>
-            <w:r>
-              <w:rPr>
-                <w:shd w:val="clear" w:color="auto" w:fill="FFFFFF"/>
-              </w:rPr>
-              <w:t xml:space="preserve"> </w:t>
-            </w:r>
-            <w:r>
-              <w:t xml:space="preserve">agree, and are able to work together to write out the agreement, you can fill out and </w:t>
-            </w:r>
-            <w:r>
-              <w:t>file</w:t>
-            </w:r>
-            <w:r>
-              <w:t xml:space="preserve"> </w:t>
-            </w:r>
-            <w:r>
-              <w:t>with</w:t>
-            </w:r>
-            <w:r>
-              <w:t xml:space="preserve"> </w:t>
-            </w:r>
-            <w:r>
-              <w:t>the</w:t>
-            </w:r>
-            <w:r>
-              <w:t xml:space="preserve"> </w:t>
-            </w:r>
-            <w:r>
-              <w:t>court</w:t>
-            </w:r>
-            <w:r>
-              <w:t>:</w:t>
-            </w:r>
-            <w:r>
-              <w:rPr>
-                <w:color w:val="00B050"/>
-              </w:rPr>
-              <w:t xml:space="preserve"> </w:t>
+              <w:t>If you and {{ other_party_in_case }} agree, and can work together</w:t>
+            </w:r>
+            <w:r>
+              <w:t>,</w:t>
+            </w:r>
+            <w:r>
+              <w:t xml:space="preserve"> you can use these court forms to write out your agreement and file it with the court:</w:t>
             </w:r>
             <w:r>
               <w:rPr>
@@ -55758,7 +55741,6 @@
               <w:rPr>
                 <w:color w:val="000000"/>
               </w:rPr>
-              <w:lastRenderedPageBreak/>
               <w:t>D</w:t>
             </w:r>
             <w:r>
@@ -56140,6 +56122,7 @@
               <w:rPr>
                 <w:color w:val="000000"/>
               </w:rPr>
+              <w:lastRenderedPageBreak/>
               <w:t>Choose</w:t>
             </w:r>
             <w:r>
@@ -57198,11 +57181,7 @@
               <w:t>{% endif %}</w:t>
             </w:r>
             <w:r>
-              <w:t xml:space="preserve">Be sure you agree with the change before sending it to the judge. If you tell the court you agree to a change and the judge signs the agreement, it is a new court order and you are required to follow it. It </w:t>
-            </w:r>
-            <w:r>
-              <w:lastRenderedPageBreak/>
-              <w:t>can only be changed if:</w:t>
+              <w:t>Be sure you agree with the change before sending it to the judge. If you tell the court you agree to a change and the judge signs the agreement, it is a new court order and you are required to follow it. It can only be changed if:</w:t>
             </w:r>
           </w:p>
           <w:p>
@@ -57302,7 +57281,14 @@
               <w:rPr>
                 <w:shd w:val="clear" w:color="auto" w:fill="FFFFFF"/>
               </w:rPr>
-              <w:t xml:space="preserve"> File your agreement with the court within 10 or 13 days</w:t>
+              <w:t xml:space="preserve"> File your agreement </w:t>
+            </w:r>
+            <w:r>
+              <w:rPr>
+                <w:shd w:val="clear" w:color="auto" w:fill="FFFFFF"/>
+              </w:rPr>
+              <w:lastRenderedPageBreak/>
+              <w:t>with the court within 10 or 13 days</w:t>
             </w:r>
           </w:p>
         </w:tc>
@@ -57321,6 +57307,7 @@
               <w:spacing w:before="240"/>
             </w:pPr>
             <w:r>
+              <w:lastRenderedPageBreak/>
               <w:t>You have 13 days to file your agreement if the motion was mailed to you, 10 days if you were served another way.</w:t>
             </w:r>
           </w:p>
@@ -57330,6 +57317,7 @@
               <w:ind w:left="508"/>
             </w:pPr>
             <w:r>
+              <w:lastRenderedPageBreak/>
               <w:t>Make 2 copies of the forms you filled out stating your agreement</w:t>
             </w:r>
             <w:r>
@@ -57391,6 +57379,7 @@
               <w:rPr>
                 <w:shd w:val="clear" w:color="auto" w:fill="FFFFFF"/>
               </w:rPr>
+              <w:lastRenderedPageBreak/>
               <w:t>{%tr endif %}</w:t>
             </w:r>
           </w:p>
@@ -57710,7 +57699,6 @@
               <w:rPr>
                 <w:shd w:val="clear" w:color="auto" w:fill="FFFFFF"/>
               </w:rPr>
-              <w:lastRenderedPageBreak/>
               <w:t>Appeal</w:t>
             </w:r>
             <w:r>
@@ -57880,7 +57868,6 @@
               <w:spacing w:before="240"/>
             </w:pPr>
             <w:r>
-              <w:lastRenderedPageBreak/>
               <w:t>An</w:t>
             </w:r>
             <w:r>
@@ -58428,7 +58415,6 @@
               <w:ind w:left="510"/>
             </w:pPr>
             <w:r>
-              <w:lastRenderedPageBreak/>
               <w:t>any</w:t>
             </w:r>
             <w:r>
@@ -59088,6 +59074,7 @@
               <w:ind w:left="510"/>
             </w:pPr>
             <w:r>
+              <w:lastRenderedPageBreak/>
               <w:t xml:space="preserve">Contact </w:t>
             </w:r>
             <w:r>
@@ -59918,14 +59905,7 @@
               <w:rPr>
                 <w:shd w:val="clear" w:color="auto" w:fill="FFFFFF"/>
               </w:rPr>
-              <w:t xml:space="preserve"> </w:t>
-            </w:r>
-            <w:r>
-              <w:rPr>
-                <w:shd w:val="clear" w:color="auto" w:fill="FFFFFF"/>
-              </w:rPr>
-              <w:lastRenderedPageBreak/>
-              <w:t>}</w:t>
+              <w:t xml:space="preserve"> }</w:t>
             </w:r>
             <w:r>
               <w:rPr>
@@ -60503,6 +60483,7 @@
               <w:br/>
             </w:r>
             <w:r>
+              <w:lastRenderedPageBreak/>
               <w:t>courts.alaska.gov/shc/appeals/appealsglossary.htm#justice</w:t>
             </w:r>
           </w:p>
@@ -61064,7 +61045,6 @@
               <w:rPr>
                 <w:b/>
               </w:rPr>
-              <w:lastRenderedPageBreak/>
               <w:t>Order</w:t>
             </w:r>
             <w:r>
@@ -61685,6 +61665,9 @@
             </w:hyperlink>
             <w:r>
               <w:br/>
+            </w:r>
+            <w:r>
+              <w:lastRenderedPageBreak/>
               <w:t>courts.alaska.gov/shc/family/docs/shc-1063.docx</w:t>
             </w:r>
             <w:r>
@@ -62883,7 +62866,6 @@
               <w:outlineLvl w:val="1"/>
             </w:pPr>
             <w:r>
-              <w:lastRenderedPageBreak/>
               <w:t xml:space="preserve">Step </w:t>
             </w:r>
             <w:bookmarkStart w:id="13" w:name="LastStep"/>
@@ -63288,6 +63270,7 @@
               <w:rPr>
                 <w:b/>
               </w:rPr>
+              <w:lastRenderedPageBreak/>
               <w:t>Alaska</w:t>
             </w:r>
             <w:r>
@@ -63448,14 +63431,27 @@
     <w:r>
       <w:t xml:space="preserve"> of </w:t>
     </w:r>
-    <w:fldSimple w:instr=" NUMPAGES  \* Arabic  \* MERGEFORMAT ">
-      <w:r>
-        <w:rPr>
-          <w:noProof/>
-        </w:rPr>
-        <w:t>51</w:t>
-      </w:r>
-    </w:fldSimple>
+    <w:r>
+      <w:fldChar w:fldCharType="begin"/>
+    </w:r>
+    <w:r>
+      <w:instrText xml:space="preserve"> NUMPAGES  \* Arabic  \* MERGEFORMAT </w:instrText>
+    </w:r>
+    <w:r>
+      <w:fldChar w:fldCharType="separate"/>
+    </w:r>
+    <w:r>
+      <w:rPr>
+        <w:noProof/>
+      </w:rPr>
+      <w:t>51</w:t>
+    </w:r>
+    <w:r>
+      <w:rPr>
+        <w:noProof/>
+      </w:rPr>
+      <w:fldChar w:fldCharType="end"/>
+    </w:r>
     <w:r>
       <w:t xml:space="preserve"> pages</w:t>
     </w:r>

</xml_diff>